<commit_message>
Introduction started. Sections planned out. Research begun, filling in as relevent.
</commit_message>
<xml_diff>
--- a/CTWA_Report_Eoin_Lees.docx
+++ b/CTWA_Report_Eoin_Lees.docx
@@ -51,59 +51,566 @@
         <w:t>Concept of sorting and sorting algorithms</w:t>
       </w:r>
     </w:p>
-    <w:p/>
-    <w:p>
-      <w:r>
-        <w:t xml:space="preserve">Relevance of concepts: </w:t>
-      </w:r>
-    </w:p>
-    <w:p>
+    <w:p>
+      <w:r>
+        <w:t xml:space="preserve">Sorting is the action of “arranging a collection of items according to some pre-defined ordering rules.” </w:t>
+      </w:r>
+      <w:sdt>
+        <w:sdtPr>
+          <w:id w:val="-787119848"/>
+          <w:citation/>
+        </w:sdtPr>
+        <w:sdtContent>
+          <w:r>
+            <w:fldChar w:fldCharType="begin"/>
+          </w:r>
+          <w:r>
+            <w:instrText xml:space="preserve"> CITATION Pat21 \l 6153 </w:instrText>
+          </w:r>
+          <w:r>
+            <w:fldChar w:fldCharType="separate"/>
+          </w:r>
+          <w:r>
+            <w:rPr>
+              <w:noProof/>
+            </w:rPr>
+            <w:t>(Mannion, 2021)</w:t>
+          </w:r>
+          <w:r>
+            <w:fldChar w:fldCharType="end"/>
+          </w:r>
+        </w:sdtContent>
+      </w:sdt>
+      <w:r>
+        <w:t xml:space="preserve"> </w:t>
+      </w:r>
+    </w:p>
+    <w:p>
+      <w:r>
+        <w:t xml:space="preserve">In computing it is an important concept as a large porting of computing work is spent on sorting. </w:t>
+      </w:r>
+      <w:r>
+        <w:t xml:space="preserve">It has therefore since the beginning of modern computing been an important filed of study for optimization. By sorting information in advance, many tasks can be simplified greatly and take up less computational power. </w:t>
+      </w:r>
+      <w:r>
+        <w:rPr>
+          <w:highlight w:val="yellow"/>
+        </w:rPr>
+        <w:t>It is often an important part of other algorithms too, so its optimization to a specific task is important</w:t>
+      </w:r>
+      <w:r>
+        <w:t xml:space="preserve"> ??waffle</w:t>
+      </w:r>
+    </w:p>
+    <w:p>
+      <w:r>
+        <w:t xml:space="preserve">Sorting algorithms in computing began in 1945 with the development of merge sort by John von Neumann. Multiple other sorting methods were also developed in the early days of computing </w:t>
+      </w:r>
+      <w:proofErr w:type="spellStart"/>
+      <w:r>
+        <w:t>e.g</w:t>
+      </w:r>
+      <w:proofErr w:type="spellEnd"/>
+      <w:r>
+        <w:t xml:space="preserve"> Radix sort (1954), Counting sort (1954), Quick sort (1962) etc.  </w:t>
+      </w:r>
+    </w:p>
+    <w:p>
+      <w:pPr>
+        <w:pStyle w:val="Heading3"/>
+      </w:pPr>
       <w:r>
         <w:t>complexity (time and space)</w:t>
       </w:r>
     </w:p>
     <w:p>
       <w:r>
-        <w:t>performance</w:t>
-      </w:r>
-    </w:p>
-    <w:p>
-      <w:r>
-        <w:t>in-place sorting</w:t>
-      </w:r>
-    </w:p>
-    <w:p>
-      <w:r>
-        <w:t>stable sorting</w:t>
-      </w:r>
-    </w:p>
-    <w:p>
-      <w:r>
-        <w:t>comparator functions</w:t>
-      </w:r>
-    </w:p>
-    <w:p>
-      <w:r>
-        <w:t xml:space="preserve">compression-based and </w:t>
+        <w:t xml:space="preserve">Write about it here… find </w:t>
+      </w:r>
+      <w:proofErr w:type="gramStart"/>
+      <w:r>
+        <w:t>notes</w:t>
+      </w:r>
+      <w:proofErr w:type="gramEnd"/>
+    </w:p>
+    <w:p>
+      <w:pPr>
+        <w:pStyle w:val="Heading3"/>
+      </w:pPr>
+      <w:r>
+        <w:t>Comparison</w:t>
+      </w:r>
+      <w:r>
+        <w:t>-</w:t>
+      </w:r>
+      <w:r>
+        <w:t>based</w:t>
+      </w:r>
+      <w:r>
+        <w:t>-</w:t>
+      </w:r>
+      <w:r>
+        <w:t>sorts</w:t>
+      </w:r>
+    </w:p>
+    <w:p>
+      <w:r>
+        <w:t>“</w:t>
+      </w:r>
+      <w:r>
+        <w:t>A comparison sort is a type of sorting algorithm which uses comparison operations only</w:t>
+      </w:r>
+      <w:r>
+        <w:t xml:space="preserve"> </w:t>
+      </w:r>
+      <w:r>
+        <w:t>to determine which of two elements should appear first in a sorted list.</w:t>
+      </w:r>
+      <w:r>
+        <w:t xml:space="preserve">” </w:t>
+      </w:r>
+      <w:sdt>
+        <w:sdtPr>
+          <w:id w:val="1171219843"/>
+          <w:citation/>
+        </w:sdtPr>
+        <w:sdtContent>
+          <w:r>
+            <w:fldChar w:fldCharType="begin"/>
+          </w:r>
+          <w:r>
+            <w:instrText xml:space="preserve"> CITATION Pat21 \l 6153 </w:instrText>
+          </w:r>
+          <w:r>
+            <w:fldChar w:fldCharType="separate"/>
+          </w:r>
+          <w:r>
+            <w:rPr>
+              <w:noProof/>
+            </w:rPr>
+            <w:t>(Mannion, 2021)</w:t>
+          </w:r>
+          <w:r>
+            <w:fldChar w:fldCharType="end"/>
+          </w:r>
+        </w:sdtContent>
+      </w:sdt>
+    </w:p>
+    <w:p>
+      <w:r>
+        <w:t>There are many sorting algorithms that are in this category</w:t>
+      </w:r>
+      <w:r>
+        <w:t xml:space="preserve"> (</w:t>
+      </w:r>
+      <w:proofErr w:type="gramStart"/>
+      <w:r>
+        <w:t>e.g.</w:t>
+      </w:r>
+      <w:proofErr w:type="gramEnd"/>
+      <w:r>
+        <w:t xml:space="preserve"> Bubble Sort, Insertion Sort, Selection Sort,</w:t>
+      </w:r>
+      <w:r>
+        <w:t xml:space="preserve"> </w:t>
+      </w:r>
+      <w:r>
+        <w:t>Merge Sort, Quicksort, Heapsort)</w:t>
+      </w:r>
+      <w:r>
+        <w:t xml:space="preserve">. </w:t>
+      </w:r>
+    </w:p>
+    <w:p>
+      <w:r>
+        <w:t xml:space="preserve">They are the most widely applicable sorts for a diverse type of input data. </w:t>
+      </w:r>
+    </w:p>
+    <w:p/>
+    <w:p>
+      <w:pPr>
+        <w:pStyle w:val="Heading3"/>
+      </w:pPr>
+      <w:r>
+        <w:t xml:space="preserve">Non-comparison-based-sorts </w:t>
+      </w:r>
+    </w:p>
+    <w:p>
+      <w:r>
+        <w:t>“</w:t>
+      </w:r>
+      <w:r>
+        <w:t>Under some special conditions relating to the values to be sorted, it is possible to design other kinds of non-comparison sorting algorithms that have better worst-case times (</w:t>
+      </w:r>
+      <w:proofErr w:type="gramStart"/>
+      <w:r>
+        <w:t>e.g.</w:t>
+      </w:r>
+      <w:proofErr w:type="gramEnd"/>
+      <w:r>
+        <w:t xml:space="preserve"> Bucket Sort, Counting Sort, Radix Sort)</w:t>
+      </w:r>
+      <w:r>
+        <w:t>”</w:t>
+      </w:r>
+      <w:sdt>
+        <w:sdtPr>
+          <w:id w:val="-2116129859"/>
+          <w:citation/>
+        </w:sdtPr>
+        <w:sdtContent>
+          <w:r>
+            <w:fldChar w:fldCharType="begin"/>
+          </w:r>
+          <w:r>
+            <w:instrText xml:space="preserve"> CITATION Pat21 \l 6153 </w:instrText>
+          </w:r>
+          <w:r>
+            <w:fldChar w:fldCharType="separate"/>
+          </w:r>
+          <w:r>
+            <w:rPr>
+              <w:noProof/>
+            </w:rPr>
+            <w:t xml:space="preserve"> </w:t>
+          </w:r>
+          <w:r>
+            <w:rPr>
+              <w:noProof/>
+            </w:rPr>
+            <w:t>(Mannion, 2021)</w:t>
+          </w:r>
+          <w:r>
+            <w:fldChar w:fldCharType="end"/>
+          </w:r>
+        </w:sdtContent>
+      </w:sdt>
+    </w:p>
+    <w:p>
+      <w:r>
+        <w:t xml:space="preserve">Fill in more details </w:t>
       </w:r>
       <w:proofErr w:type="spellStart"/>
       <w:proofErr w:type="gramStart"/>
       <w:r>
-        <w:t>non compression</w:t>
+        <w:t>herer</w:t>
       </w:r>
       <w:proofErr w:type="spellEnd"/>
       <w:proofErr w:type="gramEnd"/>
-      <w:r>
-        <w:t>-based sorts</w:t>
-      </w:r>
-    </w:p>
-    <w:p>
-      <w:r>
-        <w:t>etc.</w:t>
-      </w:r>
-    </w:p>
-    <w:p/>
-    <w:p/>
+    </w:p>
+    <w:p/>
+    <w:p>
+      <w:pPr>
+        <w:pStyle w:val="Heading3"/>
+      </w:pPr>
+      <w:r>
+        <w:lastRenderedPageBreak/>
+        <w:t>Comparator Functions</w:t>
+      </w:r>
+    </w:p>
+    <w:p>
+      <w:r>
+        <w:t xml:space="preserve">Write about less than comparator functions </w:t>
+      </w:r>
+      <w:proofErr w:type="spellStart"/>
+      <w:proofErr w:type="gramStart"/>
+      <w:r>
+        <w:t>herer</w:t>
+      </w:r>
+      <w:proofErr w:type="spellEnd"/>
+      <w:proofErr w:type="gramEnd"/>
+    </w:p>
+    <w:p/>
+    <w:p>
+      <w:pPr>
+        <w:pStyle w:val="Heading3"/>
+      </w:pPr>
+      <w:r>
+        <w:t>Stability</w:t>
+      </w:r>
+    </w:p>
+    <w:p>
+      <w:r>
+        <w:t xml:space="preserve">Write about stability in sorting </w:t>
+      </w:r>
+      <w:proofErr w:type="gramStart"/>
+      <w:r>
+        <w:t>here</w:t>
+      </w:r>
+      <w:proofErr w:type="gramEnd"/>
+    </w:p>
+    <w:p/>
+    <w:p/>
+    <w:p>
+      <w:pPr>
+        <w:pStyle w:val="Heading3"/>
+      </w:pPr>
+      <w:r>
+        <w:t>In-place sorting</w:t>
+      </w:r>
+    </w:p>
+    <w:p>
+      <w:pPr>
+        <w:rPr>
+          <w:highlight w:val="yellow"/>
+        </w:rPr>
+      </w:pPr>
+      <w:r>
+        <w:rPr>
+          <w:highlight w:val="yellow"/>
+        </w:rPr>
+        <w:t>Sorting algorithms have different memory requirements, which</w:t>
+      </w:r>
+      <w:r>
+        <w:rPr>
+          <w:highlight w:val="yellow"/>
+        </w:rPr>
+        <w:t xml:space="preserve"> </w:t>
+      </w:r>
+      <w:r>
+        <w:rPr>
+          <w:highlight w:val="yellow"/>
+        </w:rPr>
+        <w:t>depend on how the specific algorithm works.</w:t>
+      </w:r>
+    </w:p>
+    <w:p>
+      <w:pPr>
+        <w:rPr>
+          <w:highlight w:val="yellow"/>
+        </w:rPr>
+      </w:pPr>
+      <w:r>
+        <w:rPr>
+          <w:highlight w:val="yellow"/>
+        </w:rPr>
+        <w:t>A sorting algorithm is called in place if it uses only a fixed additional</w:t>
+      </w:r>
+      <w:r>
+        <w:rPr>
+          <w:highlight w:val="yellow"/>
+        </w:rPr>
+        <w:t xml:space="preserve"> </w:t>
+      </w:r>
+      <w:r>
+        <w:rPr>
+          <w:highlight w:val="yellow"/>
+        </w:rPr>
+        <w:t>amount of working space, independent of the input size.</w:t>
+      </w:r>
+    </w:p>
+    <w:p>
+      <w:pPr>
+        <w:rPr>
+          <w:highlight w:val="yellow"/>
+        </w:rPr>
+      </w:pPr>
+      <w:r>
+        <w:rPr>
+          <w:highlight w:val="yellow"/>
+        </w:rPr>
+        <w:t>Other sorting algorithms may require additional working memory, the</w:t>
+      </w:r>
+      <w:r>
+        <w:rPr>
+          <w:highlight w:val="yellow"/>
+        </w:rPr>
+        <w:t xml:space="preserve"> </w:t>
+      </w:r>
+      <w:r>
+        <w:rPr>
+          <w:highlight w:val="yellow"/>
+        </w:rPr>
+        <w:t xml:space="preserve">amount of which is often related to the size of the input </w:t>
+      </w:r>
+      <w:proofErr w:type="gramStart"/>
+      <w:r>
+        <w:rPr>
+          <w:highlight w:val="yellow"/>
+        </w:rPr>
+        <w:t>n</w:t>
+      </w:r>
+      <w:proofErr w:type="gramEnd"/>
+    </w:p>
+    <w:p>
+      <w:r>
+        <w:rPr>
+          <w:highlight w:val="yellow"/>
+        </w:rPr>
+        <w:t>In place sorting is a desirable property if the availability of memory is</w:t>
+      </w:r>
+      <w:r>
+        <w:rPr>
+          <w:highlight w:val="yellow"/>
+        </w:rPr>
+        <w:t xml:space="preserve"> </w:t>
+      </w:r>
+      <w:r>
+        <w:rPr>
+          <w:highlight w:val="yellow"/>
+        </w:rPr>
+        <w:t>a concern</w:t>
+      </w:r>
+      <w:r>
+        <w:rPr>
+          <w:highlight w:val="yellow"/>
+        </w:rPr>
+        <w:t xml:space="preserve"> </w:t>
+      </w:r>
+      <w:sdt>
+        <w:sdtPr>
+          <w:rPr>
+            <w:highlight w:val="yellow"/>
+          </w:rPr>
+          <w:id w:val="-1175341221"/>
+          <w:citation/>
+        </w:sdtPr>
+        <w:sdtContent>
+          <w:r>
+            <w:rPr>
+              <w:highlight w:val="yellow"/>
+            </w:rPr>
+            <w:fldChar w:fldCharType="begin"/>
+          </w:r>
+          <w:r>
+            <w:rPr>
+              <w:highlight w:val="yellow"/>
+            </w:rPr>
+            <w:instrText xml:space="preserve"> CITATION Pat21 \l 6153 </w:instrText>
+          </w:r>
+          <w:r>
+            <w:rPr>
+              <w:highlight w:val="yellow"/>
+            </w:rPr>
+            <w:fldChar w:fldCharType="separate"/>
+          </w:r>
+          <w:r>
+            <w:rPr>
+              <w:noProof/>
+              <w:highlight w:val="yellow"/>
+            </w:rPr>
+            <w:t>(Mannion, 2021)</w:t>
+          </w:r>
+          <w:r>
+            <w:rPr>
+              <w:highlight w:val="yellow"/>
+            </w:rPr>
+            <w:fldChar w:fldCharType="end"/>
+          </w:r>
+        </w:sdtContent>
+      </w:sdt>
+    </w:p>
+    <w:p>
+      <w:r>
+        <w:t xml:space="preserve">Rewrite all this in my </w:t>
+      </w:r>
+      <w:proofErr w:type="gramStart"/>
+      <w:r>
+        <w:t>words</w:t>
+      </w:r>
+      <w:proofErr w:type="gramEnd"/>
+    </w:p>
+    <w:p/>
+    <w:p>
+      <w:pPr>
+        <w:pStyle w:val="Heading3"/>
+      </w:pPr>
+      <w:r>
+        <w:t>P</w:t>
+      </w:r>
+      <w:r>
+        <w:t>erformance</w:t>
+      </w:r>
+    </w:p>
+    <w:p/>
+    <w:p>
+      <w:pPr>
+        <w:keepNext/>
+      </w:pPr>
+      <w:r>
+        <w:rPr>
+          <w:noProof/>
+        </w:rPr>
+        <w:drawing>
+          <wp:inline distT="0" distB="0" distL="0" distR="0" wp14:anchorId="1A9F25CF" wp14:editId="71F0369D">
+            <wp:extent cx="5585460" cy="2644140"/>
+            <wp:effectExtent l="0" t="0" r="0" b="3810"/>
+            <wp:docPr id="1" name="Picture 1"/>
+            <wp:cNvGraphicFramePr>
+              <a:graphicFrameLocks xmlns:a="http://schemas.openxmlformats.org/drawingml/2006/main" noChangeAspect="1"/>
+            </wp:cNvGraphicFramePr>
+            <a:graphic xmlns:a="http://schemas.openxmlformats.org/drawingml/2006/main">
+              <a:graphicData uri="http://schemas.openxmlformats.org/drawingml/2006/picture">
+                <pic:pic xmlns:pic="http://schemas.openxmlformats.org/drawingml/2006/picture">
+                  <pic:nvPicPr>
+                    <pic:cNvPr id="0" name="Picture 1"/>
+                    <pic:cNvPicPr>
+                      <a:picLocks noChangeAspect="1" noChangeArrowheads="1"/>
+                    </pic:cNvPicPr>
+                  </pic:nvPicPr>
+                  <pic:blipFill>
+                    <a:blip r:embed="rId6">
+                      <a:extLst>
+                        <a:ext uri="{28A0092B-C50C-407E-A947-70E740481C1C}">
+                          <a14:useLocalDpi xmlns:a14="http://schemas.microsoft.com/office/drawing/2010/main" val="0"/>
+                        </a:ext>
+                      </a:extLst>
+                    </a:blip>
+                    <a:srcRect/>
+                    <a:stretch>
+                      <a:fillRect/>
+                    </a:stretch>
+                  </pic:blipFill>
+                  <pic:spPr bwMode="auto">
+                    <a:xfrm>
+                      <a:off x="0" y="0"/>
+                      <a:ext cx="5585460" cy="2644140"/>
+                    </a:xfrm>
+                    <a:prstGeom prst="rect">
+                      <a:avLst/>
+                    </a:prstGeom>
+                    <a:noFill/>
+                    <a:ln>
+                      <a:noFill/>
+                    </a:ln>
+                  </pic:spPr>
+                </pic:pic>
+              </a:graphicData>
+            </a:graphic>
+          </wp:inline>
+        </w:drawing>
+      </w:r>
+    </w:p>
+    <w:p>
+      <w:pPr>
+        <w:pStyle w:val="Caption"/>
+      </w:pPr>
+      <w:r>
+        <w:t xml:space="preserve">Table </w:t>
+      </w:r>
+      <w:fldSimple w:instr=" SEQ Table \* ARABIC ">
+        <w:r>
+          <w:rPr>
+            <w:noProof/>
+          </w:rPr>
+          <w:t>1</w:t>
+        </w:r>
+      </w:fldSimple>
+      <w:r>
+        <w:t>: Overview of sorting algorithms</w:t>
+      </w:r>
+    </w:p>
+    <w:p/>
+    <w:p>
+      <w:r>
+        <w:t xml:space="preserve">Show graph from </w:t>
+      </w:r>
+      <w:proofErr w:type="gramStart"/>
+      <w:r>
+        <w:t>notes</w:t>
+      </w:r>
+      <w:proofErr w:type="gramEnd"/>
+    </w:p>
     <w:p/>
     <w:p/>
     <w:p/>
@@ -117,9 +624,276 @@
         <w:pStyle w:val="Heading1"/>
       </w:pPr>
       <w:r>
+        <w:t>Sorting Algorithms</w:t>
+      </w:r>
+    </w:p>
+    <w:p/>
+    <w:p>
+      <w:pPr>
+        <w:pStyle w:val="Heading2"/>
+      </w:pPr>
+      <w:r>
+        <w:t>Bubble Sort</w:t>
+      </w:r>
+    </w:p>
+    <w:p>
+      <w:r>
+        <w:t xml:space="preserve">Introduce </w:t>
+      </w:r>
+      <w:proofErr w:type="gramStart"/>
+      <w:r>
+        <w:t>algorithm</w:t>
+      </w:r>
+      <w:proofErr w:type="gramEnd"/>
+    </w:p>
+    <w:p>
+      <w:r>
+        <w:t xml:space="preserve">Discuss space and time </w:t>
+      </w:r>
+      <w:proofErr w:type="gramStart"/>
+      <w:r>
+        <w:t>complexity</w:t>
+      </w:r>
+      <w:proofErr w:type="gramEnd"/>
+    </w:p>
+    <w:p>
+      <w:r>
+        <w:t xml:space="preserve">Explain how it </w:t>
+      </w:r>
+      <w:proofErr w:type="gramStart"/>
+      <w:r>
+        <w:t>works</w:t>
+      </w:r>
+      <w:proofErr w:type="gramEnd"/>
+    </w:p>
+    <w:p>
+      <w:r>
+        <w:t xml:space="preserve">(Diagram of </w:t>
+      </w:r>
+      <w:proofErr w:type="spellStart"/>
+      <w:r>
+        <w:t>explination</w:t>
+      </w:r>
+      <w:proofErr w:type="spellEnd"/>
+      <w:r>
+        <w:t xml:space="preserve">) * Save until </w:t>
+      </w:r>
+      <w:proofErr w:type="gramStart"/>
+      <w:r>
+        <w:t>tomorrow</w:t>
+      </w:r>
+      <w:proofErr w:type="gramEnd"/>
+    </w:p>
+    <w:p>
+      <w:r>
+        <w:t xml:space="preserve">Different input instances – graph made already – single out </w:t>
+      </w:r>
+      <w:proofErr w:type="gramStart"/>
+      <w:r>
+        <w:t>each</w:t>
+      </w:r>
+      <w:proofErr w:type="gramEnd"/>
+    </w:p>
+    <w:p>
+      <w:pPr>
+        <w:pStyle w:val="Heading2"/>
+      </w:pPr>
+      <w:r>
+        <w:t>Merge Sort</w:t>
+      </w:r>
+    </w:p>
+    <w:p>
+      <w:r>
+        <w:t xml:space="preserve">Introduce </w:t>
+      </w:r>
+      <w:proofErr w:type="gramStart"/>
+      <w:r>
+        <w:t>algorithm</w:t>
+      </w:r>
+      <w:proofErr w:type="gramEnd"/>
+    </w:p>
+    <w:p>
+      <w:r>
+        <w:t xml:space="preserve">Discuss space and time </w:t>
+      </w:r>
+      <w:proofErr w:type="gramStart"/>
+      <w:r>
+        <w:t>complexity</w:t>
+      </w:r>
+      <w:proofErr w:type="gramEnd"/>
+    </w:p>
+    <w:p>
+      <w:r>
+        <w:t xml:space="preserve">Explain how it </w:t>
+      </w:r>
+      <w:proofErr w:type="gramStart"/>
+      <w:r>
+        <w:t>works</w:t>
+      </w:r>
+      <w:proofErr w:type="gramEnd"/>
+    </w:p>
+    <w:p>
+      <w:r>
+        <w:t xml:space="preserve">(Diagram of </w:t>
+      </w:r>
+      <w:proofErr w:type="spellStart"/>
+      <w:r>
+        <w:t>explination</w:t>
+      </w:r>
+      <w:proofErr w:type="spellEnd"/>
+      <w:r>
+        <w:t xml:space="preserve">) * Save until </w:t>
+      </w:r>
+      <w:proofErr w:type="gramStart"/>
+      <w:r>
+        <w:t>tomorrow</w:t>
+      </w:r>
+      <w:proofErr w:type="gramEnd"/>
+    </w:p>
+    <w:p>
+      <w:r>
+        <w:t xml:space="preserve">Different input instances – graph made already – single out </w:t>
+      </w:r>
+      <w:proofErr w:type="gramStart"/>
+      <w:r>
+        <w:t>each</w:t>
+      </w:r>
+      <w:proofErr w:type="gramEnd"/>
+    </w:p>
+    <w:p/>
+    <w:p>
+      <w:pPr>
+        <w:pStyle w:val="Heading2"/>
+      </w:pPr>
+      <w:r>
+        <w:t>Counting Sort</w:t>
+      </w:r>
+    </w:p>
+    <w:p>
+      <w:r>
+        <w:t xml:space="preserve">Introduce </w:t>
+      </w:r>
+      <w:proofErr w:type="gramStart"/>
+      <w:r>
+        <w:t>algorithm</w:t>
+      </w:r>
+      <w:proofErr w:type="gramEnd"/>
+    </w:p>
+    <w:p>
+      <w:r>
+        <w:t xml:space="preserve">Discuss space and time </w:t>
+      </w:r>
+      <w:proofErr w:type="gramStart"/>
+      <w:r>
+        <w:t>complexity</w:t>
+      </w:r>
+      <w:proofErr w:type="gramEnd"/>
+    </w:p>
+    <w:p>
+      <w:r>
+        <w:t xml:space="preserve">Explain how it </w:t>
+      </w:r>
+      <w:proofErr w:type="gramStart"/>
+      <w:r>
+        <w:t>works</w:t>
+      </w:r>
+      <w:proofErr w:type="gramEnd"/>
+    </w:p>
+    <w:p>
+      <w:r>
+        <w:t xml:space="preserve">(Diagram of </w:t>
+      </w:r>
+      <w:proofErr w:type="spellStart"/>
+      <w:r>
+        <w:t>explination</w:t>
+      </w:r>
+      <w:proofErr w:type="spellEnd"/>
+      <w:r>
+        <w:t xml:space="preserve">) * Save until </w:t>
+      </w:r>
+      <w:proofErr w:type="gramStart"/>
+      <w:r>
+        <w:t>tomorrow</w:t>
+      </w:r>
+      <w:proofErr w:type="gramEnd"/>
+    </w:p>
+    <w:p>
+      <w:r>
+        <w:t xml:space="preserve">Different input instances – graph made already – single out </w:t>
+      </w:r>
+      <w:proofErr w:type="gramStart"/>
+      <w:r>
+        <w:t>each</w:t>
+      </w:r>
+      <w:proofErr w:type="gramEnd"/>
+    </w:p>
+    <w:p/>
+    <w:p>
+      <w:pPr>
+        <w:pStyle w:val="Heading2"/>
+      </w:pPr>
+      <w:r>
+        <w:t>Insertion Sort</w:t>
+      </w:r>
+    </w:p>
+    <w:p>
+      <w:r>
+        <w:t xml:space="preserve">Introduce </w:t>
+      </w:r>
+      <w:proofErr w:type="gramStart"/>
+      <w:r>
+        <w:t>algorithm</w:t>
+      </w:r>
+      <w:proofErr w:type="gramEnd"/>
+    </w:p>
+    <w:p>
+      <w:r>
+        <w:t xml:space="preserve">Discuss space and time </w:t>
+      </w:r>
+      <w:proofErr w:type="gramStart"/>
+      <w:r>
+        <w:t>complexity</w:t>
+      </w:r>
+      <w:proofErr w:type="gramEnd"/>
+    </w:p>
+    <w:p>
+      <w:r>
+        <w:t xml:space="preserve">Explain how it </w:t>
+      </w:r>
+      <w:proofErr w:type="gramStart"/>
+      <w:r>
+        <w:t>works</w:t>
+      </w:r>
+      <w:proofErr w:type="gramEnd"/>
+    </w:p>
+    <w:p>
+      <w:r>
         <w:lastRenderedPageBreak/>
-        <w:t>Sorting Algorithms</w:t>
-      </w:r>
+        <w:t xml:space="preserve">(Diagram of </w:t>
+      </w:r>
+      <w:proofErr w:type="spellStart"/>
+      <w:r>
+        <w:t>explination</w:t>
+      </w:r>
+      <w:proofErr w:type="spellEnd"/>
+      <w:r>
+        <w:t xml:space="preserve">) * Save until </w:t>
+      </w:r>
+      <w:proofErr w:type="gramStart"/>
+      <w:r>
+        <w:t>tomorrow</w:t>
+      </w:r>
+      <w:proofErr w:type="gramEnd"/>
+    </w:p>
+    <w:p>
+      <w:r>
+        <w:t xml:space="preserve">Different input instances – graph made already – single out </w:t>
+      </w:r>
+      <w:proofErr w:type="gramStart"/>
+      <w:r>
+        <w:t>each</w:t>
+      </w:r>
+      <w:proofErr w:type="gramEnd"/>
     </w:p>
     <w:p/>
     <w:p/>
@@ -128,7 +902,7 @@
         <w:pStyle w:val="Heading2"/>
       </w:pPr>
       <w:r>
-        <w:t>Bubble Sort</w:t>
+        <w:t>Quick Sort</w:t>
       </w:r>
     </w:p>
     <w:p>
@@ -189,17 +963,88 @@
       </w:r>
       <w:proofErr w:type="gramEnd"/>
     </w:p>
-    <w:p>
-      <w:pPr>
-        <w:pStyle w:val="Heading2"/>
-      </w:pPr>
-      <w:r>
-        <w:t>Merge Sort</w:t>
-      </w:r>
-    </w:p>
-    <w:p>
-      <w:r>
-        <w:t xml:space="preserve">Introduce </w:t>
+    <w:p/>
+    <w:p/>
+    <w:p/>
+    <w:p/>
+    <w:p/>
+    <w:p/>
+    <w:p/>
+    <w:p/>
+    <w:p/>
+    <w:p/>
+    <w:p/>
+    <w:p/>
+    <w:p/>
+    <w:p/>
+    <w:p/>
+    <w:p/>
+    <w:p/>
+    <w:p/>
+    <w:p/>
+    <w:p/>
+    <w:p/>
+    <w:p/>
+    <w:p/>
+    <w:p/>
+    <w:p>
+      <w:pPr>
+        <w:pStyle w:val="Heading1"/>
+      </w:pPr>
+      <w:r>
+        <w:t>Implementation and Benchmarking</w:t>
+      </w:r>
+    </w:p>
+    <w:p>
+      <w:r>
+        <w:t xml:space="preserve">Describe process followed when implementing the </w:t>
+      </w:r>
+      <w:proofErr w:type="gramStart"/>
+      <w:r>
+        <w:t>application</w:t>
+      </w:r>
+      <w:proofErr w:type="gramEnd"/>
+    </w:p>
+    <w:p>
+      <w:r>
+        <w:t>Present results:</w:t>
+      </w:r>
+    </w:p>
+    <w:p>
+      <w:pPr>
+        <w:ind w:firstLine="720"/>
+      </w:pPr>
+      <w:r>
+        <w:t>Table of results</w:t>
+      </w:r>
+    </w:p>
+    <w:p>
+      <w:pPr>
+        <w:ind w:firstLine="720"/>
+      </w:pPr>
+      <w:r>
+        <w:t xml:space="preserve">Results graphed against </w:t>
+      </w:r>
+      <w:proofErr w:type="gramStart"/>
+      <w:r>
+        <w:t>each other</w:t>
+      </w:r>
+      <w:proofErr w:type="gramEnd"/>
+    </w:p>
+    <w:p>
+      <w:r>
+        <w:t xml:space="preserve">Discuss how measured results </w:t>
+      </w:r>
+      <w:proofErr w:type="gramStart"/>
+      <w:r>
+        <w:t>differed</w:t>
+      </w:r>
+      <w:proofErr w:type="gramEnd"/>
+    </w:p>
+    <w:p>
+      <w:r>
+        <w:tab/>
+        <w:t xml:space="preserve">Were they similar to what you expected - Given time complexity of each chosen </w:t>
       </w:r>
       <w:proofErr w:type="gramStart"/>
       <w:r>
@@ -208,267 +1053,191 @@
       <w:proofErr w:type="gramEnd"/>
     </w:p>
     <w:p>
-      <w:r>
-        <w:t xml:space="preserve">Discuss space and time </w:t>
-      </w:r>
-      <w:proofErr w:type="gramStart"/>
-      <w:r>
-        <w:t>complexity</w:t>
-      </w:r>
-      <w:proofErr w:type="gramEnd"/>
-    </w:p>
-    <w:p>
-      <w:r>
-        <w:t xml:space="preserve">Explain how it </w:t>
-      </w:r>
-      <w:proofErr w:type="gramStart"/>
-      <w:r>
-        <w:t>works</w:t>
-      </w:r>
-      <w:proofErr w:type="gramEnd"/>
-    </w:p>
-    <w:p>
-      <w:r>
-        <w:t xml:space="preserve">(Diagram of </w:t>
-      </w:r>
-      <w:proofErr w:type="spellStart"/>
-      <w:r>
-        <w:t>explination</w:t>
-      </w:r>
-      <w:proofErr w:type="spellEnd"/>
-      <w:r>
-        <w:t xml:space="preserve">) * Save until </w:t>
-      </w:r>
-      <w:proofErr w:type="gramStart"/>
-      <w:r>
-        <w:t>tomorrow</w:t>
-      </w:r>
-      <w:proofErr w:type="gramEnd"/>
-    </w:p>
-    <w:p>
-      <w:r>
-        <w:t xml:space="preserve">Different input instances – graph made already – single out </w:t>
-      </w:r>
-      <w:proofErr w:type="gramStart"/>
-      <w:r>
-        <w:t>each</w:t>
-      </w:r>
-      <w:proofErr w:type="gramEnd"/>
-    </w:p>
-    <w:p/>
-    <w:p>
-      <w:pPr>
-        <w:pStyle w:val="Heading2"/>
-      </w:pPr>
-      <w:r>
-        <w:t>Counting Sort</w:t>
-      </w:r>
-    </w:p>
-    <w:p>
-      <w:r>
-        <w:t xml:space="preserve">Introduce </w:t>
-      </w:r>
-      <w:proofErr w:type="gramStart"/>
-      <w:r>
-        <w:t>algorithm</w:t>
-      </w:r>
-      <w:proofErr w:type="gramEnd"/>
-    </w:p>
-    <w:p>
-      <w:r>
-        <w:t xml:space="preserve">Discuss space and time </w:t>
-      </w:r>
-      <w:proofErr w:type="gramStart"/>
-      <w:r>
-        <w:t>complexity</w:t>
-      </w:r>
-      <w:proofErr w:type="gramEnd"/>
-    </w:p>
-    <w:p>
-      <w:r>
-        <w:t xml:space="preserve">Explain how it </w:t>
-      </w:r>
-      <w:proofErr w:type="gramStart"/>
-      <w:r>
-        <w:t>works</w:t>
-      </w:r>
-      <w:proofErr w:type="gramEnd"/>
-    </w:p>
-    <w:p>
-      <w:r>
-        <w:t xml:space="preserve">(Diagram of </w:t>
-      </w:r>
-      <w:proofErr w:type="spellStart"/>
-      <w:r>
-        <w:t>explination</w:t>
-      </w:r>
-      <w:proofErr w:type="spellEnd"/>
-      <w:r>
-        <w:t xml:space="preserve">) * Save until </w:t>
-      </w:r>
-      <w:proofErr w:type="gramStart"/>
-      <w:r>
-        <w:t>tomorrow</w:t>
-      </w:r>
-      <w:proofErr w:type="gramEnd"/>
-    </w:p>
-    <w:p>
-      <w:r>
-        <w:t xml:space="preserve">Different input instances – graph made already – single out </w:t>
-      </w:r>
-      <w:proofErr w:type="gramStart"/>
-      <w:r>
-        <w:t>each</w:t>
-      </w:r>
-      <w:proofErr w:type="gramEnd"/>
-    </w:p>
-    <w:p/>
-    <w:p>
-      <w:pPr>
-        <w:pStyle w:val="Heading2"/>
-      </w:pPr>
-      <w:r>
-        <w:t>Insertion Sort</w:t>
-      </w:r>
-    </w:p>
-    <w:p>
-      <w:r>
-        <w:t xml:space="preserve">Introduce </w:t>
-      </w:r>
-      <w:proofErr w:type="gramStart"/>
-      <w:r>
-        <w:t>algorithm</w:t>
-      </w:r>
-      <w:proofErr w:type="gramEnd"/>
-    </w:p>
-    <w:p>
-      <w:r>
-        <w:t xml:space="preserve">Discuss space and time </w:t>
-      </w:r>
-      <w:proofErr w:type="gramStart"/>
-      <w:r>
-        <w:t>complexity</w:t>
-      </w:r>
-      <w:proofErr w:type="gramEnd"/>
-    </w:p>
-    <w:p>
-      <w:r>
-        <w:t xml:space="preserve">Explain how it </w:t>
-      </w:r>
-      <w:proofErr w:type="gramStart"/>
-      <w:r>
-        <w:t>works</w:t>
-      </w:r>
-      <w:proofErr w:type="gramEnd"/>
-    </w:p>
-    <w:p>
-      <w:r>
-        <w:t xml:space="preserve">(Diagram of </w:t>
-      </w:r>
-      <w:proofErr w:type="spellStart"/>
-      <w:r>
-        <w:t>explination</w:t>
-      </w:r>
-      <w:proofErr w:type="spellEnd"/>
-      <w:r>
-        <w:t xml:space="preserve">) * Save until </w:t>
-      </w:r>
-      <w:proofErr w:type="gramStart"/>
-      <w:r>
-        <w:t>tomorrow</w:t>
-      </w:r>
-      <w:proofErr w:type="gramEnd"/>
-    </w:p>
-    <w:p>
-      <w:r>
-        <w:t xml:space="preserve">Different input instances – graph made already – single out </w:t>
-      </w:r>
-      <w:proofErr w:type="gramStart"/>
-      <w:r>
-        <w:t>each</w:t>
-      </w:r>
-      <w:proofErr w:type="gramEnd"/>
-    </w:p>
-    <w:p/>
-    <w:p/>
-    <w:p>
-      <w:pPr>
-        <w:pStyle w:val="Heading2"/>
-      </w:pPr>
-      <w:r>
-        <w:lastRenderedPageBreak/>
-        <w:t>Quick Sort</w:t>
-      </w:r>
-    </w:p>
-    <w:p>
-      <w:r>
-        <w:t xml:space="preserve">Introduce </w:t>
-      </w:r>
-      <w:proofErr w:type="gramStart"/>
-      <w:r>
-        <w:t>algorithm</w:t>
-      </w:r>
-      <w:proofErr w:type="gramEnd"/>
-    </w:p>
-    <w:p>
-      <w:r>
-        <w:t xml:space="preserve">Discuss space and time </w:t>
-      </w:r>
-      <w:proofErr w:type="gramStart"/>
-      <w:r>
-        <w:t>complexity</w:t>
-      </w:r>
-      <w:proofErr w:type="gramEnd"/>
-    </w:p>
-    <w:p>
-      <w:r>
-        <w:t xml:space="preserve">Explain how it </w:t>
-      </w:r>
-      <w:proofErr w:type="gramStart"/>
-      <w:r>
-        <w:t>works</w:t>
-      </w:r>
-      <w:proofErr w:type="gramEnd"/>
-    </w:p>
-    <w:p>
-      <w:r>
-        <w:t xml:space="preserve">(Diagram of </w:t>
-      </w:r>
-      <w:proofErr w:type="spellStart"/>
-      <w:r>
-        <w:t>explination</w:t>
-      </w:r>
-      <w:proofErr w:type="spellEnd"/>
-      <w:r>
-        <w:t xml:space="preserve">) * Save until </w:t>
-      </w:r>
-      <w:proofErr w:type="gramStart"/>
-      <w:r>
-        <w:t>tomorrow</w:t>
-      </w:r>
-      <w:proofErr w:type="gramEnd"/>
-    </w:p>
-    <w:p>
-      <w:r>
-        <w:t xml:space="preserve">Different input instances – graph made already – single out </w:t>
-      </w:r>
-      <w:proofErr w:type="gramStart"/>
-      <w:r>
-        <w:t>each</w:t>
-      </w:r>
-      <w:proofErr w:type="gramEnd"/>
-    </w:p>
+      <w:pPr>
+        <w:ind w:firstLine="720"/>
+      </w:pPr>
+      <w:r>
+        <w:t xml:space="preserve">Table and graph labelled </w:t>
+      </w:r>
+      <w:proofErr w:type="gramStart"/>
+      <w:r>
+        <w:t>appropriately</w:t>
+      </w:r>
+      <w:proofErr w:type="gramEnd"/>
+    </w:p>
+    <w:p>
+      <w:pPr>
+        <w:ind w:firstLine="720"/>
+      </w:pPr>
+    </w:p>
+    <w:p>
+      <w:pPr>
+        <w:ind w:firstLine="720"/>
+      </w:pPr>
+    </w:p>
+    <w:p/>
+    <w:p>
+      <w:r>
+        <w:tab/>
+      </w:r>
+    </w:p>
+    <w:p/>
     <w:p/>
     <w:p>
       <w:pPr>
         <w:pStyle w:val="Heading1"/>
       </w:pPr>
-      <w:r>
-        <w:t>Implementation and Benchmarking</w:t>
-      </w:r>
-    </w:p>
-    <w:p/>
-    <w:p/>
+    </w:p>
+    <w:sdt>
+      <w:sdtPr>
+        <w:id w:val="-584608367"/>
+        <w:docPartObj>
+          <w:docPartGallery w:val="Bibliographies"/>
+          <w:docPartUnique/>
+        </w:docPartObj>
+      </w:sdtPr>
+      <w:sdtEndPr>
+        <w:rPr>
+          <w:rFonts w:asciiTheme="minorHAnsi" w:eastAsiaTheme="minorHAnsi" w:hAnsiTheme="minorHAnsi" w:cstheme="minorBidi"/>
+          <w:color w:val="auto"/>
+          <w:sz w:val="22"/>
+          <w:szCs w:val="22"/>
+        </w:rPr>
+      </w:sdtEndPr>
+      <w:sdtContent>
+        <w:p>
+          <w:pPr>
+            <w:pStyle w:val="Heading1"/>
+          </w:pPr>
+          <w:r>
+            <w:t>References</w:t>
+          </w:r>
+        </w:p>
+        <w:sdt>
+          <w:sdtPr>
+            <w:id w:val="-573587230"/>
+            <w:bibliography/>
+          </w:sdtPr>
+          <w:sdtContent>
+            <w:p>
+              <w:pPr>
+                <w:pStyle w:val="Bibliography"/>
+                <w:rPr>
+                  <w:noProof/>
+                  <w:sz w:val="24"/>
+                  <w:szCs w:val="24"/>
+                </w:rPr>
+              </w:pPr>
+              <w:r>
+                <w:fldChar w:fldCharType="begin"/>
+              </w:r>
+              <w:r>
+                <w:instrText xml:space="preserve"> BIBLIOGRAPHY </w:instrText>
+              </w:r>
+              <w:r>
+                <w:fldChar w:fldCharType="separate"/>
+              </w:r>
+              <w:r>
+                <w:rPr>
+                  <w:noProof/>
+                </w:rPr>
+                <w:t xml:space="preserve">Mannion, P., 2021. Sorting Algorithms, Part 1. In: </w:t>
+              </w:r>
+              <w:r>
+                <w:rPr>
+                  <w:i/>
+                  <w:iCs/>
+                  <w:noProof/>
+                </w:rPr>
+                <w:t xml:space="preserve">COMP08033 Computational Thinking with Algorithms,. </w:t>
+              </w:r>
+              <w:r>
+                <w:rPr>
+                  <w:noProof/>
+                </w:rPr>
+                <w:t>s.l.:GMIT.</w:t>
+              </w:r>
+            </w:p>
+            <w:p>
+              <w:pPr>
+                <w:pStyle w:val="Bibliography"/>
+                <w:rPr>
+                  <w:noProof/>
+                </w:rPr>
+              </w:pPr>
+              <w:r>
+                <w:rPr>
+                  <w:noProof/>
+                </w:rPr>
+                <w:t xml:space="preserve">Wikipedia, 2021. </w:t>
+              </w:r>
+              <w:r>
+                <w:rPr>
+                  <w:i/>
+                  <w:iCs/>
+                  <w:noProof/>
+                </w:rPr>
+                <w:t xml:space="preserve">Wikipedia. </w:t>
+              </w:r>
+              <w:r>
+                <w:rPr>
+                  <w:noProof/>
+                </w:rPr>
+                <w:t xml:space="preserve">[Online] </w:t>
+              </w:r>
+              <w:r>
+                <w:rPr>
+                  <w:noProof/>
+                </w:rPr>
+                <w:br/>
+                <w:t xml:space="preserve">Available at: </w:t>
+              </w:r>
+              <w:r>
+                <w:rPr>
+                  <w:noProof/>
+                  <w:u w:val="single"/>
+                </w:rPr>
+                <w:t>https://en.wikipedia.org/wiki/Sorting</w:t>
+              </w:r>
+              <w:r>
+                <w:rPr>
+                  <w:noProof/>
+                </w:rPr>
+                <w:br/>
+                <w:t>[Accessed 12 May 2021].</w:t>
+              </w:r>
+            </w:p>
+            <w:p>
+              <w:r>
+                <w:rPr>
+                  <w:b/>
+                  <w:bCs/>
+                  <w:noProof/>
+                </w:rPr>
+                <w:fldChar w:fldCharType="end"/>
+              </w:r>
+            </w:p>
+          </w:sdtContent>
+        </w:sdt>
+      </w:sdtContent>
+    </w:sdt>
+    <w:p/>
+    <w:p/>
+    <w:p/>
+    <w:p/>
+    <w:p>
+      <w:fldSimple w:instr=" TOC \h \z \c &quot;Figure&quot; ">
+        <w:r>
+          <w:rPr>
+            <w:b/>
+            <w:bCs/>
+            <w:noProof/>
+            <w:lang w:val="en-US"/>
+          </w:rPr>
+          <w:t>No table of figures entries found.</w:t>
+        </w:r>
+      </w:fldSimple>
+    </w:p>
     <w:sectPr>
       <w:pgSz w:w="11906" w:h="16838"/>
       <w:pgMar w:top="1440" w:right="1440" w:bottom="1440" w:left="1440" w:header="708" w:footer="708" w:gutter="0"/>
@@ -477,6 +1246,127 @@
     </w:sectPr>
   </w:body>
 </w:document>
+</file>
+
+<file path=word/numbering.xml><?xml version="1.0" encoding="utf-8"?>
+<w:numbering xmlns:wpc="http://schemas.microsoft.com/office/word/2010/wordprocessingCanvas" xmlns:cx="http://schemas.microsoft.com/office/drawing/2014/chartex" xmlns:cx1="http://schemas.microsoft.com/office/drawing/2015/9/8/chartex" xmlns:cx2="http://schemas.microsoft.com/office/drawing/2015/10/21/chartex" xmlns:cx3="http://schemas.microsoft.com/office/drawing/2016/5/9/chartex" xmlns:cx4="http://schemas.microsoft.com/office/drawing/2016/5/10/chartex" xmlns:cx5="http://schemas.microsoft.com/office/drawing/2016/5/11/chartex" xmlns:cx6="http://schemas.microsoft.com/office/drawing/2016/5/12/chartex" xmlns:cx7="http://schemas.microsoft.com/office/drawing/2016/5/13/chartex" xmlns:cx8="http://schemas.microsoft.com/office/drawing/2016/5/14/chartex" xmlns:mc="http://schemas.openxmlformats.org/markup-compatibility/2006" xmlns:aink="http://schemas.microsoft.com/office/drawing/2016/ink" xmlns:am3d="http://schemas.microsoft.com/office/drawing/2017/model3d" xmlns:o="urn:schemas-microsoft-com:office:office" xmlns:r="http://schemas.openxmlformats.org/officeDocument/2006/relationships" xmlns:m="http://schemas.openxmlformats.org/officeDocument/2006/math" xmlns:v="urn:schemas-microsoft-com:vml" xmlns:wp14="http://schemas.microsoft.com/office/word/2010/wordprocessingDrawing" xmlns:wp="http://schemas.openxmlformats.org/drawingml/2006/wordprocessingDrawing" xmlns:w10="urn:schemas-microsoft-com:office:word" xmlns:w="http://schemas.openxmlformats.org/wordprocessingml/2006/main" xmlns:w14="http://schemas.microsoft.com/office/word/2010/wordml" xmlns:w15="http://schemas.microsoft.com/office/word/2012/wordml" xmlns:w16cex="http://schemas.microsoft.com/office/word/2018/wordml/cex" xmlns:w16cid="http://schemas.microsoft.com/office/word/2016/wordml/cid" xmlns:w16="http://schemas.microsoft.com/office/word/2018/wordml" xmlns:w16sdtdh="http://schemas.microsoft.com/office/word/2020/wordml/sdtdatahash" xmlns:w16se="http://schemas.microsoft.com/office/word/2015/wordml/symex" xmlns:wpg="http://schemas.microsoft.com/office/word/2010/wordprocessingGroup" xmlns:wpi="http://schemas.microsoft.com/office/word/2010/wordprocessingInk" xmlns:wne="http://schemas.microsoft.com/office/word/2006/wordml" xmlns:wps="http://schemas.microsoft.com/office/word/2010/wordprocessingShape" mc:Ignorable="w14 w15 w16se w16cid w16 w16cex w16sdtdh wp14">
+  <w:abstractNum w:abstractNumId="0" w15:restartNumberingAfterBreak="0">
+    <w:nsid w:val="35C8013C"/>
+    <w:multiLevelType w:val="multilevel"/>
+    <w:tmpl w:val="0050654A"/>
+    <w:lvl w:ilvl="0">
+      <w:start w:val="1"/>
+      <w:numFmt w:val="decimal"/>
+      <w:lvlText w:val="%1."/>
+      <w:lvlJc w:val="left"/>
+      <w:pPr>
+        <w:tabs>
+          <w:tab w:val="num" w:pos="720"/>
+        </w:tabs>
+        <w:ind w:left="720" w:hanging="360"/>
+      </w:pPr>
+    </w:lvl>
+    <w:lvl w:ilvl="1" w:tentative="1">
+      <w:start w:val="1"/>
+      <w:numFmt w:val="decimal"/>
+      <w:lvlText w:val="%2."/>
+      <w:lvlJc w:val="left"/>
+      <w:pPr>
+        <w:tabs>
+          <w:tab w:val="num" w:pos="1440"/>
+        </w:tabs>
+        <w:ind w:left="1440" w:hanging="360"/>
+      </w:pPr>
+    </w:lvl>
+    <w:lvl w:ilvl="2" w:tentative="1">
+      <w:start w:val="1"/>
+      <w:numFmt w:val="decimal"/>
+      <w:lvlText w:val="%3."/>
+      <w:lvlJc w:val="left"/>
+      <w:pPr>
+        <w:tabs>
+          <w:tab w:val="num" w:pos="2160"/>
+        </w:tabs>
+        <w:ind w:left="2160" w:hanging="360"/>
+      </w:pPr>
+    </w:lvl>
+    <w:lvl w:ilvl="3" w:tentative="1">
+      <w:start w:val="1"/>
+      <w:numFmt w:val="decimal"/>
+      <w:lvlText w:val="%4."/>
+      <w:lvlJc w:val="left"/>
+      <w:pPr>
+        <w:tabs>
+          <w:tab w:val="num" w:pos="2880"/>
+        </w:tabs>
+        <w:ind w:left="2880" w:hanging="360"/>
+      </w:pPr>
+    </w:lvl>
+    <w:lvl w:ilvl="4" w:tentative="1">
+      <w:start w:val="1"/>
+      <w:numFmt w:val="decimal"/>
+      <w:lvlText w:val="%5."/>
+      <w:lvlJc w:val="left"/>
+      <w:pPr>
+        <w:tabs>
+          <w:tab w:val="num" w:pos="3600"/>
+        </w:tabs>
+        <w:ind w:left="3600" w:hanging="360"/>
+      </w:pPr>
+    </w:lvl>
+    <w:lvl w:ilvl="5" w:tentative="1">
+      <w:start w:val="1"/>
+      <w:numFmt w:val="decimal"/>
+      <w:lvlText w:val="%6."/>
+      <w:lvlJc w:val="left"/>
+      <w:pPr>
+        <w:tabs>
+          <w:tab w:val="num" w:pos="4320"/>
+        </w:tabs>
+        <w:ind w:left="4320" w:hanging="360"/>
+      </w:pPr>
+    </w:lvl>
+    <w:lvl w:ilvl="6" w:tentative="1">
+      <w:start w:val="1"/>
+      <w:numFmt w:val="decimal"/>
+      <w:lvlText w:val="%7."/>
+      <w:lvlJc w:val="left"/>
+      <w:pPr>
+        <w:tabs>
+          <w:tab w:val="num" w:pos="5040"/>
+        </w:tabs>
+        <w:ind w:left="5040" w:hanging="360"/>
+      </w:pPr>
+    </w:lvl>
+    <w:lvl w:ilvl="7" w:tentative="1">
+      <w:start w:val="1"/>
+      <w:numFmt w:val="decimal"/>
+      <w:lvlText w:val="%8."/>
+      <w:lvlJc w:val="left"/>
+      <w:pPr>
+        <w:tabs>
+          <w:tab w:val="num" w:pos="5760"/>
+        </w:tabs>
+        <w:ind w:left="5760" w:hanging="360"/>
+      </w:pPr>
+    </w:lvl>
+    <w:lvl w:ilvl="8" w:tentative="1">
+      <w:start w:val="1"/>
+      <w:numFmt w:val="decimal"/>
+      <w:lvlText w:val="%9."/>
+      <w:lvlJc w:val="left"/>
+      <w:pPr>
+        <w:tabs>
+          <w:tab w:val="num" w:pos="6480"/>
+        </w:tabs>
+        <w:ind w:left="6480" w:hanging="360"/>
+      </w:pPr>
+    </w:lvl>
+  </w:abstractNum>
+  <w:num w:numId="1">
+    <w:abstractNumId w:val="0"/>
+  </w:num>
+</w:numbering>
 </file>
 
 <file path=word/styles.xml><?xml version="1.0" encoding="utf-8"?>
@@ -946,7 +1836,6 @@
   <w:style w:type="character" w:default="1" w:styleId="DefaultParagraphFont">
     <w:name w:val="Default Paragraph Font"/>
     <w:uiPriority w:val="1"/>
-    <w:semiHidden/>
     <w:unhideWhenUsed/>
   </w:style>
   <w:style w:type="table" w:default="1" w:styleId="TableNormal">
@@ -1041,6 +1930,69 @@
       <w:kern w:val="28"/>
       <w:sz w:val="56"/>
       <w:szCs w:val="56"/>
+    </w:rPr>
+  </w:style>
+  <w:style w:type="paragraph" w:styleId="NormalWeb">
+    <w:name w:val="Normal (Web)"/>
+    <w:basedOn w:val="Normal"/>
+    <w:uiPriority w:val="99"/>
+    <w:semiHidden/>
+    <w:unhideWhenUsed/>
+    <w:rsid w:val="00E90E2F"/>
+    <w:rPr>
+      <w:rFonts w:ascii="Times New Roman" w:hAnsi="Times New Roman" w:cs="Times New Roman"/>
+      <w:sz w:val="24"/>
+      <w:szCs w:val="24"/>
+    </w:rPr>
+  </w:style>
+  <w:style w:type="character" w:styleId="Hyperlink">
+    <w:name w:val="Hyperlink"/>
+    <w:basedOn w:val="DefaultParagraphFont"/>
+    <w:uiPriority w:val="99"/>
+    <w:unhideWhenUsed/>
+    <w:rsid w:val="00E90E2F"/>
+    <w:rPr>
+      <w:color w:val="0563C1" w:themeColor="hyperlink"/>
+      <w:u w:val="single"/>
+    </w:rPr>
+  </w:style>
+  <w:style w:type="character" w:styleId="UnresolvedMention">
+    <w:name w:val="Unresolved Mention"/>
+    <w:basedOn w:val="DefaultParagraphFont"/>
+    <w:uiPriority w:val="99"/>
+    <w:semiHidden/>
+    <w:unhideWhenUsed/>
+    <w:rsid w:val="00E90E2F"/>
+    <w:rPr>
+      <w:color w:val="605E5C"/>
+      <w:shd w:val="clear" w:color="auto" w:fill="E1DFDD"/>
+    </w:rPr>
+  </w:style>
+  <w:style w:type="paragraph" w:styleId="Bibliography">
+    <w:name w:val="Bibliography"/>
+    <w:basedOn w:val="Normal"/>
+    <w:next w:val="Normal"/>
+    <w:uiPriority w:val="37"/>
+    <w:unhideWhenUsed/>
+    <w:rsid w:val="00E90E2F"/>
+  </w:style>
+  <w:style w:type="paragraph" w:styleId="Caption">
+    <w:name w:val="caption"/>
+    <w:basedOn w:val="Normal"/>
+    <w:next w:val="Normal"/>
+    <w:uiPriority w:val="35"/>
+    <w:unhideWhenUsed/>
+    <w:qFormat/>
+    <w:rsid w:val="00892675"/>
+    <w:pPr>
+      <w:spacing w:after="200" w:line="240" w:lineRule="auto"/>
+    </w:pPr>
+    <w:rPr>
+      <w:i/>
+      <w:iCs/>
+      <w:color w:val="44546A" w:themeColor="text2"/>
+      <w:sz w:val="18"/>
+      <w:szCs w:val="18"/>
     </w:rPr>
   </w:style>
 </w:styles>
@@ -1339,4 +2291,54 @@
     </a:ext>
   </a:extLst>
 </a:theme>
+</file>
+
+<file path=customXml/item1.xml><?xml version="1.0" encoding="utf-8"?>
+<b:Sources xmlns:b="http://schemas.openxmlformats.org/officeDocument/2006/bibliography" xmlns="http://schemas.openxmlformats.org/officeDocument/2006/bibliography" SelectedStyle="\HarvardAnglia2008OfficeOnline.xsl" StyleName="Harvard - Anglia" Version="2008">
+  <b:Source>
+    <b:Tag>Wik21</b:Tag>
+    <b:SourceType>InternetSite</b:SourceType>
+    <b:Guid>{2289BF8E-E508-40FB-BBEB-51A26E884158}</b:Guid>
+    <b:Author>
+      <b:Author>
+        <b:Corporate>Wikipedia</b:Corporate>
+      </b:Author>
+    </b:Author>
+    <b:Title>Wikipedia</b:Title>
+    <b:Year>2021</b:Year>
+    <b:YearAccessed>2021</b:YearAccessed>
+    <b:MonthAccessed>May</b:MonthAccessed>
+    <b:DayAccessed>12</b:DayAccessed>
+    <b:URL>https://en.wikipedia.org/wiki/Sorting</b:URL>
+    <b:RefOrder>2</b:RefOrder>
+  </b:Source>
+  <b:Source>
+    <b:Tag>Pat21</b:Tag>
+    <b:SourceType>BookSection</b:SourceType>
+    <b:Guid>{382911DF-BAD8-490E-8D0B-5A10CD188BB4}</b:Guid>
+    <b:Author>
+      <b:Author>
+        <b:NameList>
+          <b:Person>
+            <b:Last>Mannion</b:Last>
+            <b:First>Patrick</b:First>
+          </b:Person>
+        </b:NameList>
+      </b:Author>
+    </b:Author>
+    <b:Title>Sorting Algorithms, Part 1</b:Title>
+    <b:BookTitle>COMP08033 Computational Thinking with Algorithms,</b:BookTitle>
+    <b:Year>2021</b:Year>
+    <b:Publisher>GMIT</b:Publisher>
+    <b:RefOrder>1</b:RefOrder>
+  </b:Source>
+</b:Sources>
+</file>
+
+<file path=customXml/itemProps1.xml><?xml version="1.0" encoding="utf-8"?>
+<ds:datastoreItem xmlns:ds="http://schemas.openxmlformats.org/officeDocument/2006/customXml" ds:itemID="{CD32B93D-E486-49A4-A937-59A27C1587A3}">
+  <ds:schemaRefs>
+    <ds:schemaRef ds:uri="http://schemas.openxmlformats.org/officeDocument/2006/bibliography"/>
+  </ds:schemaRefs>
+</ds:datastoreItem>
 </file>
</xml_diff>

<commit_message>
Bubble and Insertion sorting descriptions written up.
</commit_message>
<xml_diff>
--- a/CTWA_Report_Eoin_Lees.docx
+++ b/CTWA_Report_Eoin_Lees.docx
@@ -60,6 +60,7 @@
           <w:id w:val="-787119848"/>
           <w:citation/>
         </w:sdtPr>
+        <w:sdtEndPr/>
         <w:sdtContent>
           <w:r>
             <w:fldChar w:fldCharType="begin"/>
@@ -115,29 +116,75 @@
         <w:t xml:space="preserve"> Radix sort (1954), Counting sort (1954), Quick sort (1962) etc.  </w:t>
       </w:r>
     </w:p>
+    <w:p/>
     <w:p>
       <w:pPr>
         <w:pStyle w:val="Heading3"/>
       </w:pPr>
       <w:r>
-        <w:t>complexity (time and space)</w:t>
-      </w:r>
-    </w:p>
-    <w:p>
-      <w:r>
-        <w:t xml:space="preserve">Write about it here… find </w:t>
-      </w:r>
-      <w:proofErr w:type="gramStart"/>
-      <w:r>
-        <w:t>notes</w:t>
-      </w:r>
-      <w:proofErr w:type="gramEnd"/>
-    </w:p>
+        <w:t>Comparator Functions</w:t>
+      </w:r>
+    </w:p>
+    <w:p>
+      <w:r>
+        <w:t xml:space="preserve">Takes two elements of any type and compares one to the </w:t>
+      </w:r>
+      <w:r>
+        <w:t>other.</w:t>
+      </w:r>
+      <w:r>
+        <w:t xml:space="preserve"> </w:t>
+      </w:r>
+    </w:p>
+    <w:p>
+      <w:r>
+        <w:t>Which input, a or b should appear first according to predefined definition of compar</w:t>
+      </w:r>
+      <w:r>
+        <w:t>ator function.</w:t>
+      </w:r>
+    </w:p>
+    <w:p>
+      <w:r>
+        <w:t xml:space="preserve"> </w:t>
+      </w:r>
+      <w:proofErr w:type="spellStart"/>
+      <w:r>
+        <w:t>E.g</w:t>
+      </w:r>
+      <w:proofErr w:type="spellEnd"/>
+      <w:r>
+        <w:t xml:space="preserve"> &lt; = or &gt;</w:t>
+      </w:r>
+    </w:p>
+    <w:p/>
+    <w:p>
+      <w:r>
+        <w:t xml:space="preserve">This project is focused on integer sorting. So greater than or less than will be used. </w:t>
+      </w:r>
+    </w:p>
+    <w:p>
+      <w:r>
+        <w:t xml:space="preserve">It is possible to sort strings using lexicographical methods. </w:t>
+      </w:r>
+      <w:proofErr w:type="spellStart"/>
+      <w:r>
+        <w:t>i.e</w:t>
+      </w:r>
+      <w:proofErr w:type="spellEnd"/>
+      <w:r>
+        <w:t xml:space="preserve"> how letters appear in alphabet, or items appear in dictionary. </w:t>
+      </w:r>
+    </w:p>
+    <w:p/>
+    <w:p/>
+    <w:p/>
     <w:p>
       <w:pPr>
         <w:pStyle w:val="Heading3"/>
       </w:pPr>
       <w:r>
+        <w:lastRenderedPageBreak/>
         <w:t>Comparison</w:t>
       </w:r>
       <w:r>
@@ -155,25 +202,20 @@
     </w:p>
     <w:p>
       <w:r>
-        <w:t>“</w:t>
-      </w:r>
-      <w:r>
-        <w:t>A comparison sort is a type of sorting algorithm which uses comparison operations only</w:t>
+        <w:t>“A comparison sort is a type of sorting algorithm which uses comparison operations only</w:t>
       </w:r>
       <w:r>
         <w:t xml:space="preserve"> </w:t>
       </w:r>
       <w:r>
-        <w:t>to determine which of two elements should appear first in a sorted list.</w:t>
-      </w:r>
-      <w:r>
-        <w:t xml:space="preserve">” </w:t>
+        <w:t xml:space="preserve">to determine which of two elements should appear first in a sorted list.” </w:t>
       </w:r>
       <w:sdt>
         <w:sdtPr>
           <w:id w:val="1171219843"/>
           <w:citation/>
         </w:sdtPr>
+        <w:sdtEndPr/>
         <w:sdtContent>
           <w:r>
             <w:fldChar w:fldCharType="begin"/>
@@ -198,64 +240,23 @@
     </w:p>
     <w:p>
       <w:r>
-        <w:t>There are many sorting algorithms that are in this category</w:t>
-      </w:r>
-      <w:r>
-        <w:t xml:space="preserve"> (</w:t>
-      </w:r>
-      <w:proofErr w:type="gramStart"/>
-      <w:r>
-        <w:t>e.g.</w:t>
-      </w:r>
-      <w:proofErr w:type="gramEnd"/>
-      <w:r>
-        <w:t xml:space="preserve"> Bubble Sort, Insertion Sort, Selection Sort,</w:t>
-      </w:r>
-      <w:r>
-        <w:t xml:space="preserve"> </w:t>
-      </w:r>
-      <w:r>
-        <w:t>Merge Sort, Quicksort, Heapsort)</w:t>
-      </w:r>
-      <w:r>
-        <w:t xml:space="preserve">. </w:t>
-      </w:r>
-    </w:p>
-    <w:p>
-      <w:r>
-        <w:t xml:space="preserve">They are the most widely applicable sorts for a diverse type of input data. </w:t>
-      </w:r>
-    </w:p>
-    <w:p/>
-    <w:p>
-      <w:pPr>
-        <w:pStyle w:val="Heading3"/>
-      </w:pPr>
-      <w:r>
-        <w:t xml:space="preserve">Non-comparison-based-sorts </w:t>
-      </w:r>
-    </w:p>
-    <w:p>
-      <w:r>
-        <w:t>“</w:t>
-      </w:r>
-      <w:r>
-        <w:t>Under some special conditions relating to the values to be sorted, it is possible to design other kinds of non-comparison sorting algorithms that have better worst-case times (</w:t>
-      </w:r>
-      <w:proofErr w:type="gramStart"/>
-      <w:r>
-        <w:t>e.g.</w:t>
-      </w:r>
-      <w:proofErr w:type="gramEnd"/>
-      <w:r>
-        <w:t xml:space="preserve"> Bucket Sort, Counting Sort, Radix Sort)</w:t>
-      </w:r>
-      <w:r>
-        <w:t>”</w:t>
+        <w:t xml:space="preserve">A sorting algorithm is called </w:t>
+      </w:r>
+      <w:r>
+        <w:rPr>
+          <w:b/>
+          <w:bCs/>
+          <w:i/>
+          <w:iCs/>
+        </w:rPr>
+        <w:t xml:space="preserve">comparison-based </w:t>
+      </w:r>
+      <w:r>
+        <w:t>if the only way to gain information about the total order is by comparing a pair of elements at a time via the order ≤.</w:t>
       </w:r>
       <w:sdt>
         <w:sdtPr>
-          <w:id w:val="-2116129859"/>
+          <w:id w:val="-936365479"/>
           <w:citation/>
         </w:sdtPr>
         <w:sdtContent>
@@ -288,15 +289,26 @@
     </w:p>
     <w:p>
       <w:r>
-        <w:t xml:space="preserve">Fill in more details </w:t>
-      </w:r>
-      <w:proofErr w:type="spellStart"/>
-      <w:proofErr w:type="gramStart"/>
-      <w:r>
-        <w:t>herer</w:t>
-      </w:r>
-      <w:proofErr w:type="spellEnd"/>
-      <w:proofErr w:type="gramEnd"/>
+        <w:t xml:space="preserve">In comparison-based sorting no algorithm that sorts by this method can do better than n log n performance in the average or worst cases. This is reflected in table 1. </w:t>
+      </w:r>
+    </w:p>
+    <w:p>
+      <w:r>
+        <w:t>There are many sorting algorithms that are in this category (</w:t>
+      </w:r>
+      <w:proofErr w:type="gramStart"/>
+      <w:r>
+        <w:t>e.g.</w:t>
+      </w:r>
+      <w:proofErr w:type="gramEnd"/>
+      <w:r>
+        <w:t xml:space="preserve"> Bubble Sort, Insertion Sort, Selection Sort, Merge Sort, Quicksort, Heapsort). </w:t>
+      </w:r>
+    </w:p>
+    <w:p>
+      <w:r>
+        <w:t xml:space="preserve">They are the most widely applicable sorts for a diverse type of input data. </w:t>
+      </w:r>
     </w:p>
     <w:p/>
     <w:p>
@@ -304,21 +316,65 @@
         <w:pStyle w:val="Heading3"/>
       </w:pPr>
       <w:r>
-        <w:lastRenderedPageBreak/>
-        <w:t>Comparator Functions</w:t>
-      </w:r>
-    </w:p>
-    <w:p>
-      <w:r>
-        <w:t xml:space="preserve">Write about less than comparator functions </w:t>
-      </w:r>
-      <w:proofErr w:type="spellStart"/>
-      <w:proofErr w:type="gramStart"/>
-      <w:r>
-        <w:t>herer</w:t>
-      </w:r>
-      <w:proofErr w:type="spellEnd"/>
-      <w:proofErr w:type="gramEnd"/>
+        <w:t xml:space="preserve">Non-comparison-based-sorts </w:t>
+      </w:r>
+    </w:p>
+    <w:p>
+      <w:r>
+        <w:t>“</w:t>
+      </w:r>
+      <w:r>
+        <w:t>Under some special conditions relating to the values to be sorted, it is possible to design other kinds of non-comparison sorting algorithms that have better worst-case times (</w:t>
+      </w:r>
+      <w:proofErr w:type="gramStart"/>
+      <w:r>
+        <w:t>e.g.</w:t>
+      </w:r>
+      <w:proofErr w:type="gramEnd"/>
+      <w:r>
+        <w:t xml:space="preserve"> Bucket Sort, Counting Sort, Radix Sort)</w:t>
+      </w:r>
+      <w:r>
+        <w:t>”</w:t>
+      </w:r>
+      <w:sdt>
+        <w:sdtPr>
+          <w:id w:val="-2116129859"/>
+          <w:citation/>
+        </w:sdtPr>
+        <w:sdtEndPr/>
+        <w:sdtContent>
+          <w:r>
+            <w:fldChar w:fldCharType="begin"/>
+          </w:r>
+          <w:r>
+            <w:instrText xml:space="preserve"> CITATION Pat21 \l 6153 </w:instrText>
+          </w:r>
+          <w:r>
+            <w:fldChar w:fldCharType="separate"/>
+          </w:r>
+          <w:r>
+            <w:rPr>
+              <w:noProof/>
+            </w:rPr>
+            <w:t xml:space="preserve"> </w:t>
+          </w:r>
+          <w:r>
+            <w:rPr>
+              <w:noProof/>
+            </w:rPr>
+            <w:t>(Mannion, 2021)</w:t>
+          </w:r>
+          <w:r>
+            <w:fldChar w:fldCharType="end"/>
+          </w:r>
+        </w:sdtContent>
+      </w:sdt>
+    </w:p>
+    <w:p>
+      <w:r>
+        <w:t xml:space="preserve">These methods can achieve better “worst case” times as shows in the table below however they are not as stable. </w:t>
+      </w:r>
     </w:p>
     <w:p/>
     <w:p>
@@ -331,13 +387,8 @@
     </w:p>
     <w:p>
       <w:r>
-        <w:t xml:space="preserve">Write about stability in sorting </w:t>
-      </w:r>
-      <w:proofErr w:type="gramStart"/>
-      <w:r>
-        <w:t>here</w:t>
-      </w:r>
-      <w:proofErr w:type="gramEnd"/>
+        <w:t xml:space="preserve">Stability in a sorting algorithm as it is important to preserve the order of already sorted data. This is a desirable property in sorting algorithms. </w:t>
+      </w:r>
     </w:p>
     <w:p/>
     <w:p/>
@@ -437,19 +488,7 @@
         <w:rPr>
           <w:highlight w:val="yellow"/>
         </w:rPr>
-        <w:t>In place sorting is a desirable property if the availability of memory is</w:t>
-      </w:r>
-      <w:r>
-        <w:rPr>
-          <w:highlight w:val="yellow"/>
-        </w:rPr>
-        <w:t xml:space="preserve"> </w:t>
-      </w:r>
-      <w:r>
-        <w:rPr>
-          <w:highlight w:val="yellow"/>
-        </w:rPr>
-        <w:t>a concern</w:t>
+        <w:t>In place sorting is a desirable property if the availability of memory is a concern</w:t>
       </w:r>
       <w:r>
         <w:rPr>
@@ -465,6 +504,7 @@
           <w:id w:val="-1175341221"/>
           <w:citation/>
         </w:sdtPr>
+        <w:sdtEndPr/>
         <w:sdtContent>
           <w:r>
             <w:rPr>
@@ -516,11 +556,52 @@
         <w:pStyle w:val="Heading3"/>
       </w:pPr>
       <w:r>
+        <w:t>complexity (time and space)</w:t>
+      </w:r>
+    </w:p>
+    <w:p>
+      <w:r>
+        <w:t xml:space="preserve">Write about it here… find </w:t>
+      </w:r>
+      <w:proofErr w:type="gramStart"/>
+      <w:r>
+        <w:t>notes</w:t>
+      </w:r>
+      <w:proofErr w:type="gramEnd"/>
+    </w:p>
+    <w:p/>
+    <w:p/>
+    <w:p/>
+    <w:p/>
+    <w:p/>
+    <w:p/>
+    <w:p/>
+    <w:p/>
+    <w:p/>
+    <w:p/>
+    <w:p/>
+    <w:p>
+      <w:pPr>
+        <w:pStyle w:val="Heading3"/>
+      </w:pPr>
+      <w:r>
         <w:t>P</w:t>
       </w:r>
       <w:r>
         <w:t>erformance</w:t>
       </w:r>
+    </w:p>
+    <w:p>
+      <w:r>
+        <w:t xml:space="preserve"> Table shows run time </w:t>
+      </w:r>
+      <w:proofErr w:type="spellStart"/>
+      <w:proofErr w:type="gramStart"/>
+      <w:r>
+        <w:t>effeciancy</w:t>
+      </w:r>
+      <w:proofErr w:type="spellEnd"/>
+      <w:proofErr w:type="gramEnd"/>
     </w:p>
     <w:p/>
     <w:p>
@@ -588,14 +669,27 @@
       <w:r>
         <w:t xml:space="preserve">Table </w:t>
       </w:r>
-      <w:fldSimple w:instr=" SEQ Table \* ARABIC ">
-        <w:r>
-          <w:rPr>
-            <w:noProof/>
-          </w:rPr>
-          <w:t>1</w:t>
-        </w:r>
-      </w:fldSimple>
+      <w:r>
+        <w:fldChar w:fldCharType="begin"/>
+      </w:r>
+      <w:r>
+        <w:instrText xml:space="preserve"> SEQ Table \* ARABIC </w:instrText>
+      </w:r>
+      <w:r>
+        <w:fldChar w:fldCharType="separate"/>
+      </w:r>
+      <w:r>
+        <w:rPr>
+          <w:noProof/>
+        </w:rPr>
+        <w:t>1</w:t>
+      </w:r>
+      <w:r>
+        <w:rPr>
+          <w:noProof/>
+        </w:rPr>
+        <w:fldChar w:fldCharType="end"/>
+      </w:r>
       <w:r>
         <w:t>: Overview of sorting algorithms</w:t>
       </w:r>
@@ -617,13 +711,12 @@
     <w:p/>
     <w:p/>
     <w:p/>
-    <w:p/>
-    <w:p/>
     <w:p>
       <w:pPr>
         <w:pStyle w:val="Heading1"/>
       </w:pPr>
       <w:r>
+        <w:lastRenderedPageBreak/>
         <w:t>Sorting Algorithms</w:t>
       </w:r>
     </w:p>
@@ -636,6 +729,272 @@
         <w:t>Bubble Sort</w:t>
       </w:r>
     </w:p>
+    <w:p/>
+    <w:p>
+      <w:r>
+        <w:t xml:space="preserve">Bubble sort takes its name from having larger values in a list “bubble up” to the end of the list as the sorting takes place. It was first </w:t>
+      </w:r>
+      <w:r>
+        <w:t>analysed</w:t>
+      </w:r>
+      <w:r>
+        <w:t xml:space="preserve"> formally as early as 1956</w:t>
+      </w:r>
+      <w:r>
+        <w:t>. It is a comparison</w:t>
+      </w:r>
+      <w:r>
+        <w:t>-</w:t>
+      </w:r>
+      <w:r>
+        <w:t xml:space="preserve">based sorting method. </w:t>
+      </w:r>
+    </w:p>
+    <w:p>
+      <w:r>
+        <w:t xml:space="preserve">It has a time complexity of n (linear) in best case and n2 (quadratic) in the worst and average </w:t>
+      </w:r>
+      <w:r>
+        <w:t>cases. (</w:t>
+      </w:r>
+      <w:r>
+        <w:t>table 1)</w:t>
+      </w:r>
+    </w:p>
+    <w:p>
+      <w:r>
+        <w:t xml:space="preserve">It is an in-place sorting algorithm. It uses only the size of the input data set plus a constant amount of additional working space to function. The additional working space is just a few variables required to make the swaps of the elements in different places. A temporary variable is used here. </w:t>
+      </w:r>
+    </w:p>
+    <w:p>
+      <w:r>
+        <w:t xml:space="preserve">It is a slow sorting method. It is impractical for most problems. It only really works well on small data sets, or on data that is already nearly sorted. </w:t>
+      </w:r>
+    </w:p>
+    <w:p>
+      <w:r>
+        <w:t xml:space="preserve">How it works: </w:t>
+      </w:r>
+    </w:p>
+    <w:p>
+      <w:pPr>
+        <w:pStyle w:val="ListParagraph"/>
+        <w:numPr>
+          <w:ilvl w:val="0"/>
+          <w:numId w:val="2"/>
+        </w:numPr>
+      </w:pPr>
+      <w:r>
+        <w:t>Compare each element to the element on it right (exclude last element)</w:t>
+      </w:r>
+    </w:p>
+    <w:p>
+      <w:pPr>
+        <w:pStyle w:val="ListParagraph"/>
+        <w:numPr>
+          <w:ilvl w:val="1"/>
+          <w:numId w:val="2"/>
+        </w:numPr>
+      </w:pPr>
+      <w:r>
+        <w:t xml:space="preserve">If out of order, swap. Then repeat to next element. </w:t>
+      </w:r>
+    </w:p>
+    <w:p>
+      <w:pPr>
+        <w:pStyle w:val="ListParagraph"/>
+        <w:numPr>
+          <w:ilvl w:val="1"/>
+          <w:numId w:val="2"/>
+        </w:numPr>
+      </w:pPr>
+      <w:r>
+        <w:t xml:space="preserve">Largest element ends up at end of list in its final position. </w:t>
+      </w:r>
+    </w:p>
+    <w:p>
+      <w:pPr>
+        <w:pStyle w:val="ListParagraph"/>
+        <w:numPr>
+          <w:ilvl w:val="0"/>
+          <w:numId w:val="2"/>
+        </w:numPr>
+      </w:pPr>
+      <w:r>
+        <w:t>Repeat process (exclude last two elements)</w:t>
+      </w:r>
+    </w:p>
+    <w:p>
+      <w:pPr>
+        <w:pStyle w:val="ListParagraph"/>
+        <w:numPr>
+          <w:ilvl w:val="1"/>
+          <w:numId w:val="2"/>
+        </w:numPr>
+      </w:pPr>
+      <w:r>
+        <w:t xml:space="preserve">If out of order, swap. Then repeat to next element. </w:t>
+      </w:r>
+    </w:p>
+    <w:p>
+      <w:pPr>
+        <w:pStyle w:val="ListParagraph"/>
+        <w:numPr>
+          <w:ilvl w:val="1"/>
+          <w:numId w:val="2"/>
+        </w:numPr>
+      </w:pPr>
+      <w:r>
+        <w:t>Second l</w:t>
+      </w:r>
+      <w:r>
+        <w:t xml:space="preserve">argest element ends up in its final position. </w:t>
+      </w:r>
+    </w:p>
+    <w:p>
+      <w:pPr>
+        <w:pStyle w:val="ListParagraph"/>
+        <w:numPr>
+          <w:ilvl w:val="0"/>
+          <w:numId w:val="2"/>
+        </w:numPr>
+      </w:pPr>
+      <w:r>
+        <w:t xml:space="preserve">Continue until there are no more remaining unsorted elements on the left. </w:t>
+      </w:r>
+    </w:p>
+    <w:p>
+      <w:r>
+        <w:t>The algorithm assumes every element on the left is unsorted, and the right is sorted. It then has two separate arrays of data. Sorted and un</w:t>
+      </w:r>
+      <w:r>
+        <w:t>-</w:t>
+      </w:r>
+      <w:r>
+        <w:t xml:space="preserve">sorted. </w:t>
+      </w:r>
+    </w:p>
+    <w:p>
+      <w:pPr>
+        <w:rPr>
+          <w:highlight w:val="yellow"/>
+        </w:rPr>
+      </w:pPr>
+      <w:r>
+        <w:rPr>
+          <w:highlight w:val="yellow"/>
+        </w:rPr>
+        <w:t xml:space="preserve">(Diagram of </w:t>
+      </w:r>
+      <w:proofErr w:type="spellStart"/>
+      <w:r>
+        <w:rPr>
+          <w:highlight w:val="yellow"/>
+        </w:rPr>
+        <w:t>explin</w:t>
+      </w:r>
+      <w:r>
+        <w:rPr>
+          <w:highlight w:val="yellow"/>
+        </w:rPr>
+        <w:t>ation</w:t>
+      </w:r>
+      <w:proofErr w:type="spellEnd"/>
+      <w:r>
+        <w:rPr>
+          <w:highlight w:val="yellow"/>
+        </w:rPr>
+        <w:t xml:space="preserve">) * Save until </w:t>
+      </w:r>
+      <w:proofErr w:type="gramStart"/>
+      <w:r>
+        <w:rPr>
+          <w:highlight w:val="yellow"/>
+        </w:rPr>
+        <w:t>tomorrow</w:t>
+      </w:r>
+      <w:proofErr w:type="gramEnd"/>
+    </w:p>
+    <w:p>
+      <w:pPr>
+        <w:rPr>
+          <w:highlight w:val="yellow"/>
+        </w:rPr>
+      </w:pPr>
+    </w:p>
+    <w:p>
+      <w:pPr>
+        <w:rPr>
+          <w:highlight w:val="yellow"/>
+        </w:rPr>
+      </w:pPr>
+    </w:p>
+    <w:p>
+      <w:pPr>
+        <w:rPr>
+          <w:highlight w:val="yellow"/>
+        </w:rPr>
+      </w:pPr>
+    </w:p>
+    <w:p>
+      <w:pPr>
+        <w:rPr>
+          <w:highlight w:val="yellow"/>
+        </w:rPr>
+      </w:pPr>
+    </w:p>
+    <w:p>
+      <w:pPr>
+        <w:rPr>
+          <w:highlight w:val="yellow"/>
+        </w:rPr>
+      </w:pPr>
+    </w:p>
+    <w:p>
+      <w:r>
+        <w:rPr>
+          <w:highlight w:val="yellow"/>
+        </w:rPr>
+        <w:t xml:space="preserve">Different input instances – graph made already – single out </w:t>
+      </w:r>
+      <w:proofErr w:type="gramStart"/>
+      <w:r>
+        <w:rPr>
+          <w:highlight w:val="yellow"/>
+        </w:rPr>
+        <w:t>each</w:t>
+      </w:r>
+      <w:proofErr w:type="gramEnd"/>
+    </w:p>
+    <w:p>
+      <w:pPr>
+        <w:pStyle w:val="Heading2"/>
+      </w:pPr>
+    </w:p>
+    <w:p/>
+    <w:p>
+      <w:pPr>
+        <w:pStyle w:val="Heading2"/>
+      </w:pPr>
+    </w:p>
+    <w:p>
+      <w:pPr>
+        <w:pStyle w:val="Heading2"/>
+      </w:pPr>
+    </w:p>
+    <w:p>
+      <w:pPr>
+        <w:pStyle w:val="Heading2"/>
+      </w:pPr>
+    </w:p>
+    <w:p>
+      <w:pPr>
+        <w:pStyle w:val="Heading2"/>
+      </w:pPr>
+      <w:r>
+        <w:t>Merge Sort</w:t>
+      </w:r>
+    </w:p>
     <w:p>
       <w:r>
         <w:t xml:space="preserve">Introduce </w:t>
@@ -694,12 +1053,19 @@
       </w:r>
       <w:proofErr w:type="gramEnd"/>
     </w:p>
+    <w:p/>
+    <w:p/>
+    <w:p/>
+    <w:p/>
+    <w:p/>
+    <w:p/>
+    <w:p/>
     <w:p>
       <w:pPr>
         <w:pStyle w:val="Heading2"/>
       </w:pPr>
       <w:r>
-        <w:t>Merge Sort</w:t>
+        <w:t>Counting Sort</w:t>
       </w:r>
     </w:p>
     <w:p>
@@ -766,131 +1132,300 @@
         <w:pStyle w:val="Heading2"/>
       </w:pPr>
       <w:r>
-        <w:t>Counting Sort</w:t>
-      </w:r>
-    </w:p>
-    <w:p>
-      <w:r>
-        <w:t xml:space="preserve">Introduce </w:t>
-      </w:r>
-      <w:proofErr w:type="gramStart"/>
-      <w:r>
-        <w:t>algorithm</w:t>
-      </w:r>
-      <w:proofErr w:type="gramEnd"/>
-    </w:p>
-    <w:p>
-      <w:r>
-        <w:t xml:space="preserve">Discuss space and time </w:t>
-      </w:r>
-      <w:proofErr w:type="gramStart"/>
-      <w:r>
-        <w:t>complexity</w:t>
-      </w:r>
-      <w:proofErr w:type="gramEnd"/>
-    </w:p>
-    <w:p>
-      <w:r>
-        <w:t xml:space="preserve">Explain how it </w:t>
-      </w:r>
-      <w:proofErr w:type="gramStart"/>
-      <w:r>
-        <w:t>works</w:t>
-      </w:r>
-      <w:proofErr w:type="gramEnd"/>
-    </w:p>
-    <w:p>
-      <w:r>
+        <w:t>Insertion Sort</w:t>
+      </w:r>
+    </w:p>
+    <w:p>
+      <w:r>
+        <w:t xml:space="preserve">A simple comparison-based sorting algorithm. It is </w:t>
+      </w:r>
+      <w:proofErr w:type="gramStart"/>
+      <w:r>
+        <w:t>similar to</w:t>
+      </w:r>
+      <w:proofErr w:type="gramEnd"/>
+      <w:r>
+        <w:t xml:space="preserve"> the method used usually by card players sorting cards. It is intuitive to understand. It is easy to implement, is a stable sorting algorithm, it works in</w:t>
+      </w:r>
+      <w:r>
+        <w:t>-</w:t>
+      </w:r>
+      <w:r>
+        <w:t>place</w:t>
+      </w:r>
+      <w:r>
+        <w:t xml:space="preserve"> (efficient with memory)</w:t>
+      </w:r>
+      <w:r>
+        <w:t xml:space="preserve"> and is </w:t>
+      </w:r>
+      <w:proofErr w:type="gramStart"/>
+      <w:r>
+        <w:t>very good</w:t>
+      </w:r>
+      <w:proofErr w:type="gramEnd"/>
+      <w:r>
+        <w:t xml:space="preserve"> for small and partially sorted lists. </w:t>
+      </w:r>
+    </w:p>
+    <w:p>
+      <w:r>
+        <w:t xml:space="preserve">In best case scenarios it runs in n + d time, where d is the number of inversions in the input instance. </w:t>
+      </w:r>
+    </w:p>
+    <w:p>
+      <w:r>
+        <w:t xml:space="preserve">It is very inefficient for large lists that are randomly ordered. </w:t>
+      </w:r>
+    </w:p>
+    <w:p>
+      <w:r>
+        <w:t>It is an iterative approach. It splits the list into</w:t>
+      </w:r>
+      <w:r>
+        <w:t xml:space="preserve"> </w:t>
+      </w:r>
+      <w:r>
+        <w:t xml:space="preserve">sorted and unsorted </w:t>
+      </w:r>
+      <w:proofErr w:type="spellStart"/>
+      <w:r>
+        <w:t>sublists</w:t>
+      </w:r>
+      <w:proofErr w:type="spellEnd"/>
+      <w:r>
+        <w:t xml:space="preserve">. </w:t>
+      </w:r>
+      <w:proofErr w:type="gramStart"/>
+      <w:r>
+        <w:t>( head</w:t>
+      </w:r>
+      <w:proofErr w:type="gramEnd"/>
+      <w:r>
+        <w:t xml:space="preserve"> and tail)</w:t>
+      </w:r>
+    </w:p>
+    <w:p>
+      <w:r>
+        <w:t>Complexity:</w:t>
+      </w:r>
+    </w:p>
+    <w:p>
+      <w:r>
+        <w:t xml:space="preserve">The total number of data comparisons is the number of inversions d plus n-1. On average </w:t>
+      </w:r>
+    </w:p>
+    <w:p/>
+    <w:p>
+      <w:r>
+        <w:lastRenderedPageBreak/>
+        <w:t>How it works:</w:t>
+      </w:r>
+    </w:p>
+    <w:p>
+      <w:pPr>
+        <w:pStyle w:val="ListParagraph"/>
+        <w:numPr>
+          <w:ilvl w:val="0"/>
+          <w:numId w:val="3"/>
+        </w:numPr>
+      </w:pPr>
+      <w:r>
+        <w:t xml:space="preserve">Starting on the left of the array, the key is set as the element at index 1. </w:t>
+      </w:r>
+    </w:p>
+    <w:p>
+      <w:pPr>
+        <w:pStyle w:val="ListParagraph"/>
+        <w:numPr>
+          <w:ilvl w:val="1"/>
+          <w:numId w:val="3"/>
+        </w:numPr>
+      </w:pPr>
+      <w:r>
+        <w:t xml:space="preserve">Any elements on the left greater than the key get moved right by one position and the key gets inserted. </w:t>
+      </w:r>
+    </w:p>
+    <w:p>
+      <w:pPr>
+        <w:pStyle w:val="ListParagraph"/>
+        <w:numPr>
+          <w:ilvl w:val="0"/>
+          <w:numId w:val="3"/>
+        </w:numPr>
+      </w:pPr>
+      <w:r>
+        <w:t xml:space="preserve">Set the key </w:t>
+      </w:r>
+      <w:r>
+        <w:t xml:space="preserve">as the element at index 2. </w:t>
+      </w:r>
+    </w:p>
+    <w:p>
+      <w:pPr>
+        <w:pStyle w:val="ListParagraph"/>
+        <w:numPr>
+          <w:ilvl w:val="1"/>
+          <w:numId w:val="3"/>
+        </w:numPr>
+      </w:pPr>
+      <w:r>
+        <w:t xml:space="preserve">Any elements on the left greater than the key get moved right by one position and the key gets inserted. </w:t>
+      </w:r>
+    </w:p>
+    <w:p>
+      <w:pPr>
+        <w:pStyle w:val="ListParagraph"/>
+        <w:numPr>
+          <w:ilvl w:val="0"/>
+          <w:numId w:val="3"/>
+        </w:numPr>
+      </w:pPr>
+      <w:r>
+        <w:t xml:space="preserve">Set the key as the element at index </w:t>
+      </w:r>
+      <w:r>
+        <w:t>3</w:t>
+      </w:r>
+      <w:r>
+        <w:t xml:space="preserve">. </w:t>
+      </w:r>
+    </w:p>
+    <w:p>
+      <w:pPr>
+        <w:pStyle w:val="ListParagraph"/>
+        <w:numPr>
+          <w:ilvl w:val="1"/>
+          <w:numId w:val="3"/>
+        </w:numPr>
+      </w:pPr>
+      <w:r>
+        <w:t xml:space="preserve">Any elements on the left greater than the key get moved right by one position and the key gets inserted. </w:t>
+      </w:r>
+    </w:p>
+    <w:p>
+      <w:pPr>
+        <w:pStyle w:val="ListParagraph"/>
+        <w:numPr>
+          <w:ilvl w:val="0"/>
+          <w:numId w:val="3"/>
+        </w:numPr>
+      </w:pPr>
+      <w:r>
+        <w:t xml:space="preserve">Continue until the key is set at n-1 index. </w:t>
+      </w:r>
+    </w:p>
+    <w:p>
+      <w:pPr>
+        <w:pStyle w:val="ListParagraph"/>
+        <w:numPr>
+          <w:ilvl w:val="1"/>
+          <w:numId w:val="3"/>
+        </w:numPr>
+      </w:pPr>
+      <w:r>
+        <w:t xml:space="preserve">Any elements on the left greater than the key get moved right by one position and the key gets inserted. </w:t>
+      </w:r>
+    </w:p>
+    <w:p>
+      <w:pPr>
+        <w:pStyle w:val="ListParagraph"/>
+        <w:numPr>
+          <w:ilvl w:val="0"/>
+          <w:numId w:val="3"/>
+        </w:numPr>
+      </w:pPr>
+      <w:r>
+        <w:t xml:space="preserve">The array is sorted. </w:t>
+      </w:r>
+    </w:p>
+    <w:p/>
+    <w:p>
+      <w:pPr>
+        <w:tabs>
+          <w:tab w:val="left" w:pos="4776"/>
+        </w:tabs>
+        <w:rPr>
+          <w:highlight w:val="yellow"/>
+        </w:rPr>
+      </w:pPr>
+      <w:r>
+        <w:rPr>
+          <w:highlight w:val="yellow"/>
+        </w:rPr>
         <w:t xml:space="preserve">(Diagram of </w:t>
       </w:r>
       <w:proofErr w:type="spellStart"/>
       <w:r>
+        <w:rPr>
+          <w:highlight w:val="yellow"/>
+        </w:rPr>
         <w:t>explination</w:t>
       </w:r>
       <w:proofErr w:type="spellEnd"/>
       <w:r>
+        <w:rPr>
+          <w:highlight w:val="yellow"/>
+        </w:rPr>
         <w:t xml:space="preserve">) * Save until </w:t>
       </w:r>
       <w:proofErr w:type="gramStart"/>
       <w:r>
+        <w:rPr>
+          <w:highlight w:val="yellow"/>
+        </w:rPr>
         <w:t>tomorrow</w:t>
       </w:r>
       <w:proofErr w:type="gramEnd"/>
-    </w:p>
-    <w:p>
-      <w:r>
+      <w:r>
+        <w:rPr>
+          <w:highlight w:val="yellow"/>
+        </w:rPr>
+        <w:tab/>
+      </w:r>
+    </w:p>
+    <w:p>
+      <w:pPr>
+        <w:tabs>
+          <w:tab w:val="left" w:pos="4776"/>
+        </w:tabs>
+        <w:rPr>
+          <w:highlight w:val="yellow"/>
+        </w:rPr>
+      </w:pPr>
+    </w:p>
+    <w:p>
+      <w:pPr>
+        <w:tabs>
+          <w:tab w:val="left" w:pos="4776"/>
+        </w:tabs>
+        <w:rPr>
+          <w:highlight w:val="yellow"/>
+        </w:rPr>
+      </w:pPr>
+    </w:p>
+    <w:p>
+      <w:pPr>
+        <w:tabs>
+          <w:tab w:val="left" w:pos="4776"/>
+        </w:tabs>
+        <w:rPr>
+          <w:highlight w:val="yellow"/>
+        </w:rPr>
+      </w:pPr>
+    </w:p>
+    <w:p>
+      <w:r>
+        <w:rPr>
+          <w:highlight w:val="yellow"/>
+        </w:rPr>
         <w:t xml:space="preserve">Different input instances – graph made already – single out </w:t>
       </w:r>
       <w:proofErr w:type="gramStart"/>
       <w:r>
-        <w:t>each</w:t>
-      </w:r>
-      <w:proofErr w:type="gramEnd"/>
-    </w:p>
-    <w:p/>
-    <w:p>
-      <w:pPr>
-        <w:pStyle w:val="Heading2"/>
-      </w:pPr>
-      <w:r>
-        <w:t>Insertion Sort</w:t>
-      </w:r>
-    </w:p>
-    <w:p>
-      <w:r>
-        <w:t xml:space="preserve">Introduce </w:t>
-      </w:r>
-      <w:proofErr w:type="gramStart"/>
-      <w:r>
-        <w:t>algorithm</w:t>
-      </w:r>
-      <w:proofErr w:type="gramEnd"/>
-    </w:p>
-    <w:p>
-      <w:r>
-        <w:t xml:space="preserve">Discuss space and time </w:t>
-      </w:r>
-      <w:proofErr w:type="gramStart"/>
-      <w:r>
-        <w:t>complexity</w:t>
-      </w:r>
-      <w:proofErr w:type="gramEnd"/>
-    </w:p>
-    <w:p>
-      <w:r>
-        <w:t xml:space="preserve">Explain how it </w:t>
-      </w:r>
-      <w:proofErr w:type="gramStart"/>
-      <w:r>
-        <w:t>works</w:t>
-      </w:r>
-      <w:proofErr w:type="gramEnd"/>
-    </w:p>
-    <w:p>
-      <w:r>
-        <w:lastRenderedPageBreak/>
-        <w:t xml:space="preserve">(Diagram of </w:t>
-      </w:r>
-      <w:proofErr w:type="spellStart"/>
-      <w:r>
-        <w:t>explination</w:t>
-      </w:r>
-      <w:proofErr w:type="spellEnd"/>
-      <w:r>
-        <w:t xml:space="preserve">) * Save until </w:t>
-      </w:r>
-      <w:proofErr w:type="gramStart"/>
-      <w:r>
-        <w:t>tomorrow</w:t>
-      </w:r>
-      <w:proofErr w:type="gramEnd"/>
-    </w:p>
-    <w:p>
-      <w:r>
-        <w:t xml:space="preserve">Different input instances – graph made already – single out </w:t>
-      </w:r>
-      <w:proofErr w:type="gramStart"/>
-      <w:r>
+        <w:rPr>
+          <w:highlight w:val="yellow"/>
+        </w:rPr>
         <w:t>each</w:t>
       </w:r>
       <w:proofErr w:type="gramEnd"/>
@@ -1090,20 +1625,19 @@
     </w:p>
     <w:sdt>
       <w:sdtPr>
+        <w:rPr>
+          <w:rFonts w:asciiTheme="minorHAnsi" w:eastAsiaTheme="minorHAnsi" w:hAnsiTheme="minorHAnsi" w:cstheme="minorBidi"/>
+          <w:color w:val="auto"/>
+          <w:sz w:val="22"/>
+          <w:szCs w:val="22"/>
+        </w:rPr>
         <w:id w:val="-584608367"/>
         <w:docPartObj>
           <w:docPartGallery w:val="Bibliographies"/>
           <w:docPartUnique/>
         </w:docPartObj>
       </w:sdtPr>
-      <w:sdtEndPr>
-        <w:rPr>
-          <w:rFonts w:asciiTheme="minorHAnsi" w:eastAsiaTheme="minorHAnsi" w:hAnsiTheme="minorHAnsi" w:cstheme="minorBidi"/>
-          <w:color w:val="auto"/>
-          <w:sz w:val="22"/>
-          <w:szCs w:val="22"/>
-        </w:rPr>
-      </w:sdtEndPr>
+      <w:sdtEndPr/>
       <w:sdtContent>
         <w:p>
           <w:pPr>
@@ -1118,6 +1652,7 @@
             <w:id w:val="-573587230"/>
             <w:bibliography/>
           </w:sdtPr>
+          <w:sdtEndPr/>
           <w:sdtContent>
             <w:p>
               <w:pPr>
@@ -1226,17 +1761,33 @@
     <w:p/>
     <w:p/>
     <w:p>
-      <w:fldSimple w:instr=" TOC \h \z \c &quot;Figure&quot; ">
-        <w:r>
-          <w:rPr>
-            <w:b/>
-            <w:bCs/>
-            <w:noProof/>
-            <w:lang w:val="en-US"/>
-          </w:rPr>
-          <w:t>No table of figures entries found.</w:t>
-        </w:r>
-      </w:fldSimple>
+      <w:r>
+        <w:fldChar w:fldCharType="begin"/>
+      </w:r>
+      <w:r>
+        <w:instrText xml:space="preserve"> TOC \h \z \c "Figure" </w:instrText>
+      </w:r>
+      <w:r>
+        <w:fldChar w:fldCharType="separate"/>
+      </w:r>
+      <w:r>
+        <w:rPr>
+          <w:b/>
+          <w:bCs/>
+          <w:noProof/>
+          <w:lang w:val="en-US"/>
+        </w:rPr>
+        <w:t>No table of figures entries found.</w:t>
+      </w:r>
+      <w:r>
+        <w:rPr>
+          <w:b/>
+          <w:bCs/>
+          <w:noProof/>
+          <w:lang w:val="en-US"/>
+        </w:rPr>
+        <w:fldChar w:fldCharType="end"/>
+      </w:r>
     </w:p>
     <w:sectPr>
       <w:pgSz w:w="11906" w:h="16838"/>
@@ -1251,6 +1802,119 @@
 <file path=word/numbering.xml><?xml version="1.0" encoding="utf-8"?>
 <w:numbering xmlns:wpc="http://schemas.microsoft.com/office/word/2010/wordprocessingCanvas" xmlns:cx="http://schemas.microsoft.com/office/drawing/2014/chartex" xmlns:cx1="http://schemas.microsoft.com/office/drawing/2015/9/8/chartex" xmlns:cx2="http://schemas.microsoft.com/office/drawing/2015/10/21/chartex" xmlns:cx3="http://schemas.microsoft.com/office/drawing/2016/5/9/chartex" xmlns:cx4="http://schemas.microsoft.com/office/drawing/2016/5/10/chartex" xmlns:cx5="http://schemas.microsoft.com/office/drawing/2016/5/11/chartex" xmlns:cx6="http://schemas.microsoft.com/office/drawing/2016/5/12/chartex" xmlns:cx7="http://schemas.microsoft.com/office/drawing/2016/5/13/chartex" xmlns:cx8="http://schemas.microsoft.com/office/drawing/2016/5/14/chartex" xmlns:mc="http://schemas.openxmlformats.org/markup-compatibility/2006" xmlns:aink="http://schemas.microsoft.com/office/drawing/2016/ink" xmlns:am3d="http://schemas.microsoft.com/office/drawing/2017/model3d" xmlns:o="urn:schemas-microsoft-com:office:office" xmlns:r="http://schemas.openxmlformats.org/officeDocument/2006/relationships" xmlns:m="http://schemas.openxmlformats.org/officeDocument/2006/math" xmlns:v="urn:schemas-microsoft-com:vml" xmlns:wp14="http://schemas.microsoft.com/office/word/2010/wordprocessingDrawing" xmlns:wp="http://schemas.openxmlformats.org/drawingml/2006/wordprocessingDrawing" xmlns:w10="urn:schemas-microsoft-com:office:word" xmlns:w="http://schemas.openxmlformats.org/wordprocessingml/2006/main" xmlns:w14="http://schemas.microsoft.com/office/word/2010/wordml" xmlns:w15="http://schemas.microsoft.com/office/word/2012/wordml" xmlns:w16cex="http://schemas.microsoft.com/office/word/2018/wordml/cex" xmlns:w16cid="http://schemas.microsoft.com/office/word/2016/wordml/cid" xmlns:w16="http://schemas.microsoft.com/office/word/2018/wordml" xmlns:w16sdtdh="http://schemas.microsoft.com/office/word/2020/wordml/sdtdatahash" xmlns:w16se="http://schemas.microsoft.com/office/word/2015/wordml/symex" xmlns:wpg="http://schemas.microsoft.com/office/word/2010/wordprocessingGroup" xmlns:wpi="http://schemas.microsoft.com/office/word/2010/wordprocessingInk" xmlns:wne="http://schemas.microsoft.com/office/word/2006/wordml" xmlns:wps="http://schemas.microsoft.com/office/word/2010/wordprocessingShape" mc:Ignorable="w14 w15 w16se w16cid w16 w16cex w16sdtdh wp14">
   <w:abstractNum w:abstractNumId="0" w15:restartNumberingAfterBreak="0">
+    <w:nsid w:val="00A0282C"/>
+    <w:multiLevelType w:val="hybridMultilevel"/>
+    <w:tmpl w:val="8FBCA3AA"/>
+    <w:lvl w:ilvl="0" w:tplc="18090001">
+      <w:start w:val="1"/>
+      <w:numFmt w:val="bullet"/>
+      <w:lvlText w:val=""/>
+      <w:lvlJc w:val="left"/>
+      <w:pPr>
+        <w:ind w:left="720" w:hanging="360"/>
+      </w:pPr>
+      <w:rPr>
+        <w:rFonts w:ascii="Symbol" w:hAnsi="Symbol" w:hint="default"/>
+      </w:rPr>
+    </w:lvl>
+    <w:lvl w:ilvl="1" w:tplc="18090003">
+      <w:start w:val="1"/>
+      <w:numFmt w:val="bullet"/>
+      <w:lvlText w:val="o"/>
+      <w:lvlJc w:val="left"/>
+      <w:pPr>
+        <w:ind w:left="1440" w:hanging="360"/>
+      </w:pPr>
+      <w:rPr>
+        <w:rFonts w:ascii="Courier New" w:hAnsi="Courier New" w:cs="Courier New" w:hint="default"/>
+      </w:rPr>
+    </w:lvl>
+    <w:lvl w:ilvl="2" w:tplc="18090005" w:tentative="1">
+      <w:start w:val="1"/>
+      <w:numFmt w:val="bullet"/>
+      <w:lvlText w:val=""/>
+      <w:lvlJc w:val="left"/>
+      <w:pPr>
+        <w:ind w:left="2160" w:hanging="360"/>
+      </w:pPr>
+      <w:rPr>
+        <w:rFonts w:ascii="Wingdings" w:hAnsi="Wingdings" w:hint="default"/>
+      </w:rPr>
+    </w:lvl>
+    <w:lvl w:ilvl="3" w:tplc="18090001" w:tentative="1">
+      <w:start w:val="1"/>
+      <w:numFmt w:val="bullet"/>
+      <w:lvlText w:val=""/>
+      <w:lvlJc w:val="left"/>
+      <w:pPr>
+        <w:ind w:left="2880" w:hanging="360"/>
+      </w:pPr>
+      <w:rPr>
+        <w:rFonts w:ascii="Symbol" w:hAnsi="Symbol" w:hint="default"/>
+      </w:rPr>
+    </w:lvl>
+    <w:lvl w:ilvl="4" w:tplc="18090003" w:tentative="1">
+      <w:start w:val="1"/>
+      <w:numFmt w:val="bullet"/>
+      <w:lvlText w:val="o"/>
+      <w:lvlJc w:val="left"/>
+      <w:pPr>
+        <w:ind w:left="3600" w:hanging="360"/>
+      </w:pPr>
+      <w:rPr>
+        <w:rFonts w:ascii="Courier New" w:hAnsi="Courier New" w:cs="Courier New" w:hint="default"/>
+      </w:rPr>
+    </w:lvl>
+    <w:lvl w:ilvl="5" w:tplc="18090005" w:tentative="1">
+      <w:start w:val="1"/>
+      <w:numFmt w:val="bullet"/>
+      <w:lvlText w:val=""/>
+      <w:lvlJc w:val="left"/>
+      <w:pPr>
+        <w:ind w:left="4320" w:hanging="360"/>
+      </w:pPr>
+      <w:rPr>
+        <w:rFonts w:ascii="Wingdings" w:hAnsi="Wingdings" w:hint="default"/>
+      </w:rPr>
+    </w:lvl>
+    <w:lvl w:ilvl="6" w:tplc="18090001" w:tentative="1">
+      <w:start w:val="1"/>
+      <w:numFmt w:val="bullet"/>
+      <w:lvlText w:val=""/>
+      <w:lvlJc w:val="left"/>
+      <w:pPr>
+        <w:ind w:left="5040" w:hanging="360"/>
+      </w:pPr>
+      <w:rPr>
+        <w:rFonts w:ascii="Symbol" w:hAnsi="Symbol" w:hint="default"/>
+      </w:rPr>
+    </w:lvl>
+    <w:lvl w:ilvl="7" w:tplc="18090003" w:tentative="1">
+      <w:start w:val="1"/>
+      <w:numFmt w:val="bullet"/>
+      <w:lvlText w:val="o"/>
+      <w:lvlJc w:val="left"/>
+      <w:pPr>
+        <w:ind w:left="5760" w:hanging="360"/>
+      </w:pPr>
+      <w:rPr>
+        <w:rFonts w:ascii="Courier New" w:hAnsi="Courier New" w:cs="Courier New" w:hint="default"/>
+      </w:rPr>
+    </w:lvl>
+    <w:lvl w:ilvl="8" w:tplc="18090005" w:tentative="1">
+      <w:start w:val="1"/>
+      <w:numFmt w:val="bullet"/>
+      <w:lvlText w:val=""/>
+      <w:lvlJc w:val="left"/>
+      <w:pPr>
+        <w:ind w:left="6480" w:hanging="360"/>
+      </w:pPr>
+      <w:rPr>
+        <w:rFonts w:ascii="Wingdings" w:hAnsi="Wingdings" w:hint="default"/>
+      </w:rPr>
+    </w:lvl>
+  </w:abstractNum>
+  <w:abstractNum w:abstractNumId="1" w15:restartNumberingAfterBreak="0">
     <w:nsid w:val="35C8013C"/>
     <w:multiLevelType w:val="multilevel"/>
     <w:tmpl w:val="0050654A"/>
@@ -1363,7 +2027,126 @@
       </w:pPr>
     </w:lvl>
   </w:abstractNum>
+  <w:abstractNum w:abstractNumId="2" w15:restartNumberingAfterBreak="0">
+    <w:nsid w:val="7F901855"/>
+    <w:multiLevelType w:val="hybridMultilevel"/>
+    <w:tmpl w:val="731099A2"/>
+    <w:lvl w:ilvl="0" w:tplc="18090001">
+      <w:start w:val="1"/>
+      <w:numFmt w:val="bullet"/>
+      <w:lvlText w:val=""/>
+      <w:lvlJc w:val="left"/>
+      <w:pPr>
+        <w:ind w:left="720" w:hanging="360"/>
+      </w:pPr>
+      <w:rPr>
+        <w:rFonts w:ascii="Symbol" w:hAnsi="Symbol" w:hint="default"/>
+      </w:rPr>
+    </w:lvl>
+    <w:lvl w:ilvl="1" w:tplc="18090003">
+      <w:start w:val="1"/>
+      <w:numFmt w:val="bullet"/>
+      <w:lvlText w:val="o"/>
+      <w:lvlJc w:val="left"/>
+      <w:pPr>
+        <w:ind w:left="1440" w:hanging="360"/>
+      </w:pPr>
+      <w:rPr>
+        <w:rFonts w:ascii="Courier New" w:hAnsi="Courier New" w:cs="Courier New" w:hint="default"/>
+      </w:rPr>
+    </w:lvl>
+    <w:lvl w:ilvl="2" w:tplc="18090005">
+      <w:start w:val="1"/>
+      <w:numFmt w:val="bullet"/>
+      <w:lvlText w:val=""/>
+      <w:lvlJc w:val="left"/>
+      <w:pPr>
+        <w:ind w:left="2160" w:hanging="360"/>
+      </w:pPr>
+      <w:rPr>
+        <w:rFonts w:ascii="Wingdings" w:hAnsi="Wingdings" w:hint="default"/>
+      </w:rPr>
+    </w:lvl>
+    <w:lvl w:ilvl="3" w:tplc="18090001" w:tentative="1">
+      <w:start w:val="1"/>
+      <w:numFmt w:val="bullet"/>
+      <w:lvlText w:val=""/>
+      <w:lvlJc w:val="left"/>
+      <w:pPr>
+        <w:ind w:left="2880" w:hanging="360"/>
+      </w:pPr>
+      <w:rPr>
+        <w:rFonts w:ascii="Symbol" w:hAnsi="Symbol" w:hint="default"/>
+      </w:rPr>
+    </w:lvl>
+    <w:lvl w:ilvl="4" w:tplc="18090003" w:tentative="1">
+      <w:start w:val="1"/>
+      <w:numFmt w:val="bullet"/>
+      <w:lvlText w:val="o"/>
+      <w:lvlJc w:val="left"/>
+      <w:pPr>
+        <w:ind w:left="3600" w:hanging="360"/>
+      </w:pPr>
+      <w:rPr>
+        <w:rFonts w:ascii="Courier New" w:hAnsi="Courier New" w:cs="Courier New" w:hint="default"/>
+      </w:rPr>
+    </w:lvl>
+    <w:lvl w:ilvl="5" w:tplc="18090005" w:tentative="1">
+      <w:start w:val="1"/>
+      <w:numFmt w:val="bullet"/>
+      <w:lvlText w:val=""/>
+      <w:lvlJc w:val="left"/>
+      <w:pPr>
+        <w:ind w:left="4320" w:hanging="360"/>
+      </w:pPr>
+      <w:rPr>
+        <w:rFonts w:ascii="Wingdings" w:hAnsi="Wingdings" w:hint="default"/>
+      </w:rPr>
+    </w:lvl>
+    <w:lvl w:ilvl="6" w:tplc="18090001" w:tentative="1">
+      <w:start w:val="1"/>
+      <w:numFmt w:val="bullet"/>
+      <w:lvlText w:val=""/>
+      <w:lvlJc w:val="left"/>
+      <w:pPr>
+        <w:ind w:left="5040" w:hanging="360"/>
+      </w:pPr>
+      <w:rPr>
+        <w:rFonts w:ascii="Symbol" w:hAnsi="Symbol" w:hint="default"/>
+      </w:rPr>
+    </w:lvl>
+    <w:lvl w:ilvl="7" w:tplc="18090003" w:tentative="1">
+      <w:start w:val="1"/>
+      <w:numFmt w:val="bullet"/>
+      <w:lvlText w:val="o"/>
+      <w:lvlJc w:val="left"/>
+      <w:pPr>
+        <w:ind w:left="5760" w:hanging="360"/>
+      </w:pPr>
+      <w:rPr>
+        <w:rFonts w:ascii="Courier New" w:hAnsi="Courier New" w:cs="Courier New" w:hint="default"/>
+      </w:rPr>
+    </w:lvl>
+    <w:lvl w:ilvl="8" w:tplc="18090005" w:tentative="1">
+      <w:start w:val="1"/>
+      <w:numFmt w:val="bullet"/>
+      <w:lvlText w:val=""/>
+      <w:lvlJc w:val="left"/>
+      <w:pPr>
+        <w:ind w:left="6480" w:hanging="360"/>
+      </w:pPr>
+      <w:rPr>
+        <w:rFonts w:ascii="Wingdings" w:hAnsi="Wingdings" w:hint="default"/>
+      </w:rPr>
+    </w:lvl>
+  </w:abstractNum>
   <w:num w:numId="1">
+    <w:abstractNumId w:val="1"/>
+  </w:num>
+  <w:num w:numId="2">
+    <w:abstractNumId w:val="2"/>
+  </w:num>
+  <w:num w:numId="3">
     <w:abstractNumId w:val="0"/>
   </w:num>
 </w:numbering>
@@ -1995,6 +2778,17 @@
       <w:szCs w:val="18"/>
     </w:rPr>
   </w:style>
+  <w:style w:type="paragraph" w:styleId="ListParagraph">
+    <w:name w:val="List Paragraph"/>
+    <w:basedOn w:val="Normal"/>
+    <w:uiPriority w:val="34"/>
+    <w:qFormat/>
+    <w:rsid w:val="008D55EF"/>
+    <w:pPr>
+      <w:ind w:left="720"/>
+      <w:contextualSpacing/>
+    </w:pPr>
+  </w:style>
 </w:styles>
 </file>
 

</xml_diff>

<commit_message>
Charts drawn. report updated
</commit_message>
<xml_diff>
--- a/CTWA_Report_Eoin_Lees.docx
+++ b/CTWA_Report_Eoin_Lees.docx
@@ -295,7 +295,15 @@
     </w:p>
     <w:p>
       <w:r>
-        <w:t xml:space="preserve">There are many sorting algorithms that are in this category (e.g. Bubble Sort, Insertion Sort, Selection Sort, Merge Sort, Quicksort, Heapsort). </w:t>
+        <w:t>There are many sorting algorithms that are in this category (</w:t>
+      </w:r>
+      <w:proofErr w:type="gramStart"/>
+      <w:r>
+        <w:t>e.g.</w:t>
+      </w:r>
+      <w:proofErr w:type="gramEnd"/>
+      <w:r>
+        <w:t xml:space="preserve"> Bubble Sort, Insertion Sort, Selection Sort, Merge Sort, Quicksort, Heapsort). </w:t>
       </w:r>
     </w:p>
     <w:p>
@@ -303,6 +311,21 @@
         <w:t xml:space="preserve">They are the most widely applicable sorts for a diverse type of input data. </w:t>
       </w:r>
     </w:p>
+    <w:p>
+      <w:r>
+        <w:t xml:space="preserve">There are no assumptions made about the data. They compare all elements against each other. </w:t>
+      </w:r>
+    </w:p>
+    <w:p>
+      <w:proofErr w:type="gramStart"/>
+      <w:r>
+        <w:t>O(</w:t>
+      </w:r>
+      <w:proofErr w:type="gramEnd"/>
+      <w:r>
+        <w:t xml:space="preserve">n log n) is the ideal worst case scenario for a comparison-based sort. </w:t>
+      </w:r>
+    </w:p>
     <w:p/>
     <w:p>
       <w:pPr>
@@ -317,7 +340,15 @@
         <w:t>“</w:t>
       </w:r>
       <w:r>
-        <w:t>Under some special conditions relating to the values to be sorted, it is possible to design other kinds of non-comparison sorting algorithms that have better worst-case times (e.g. Bucket Sort, Counting Sort, Radix Sort)</w:t>
+        <w:t>Under some special conditions relating to the values to be sorted, it is possible to design other kinds of non-comparison sorting algorithms that have better worst-case times (</w:t>
+      </w:r>
+      <w:proofErr w:type="gramStart"/>
+      <w:r>
+        <w:t>e.g.</w:t>
+      </w:r>
+      <w:proofErr w:type="gramEnd"/>
+      <w:r>
+        <w:t xml:space="preserve"> Bucket Sort, Counting Sort, Radix Sort)</w:t>
       </w:r>
       <w:r>
         <w:t>”</w:t>
@@ -360,7 +391,26 @@
       <w:r>
         <w:t xml:space="preserve">These methods can achieve better “worst case” times as shows in the table below however they are not as stable. </w:t>
       </w:r>
-    </w:p>
+      <w:r>
+        <w:t xml:space="preserve"> </w:t>
+      </w:r>
+    </w:p>
+    <w:p>
+      <w:r>
+        <w:t xml:space="preserve">O(n) time is possible if assumptions are made about the data. This linear result comes from not having to compare every element against each other. </w:t>
+      </w:r>
+    </w:p>
+    <w:p>
+      <w:r>
+        <w:t xml:space="preserve">Examples include: Counting sort, Bucket sort and radix sort. </w:t>
+      </w:r>
+    </w:p>
+    <w:p>
+      <w:r>
+        <w:t xml:space="preserve">O(n) is the minimum sorting time possible since each element must be examined at least once. </w:t>
+      </w:r>
+    </w:p>
+    <w:p/>
     <w:p/>
     <w:p>
       <w:pPr>
@@ -445,6 +495,7 @@
         <w:rPr>
           <w:highlight w:val="yellow"/>
         </w:rPr>
+        <w:lastRenderedPageBreak/>
         <w:t>Other sorting algorithms may require additional working memory, the</w:t>
       </w:r>
       <w:r>
@@ -457,8 +508,16 @@
         <w:rPr>
           <w:highlight w:val="yellow"/>
         </w:rPr>
-        <w:t>amount of which is often related to the size of the input n</w:t>
-      </w:r>
+        <w:t xml:space="preserve">amount of which is often related to the size of the input </w:t>
+      </w:r>
+      <w:proofErr w:type="gramStart"/>
+      <w:r>
+        <w:rPr>
+          <w:highlight w:val="yellow"/>
+        </w:rPr>
+        <w:t>n</w:t>
+      </w:r>
+      <w:proofErr w:type="gramEnd"/>
     </w:p>
     <w:p>
       <w:r>
@@ -519,8 +578,13 @@
     </w:p>
     <w:p>
       <w:r>
-        <w:t>Rewrite all this in my words</w:t>
-      </w:r>
+        <w:t xml:space="preserve">Rewrite all this in my </w:t>
+      </w:r>
+      <w:proofErr w:type="gramStart"/>
+      <w:r>
+        <w:t>words</w:t>
+      </w:r>
+      <w:proofErr w:type="gramEnd"/>
     </w:p>
     <w:p/>
     <w:p>
@@ -533,8 +597,13 @@
     </w:p>
     <w:p>
       <w:r>
-        <w:t>Write about it here… find notes</w:t>
-      </w:r>
+        <w:t xml:space="preserve">Write about it here… find </w:t>
+      </w:r>
+      <w:proofErr w:type="gramStart"/>
+      <w:r>
+        <w:t>notes</w:t>
+      </w:r>
+      <w:proofErr w:type="gramEnd"/>
     </w:p>
     <w:p/>
     <w:p/>
@@ -563,10 +632,12 @@
         <w:t xml:space="preserve"> Table shows run time </w:t>
       </w:r>
       <w:proofErr w:type="spellStart"/>
+      <w:proofErr w:type="gramStart"/>
       <w:r>
         <w:t>effeciancy</w:t>
       </w:r>
       <w:proofErr w:type="spellEnd"/>
+      <w:proofErr w:type="gramEnd"/>
     </w:p>
     <w:p/>
     <w:p>
@@ -649,8 +720,13 @@
     <w:p/>
     <w:p>
       <w:r>
-        <w:t>Show graph from notes</w:t>
-      </w:r>
+        <w:t xml:space="preserve">Show graph from </w:t>
+      </w:r>
+      <w:proofErr w:type="gramStart"/>
+      <w:r>
+        <w:t>notes</w:t>
+      </w:r>
+      <w:proofErr w:type="gramEnd"/>
     </w:p>
     <w:p/>
     <w:p/>
@@ -663,7 +739,6 @@
         <w:pStyle w:val="Heading1"/>
       </w:pPr>
       <w:r>
-        <w:lastRenderedPageBreak/>
         <w:t>Sorting Algorithms</w:t>
       </w:r>
     </w:p>
@@ -848,51 +923,67 @@
         <w:rPr>
           <w:highlight w:val="yellow"/>
         </w:rPr>
-        <w:t>) * Save until tomorrow</w:t>
-      </w:r>
-    </w:p>
-    <w:p>
-      <w:pPr>
-        <w:rPr>
-          <w:highlight w:val="yellow"/>
-        </w:rPr>
-      </w:pPr>
-    </w:p>
-    <w:p>
-      <w:pPr>
-        <w:rPr>
-          <w:highlight w:val="yellow"/>
-        </w:rPr>
-      </w:pPr>
-    </w:p>
-    <w:p>
-      <w:pPr>
-        <w:rPr>
-          <w:highlight w:val="yellow"/>
-        </w:rPr>
-      </w:pPr>
-    </w:p>
-    <w:p>
-      <w:pPr>
-        <w:rPr>
-          <w:highlight w:val="yellow"/>
-        </w:rPr>
-      </w:pPr>
-    </w:p>
-    <w:p>
-      <w:pPr>
-        <w:rPr>
-          <w:highlight w:val="yellow"/>
-        </w:rPr>
-      </w:pPr>
-    </w:p>
-    <w:p>
-      <w:r>
-        <w:rPr>
-          <w:highlight w:val="yellow"/>
-        </w:rPr>
-        <w:t>Different input instances – graph made already – single out each</w:t>
-      </w:r>
+        <w:t xml:space="preserve">) * Save until </w:t>
+      </w:r>
+      <w:proofErr w:type="gramStart"/>
+      <w:r>
+        <w:rPr>
+          <w:highlight w:val="yellow"/>
+        </w:rPr>
+        <w:t>tomorrow</w:t>
+      </w:r>
+      <w:proofErr w:type="gramEnd"/>
+    </w:p>
+    <w:p>
+      <w:pPr>
+        <w:rPr>
+          <w:highlight w:val="yellow"/>
+        </w:rPr>
+      </w:pPr>
+    </w:p>
+    <w:p>
+      <w:pPr>
+        <w:rPr>
+          <w:highlight w:val="yellow"/>
+        </w:rPr>
+      </w:pPr>
+    </w:p>
+    <w:p>
+      <w:pPr>
+        <w:rPr>
+          <w:highlight w:val="yellow"/>
+        </w:rPr>
+      </w:pPr>
+    </w:p>
+    <w:p>
+      <w:pPr>
+        <w:rPr>
+          <w:highlight w:val="yellow"/>
+        </w:rPr>
+      </w:pPr>
+    </w:p>
+    <w:p>
+      <w:pPr>
+        <w:rPr>
+          <w:highlight w:val="yellow"/>
+        </w:rPr>
+      </w:pPr>
+    </w:p>
+    <w:p>
+      <w:r>
+        <w:rPr>
+          <w:highlight w:val="yellow"/>
+        </w:rPr>
+        <w:t xml:space="preserve">Different input instances – graph made already – single out </w:t>
+      </w:r>
+      <w:proofErr w:type="gramStart"/>
+      <w:r>
+        <w:rPr>
+          <w:highlight w:val="yellow"/>
+        </w:rPr>
+        <w:t>each</w:t>
+      </w:r>
+      <w:proofErr w:type="gramEnd"/>
     </w:p>
     <w:p>
       <w:pPr>
@@ -930,13 +1021,29 @@
     </w:p>
     <w:p>
       <w:r>
-        <w:t xml:space="preserve">Proposed by John von Neumann in 1945. Is a recursive algorithm father than using for loops or while loops. </w:t>
-      </w:r>
-    </w:p>
-    <w:p/>
-    <w:p>
-      <w:r>
-        <w:t xml:space="preserve">Its worst case running time is 0(n log n). Its best and average cases are also n log n. </w:t>
+        <w:t xml:space="preserve">Proposed by John von Neumann in 1945. Is a recursive algorithm father than using for loops or while </w:t>
+      </w:r>
+      <w:proofErr w:type="gramStart"/>
+      <w:r>
+        <w:t>loops.</w:t>
+      </w:r>
+      <w:proofErr w:type="gramEnd"/>
+      <w:r>
+        <w:t xml:space="preserve"> </w:t>
+      </w:r>
+    </w:p>
+    <w:p/>
+    <w:p>
+      <w:r>
+        <w:t xml:space="preserve">Its </w:t>
+      </w:r>
+      <w:proofErr w:type="gramStart"/>
+      <w:r>
+        <w:t>worst case</w:t>
+      </w:r>
+      <w:proofErr w:type="gramEnd"/>
+      <w:r>
+        <w:t xml:space="preserve"> running time is 0(n log n). Its best and average cases are also n log n. </w:t>
       </w:r>
     </w:p>
     <w:p>
@@ -954,25 +1061,30 @@
       </w:r>
       <w:proofErr w:type="spellEnd"/>
       <w:r>
-        <w:t xml:space="preserve"> good for sorting data with slow access times, e.g. data that cannot be held in RAM.</w:t>
-      </w:r>
-    </w:p>
-    <w:p>
-      <w:r>
-        <w:t>Discuss space and time complexity</w:t>
-      </w:r>
-    </w:p>
-    <w:p>
-      <w:r>
-        <w:t xml:space="preserve">Merge sort must take the least time that is linear in the total size of the two lists in the worst case. Every element must be looked at so </w:t>
-      </w:r>
-      <w:proofErr w:type="spellStart"/>
-      <w:r>
-        <w:t>the</w:t>
-      </w:r>
-      <w:proofErr w:type="spellEnd"/>
-      <w:r>
-        <w:t xml:space="preserve"> correct order can be determined. </w:t>
+        <w:t xml:space="preserve"> good for sorting data with slow access times, </w:t>
+      </w:r>
+      <w:proofErr w:type="gramStart"/>
+      <w:r>
+        <w:t>e.g.</w:t>
+      </w:r>
+      <w:proofErr w:type="gramEnd"/>
+      <w:r>
+        <w:t xml:space="preserve"> data that cannot be held in RAM.</w:t>
+      </w:r>
+    </w:p>
+    <w:p>
+      <w:r>
+        <w:t xml:space="preserve">Discuss space and time </w:t>
+      </w:r>
+      <w:proofErr w:type="gramStart"/>
+      <w:r>
+        <w:t>complexity</w:t>
+      </w:r>
+      <w:proofErr w:type="gramEnd"/>
+    </w:p>
+    <w:p>
+      <w:r>
+        <w:t xml:space="preserve">Merge sort must take the least time that is linear in the total size of the two lists in the worst case. Every element must be looked at so the correct order can be determined. </w:t>
       </w:r>
     </w:p>
     <w:p>
@@ -995,8 +1107,13 @@
         </w:numPr>
       </w:pPr>
       <w:r>
-        <w:t>When called</w:t>
-      </w:r>
+        <w:t xml:space="preserve">When </w:t>
+      </w:r>
+      <w:proofErr w:type="gramStart"/>
+      <w:r>
+        <w:t>called</w:t>
+      </w:r>
+      <w:proofErr w:type="gramEnd"/>
     </w:p>
     <w:p>
       <w:pPr>
@@ -1007,8 +1124,13 @@
         </w:numPr>
       </w:pPr>
       <w:r>
-        <w:t>If size of input is 0 or 1, return</w:t>
-      </w:r>
+        <w:t xml:space="preserve">If size of input is 0 or 1, </w:t>
+      </w:r>
+      <w:proofErr w:type="gramStart"/>
+      <w:r>
+        <w:t>return</w:t>
+      </w:r>
+      <w:proofErr w:type="gramEnd"/>
     </w:p>
     <w:p>
       <w:pPr>
@@ -1019,7 +1141,15 @@
         </w:numPr>
       </w:pPr>
       <w:r>
-        <w:t>Otherwise separate input array into two arrays approx.. equal in size</w:t>
+        <w:t xml:space="preserve">Otherwise separate input array into two arrays </w:t>
+      </w:r>
+      <w:proofErr w:type="gramStart"/>
+      <w:r>
+        <w:t>approx..</w:t>
+      </w:r>
+      <w:proofErr w:type="gramEnd"/>
+      <w:r>
+        <w:t xml:space="preserve"> equal in size</w:t>
       </w:r>
     </w:p>
     <w:p>
@@ -1079,8 +1209,13 @@
         </w:numPr>
       </w:pPr>
       <w:r>
-        <w:t>Combine sub arrays</w:t>
-      </w:r>
+        <w:t xml:space="preserve">Combine sub </w:t>
+      </w:r>
+      <w:proofErr w:type="gramStart"/>
+      <w:r>
+        <w:t>arrays</w:t>
+      </w:r>
+      <w:proofErr w:type="gramEnd"/>
     </w:p>
     <w:p>
       <w:pPr>
@@ -1115,8 +1250,13 @@
         </w:numPr>
       </w:pPr>
       <w:r>
-        <w:t>Combine sub arrays</w:t>
-      </w:r>
+        <w:t xml:space="preserve">Combine sub </w:t>
+      </w:r>
+      <w:proofErr w:type="gramStart"/>
+      <w:r>
+        <w:t>arrays</w:t>
+      </w:r>
+      <w:proofErr w:type="gramEnd"/>
     </w:p>
     <w:p>
       <w:pPr>
@@ -1150,13 +1290,23 @@
       </w:r>
       <w:proofErr w:type="spellEnd"/>
       <w:r>
-        <w:t>) * Save until tomorrow</w:t>
-      </w:r>
-    </w:p>
-    <w:p>
-      <w:r>
-        <w:t>Different input instances – graph made already – single out each</w:t>
-      </w:r>
+        <w:t xml:space="preserve">) * Save until </w:t>
+      </w:r>
+      <w:proofErr w:type="gramStart"/>
+      <w:r>
+        <w:t>tomorrow</w:t>
+      </w:r>
+      <w:proofErr w:type="gramEnd"/>
+    </w:p>
+    <w:p>
+      <w:r>
+        <w:t xml:space="preserve">Different input instances – graph made already – single out </w:t>
+      </w:r>
+      <w:proofErr w:type="gramStart"/>
+      <w:r>
+        <w:t>each</w:t>
+      </w:r>
+      <w:proofErr w:type="gramEnd"/>
     </w:p>
     <w:p/>
     <w:p/>
@@ -1175,49 +1325,225 @@
     </w:p>
     <w:p>
       <w:r>
-        <w:t>Introduce algorithm</w:t>
-      </w:r>
-    </w:p>
-    <w:p>
-      <w:r>
-        <w:t>Discuss space and time complexity</w:t>
-      </w:r>
-    </w:p>
-    <w:p>
-      <w:r>
-        <w:t>Explain how it works</w:t>
-      </w:r>
-    </w:p>
-    <w:p>
-      <w:r>
+        <w:t xml:space="preserve">A non-comparison-based sort. </w:t>
+      </w:r>
+      <w:r>
+        <w:t xml:space="preserve">It was proposed by Harold H. Seaward in 1954, who also proposed radix sort. </w:t>
+      </w:r>
+    </w:p>
+    <w:p>
+      <w:r>
+        <w:t xml:space="preserve">It allows a collection of items to be sorted in close to linear time. </w:t>
+      </w:r>
+    </w:p>
+    <w:p>
+      <w:r>
+        <w:t xml:space="preserve">Certain assumptions are made </w:t>
+      </w:r>
+      <w:proofErr w:type="gramStart"/>
+      <w:r>
+        <w:t>in order to</w:t>
+      </w:r>
+      <w:proofErr w:type="gramEnd"/>
+      <w:r>
+        <w:t xml:space="preserve"> achieve this. These assumptions are also limitations on the type of input data the sorting algorithm can handle. </w:t>
+      </w:r>
+    </w:p>
+    <w:p>
+      <w:r>
+        <w:t xml:space="preserve">The assumption with counting sort </w:t>
+      </w:r>
+      <w:proofErr w:type="gramStart"/>
+      <w:r>
+        <w:t>is:</w:t>
+      </w:r>
+      <w:proofErr w:type="gramEnd"/>
+      <w:r>
+        <w:t xml:space="preserve"> assuming an input of n, where each item is a non-negative integer key, with a range of k. If using zero-indexing, the keys are in the range [</w:t>
+      </w:r>
+      <w:proofErr w:type="gramStart"/>
+      <w:r>
+        <w:t>0,…</w:t>
+      </w:r>
+      <w:proofErr w:type="gramEnd"/>
+      <w:r>
+        <w:t>,k-1].</w:t>
+      </w:r>
+    </w:p>
+    <w:p>
+      <w:r>
+        <w:t xml:space="preserve">The beast, worst and average case time complexity is n + k, the space complexity is also n + k. </w:t>
+      </w:r>
+    </w:p>
+    <w:p>
+      <w:r>
+        <w:t xml:space="preserve">The running time advantage comes at the cost o the algorithm not being as widely applicable as comparison sorts. </w:t>
+      </w:r>
+    </w:p>
+    <w:p>
+      <w:r>
+        <w:t>It is a stable algorithm i</w:t>
+      </w:r>
+      <w:r>
+        <w:t>f</w:t>
+      </w:r>
+      <w:r>
+        <w:t xml:space="preserve"> used correctly. </w:t>
+      </w:r>
+    </w:p>
+    <w:p/>
+    <w:p>
+      <w:r>
+        <w:t>H</w:t>
+      </w:r>
+      <w:r>
+        <w:t>ow it works</w:t>
+      </w:r>
+      <w:r>
+        <w:t>:</w:t>
+      </w:r>
+    </w:p>
+    <w:p>
+      <w:pPr>
+        <w:pStyle w:val="ListParagraph"/>
+        <w:numPr>
+          <w:ilvl w:val="0"/>
+          <w:numId w:val="6"/>
+        </w:numPr>
+      </w:pPr>
+      <w:r>
+        <w:t xml:space="preserve">The key range k, of the input array, is </w:t>
+      </w:r>
+      <w:proofErr w:type="gramStart"/>
+      <w:r>
+        <w:t>determined</w:t>
+      </w:r>
+      <w:proofErr w:type="gramEnd"/>
+    </w:p>
+    <w:p>
+      <w:pPr>
+        <w:pStyle w:val="ListParagraph"/>
+        <w:numPr>
+          <w:ilvl w:val="1"/>
+          <w:numId w:val="6"/>
+        </w:numPr>
+      </w:pPr>
+      <w:proofErr w:type="spellStart"/>
+      <w:r>
+        <w:t>Ini</w:t>
+      </w:r>
+      <w:proofErr w:type="spellEnd"/>
+    </w:p>
+    <w:p>
+      <w:pPr>
+        <w:pStyle w:val="ListParagraph"/>
+        <w:numPr>
+          <w:ilvl w:val="0"/>
+          <w:numId w:val="6"/>
+        </w:numPr>
+      </w:pPr>
+      <w:r>
+        <w:t>Step 2</w:t>
+      </w:r>
+    </w:p>
+    <w:p>
+      <w:pPr>
+        <w:pStyle w:val="ListParagraph"/>
+        <w:numPr>
+          <w:ilvl w:val="1"/>
+          <w:numId w:val="6"/>
+        </w:numPr>
+      </w:pPr>
+      <w:r>
+        <w:t>a</w:t>
+      </w:r>
+    </w:p>
+    <w:p>
+      <w:pPr>
+        <w:rPr>
+          <w:highlight w:val="yellow"/>
+        </w:rPr>
+      </w:pPr>
+      <w:r>
+        <w:rPr>
+          <w:highlight w:val="yellow"/>
+        </w:rPr>
         <w:t xml:space="preserve">(Diagram of </w:t>
       </w:r>
       <w:proofErr w:type="spellStart"/>
       <w:r>
+        <w:rPr>
+          <w:highlight w:val="yellow"/>
+        </w:rPr>
         <w:t>explination</w:t>
       </w:r>
       <w:proofErr w:type="spellEnd"/>
       <w:r>
-        <w:t>) * Save until tomorrow</w:t>
-      </w:r>
-    </w:p>
-    <w:p>
-      <w:r>
-        <w:t>Different input instances – graph made already – single out each</w:t>
-      </w:r>
-    </w:p>
+        <w:rPr>
+          <w:highlight w:val="yellow"/>
+        </w:rPr>
+        <w:t xml:space="preserve">) * Save until </w:t>
+      </w:r>
+      <w:proofErr w:type="gramStart"/>
+      <w:r>
+        <w:rPr>
+          <w:highlight w:val="yellow"/>
+        </w:rPr>
+        <w:t>tomorrow</w:t>
+      </w:r>
+      <w:proofErr w:type="gramEnd"/>
+    </w:p>
+    <w:p>
+      <w:r>
+        <w:rPr>
+          <w:highlight w:val="yellow"/>
+        </w:rPr>
+        <w:t xml:space="preserve">Different input instances – graph made already – single out </w:t>
+      </w:r>
+      <w:proofErr w:type="gramStart"/>
+      <w:r>
+        <w:rPr>
+          <w:highlight w:val="yellow"/>
+        </w:rPr>
+        <w:t>each</w:t>
+      </w:r>
+      <w:proofErr w:type="gramEnd"/>
+    </w:p>
+    <w:p>
+      <w:hyperlink r:id="rId7" w:history="1">
+        <w:r>
+          <w:rPr>
+            <w:rStyle w:val="Hyperlink"/>
+          </w:rPr>
+          <w:t>https://www.youtube.com/watch?v=OKd534EWcdk&amp;ab_channel=CSDojo</w:t>
+        </w:r>
+      </w:hyperlink>
+    </w:p>
+    <w:p/>
+    <w:p/>
+    <w:p/>
+    <w:p/>
     <w:p/>
     <w:p>
       <w:pPr>
         <w:pStyle w:val="Heading2"/>
       </w:pPr>
       <w:r>
+        <w:lastRenderedPageBreak/>
         <w:t>Insertion Sort</w:t>
       </w:r>
     </w:p>
     <w:p>
       <w:r>
-        <w:t>A simple comparison-based sorting algorithm. It is similar to the method used usually by card players sorting cards. It is intuitive to understand. It is easy to implement, is a stable sorting algorithm, it works in</w:t>
+        <w:t xml:space="preserve">A simple comparison-based sorting algorithm. It is </w:t>
+      </w:r>
+      <w:proofErr w:type="gramStart"/>
+      <w:r>
+        <w:t>similar to</w:t>
+      </w:r>
+      <w:proofErr w:type="gramEnd"/>
+      <w:r>
+        <w:t xml:space="preserve"> the method used usually by card players sorting cards. It is intuitive to understand. It is easy to implement, is a stable sorting algorithm, it works in</w:t>
       </w:r>
       <w:r>
         <w:t>-</w:t>
@@ -1229,7 +1555,15 @@
         <w:t xml:space="preserve"> (efficient with memory)</w:t>
       </w:r>
       <w:r>
-        <w:t xml:space="preserve"> and is very good for small and partially sorted lists. </w:t>
+        <w:t xml:space="preserve"> and is </w:t>
+      </w:r>
+      <w:proofErr w:type="gramStart"/>
+      <w:r>
+        <w:t>very good</w:t>
+      </w:r>
+      <w:proofErr w:type="gramEnd"/>
+      <w:r>
+        <w:t xml:space="preserve"> for small and partially sorted lists. </w:t>
       </w:r>
     </w:p>
     <w:p>
@@ -1258,7 +1592,15 @@
       </w:r>
       <w:proofErr w:type="spellEnd"/>
       <w:r>
-        <w:t>. ( head and tail)</w:t>
+        <w:t xml:space="preserve">. </w:t>
+      </w:r>
+      <w:proofErr w:type="gramStart"/>
+      <w:r>
+        <w:t>( head</w:t>
+      </w:r>
+      <w:proofErr w:type="gramEnd"/>
+      <w:r>
+        <w:t xml:space="preserve"> and tail)</w:t>
       </w:r>
     </w:p>
     <w:p>
@@ -1416,8 +1758,16 @@
         <w:rPr>
           <w:highlight w:val="yellow"/>
         </w:rPr>
-        <w:t>) * Save until tomorrow</w:t>
-      </w:r>
+        <w:t xml:space="preserve">) * Save until </w:t>
+      </w:r>
+      <w:proofErr w:type="gramStart"/>
+      <w:r>
+        <w:rPr>
+          <w:highlight w:val="yellow"/>
+        </w:rPr>
+        <w:t>tomorrow</w:t>
+      </w:r>
+      <w:proofErr w:type="gramEnd"/>
       <w:r>
         <w:rPr>
           <w:highlight w:val="yellow"/>
@@ -1460,8 +1810,16 @@
         <w:rPr>
           <w:highlight w:val="yellow"/>
         </w:rPr>
-        <w:t>Different input instances – graph made already – single out each</w:t>
-      </w:r>
+        <w:t xml:space="preserve">Different input instances – graph made already – single out </w:t>
+      </w:r>
+      <w:proofErr w:type="gramStart"/>
+      <w:r>
+        <w:rPr>
+          <w:highlight w:val="yellow"/>
+        </w:rPr>
+        <w:t>each</w:t>
+      </w:r>
+      <w:proofErr w:type="gramEnd"/>
     </w:p>
     <w:p/>
     <w:p/>
@@ -1475,36 +1833,205 @@
     </w:p>
     <w:p>
       <w:r>
-        <w:t>Introduce algorithm</w:t>
-      </w:r>
-    </w:p>
-    <w:p>
-      <w:r>
-        <w:t>Discuss space and time complexity</w:t>
-      </w:r>
-    </w:p>
-    <w:p>
-      <w:r>
-        <w:t>Explain how it works</w:t>
-      </w:r>
-    </w:p>
-    <w:p>
-      <w:r>
+        <w:t>One of the most important algorithms developed. It was developed in 1959 by C.A.R Hoare. It is a recursive/divide and conquer algorithm. It is on average one of the fastest known sorting algorithms in practice.</w:t>
+      </w:r>
+    </w:p>
+    <w:p>
+      <w:r>
+        <w:t xml:space="preserve">It is not a stable </w:t>
+      </w:r>
+      <w:proofErr w:type="gramStart"/>
+      <w:r>
+        <w:t>algorithm,</w:t>
+      </w:r>
+      <w:proofErr w:type="gramEnd"/>
+      <w:r>
+        <w:t xml:space="preserve"> however stable modifications do exist. </w:t>
+      </w:r>
+    </w:p>
+    <w:p>
+      <w:r>
+        <w:lastRenderedPageBreak/>
+        <w:t xml:space="preserve">The performance is </w:t>
+      </w:r>
+      <w:r>
+        <w:rPr>
+          <w:rFonts w:ascii="Cambria Math" w:hAnsi="Cambria Math" w:cs="Cambria Math"/>
+        </w:rPr>
+        <w:t>𝑛</w:t>
+      </w:r>
+      <w:r>
+        <w:rPr>
+          <w:vertAlign w:val="superscript"/>
+        </w:rPr>
+        <w:t xml:space="preserve">2 </w:t>
+      </w:r>
+      <w:r>
+        <w:t>in the worst case, however this is rare. The average and best cases are n log n.</w:t>
+      </w:r>
+    </w:p>
+    <w:p>
+      <w:r>
+        <w:t xml:space="preserve">If the pivot chosen is </w:t>
+      </w:r>
+      <w:proofErr w:type="gramStart"/>
+      <w:r>
+        <w:t>poor</w:t>
+      </w:r>
+      <w:proofErr w:type="gramEnd"/>
+      <w:r>
+        <w:t xml:space="preserve"> then the n</w:t>
+      </w:r>
+      <w:r>
+        <w:rPr>
+          <w:vertAlign w:val="superscript"/>
+        </w:rPr>
+        <w:t>2</w:t>
+      </w:r>
+      <w:r>
+        <w:t xml:space="preserve"> performance may happen. </w:t>
+      </w:r>
+      <w:proofErr w:type="spellStart"/>
+      <w:r>
+        <w:t>E.g</w:t>
+      </w:r>
+      <w:proofErr w:type="spellEnd"/>
+      <w:r>
+        <w:t xml:space="preserve"> if the first or last element is chosen in an array where the data is already nearly sorted. </w:t>
+      </w:r>
+    </w:p>
+    <w:p>
+      <w:r>
+        <w:t xml:space="preserve">The median element is usually the best choice, as it makes it so that </w:t>
+      </w:r>
+      <w:proofErr w:type="gramStart"/>
+      <w:r>
+        <w:t>a fairly equal</w:t>
+      </w:r>
+      <w:proofErr w:type="gramEnd"/>
+      <w:r>
+        <w:t xml:space="preserve"> distribution will occur in the left and right arrays. </w:t>
+      </w:r>
+    </w:p>
+    <w:p>
+      <w:r>
+        <w:t xml:space="preserve">Its memory usage is O(n) – linear memory usage in standard usage. Some variations exist with </w:t>
+      </w:r>
+      <w:proofErr w:type="gramStart"/>
+      <w:r>
+        <w:t>O(</w:t>
+      </w:r>
+      <w:proofErr w:type="gramEnd"/>
+      <w:r>
+        <w:t xml:space="preserve">n log n) memory performance. </w:t>
+      </w:r>
+    </w:p>
+    <w:p>
+      <w:r>
+        <w:t>H</w:t>
+      </w:r>
+      <w:r>
+        <w:t>ow it works</w:t>
+      </w:r>
+      <w:r>
+        <w:t>:</w:t>
+      </w:r>
+    </w:p>
+    <w:p>
+      <w:pPr>
+        <w:pStyle w:val="ListParagraph"/>
+        <w:numPr>
+          <w:ilvl w:val="0"/>
+          <w:numId w:val="5"/>
+        </w:numPr>
+      </w:pPr>
+      <w:r>
+        <w:t>Pick an element from the array – the “</w:t>
+      </w:r>
+      <w:proofErr w:type="gramStart"/>
+      <w:r>
+        <w:t>pivot”</w:t>
+      </w:r>
+      <w:proofErr w:type="gramEnd"/>
+    </w:p>
+    <w:p>
+      <w:pPr>
+        <w:pStyle w:val="ListParagraph"/>
+        <w:numPr>
+          <w:ilvl w:val="0"/>
+          <w:numId w:val="5"/>
+        </w:numPr>
+      </w:pPr>
+      <w:r>
+        <w:t xml:space="preserve">Partitioning – takes every array element that has a value less than pivot and positions them to the left of the pivot. It also takes every array element greater than the </w:t>
+      </w:r>
+      <w:r>
+        <w:t xml:space="preserve">pivot value and positions them to the right. The pivot is now in its final position with two subarrays on either side. </w:t>
+      </w:r>
+    </w:p>
+    <w:p>
+      <w:pPr>
+        <w:pStyle w:val="ListParagraph"/>
+        <w:numPr>
+          <w:ilvl w:val="0"/>
+          <w:numId w:val="5"/>
+        </w:numPr>
+      </w:pPr>
+      <w:r>
+        <w:t xml:space="preserve">Recursion – the above steps are then applied to each sub array. It is repeated until a base case is reached: a subarray of length 1 or 0. </w:t>
+      </w:r>
+    </w:p>
+    <w:p/>
+    <w:p>
+      <w:pPr>
+        <w:rPr>
+          <w:highlight w:val="yellow"/>
+        </w:rPr>
+      </w:pPr>
+      <w:r>
+        <w:rPr>
+          <w:highlight w:val="yellow"/>
+        </w:rPr>
         <w:t xml:space="preserve">(Diagram of </w:t>
       </w:r>
       <w:proofErr w:type="spellStart"/>
       <w:r>
+        <w:rPr>
+          <w:highlight w:val="yellow"/>
+        </w:rPr>
         <w:t>explination</w:t>
       </w:r>
       <w:proofErr w:type="spellEnd"/>
       <w:r>
-        <w:t>) * Save until tomorrow</w:t>
-      </w:r>
-    </w:p>
-    <w:p>
-      <w:r>
-        <w:t>Different input instances – graph made already – single out each</w:t>
-      </w:r>
+        <w:rPr>
+          <w:highlight w:val="yellow"/>
+        </w:rPr>
+        <w:t xml:space="preserve">) * Save until </w:t>
+      </w:r>
+      <w:proofErr w:type="gramStart"/>
+      <w:r>
+        <w:rPr>
+          <w:highlight w:val="yellow"/>
+        </w:rPr>
+        <w:t>tomorrow</w:t>
+      </w:r>
+      <w:proofErr w:type="gramEnd"/>
+    </w:p>
+    <w:p>
+      <w:r>
+        <w:rPr>
+          <w:highlight w:val="yellow"/>
+        </w:rPr>
+        <w:t xml:space="preserve">Different input instances – graph made already – single out </w:t>
+      </w:r>
+      <w:proofErr w:type="gramStart"/>
+      <w:r>
+        <w:rPr>
+          <w:highlight w:val="yellow"/>
+        </w:rPr>
+        <w:t>each</w:t>
+      </w:r>
+      <w:proofErr w:type="gramEnd"/>
     </w:p>
     <w:p/>
     <w:p/>
@@ -1540,8 +2067,13 @@
     </w:p>
     <w:p>
       <w:r>
-        <w:t>Describe process followed when implementing the application</w:t>
-      </w:r>
+        <w:t xml:space="preserve">Describe process followed when implementing the </w:t>
+      </w:r>
+      <w:proofErr w:type="gramStart"/>
+      <w:r>
+        <w:t>application</w:t>
+      </w:r>
+      <w:proofErr w:type="gramEnd"/>
     </w:p>
     <w:p>
       <w:r>
@@ -1561,27 +2093,47 @@
         <w:ind w:firstLine="720"/>
       </w:pPr>
       <w:r>
-        <w:t>Results graphed against each other</w:t>
-      </w:r>
-    </w:p>
-    <w:p>
-      <w:r>
-        <w:t>Discuss how measured results differed</w:t>
-      </w:r>
+        <w:t xml:space="preserve">Results graphed against </w:t>
+      </w:r>
+      <w:proofErr w:type="gramStart"/>
+      <w:r>
+        <w:t>each other</w:t>
+      </w:r>
+      <w:proofErr w:type="gramEnd"/>
+    </w:p>
+    <w:p>
+      <w:r>
+        <w:t xml:space="preserve">Discuss how measured results </w:t>
+      </w:r>
+      <w:proofErr w:type="gramStart"/>
+      <w:r>
+        <w:t>differed</w:t>
+      </w:r>
+      <w:proofErr w:type="gramEnd"/>
     </w:p>
     <w:p>
       <w:r>
         <w:tab/>
-        <w:t>Were they similar to what you expected - Given time complexity of each chosen algorithm</w:t>
-      </w:r>
+        <w:t xml:space="preserve">Were they similar to what you expected - Given time complexity of each chosen </w:t>
+      </w:r>
+      <w:proofErr w:type="gramStart"/>
+      <w:r>
+        <w:t>algorithm</w:t>
+      </w:r>
+      <w:proofErr w:type="gramEnd"/>
     </w:p>
     <w:p>
       <w:pPr>
         <w:ind w:firstLine="720"/>
       </w:pPr>
       <w:r>
-        <w:t>Table and graph labelled appropriately</w:t>
-      </w:r>
+        <w:t xml:space="preserve">Table and graph labelled </w:t>
+      </w:r>
+      <w:proofErr w:type="gramStart"/>
+      <w:r>
+        <w:t>appropriately</w:t>
+      </w:r>
+      <w:proofErr w:type="gramEnd"/>
     </w:p>
     <w:p>
       <w:pPr>
@@ -1995,6 +2547,119 @@
     </w:lvl>
   </w:abstractNum>
   <w:abstractNum w:abstractNumId="2" w15:restartNumberingAfterBreak="0">
+    <w:nsid w:val="2E8C6BE1"/>
+    <w:multiLevelType w:val="hybridMultilevel"/>
+    <w:tmpl w:val="ED7677FA"/>
+    <w:lvl w:ilvl="0" w:tplc="18090001">
+      <w:start w:val="1"/>
+      <w:numFmt w:val="bullet"/>
+      <w:lvlText w:val=""/>
+      <w:lvlJc w:val="left"/>
+      <w:pPr>
+        <w:ind w:left="720" w:hanging="360"/>
+      </w:pPr>
+      <w:rPr>
+        <w:rFonts w:ascii="Symbol" w:hAnsi="Symbol" w:hint="default"/>
+      </w:rPr>
+    </w:lvl>
+    <w:lvl w:ilvl="1" w:tplc="18090003" w:tentative="1">
+      <w:start w:val="1"/>
+      <w:numFmt w:val="bullet"/>
+      <w:lvlText w:val="o"/>
+      <w:lvlJc w:val="left"/>
+      <w:pPr>
+        <w:ind w:left="1440" w:hanging="360"/>
+      </w:pPr>
+      <w:rPr>
+        <w:rFonts w:ascii="Courier New" w:hAnsi="Courier New" w:cs="Courier New" w:hint="default"/>
+      </w:rPr>
+    </w:lvl>
+    <w:lvl w:ilvl="2" w:tplc="18090005" w:tentative="1">
+      <w:start w:val="1"/>
+      <w:numFmt w:val="bullet"/>
+      <w:lvlText w:val=""/>
+      <w:lvlJc w:val="left"/>
+      <w:pPr>
+        <w:ind w:left="2160" w:hanging="360"/>
+      </w:pPr>
+      <w:rPr>
+        <w:rFonts w:ascii="Wingdings" w:hAnsi="Wingdings" w:hint="default"/>
+      </w:rPr>
+    </w:lvl>
+    <w:lvl w:ilvl="3" w:tplc="18090001" w:tentative="1">
+      <w:start w:val="1"/>
+      <w:numFmt w:val="bullet"/>
+      <w:lvlText w:val=""/>
+      <w:lvlJc w:val="left"/>
+      <w:pPr>
+        <w:ind w:left="2880" w:hanging="360"/>
+      </w:pPr>
+      <w:rPr>
+        <w:rFonts w:ascii="Symbol" w:hAnsi="Symbol" w:hint="default"/>
+      </w:rPr>
+    </w:lvl>
+    <w:lvl w:ilvl="4" w:tplc="18090003" w:tentative="1">
+      <w:start w:val="1"/>
+      <w:numFmt w:val="bullet"/>
+      <w:lvlText w:val="o"/>
+      <w:lvlJc w:val="left"/>
+      <w:pPr>
+        <w:ind w:left="3600" w:hanging="360"/>
+      </w:pPr>
+      <w:rPr>
+        <w:rFonts w:ascii="Courier New" w:hAnsi="Courier New" w:cs="Courier New" w:hint="default"/>
+      </w:rPr>
+    </w:lvl>
+    <w:lvl w:ilvl="5" w:tplc="18090005" w:tentative="1">
+      <w:start w:val="1"/>
+      <w:numFmt w:val="bullet"/>
+      <w:lvlText w:val=""/>
+      <w:lvlJc w:val="left"/>
+      <w:pPr>
+        <w:ind w:left="4320" w:hanging="360"/>
+      </w:pPr>
+      <w:rPr>
+        <w:rFonts w:ascii="Wingdings" w:hAnsi="Wingdings" w:hint="default"/>
+      </w:rPr>
+    </w:lvl>
+    <w:lvl w:ilvl="6" w:tplc="18090001" w:tentative="1">
+      <w:start w:val="1"/>
+      <w:numFmt w:val="bullet"/>
+      <w:lvlText w:val=""/>
+      <w:lvlJc w:val="left"/>
+      <w:pPr>
+        <w:ind w:left="5040" w:hanging="360"/>
+      </w:pPr>
+      <w:rPr>
+        <w:rFonts w:ascii="Symbol" w:hAnsi="Symbol" w:hint="default"/>
+      </w:rPr>
+    </w:lvl>
+    <w:lvl w:ilvl="7" w:tplc="18090003" w:tentative="1">
+      <w:start w:val="1"/>
+      <w:numFmt w:val="bullet"/>
+      <w:lvlText w:val="o"/>
+      <w:lvlJc w:val="left"/>
+      <w:pPr>
+        <w:ind w:left="5760" w:hanging="360"/>
+      </w:pPr>
+      <w:rPr>
+        <w:rFonts w:ascii="Courier New" w:hAnsi="Courier New" w:cs="Courier New" w:hint="default"/>
+      </w:rPr>
+    </w:lvl>
+    <w:lvl w:ilvl="8" w:tplc="18090005" w:tentative="1">
+      <w:start w:val="1"/>
+      <w:numFmt w:val="bullet"/>
+      <w:lvlText w:val=""/>
+      <w:lvlJc w:val="left"/>
+      <w:pPr>
+        <w:ind w:left="6480" w:hanging="360"/>
+      </w:pPr>
+      <w:rPr>
+        <w:rFonts w:ascii="Wingdings" w:hAnsi="Wingdings" w:hint="default"/>
+      </w:rPr>
+    </w:lvl>
+  </w:abstractNum>
+  <w:abstractNum w:abstractNumId="3" w15:restartNumberingAfterBreak="0">
     <w:nsid w:val="35C8013C"/>
     <w:multiLevelType w:val="multilevel"/>
     <w:tmpl w:val="0050654A"/>
@@ -2107,7 +2772,120 @@
       </w:pPr>
     </w:lvl>
   </w:abstractNum>
-  <w:abstractNum w:abstractNumId="3" w15:restartNumberingAfterBreak="0">
+  <w:abstractNum w:abstractNumId="4" w15:restartNumberingAfterBreak="0">
+    <w:nsid w:val="552D7A15"/>
+    <w:multiLevelType w:val="hybridMultilevel"/>
+    <w:tmpl w:val="AF5AADE4"/>
+    <w:lvl w:ilvl="0" w:tplc="18090001">
+      <w:start w:val="1"/>
+      <w:numFmt w:val="bullet"/>
+      <w:lvlText w:val=""/>
+      <w:lvlJc w:val="left"/>
+      <w:pPr>
+        <w:ind w:left="720" w:hanging="360"/>
+      </w:pPr>
+      <w:rPr>
+        <w:rFonts w:ascii="Symbol" w:hAnsi="Symbol" w:hint="default"/>
+      </w:rPr>
+    </w:lvl>
+    <w:lvl w:ilvl="1" w:tplc="18090003">
+      <w:start w:val="1"/>
+      <w:numFmt w:val="bullet"/>
+      <w:lvlText w:val="o"/>
+      <w:lvlJc w:val="left"/>
+      <w:pPr>
+        <w:ind w:left="1440" w:hanging="360"/>
+      </w:pPr>
+      <w:rPr>
+        <w:rFonts w:ascii="Courier New" w:hAnsi="Courier New" w:cs="Courier New" w:hint="default"/>
+      </w:rPr>
+    </w:lvl>
+    <w:lvl w:ilvl="2" w:tplc="18090005" w:tentative="1">
+      <w:start w:val="1"/>
+      <w:numFmt w:val="bullet"/>
+      <w:lvlText w:val=""/>
+      <w:lvlJc w:val="left"/>
+      <w:pPr>
+        <w:ind w:left="2160" w:hanging="360"/>
+      </w:pPr>
+      <w:rPr>
+        <w:rFonts w:ascii="Wingdings" w:hAnsi="Wingdings" w:hint="default"/>
+      </w:rPr>
+    </w:lvl>
+    <w:lvl w:ilvl="3" w:tplc="18090001" w:tentative="1">
+      <w:start w:val="1"/>
+      <w:numFmt w:val="bullet"/>
+      <w:lvlText w:val=""/>
+      <w:lvlJc w:val="left"/>
+      <w:pPr>
+        <w:ind w:left="2880" w:hanging="360"/>
+      </w:pPr>
+      <w:rPr>
+        <w:rFonts w:ascii="Symbol" w:hAnsi="Symbol" w:hint="default"/>
+      </w:rPr>
+    </w:lvl>
+    <w:lvl w:ilvl="4" w:tplc="18090003" w:tentative="1">
+      <w:start w:val="1"/>
+      <w:numFmt w:val="bullet"/>
+      <w:lvlText w:val="o"/>
+      <w:lvlJc w:val="left"/>
+      <w:pPr>
+        <w:ind w:left="3600" w:hanging="360"/>
+      </w:pPr>
+      <w:rPr>
+        <w:rFonts w:ascii="Courier New" w:hAnsi="Courier New" w:cs="Courier New" w:hint="default"/>
+      </w:rPr>
+    </w:lvl>
+    <w:lvl w:ilvl="5" w:tplc="18090005" w:tentative="1">
+      <w:start w:val="1"/>
+      <w:numFmt w:val="bullet"/>
+      <w:lvlText w:val=""/>
+      <w:lvlJc w:val="left"/>
+      <w:pPr>
+        <w:ind w:left="4320" w:hanging="360"/>
+      </w:pPr>
+      <w:rPr>
+        <w:rFonts w:ascii="Wingdings" w:hAnsi="Wingdings" w:hint="default"/>
+      </w:rPr>
+    </w:lvl>
+    <w:lvl w:ilvl="6" w:tplc="18090001" w:tentative="1">
+      <w:start w:val="1"/>
+      <w:numFmt w:val="bullet"/>
+      <w:lvlText w:val=""/>
+      <w:lvlJc w:val="left"/>
+      <w:pPr>
+        <w:ind w:left="5040" w:hanging="360"/>
+      </w:pPr>
+      <w:rPr>
+        <w:rFonts w:ascii="Symbol" w:hAnsi="Symbol" w:hint="default"/>
+      </w:rPr>
+    </w:lvl>
+    <w:lvl w:ilvl="7" w:tplc="18090003" w:tentative="1">
+      <w:start w:val="1"/>
+      <w:numFmt w:val="bullet"/>
+      <w:lvlText w:val="o"/>
+      <w:lvlJc w:val="left"/>
+      <w:pPr>
+        <w:ind w:left="5760" w:hanging="360"/>
+      </w:pPr>
+      <w:rPr>
+        <w:rFonts w:ascii="Courier New" w:hAnsi="Courier New" w:cs="Courier New" w:hint="default"/>
+      </w:rPr>
+    </w:lvl>
+    <w:lvl w:ilvl="8" w:tplc="18090005" w:tentative="1">
+      <w:start w:val="1"/>
+      <w:numFmt w:val="bullet"/>
+      <w:lvlText w:val=""/>
+      <w:lvlJc w:val="left"/>
+      <w:pPr>
+        <w:ind w:left="6480" w:hanging="360"/>
+      </w:pPr>
+      <w:rPr>
+        <w:rFonts w:ascii="Wingdings" w:hAnsi="Wingdings" w:hint="default"/>
+      </w:rPr>
+    </w:lvl>
+  </w:abstractNum>
+  <w:abstractNum w:abstractNumId="5" w15:restartNumberingAfterBreak="0">
     <w:nsid w:val="7F901855"/>
     <w:multiLevelType w:val="hybridMultilevel"/>
     <w:tmpl w:val="731099A2"/>
@@ -2221,16 +2999,22 @@
     </w:lvl>
   </w:abstractNum>
   <w:num w:numId="1">
-    <w:abstractNumId w:val="2"/>
+    <w:abstractNumId w:val="3"/>
   </w:num>
   <w:num w:numId="2">
-    <w:abstractNumId w:val="3"/>
+    <w:abstractNumId w:val="5"/>
   </w:num>
   <w:num w:numId="3">
     <w:abstractNumId w:val="0"/>
   </w:num>
   <w:num w:numId="4">
     <w:abstractNumId w:val="1"/>
+  </w:num>
+  <w:num w:numId="5">
+    <w:abstractNumId w:val="2"/>
+  </w:num>
+  <w:num w:numId="6">
+    <w:abstractNumId w:val="4"/>
   </w:num>
 </w:numbering>
 </file>

</xml_diff>

<commit_message>
folders tidied up. Report almost complete.
</commit_message>
<xml_diff>
--- a/CTWA_Report_Eoin_Lees.docx
+++ b/CTWA_Report_Eoin_Lees.docx
@@ -5,6 +5,50 @@
     <w:p>
       <w:pPr>
         <w:pStyle w:val="Title"/>
+        <w:jc w:val="center"/>
+      </w:pPr>
+      <w:r>
+        <w:drawing>
+          <wp:inline distT="0" distB="0" distL="0" distR="0" wp14:anchorId="5481E495" wp14:editId="162B0D6F">
+            <wp:extent cx="3524250" cy="2571750"/>
+            <wp:effectExtent l="0" t="0" r="0" b="0"/>
+            <wp:docPr id="9" name="Picture 9" descr="Logo, company name&#10;&#10;Description automatically generated"/>
+            <wp:cNvGraphicFramePr>
+              <a:graphicFrameLocks xmlns:a="http://schemas.openxmlformats.org/drawingml/2006/main" noChangeAspect="1"/>
+            </wp:cNvGraphicFramePr>
+            <a:graphic xmlns:a="http://schemas.openxmlformats.org/drawingml/2006/main">
+              <a:graphicData uri="http://schemas.openxmlformats.org/drawingml/2006/picture">
+                <pic:pic xmlns:pic="http://schemas.openxmlformats.org/drawingml/2006/picture">
+                  <pic:nvPicPr>
+                    <pic:cNvPr id="9" name="Picture 9" descr="Logo, company name&#10;&#10;Description automatically generated"/>
+                    <pic:cNvPicPr/>
+                  </pic:nvPicPr>
+                  <pic:blipFill>
+                    <a:blip r:embed="rId8"/>
+                    <a:stretch>
+                      <a:fillRect/>
+                    </a:stretch>
+                  </pic:blipFill>
+                  <pic:spPr>
+                    <a:xfrm>
+                      <a:off x="0" y="0"/>
+                      <a:ext cx="3524250" cy="2571750"/>
+                    </a:xfrm>
+                    <a:prstGeom prst="rect">
+                      <a:avLst/>
+                    </a:prstGeom>
+                  </pic:spPr>
+                </pic:pic>
+              </a:graphicData>
+            </a:graphic>
+          </wp:inline>
+        </w:drawing>
+      </w:r>
+    </w:p>
+    <w:p>
+      <w:pPr>
+        <w:pStyle w:val="Title"/>
+        <w:jc w:val="center"/>
       </w:pPr>
       <w:r>
         <w:t>Computational Thinking with Algorithms: Project 2021</w:t>
@@ -18,39 +62,33 @@
       <w:r>
         <w:t>Eoin Lees – G</w:t>
       </w:r>
-    </w:p>
-    <w:p>
-      <w:pPr>
-        <w:pStyle w:val="Heading2"/>
-      </w:pPr>
+      <w:r>
+        <w:t>00387888</w:t>
+      </w:r>
+      <w:r>
+        <w:t xml:space="preserve"> - </w:t>
+      </w:r>
       <w:r>
         <w:t>Higher Diploma in data</w:t>
       </w:r>
-    </w:p>
-    <w:p>
-      <w:pPr>
-        <w:pStyle w:val="Heading2"/>
-      </w:pPr>
-    </w:p>
-    <w:p>
-      <w:pPr>
-        <w:pStyle w:val="Heading2"/>
-      </w:pPr>
+      <w:r>
+        <w:t xml:space="preserve"> analytics</w:t>
+      </w:r>
     </w:p>
     <w:p>
       <w:pPr>
         <w:pStyle w:val="Heading1"/>
       </w:pPr>
+    </w:p>
+    <w:p>
+      <w:pPr>
+        <w:pStyle w:val="Heading1"/>
+      </w:pPr>
       <w:r>
         <w:t>Introduction</w:t>
       </w:r>
     </w:p>
     <w:p/>
-    <w:p>
-      <w:r>
-        <w:t>Concept of sorting and sorting algorithms</w:t>
-      </w:r>
-    </w:p>
     <w:p>
       <w:r>
         <w:t xml:space="preserve">Sorting is the action of “arranging a collection of items according to some pre-defined ordering rules.” </w:t>
@@ -94,26 +132,171 @@
         <w:t xml:space="preserve">It has therefore since the beginning of modern computing been an important filed of study for optimization. By sorting information in advance, many tasks can be simplified greatly and take up less computational power. </w:t>
       </w:r>
       <w:r>
+        <w:t>It is often an important part of other algorithms too, so its optimization to a specific task is important</w:t>
+      </w:r>
+      <w:r>
+        <w:t>.</w:t>
+      </w:r>
+      <w:r>
+        <w:t xml:space="preserve"> </w:t>
+      </w:r>
+    </w:p>
+    <w:p>
+      <w:r>
+        <w:t xml:space="preserve">Sorting algorithms in computing began in 1945 with the development of merge sort by John von Neumann. Multiple other sorting methods were also developed in the early days of computing </w:t>
+      </w:r>
+      <w:proofErr w:type="spellStart"/>
+      <w:r>
+        <w:t>e.g</w:t>
+      </w:r>
+      <w:proofErr w:type="spellEnd"/>
+      <w:r>
+        <w:t xml:space="preserve"> Radix sort (1954), Counting sort (1954), Quick sort (1962) etc.  </w:t>
+      </w:r>
+    </w:p>
+    <w:p>
+      <w:r>
+        <w:t>“</w:t>
+      </w:r>
+      <w:r>
+        <w:t xml:space="preserve">To sort a collection, you must reorganize the elements </w:t>
+      </w:r>
+      <w:r>
         <w:rPr>
-          <w:highlight w:val="yellow"/>
+          <w:i/>
+          <w:iCs/>
         </w:rPr>
-        <w:t>It is often an important part of other algorithms too, so its optimization to a specific task is important</w:t>
-      </w:r>
-      <w:r>
-        <w:t xml:space="preserve"> ??waffle</w:t>
-      </w:r>
-    </w:p>
-    <w:p>
-      <w:r>
-        <w:t xml:space="preserve">Sorting algorithms in computing began in 1945 with the development of merge sort by John von Neumann. Multiple other sorting methods were also developed in the early days of computing </w:t>
+        <w:t xml:space="preserve">A </w:t>
+      </w:r>
+      <w:r>
+        <w:t xml:space="preserve">such that if </w:t>
+      </w:r>
+      <w:r>
+        <w:rPr>
+          <w:i/>
+          <w:iCs/>
+        </w:rPr>
+        <w:t>A</w:t>
+      </w:r>
+      <w:r>
+        <w:t>[</w:t>
       </w:r>
       <w:proofErr w:type="spellStart"/>
       <w:r>
-        <w:t>e.g</w:t>
+        <w:rPr>
+          <w:i/>
+          <w:iCs/>
+        </w:rPr>
+        <w:t>i</w:t>
       </w:r>
       <w:proofErr w:type="spellEnd"/>
       <w:r>
-        <w:t xml:space="preserve"> Radix sort (1954), Counting sort (1954), Quick sort (1962) etc.  </w:t>
+        <w:t xml:space="preserve">] &lt; </w:t>
+      </w:r>
+      <w:r>
+        <w:rPr>
+          <w:i/>
+          <w:iCs/>
+        </w:rPr>
+        <w:t>A</w:t>
+      </w:r>
+      <w:r>
+        <w:t>[</w:t>
+      </w:r>
+      <w:r>
+        <w:rPr>
+          <w:i/>
+          <w:iCs/>
+        </w:rPr>
+        <w:t>j</w:t>
+      </w:r>
+      <w:r>
+        <w:t>],</w:t>
+      </w:r>
+      <w:r>
+        <w:t xml:space="preserve"> </w:t>
+      </w:r>
+      <w:r>
+        <w:t xml:space="preserve">then </w:t>
+      </w:r>
+      <w:proofErr w:type="spellStart"/>
+      <w:r>
+        <w:rPr>
+          <w:i/>
+          <w:iCs/>
+        </w:rPr>
+        <w:t>i</w:t>
+      </w:r>
+      <w:proofErr w:type="spellEnd"/>
+      <w:r>
+        <w:rPr>
+          <w:i/>
+          <w:iCs/>
+        </w:rPr>
+        <w:t xml:space="preserve"> </w:t>
+      </w:r>
+      <w:r>
+        <w:t xml:space="preserve">&lt; </w:t>
+      </w:r>
+      <w:r>
+        <w:rPr>
+          <w:i/>
+          <w:iCs/>
+        </w:rPr>
+        <w:t>j</w:t>
+      </w:r>
+      <w:r>
+        <w:t>.</w:t>
+      </w:r>
+      <w:r>
+        <w:t>”</w:t>
+      </w:r>
+      <w:r>
+        <w:t xml:space="preserve"> </w:t>
+      </w:r>
+      <w:sdt>
+        <w:sdtPr>
+          <w:id w:val="1032617243"/>
+          <w:citation/>
+        </w:sdtPr>
+        <w:sdtContent>
+          <w:r>
+            <w:fldChar w:fldCharType="begin"/>
+          </w:r>
+          <w:r>
+            <w:instrText xml:space="preserve"> CITATION Geo16 \l 6153 </w:instrText>
+          </w:r>
+          <w:r>
+            <w:fldChar w:fldCharType="separate"/>
+          </w:r>
+          <w:r>
+            <w:rPr>
+              <w:noProof/>
+            </w:rPr>
+            <w:t>(G Heineman, 2016)</w:t>
+          </w:r>
+          <w:r>
+            <w:fldChar w:fldCharType="end"/>
+          </w:r>
+        </w:sdtContent>
+      </w:sdt>
+    </w:p>
+    <w:p>
+      <w:r>
+        <w:t xml:space="preserve">If elements are the </w:t>
+      </w:r>
+      <w:proofErr w:type="gramStart"/>
+      <w:r>
+        <w:t>same</w:t>
+      </w:r>
+      <w:proofErr w:type="gramEnd"/>
+      <w:r>
+        <w:t xml:space="preserve"> then they must be ordered alongside each other in the resulting sorted array. </w:t>
+      </w:r>
+    </w:p>
+    <w:p>
+      <w:r>
+        <w:t xml:space="preserve">The final sorted array must be a permutation of the original array of elements. </w:t>
       </w:r>
     </w:p>
     <w:p/>
@@ -122,84 +305,157 @@
         <w:pStyle w:val="Heading3"/>
       </w:pPr>
       <w:r>
+        <w:lastRenderedPageBreak/>
         <w:t>Comparator Functions</w:t>
       </w:r>
     </w:p>
-    <w:p>
-      <w:r>
-        <w:t xml:space="preserve">Takes two elements of any type and compares one to the </w:t>
-      </w:r>
-      <w:r>
-        <w:t>other.</w:t>
+    <w:p/>
+    <w:p>
+      <w:r>
+        <w:t xml:space="preserve">The elements in an array are sorted by using comparator functions </w:t>
+      </w:r>
+      <w:proofErr w:type="gramStart"/>
+      <w:r>
+        <w:t>in order to</w:t>
+      </w:r>
+      <w:proofErr w:type="gramEnd"/>
+      <w:r>
+        <w:t xml:space="preserve"> determine their final order. This is done by taking</w:t>
+      </w:r>
+      <w:r>
+        <w:t xml:space="preserve"> two elements of any type and compar</w:t>
+      </w:r>
+      <w:r>
+        <w:t>ing</w:t>
+      </w:r>
+      <w:r>
+        <w:t xml:space="preserve"> one to the other. </w:t>
+      </w:r>
+    </w:p>
+    <w:p>
+      <w:r>
+        <w:t>“A</w:t>
+      </w:r>
+      <w:r>
+        <w:t>ny two elements p and q in a collection, exactly one of the following three predicates</w:t>
       </w:r>
       <w:r>
         <w:t xml:space="preserve"> </w:t>
       </w:r>
-    </w:p>
-    <w:p>
-      <w:r>
-        <w:t>Which input, a or b should appear first according to predefined definition of compar</w:t>
+      <w:r>
+        <w:t>is true: p = q, p &lt; q, or p &gt; q.</w:t>
+      </w:r>
+      <w:r>
+        <w:t>”</w:t>
+      </w:r>
+      <w:sdt>
+        <w:sdtPr>
+          <w:id w:val="1334262990"/>
+          <w:citation/>
+        </w:sdtPr>
+        <w:sdtContent>
+          <w:r>
+            <w:fldChar w:fldCharType="begin"/>
+          </w:r>
+          <w:r>
+            <w:instrText xml:space="preserve"> CITATION Geo16 \l 6153 </w:instrText>
+          </w:r>
+          <w:r>
+            <w:fldChar w:fldCharType="separate"/>
+          </w:r>
+          <w:r>
+            <w:rPr>
+              <w:noProof/>
+            </w:rPr>
+            <w:t xml:space="preserve"> </w:t>
+          </w:r>
+          <w:r>
+            <w:rPr>
+              <w:noProof/>
+            </w:rPr>
+            <w:t>(G Heineman, 2016)</w:t>
+          </w:r>
+          <w:r>
+            <w:fldChar w:fldCharType="end"/>
+          </w:r>
+        </w:sdtContent>
+      </w:sdt>
+    </w:p>
+    <w:p>
+      <w:r>
+        <w:t xml:space="preserve">Which input, </w:t>
+      </w:r>
+      <w:r>
+        <w:t>p</w:t>
+      </w:r>
+      <w:r>
+        <w:t xml:space="preserve"> or </w:t>
+      </w:r>
+      <w:r>
+        <w:t>q</w:t>
+      </w:r>
+      <w:r>
+        <w:t xml:space="preserve"> should appear first</w:t>
+      </w:r>
+      <w:r>
+        <w:t xml:space="preserve"> is decided</w:t>
+      </w:r>
+      <w:r>
+        <w:t xml:space="preserve"> according to predefined definition of compar</w:t>
       </w:r>
       <w:r>
         <w:t>ator function.</w:t>
       </w:r>
-    </w:p>
-    <w:p>
       <w:r>
         <w:t xml:space="preserve"> </w:t>
       </w:r>
+    </w:p>
+    <w:p>
+      <w:r>
+        <w:t xml:space="preserve">This project is focused on integer sorting. So greater than or less than will be used. </w:t>
+      </w:r>
+    </w:p>
+    <w:p>
+      <w:r>
+        <w:t xml:space="preserve">It is possible to sort strings using lexicographical </w:t>
+      </w:r>
+      <w:r>
+        <w:t>ordering</w:t>
+      </w:r>
+      <w:r>
+        <w:t xml:space="preserve">. </w:t>
+      </w:r>
       <w:proofErr w:type="spellStart"/>
       <w:r>
-        <w:t>E.g</w:t>
+        <w:t>i.e</w:t>
       </w:r>
       <w:proofErr w:type="spellEnd"/>
       <w:r>
-        <w:t xml:space="preserve"> &lt; = or &gt;</w:t>
+        <w:t xml:space="preserve"> how letters appear in alphabet, or items appear in dictionary. </w:t>
       </w:r>
     </w:p>
     <w:p/>
     <w:p>
-      <w:r>
-        <w:t xml:space="preserve">This project is focused on integer sorting. So greater than or less than will be used. </w:t>
-      </w:r>
-    </w:p>
-    <w:p>
-      <w:r>
-        <w:t xml:space="preserve">It is possible to sort strings using lexicographical methods. </w:t>
-      </w:r>
-      <w:proofErr w:type="spellStart"/>
-      <w:r>
-        <w:t>i.e</w:t>
-      </w:r>
-      <w:proofErr w:type="spellEnd"/>
-      <w:r>
-        <w:t xml:space="preserve"> how letters appear in alphabet, or items appear in dictionary. </w:t>
+      <w:pPr>
+        <w:pStyle w:val="Heading3"/>
+      </w:pPr>
+      <w:r>
+        <w:t>Comparison</w:t>
+      </w:r>
+      <w:r>
+        <w:t>-</w:t>
+      </w:r>
+      <w:r>
+        <w:t>based</w:t>
+      </w:r>
+      <w:r>
+        <w:t>-</w:t>
+      </w:r>
+      <w:r>
+        <w:t>sorts</w:t>
       </w:r>
     </w:p>
     <w:p/>
-    <w:p/>
-    <w:p/>
-    <w:p>
-      <w:pPr>
-        <w:pStyle w:val="Heading3"/>
-      </w:pPr>
-      <w:r>
-        <w:lastRenderedPageBreak/>
-        <w:t>Comparison</w:t>
-      </w:r>
-      <w:r>
-        <w:t>-</w:t>
-      </w:r>
-      <w:r>
-        <w:t>based</w:t>
-      </w:r>
-      <w:r>
-        <w:t>-</w:t>
-      </w:r>
-      <w:r>
-        <w:t>sorts</w:t>
-      </w:r>
-    </w:p>
     <w:p>
       <w:r>
         <w:t>“A comparison sort is a type of sorting algorithm which uses comparison operations only</w:t>
@@ -411,235 +667,647 @@
       </w:r>
     </w:p>
     <w:p/>
+    <w:p>
+      <w:pPr>
+        <w:pStyle w:val="Heading3"/>
+      </w:pPr>
+      <w:r>
+        <w:t>Stability</w:t>
+      </w:r>
+    </w:p>
     <w:p/>
     <w:p>
-      <w:pPr>
-        <w:pStyle w:val="Heading3"/>
-      </w:pPr>
-      <w:r>
-        <w:t>Stability</w:t>
-      </w:r>
-    </w:p>
-    <w:p>
       <w:r>
         <w:t xml:space="preserve">Stability in a sorting algorithm as it is important to preserve the order of already sorted data. This is a desirable property in sorting algorithms. </w:t>
       </w:r>
     </w:p>
-    <w:p/>
-    <w:p/>
-    <w:p>
-      <w:pPr>
-        <w:pStyle w:val="Heading3"/>
-      </w:pPr>
-      <w:r>
-        <w:t>In-place sorting</w:t>
-      </w:r>
-    </w:p>
-    <w:p>
-      <w:pPr>
+    <w:p>
+      <w:r>
+        <w:t>“</w:t>
+      </w:r>
+      <w:r>
+        <w:t xml:space="preserve">When the comparator function determines that two elements, </w:t>
+      </w:r>
+      <w:r>
         <w:rPr>
-          <w:highlight w:val="yellow"/>
+          <w:i/>
+          <w:iCs/>
         </w:rPr>
-      </w:pPr>
+        <w:t xml:space="preserve">ai </w:t>
+      </w:r>
+      <w:r>
+        <w:t xml:space="preserve">and </w:t>
+      </w:r>
+      <w:proofErr w:type="spellStart"/>
       <w:r>
         <w:rPr>
-          <w:highlight w:val="yellow"/>
+          <w:i/>
+          <w:iCs/>
         </w:rPr>
-        <w:t>Sorting algorithms have different memory requirements, which</w:t>
+        <w:t>aj</w:t>
+      </w:r>
+      <w:proofErr w:type="spellEnd"/>
+      <w:r>
+        <w:t>, in the</w:t>
+      </w:r>
+      <w:r>
+        <w:t xml:space="preserve"> </w:t>
+      </w:r>
+      <w:r>
+        <w:t>original unordered collection are equal, it may be important to maintain their relative</w:t>
+      </w:r>
+      <w:r>
+        <w:t xml:space="preserve"> </w:t>
+      </w:r>
+      <w:r>
+        <w:t>ordering in the sorted set</w:t>
       </w:r>
       <w:r>
         <w:rPr>
-          <w:highlight w:val="yellow"/>
+          <w:rFonts w:hint="eastAsia"/>
+        </w:rPr>
+        <w:t>—</w:t>
+      </w:r>
+      <w:r>
+        <w:t xml:space="preserve">that is, if </w:t>
+      </w:r>
+      <w:proofErr w:type="spellStart"/>
+      <w:r>
+        <w:rPr>
+          <w:i/>
+          <w:iCs/>
+        </w:rPr>
+        <w:t>i</w:t>
+      </w:r>
+      <w:proofErr w:type="spellEnd"/>
+      <w:r>
+        <w:rPr>
+          <w:i/>
+          <w:iCs/>
         </w:rPr>
         <w:t xml:space="preserve"> </w:t>
       </w:r>
       <w:r>
+        <w:t xml:space="preserve">&lt; </w:t>
+      </w:r>
+      <w:r>
         <w:rPr>
-          <w:highlight w:val="yellow"/>
+          <w:i/>
+          <w:iCs/>
         </w:rPr>
-        <w:t>depend on how the specific algorithm works.</w:t>
-      </w:r>
-    </w:p>
-    <w:p>
-      <w:pPr>
+        <w:t>j</w:t>
+      </w:r>
+      <w:r>
+        <w:t xml:space="preserve">, then the final location for </w:t>
+      </w:r>
+      <w:r>
         <w:rPr>
-          <w:highlight w:val="yellow"/>
+          <w:i/>
+          <w:iCs/>
         </w:rPr>
-      </w:pPr>
+        <w:t xml:space="preserve">ai </w:t>
+      </w:r>
+      <w:r>
+        <w:t>must be</w:t>
+      </w:r>
+      <w:r>
+        <w:t xml:space="preserve"> </w:t>
+      </w:r>
+      <w:r>
+        <w:t xml:space="preserve">to the left of the final location for </w:t>
+      </w:r>
+      <w:proofErr w:type="spellStart"/>
       <w:r>
         <w:rPr>
-          <w:highlight w:val="yellow"/>
+          <w:i/>
+          <w:iCs/>
         </w:rPr>
-        <w:t>A sorting algorithm is called in place if it uses only a fixed additional</w:t>
-      </w:r>
-      <w:r>
-        <w:rPr>
-          <w:highlight w:val="yellow"/>
-        </w:rPr>
-        <w:t xml:space="preserve"> </w:t>
-      </w:r>
-      <w:r>
-        <w:rPr>
-          <w:highlight w:val="yellow"/>
-        </w:rPr>
-        <w:t>amount of working space, independent of the input size.</w:t>
-      </w:r>
-    </w:p>
-    <w:p>
-      <w:pPr>
-        <w:rPr>
-          <w:highlight w:val="yellow"/>
-        </w:rPr>
-      </w:pPr>
-      <w:r>
-        <w:rPr>
-          <w:highlight w:val="yellow"/>
-        </w:rPr>
-        <w:lastRenderedPageBreak/>
-        <w:t>Other sorting algorithms may require additional working memory, the</w:t>
-      </w:r>
-      <w:r>
-        <w:rPr>
-          <w:highlight w:val="yellow"/>
-        </w:rPr>
-        <w:t xml:space="preserve"> </w:t>
-      </w:r>
-      <w:r>
-        <w:rPr>
-          <w:highlight w:val="yellow"/>
-        </w:rPr>
-        <w:t xml:space="preserve">amount of which is often related to the size of the input </w:t>
-      </w:r>
-      <w:proofErr w:type="gramStart"/>
-      <w:r>
-        <w:rPr>
-          <w:highlight w:val="yellow"/>
-        </w:rPr>
-        <w:t>n</w:t>
-      </w:r>
-      <w:proofErr w:type="gramEnd"/>
-    </w:p>
-    <w:p>
-      <w:r>
-        <w:rPr>
-          <w:highlight w:val="yellow"/>
-        </w:rPr>
-        <w:t>In place sorting is a desirable property if the availability of memory is a concern</w:t>
-      </w:r>
-      <w:r>
-        <w:rPr>
-          <w:highlight w:val="yellow"/>
-        </w:rPr>
-        <w:t xml:space="preserve"> </w:t>
+        <w:t>aj</w:t>
+      </w:r>
+      <w:proofErr w:type="spellEnd"/>
+      <w:r>
+        <w:t>.</w:t>
+      </w:r>
+      <w:r>
+        <w:t xml:space="preserve">” </w:t>
       </w:r>
       <w:sdt>
         <w:sdtPr>
-          <w:rPr>
-            <w:highlight w:val="yellow"/>
-          </w:rPr>
+          <w:id w:val="-1542283800"/>
+          <w:citation/>
+        </w:sdtPr>
+        <w:sdtContent>
+          <w:r>
+            <w:fldChar w:fldCharType="begin"/>
+          </w:r>
+          <w:r>
+            <w:instrText xml:space="preserve">CITATION Geo16 \l 6153 </w:instrText>
+          </w:r>
+          <w:r>
+            <w:fldChar w:fldCharType="separate"/>
+          </w:r>
+          <w:r>
+            <w:rPr>
+              <w:noProof/>
+            </w:rPr>
+            <w:t>(G Heineman, 2016)</w:t>
+          </w:r>
+          <w:r>
+            <w:fldChar w:fldCharType="end"/>
+          </w:r>
+        </w:sdtContent>
+      </w:sdt>
+    </w:p>
+    <w:p>
+      <w:r>
+        <w:t>Sorting algorithms that guarantee this property</w:t>
+      </w:r>
+      <w:r>
+        <w:t xml:space="preserve"> </w:t>
+      </w:r>
+      <w:proofErr w:type="gramStart"/>
+      <w:r>
+        <w:t>are considered to be</w:t>
+      </w:r>
+      <w:proofErr w:type="gramEnd"/>
+      <w:r>
+        <w:t xml:space="preserve"> </w:t>
+      </w:r>
+      <w:r>
+        <w:rPr>
+          <w:i/>
+          <w:iCs/>
+        </w:rPr>
+        <w:t>stable</w:t>
+      </w:r>
+      <w:r>
+        <w:t xml:space="preserve">. </w:t>
+      </w:r>
+    </w:p>
+    <w:p>
+      <w:r>
+        <w:t xml:space="preserve">Example of stable sorting algorithms are </w:t>
+      </w:r>
+      <w:r>
+        <w:t>Merge Sort, Insertion Sort, Bubble Sort, and Binary Tree Sort</w:t>
+      </w:r>
+      <w:r>
+        <w:t xml:space="preserve">. </w:t>
+      </w:r>
+    </w:p>
+    <w:p>
+      <w:pPr>
+        <w:pStyle w:val="Heading3"/>
+      </w:pPr>
+      <w:r>
+        <w:t>In-place sorting</w:t>
+      </w:r>
+    </w:p>
+    <w:p/>
+    <w:p>
+      <w:r>
+        <w:t>Sorting algorithms have different memory requirements, which</w:t>
+      </w:r>
+      <w:r>
+        <w:t xml:space="preserve"> </w:t>
+      </w:r>
+      <w:r>
+        <w:t>depend on how the specific algorithm works.</w:t>
+      </w:r>
+      <w:r>
+        <w:t xml:space="preserve"> </w:t>
+      </w:r>
+      <w:r>
+        <w:t>A sorting algorithm is called in place if it uses only a fixed additional</w:t>
+      </w:r>
+      <w:r>
+        <w:t xml:space="preserve"> </w:t>
+      </w:r>
+      <w:r>
+        <w:t>amount of working space, independent of the input size.</w:t>
+      </w:r>
+    </w:p>
+    <w:p>
+      <w:r>
+        <w:t>Other sorting algorithms may require additional working memory, the</w:t>
+      </w:r>
+      <w:r>
+        <w:t xml:space="preserve"> </w:t>
+      </w:r>
+      <w:r>
+        <w:t>amount of which is often related to the size of the input n</w:t>
+      </w:r>
+      <w:r>
+        <w:t>.</w:t>
+      </w:r>
+    </w:p>
+    <w:p>
+      <w:r>
+        <w:t>In place sorting is a desirable property if the availability of memory is a concern</w:t>
+      </w:r>
+      <w:r>
+        <w:t xml:space="preserve"> </w:t>
+      </w:r>
+      <w:sdt>
+        <w:sdtPr>
           <w:id w:val="-1175341221"/>
           <w:citation/>
         </w:sdtPr>
         <w:sdtEndPr/>
         <w:sdtContent>
           <w:r>
-            <w:rPr>
-              <w:highlight w:val="yellow"/>
-            </w:rPr>
             <w:fldChar w:fldCharType="begin"/>
           </w:r>
           <w:r>
-            <w:rPr>
-              <w:highlight w:val="yellow"/>
-            </w:rPr>
             <w:instrText xml:space="preserve"> CITATION Pat21 \l 6153 </w:instrText>
           </w:r>
           <w:r>
-            <w:rPr>
-              <w:highlight w:val="yellow"/>
-            </w:rPr>
             <w:fldChar w:fldCharType="separate"/>
           </w:r>
           <w:r>
             <w:rPr>
               <w:noProof/>
-              <w:highlight w:val="yellow"/>
             </w:rPr>
             <w:t>(Mannion, 2021)</w:t>
           </w:r>
           <w:r>
-            <w:rPr>
-              <w:highlight w:val="yellow"/>
-            </w:rPr>
             <w:fldChar w:fldCharType="end"/>
           </w:r>
         </w:sdtContent>
       </w:sdt>
     </w:p>
-    <w:p>
-      <w:r>
-        <w:t xml:space="preserve">Rewrite all this in my </w:t>
+    <w:p/>
+    <w:p>
+      <w:pPr>
+        <w:pStyle w:val="Heading3"/>
+      </w:pPr>
+      <w:r>
+        <w:t>P</w:t>
+      </w:r>
+      <w:r>
+        <w:t>erformance</w:t>
+      </w:r>
+      <w:r>
+        <w:t xml:space="preserve"> and complexity</w:t>
+      </w:r>
+    </w:p>
+    <w:p/>
+    <w:p>
+      <w:r>
+        <w:t>Deciding which algorithm to use in a specific situation is made easier by understanding how the algorithms perform under specific circumstances.</w:t>
+      </w:r>
+    </w:p>
+    <w:p>
+      <w:r>
+        <w:t xml:space="preserve">The complexity of an algorithm can be analysed in both the time required to complete the algorithm and how much memory it requires to run. These are known as time and space complexities.  </w:t>
+      </w:r>
+    </w:p>
+    <w:p>
+      <w:r>
+        <w:t xml:space="preserve">This analysis thankfully has previously been studied in most common sorting algorithms used today. The results of these analysis will be attached to each algorithm and described in three separate use </w:t>
       </w:r>
       <w:proofErr w:type="gramStart"/>
       <w:r>
-        <w:t>words</w:t>
+        <w:t>cases;</w:t>
       </w:r>
       <w:proofErr w:type="gramEnd"/>
+      <w:r>
+        <w:t xml:space="preserve"> The worst case, the average case and the best case. </w:t>
+      </w:r>
+    </w:p>
+    <w:p>
+      <w:pPr>
+        <w:rPr>
+          <w:i/>
+          <w:iCs/>
+        </w:rPr>
+      </w:pPr>
+      <w:r>
+        <w:rPr>
+          <w:i/>
+          <w:iCs/>
+        </w:rPr>
+        <w:t>Worst case</w:t>
+      </w:r>
+    </w:p>
+    <w:p>
+      <w:r>
+        <w:t>“</w:t>
+      </w:r>
+      <w:r>
+        <w:t>Defines a class of problem instances for which an algorithm exhibits its worst</w:t>
+      </w:r>
+      <w:r>
+        <w:t xml:space="preserve"> </w:t>
+      </w:r>
+      <w:r>
+        <w:t>runtime</w:t>
+      </w:r>
+      <w:r>
+        <w:t xml:space="preserve"> </w:t>
+      </w:r>
+      <w:r>
+        <w:t>behaviour</w:t>
+      </w:r>
+      <w:r>
+        <w:t>.</w:t>
+      </w:r>
+      <w:r>
+        <w:t>”</w:t>
+      </w:r>
+      <w:r>
+        <w:t xml:space="preserve"> </w:t>
+      </w:r>
+      <w:sdt>
+        <w:sdtPr>
+          <w:id w:val="-1009068282"/>
+          <w:citation/>
+        </w:sdtPr>
+        <w:sdtContent>
+          <w:r>
+            <w:fldChar w:fldCharType="begin"/>
+          </w:r>
+          <w:r>
+            <w:instrText xml:space="preserve"> CITATION Geo16 \l 6153 </w:instrText>
+          </w:r>
+          <w:r>
+            <w:fldChar w:fldCharType="separate"/>
+          </w:r>
+          <w:r>
+            <w:rPr>
+              <w:noProof/>
+            </w:rPr>
+            <w:t>(G Heineman, 2016)</w:t>
+          </w:r>
+          <w:r>
+            <w:fldChar w:fldCharType="end"/>
+          </w:r>
+        </w:sdtContent>
+      </w:sdt>
+      <w:r>
+        <w:t xml:space="preserve"> When studying this </w:t>
+      </w:r>
+      <w:proofErr w:type="gramStart"/>
+      <w:r>
+        <w:t>case</w:t>
+      </w:r>
+      <w:proofErr w:type="gramEnd"/>
+      <w:r>
+        <w:t xml:space="preserve"> it is best to try and identify the properties that cause this to occur and try and avoid them when running the algorithm in real world scenarios. This should prevent the algorithm from running in the worst-case scenario. </w:t>
+      </w:r>
+    </w:p>
+    <w:p>
+      <w:pPr>
+        <w:rPr>
+          <w:i/>
+          <w:iCs/>
+        </w:rPr>
+      </w:pPr>
+    </w:p>
+    <w:p>
+      <w:pPr>
+        <w:rPr>
+          <w:i/>
+          <w:iCs/>
+        </w:rPr>
+      </w:pPr>
+    </w:p>
+    <w:p>
+      <w:pPr>
+        <w:rPr>
+          <w:i/>
+          <w:iCs/>
+        </w:rPr>
+      </w:pPr>
+      <w:r>
+        <w:rPr>
+          <w:i/>
+          <w:iCs/>
+        </w:rPr>
+        <w:lastRenderedPageBreak/>
+        <w:t>Average case</w:t>
+      </w:r>
+    </w:p>
+    <w:p>
+      <w:r>
+        <w:t>“</w:t>
+      </w:r>
+      <w:r>
+        <w:t xml:space="preserve">Defines the expected </w:t>
+      </w:r>
+      <w:r>
+        <w:t>behaviour</w:t>
+      </w:r>
+      <w:r>
+        <w:t xml:space="preserve"> when executing the algorithm on random problem</w:t>
+      </w:r>
+      <w:r>
+        <w:t xml:space="preserve"> </w:t>
+      </w:r>
+      <w:r>
+        <w:t>instances.</w:t>
+      </w:r>
+      <w:r>
+        <w:t>”</w:t>
+      </w:r>
+      <w:sdt>
+        <w:sdtPr>
+          <w:id w:val="-974602812"/>
+          <w:citation/>
+        </w:sdtPr>
+        <w:sdtContent>
+          <w:r>
+            <w:fldChar w:fldCharType="begin"/>
+          </w:r>
+          <w:r>
+            <w:instrText xml:space="preserve"> CITATION Geo16 \l 6153 </w:instrText>
+          </w:r>
+          <w:r>
+            <w:fldChar w:fldCharType="separate"/>
+          </w:r>
+          <w:r>
+            <w:rPr>
+              <w:noProof/>
+            </w:rPr>
+            <w:t xml:space="preserve"> </w:t>
+          </w:r>
+          <w:r>
+            <w:rPr>
+              <w:noProof/>
+            </w:rPr>
+            <w:t>(G Heineman, 2016)</w:t>
+          </w:r>
+          <w:r>
+            <w:fldChar w:fldCharType="end"/>
+          </w:r>
+        </w:sdtContent>
+      </w:sdt>
+    </w:p>
+    <w:p>
+      <w:r>
+        <w:t xml:space="preserve">This describes the average use case for this algorithm. It should match this case in </w:t>
+      </w:r>
+      <w:proofErr w:type="gramStart"/>
+      <w:r>
+        <w:t>the vast majority of</w:t>
+      </w:r>
+      <w:proofErr w:type="gramEnd"/>
+      <w:r>
+        <w:t xml:space="preserve"> instances. You should expect this sort of result when planning to use the particular </w:t>
+      </w:r>
+      <w:proofErr w:type="gramStart"/>
+      <w:r>
+        <w:t>algorithm .</w:t>
+      </w:r>
+      <w:proofErr w:type="gramEnd"/>
+      <w:r>
+        <w:t xml:space="preserve"> </w:t>
+      </w:r>
+    </w:p>
+    <w:p>
+      <w:pPr>
+        <w:rPr>
+          <w:i/>
+          <w:iCs/>
+        </w:rPr>
+      </w:pPr>
+      <w:r>
+        <w:rPr>
+          <w:i/>
+          <w:iCs/>
+        </w:rPr>
+        <w:t>Best case</w:t>
+      </w:r>
+    </w:p>
+    <w:p>
+      <w:r>
+        <w:t>“</w:t>
+      </w:r>
+      <w:r>
+        <w:t>Defines a class of problem instances for which an algorithm exhibits its best</w:t>
+      </w:r>
+      <w:r>
+        <w:t xml:space="preserve"> </w:t>
+      </w:r>
+      <w:r>
+        <w:t xml:space="preserve">runtime </w:t>
+      </w:r>
+      <w:r>
+        <w:t>behaviour</w:t>
+      </w:r>
+      <w:r>
+        <w:t>.</w:t>
+      </w:r>
+      <w:r>
+        <w:t>”</w:t>
+      </w:r>
+      <w:sdt>
+        <w:sdtPr>
+          <w:id w:val="879447713"/>
+          <w:citation/>
+        </w:sdtPr>
+        <w:sdtContent>
+          <w:r>
+            <w:fldChar w:fldCharType="begin"/>
+          </w:r>
+          <w:r>
+            <w:instrText xml:space="preserve"> CITATION Geo16 \l 6153 </w:instrText>
+          </w:r>
+          <w:r>
+            <w:fldChar w:fldCharType="separate"/>
+          </w:r>
+          <w:r>
+            <w:rPr>
+              <w:noProof/>
+            </w:rPr>
+            <w:t xml:space="preserve"> </w:t>
+          </w:r>
+          <w:r>
+            <w:rPr>
+              <w:noProof/>
+            </w:rPr>
+            <w:t>(G Heineman, 2016)</w:t>
+          </w:r>
+          <w:r>
+            <w:fldChar w:fldCharType="end"/>
+          </w:r>
+        </w:sdtContent>
+      </w:sdt>
+    </w:p>
+    <w:p>
+      <w:r>
+        <w:t xml:space="preserve">Here the algorithm </w:t>
+      </w:r>
+      <w:proofErr w:type="gramStart"/>
+      <w:r>
+        <w:t>has to</w:t>
+      </w:r>
+      <w:proofErr w:type="gramEnd"/>
+      <w:r>
+        <w:t xml:space="preserve"> do the least amount of work possible in the shortest amount of time possible. </w:t>
+      </w:r>
+      <w:r>
+        <w:t xml:space="preserve"> </w:t>
+      </w:r>
+      <w:r>
+        <w:t xml:space="preserve">This may be down to the input being already partly or mostly sorted. </w:t>
+      </w:r>
+      <w:proofErr w:type="gramStart"/>
+      <w:r>
+        <w:t>In</w:t>
+      </w:r>
+      <w:r>
+        <w:t xml:space="preserve"> </w:t>
+      </w:r>
+      <w:r>
+        <w:t>reality, the</w:t>
+      </w:r>
+      <w:proofErr w:type="gramEnd"/>
+      <w:r>
+        <w:t xml:space="preserve"> best case rarely occurs.</w:t>
+      </w:r>
     </w:p>
     <w:p/>
     <w:p>
-      <w:pPr>
-        <w:pStyle w:val="Heading3"/>
-      </w:pPr>
-      <w:r>
-        <w:t>complexity (time and space)</w:t>
-      </w:r>
-    </w:p>
-    <w:p>
-      <w:r>
-        <w:t xml:space="preserve">Write about it here… find </w:t>
+      <w:r>
+        <w:fldChar w:fldCharType="begin"/>
+      </w:r>
+      <w:r>
+        <w:instrText xml:space="preserve"> REF _Ref71912292 \h </w:instrText>
+      </w:r>
+      <w:r>
+        <w:fldChar w:fldCharType="separate"/>
+      </w:r>
+      <w:r>
+        <w:t xml:space="preserve">Figure </w:t>
+      </w:r>
+      <w:r>
+        <w:rPr>
+          <w:noProof/>
+        </w:rPr>
+        <w:t>1</w:t>
+      </w:r>
+      <w:r>
+        <w:t xml:space="preserve">: </w:t>
+      </w:r>
+      <w:r>
+        <w:t xml:space="preserve"> Overview of sorting algorithms</w:t>
+      </w:r>
+      <w:r>
+        <w:fldChar w:fldCharType="end"/>
+      </w:r>
+      <w:r>
+        <w:t xml:space="preserve">  - Shows an overview of </w:t>
       </w:r>
       <w:proofErr w:type="gramStart"/>
       <w:r>
-        <w:t>notes</w:t>
+        <w:t>a number of</w:t>
       </w:r>
       <w:proofErr w:type="gramEnd"/>
-    </w:p>
-    <w:p/>
-    <w:p/>
-    <w:p/>
-    <w:p/>
-    <w:p/>
-    <w:p/>
-    <w:p/>
-    <w:p/>
-    <w:p/>
-    <w:p/>
-    <w:p/>
-    <w:p>
-      <w:pPr>
-        <w:pStyle w:val="Heading3"/>
-      </w:pPr>
-      <w:r>
-        <w:t>P</w:t>
-      </w:r>
-      <w:r>
-        <w:t>erformance</w:t>
-      </w:r>
-    </w:p>
-    <w:p>
-      <w:r>
-        <w:t xml:space="preserve"> Table shows run time </w:t>
-      </w:r>
-      <w:proofErr w:type="spellStart"/>
-      <w:proofErr w:type="gramStart"/>
-      <w:r>
-        <w:t>effeciancy</w:t>
-      </w:r>
-      <w:proofErr w:type="spellEnd"/>
-      <w:proofErr w:type="gramEnd"/>
-    </w:p>
-    <w:p/>
+      <w:r>
+        <w:t xml:space="preserve"> common sorting algorithms along with their time and space complexities and whether they are stable or not. A simple table like this one can be enough to make a quick decision on which algorithm to use.  </w:t>
+      </w:r>
+    </w:p>
     <w:p>
       <w:pPr>
         <w:keepNext/>
@@ -666,7 +1334,7 @@
                     </pic:cNvPicPr>
                   </pic:nvPicPr>
                   <pic:blipFill>
-                    <a:blip r:embed="rId6">
+                    <a:blip r:embed="rId9">
                       <a:extLst>
                         <a:ext uri="{28A0092B-C50C-407E-A947-70E740481C1C}">
                           <a14:useLocalDpi xmlns:a14="http://schemas.microsoft.com/office/drawing/2010/main" val="0"/>
@@ -701,11 +1369,13 @@
     <w:p>
       <w:pPr>
         <w:pStyle w:val="Caption"/>
-      </w:pPr>
-      <w:r>
-        <w:t xml:space="preserve">Table </w:t>
-      </w:r>
-      <w:fldSimple w:instr=" SEQ Table \* ARABIC ">
+        <w:jc w:val="center"/>
+      </w:pPr>
+      <w:bookmarkStart w:id="0" w:name="_Ref71912292"/>
+      <w:r>
+        <w:t xml:space="preserve">Figure </w:t>
+      </w:r>
+      <w:fldSimple w:instr=" SEQ Figure \* ARABIC ">
         <w:r>
           <w:rPr>
             <w:noProof/>
@@ -714,35 +1384,241 @@
         </w:r>
       </w:fldSimple>
       <w:r>
-        <w:t>: Overview of sorting algorithms</w:t>
-      </w:r>
+        <w:t xml:space="preserve">: </w:t>
+      </w:r>
+      <w:r>
+        <w:t xml:space="preserve"> Overview of sorting algorithms</w:t>
+      </w:r>
+      <w:bookmarkEnd w:id="0"/>
     </w:p>
     <w:p/>
     <w:p>
       <w:r>
-        <w:t xml:space="preserve">Show graph from </w:t>
+        <w:t xml:space="preserve">By understanding how an algorithm performs in each of these situations you can decide whether it is appropriate for use in </w:t>
+      </w:r>
+      <w:r>
+        <w:t>your specific situation.</w:t>
+      </w:r>
+    </w:p>
+    <w:p>
+      <w:r>
+        <w:t>We compare algorithms by evaluating their performance on problem instances of</w:t>
+      </w:r>
+      <w:r>
+        <w:t xml:space="preserve"> </w:t>
+      </w:r>
+      <w:r>
+        <w:t>size n. This methodology is the standard means developed over the past half</w:t>
+      </w:r>
+      <w:r>
+        <w:t xml:space="preserve"> </w:t>
+      </w:r>
+      <w:r>
+        <w:t>century</w:t>
+      </w:r>
+      <w:r>
+        <w:t xml:space="preserve"> </w:t>
+      </w:r>
+      <w:r>
+        <w:t>for comparing algorithms.</w:t>
+      </w:r>
+    </w:p>
+    <w:p>
+      <w:r>
+        <w:t xml:space="preserve">This allows us to determine which algorithms scale best to solve problems that are much larger and could take a considerable amount of time. The running time is looked at in relation to the provided input. </w:t>
+      </w:r>
+    </w:p>
+    <w:p/>
+    <w:p>
+      <w:r>
+        <w:lastRenderedPageBreak/>
+        <w:t>The following</w:t>
+      </w:r>
+      <w:r>
+        <w:t xml:space="preserve"> classifications</w:t>
+      </w:r>
+      <w:r>
+        <w:t xml:space="preserve"> are used</w:t>
+      </w:r>
+      <w:r>
+        <w:t xml:space="preserve">, </w:t>
+      </w:r>
+      <w:r>
+        <w:t>they</w:t>
+      </w:r>
+      <w:r>
+        <w:t xml:space="preserve"> are ordered by decreasing efficiency:</w:t>
+      </w:r>
+    </w:p>
+    <w:p>
+      <w:r>
+        <w:t xml:space="preserve">• Constant: </w:t>
       </w:r>
       <w:proofErr w:type="gramStart"/>
       <w:r>
-        <w:t>notes</w:t>
+        <w:t>O(</w:t>
       </w:r>
       <w:proofErr w:type="gramEnd"/>
-    </w:p>
-    <w:p/>
-    <w:p/>
-    <w:p/>
-    <w:p/>
-    <w:p/>
-    <w:p/>
+      <w:r>
+        <w:t>1)</w:t>
+      </w:r>
+    </w:p>
+    <w:p>
+      <w:r>
+        <w:t xml:space="preserve">• Logarithmic: </w:t>
+      </w:r>
+      <w:proofErr w:type="gramStart"/>
+      <w:r>
+        <w:t>O(</w:t>
+      </w:r>
+      <w:proofErr w:type="gramEnd"/>
+      <w:r>
+        <w:t>log n)</w:t>
+      </w:r>
+    </w:p>
+    <w:p>
+      <w:r>
+        <w:t>• Sublinear: O(</w:t>
+      </w:r>
+      <w:proofErr w:type="spellStart"/>
+      <w:r>
+        <w:t>n</w:t>
+      </w:r>
+      <w:r>
+        <w:rPr>
+          <w:vertAlign w:val="superscript"/>
+        </w:rPr>
+        <w:t>d</w:t>
+      </w:r>
+      <w:proofErr w:type="spellEnd"/>
+      <w:r>
+        <w:t>) for d &lt; 1</w:t>
+      </w:r>
+    </w:p>
+    <w:p>
+      <w:r>
+        <w:t>• Linear: O(n)</w:t>
+      </w:r>
+    </w:p>
+    <w:p>
+      <w:r>
+        <w:t xml:space="preserve">• </w:t>
+      </w:r>
+      <w:proofErr w:type="spellStart"/>
+      <w:r>
+        <w:t>Linearithmic</w:t>
+      </w:r>
+      <w:proofErr w:type="spellEnd"/>
+      <w:r>
+        <w:t xml:space="preserve">: </w:t>
+      </w:r>
+      <w:proofErr w:type="gramStart"/>
+      <w:r>
+        <w:t>O(</w:t>
+      </w:r>
+      <w:proofErr w:type="gramEnd"/>
+      <w:r>
+        <w:t>n log n)</w:t>
+      </w:r>
+    </w:p>
+    <w:p>
+      <w:r>
+        <w:t>• Quadratic: O(n</w:t>
+      </w:r>
+      <w:r>
+        <w:rPr>
+          <w:vertAlign w:val="superscript"/>
+        </w:rPr>
+        <w:t>2</w:t>
+      </w:r>
+      <w:r>
+        <w:t>)</w:t>
+      </w:r>
+    </w:p>
+    <w:p>
+      <w:r>
+        <w:t>• Exponential: O(2</w:t>
+      </w:r>
+      <w:r>
+        <w:rPr>
+          <w:vertAlign w:val="superscript"/>
+        </w:rPr>
+        <w:t>n</w:t>
+      </w:r>
+      <w:r>
+        <w:t>)</w:t>
+      </w:r>
+    </w:p>
+    <w:p>
+      <w:r>
+        <w:t>“</w:t>
+      </w:r>
+      <w:r>
+        <w:t>When evaluating the performance of an algorithm, keep in mind that you must</w:t>
+      </w:r>
+      <w:r>
+        <w:t xml:space="preserve"> </w:t>
+      </w:r>
+      <w:r>
+        <w:t>identify the most expensive computation within an algorithm to determine its classification</w:t>
+      </w:r>
+      <w:r>
+        <w:t xml:space="preserve">” </w:t>
+      </w:r>
+      <w:sdt>
+        <w:sdtPr>
+          <w:id w:val="-1993325347"/>
+          <w:citation/>
+        </w:sdtPr>
+        <w:sdtContent>
+          <w:r>
+            <w:fldChar w:fldCharType="begin"/>
+          </w:r>
+          <w:r>
+            <w:instrText xml:space="preserve"> CITATION Geo16 \l 6153 </w:instrText>
+          </w:r>
+          <w:r>
+            <w:fldChar w:fldCharType="separate"/>
+          </w:r>
+          <w:r>
+            <w:rPr>
+              <w:noProof/>
+            </w:rPr>
+            <w:t>(G Heineman, 2016)</w:t>
+          </w:r>
+          <w:r>
+            <w:fldChar w:fldCharType="end"/>
+          </w:r>
+        </w:sdtContent>
+      </w:sdt>
+    </w:p>
+    <w:p>
+      <w:r>
+        <w:t xml:space="preserve">This means that if two or more methods are use you must calculate the overall performance based </w:t>
+      </w:r>
+      <w:proofErr w:type="gramStart"/>
+      <w:r>
+        <w:t>on  which</w:t>
+      </w:r>
+      <w:proofErr w:type="gramEnd"/>
+      <w:r>
+        <w:t xml:space="preserve"> classification is the worst performing. </w:t>
+      </w:r>
+    </w:p>
+    <w:p>
+      <w:r>
+        <w:br w:type="page"/>
+      </w:r>
+    </w:p>
     <w:p>
       <w:pPr>
         <w:pStyle w:val="Heading1"/>
       </w:pPr>
       <w:r>
+        <w:lastRenderedPageBreak/>
         <w:t>Sorting Algorithms</w:t>
       </w:r>
     </w:p>
-    <w:p/>
     <w:p>
       <w:pPr>
         <w:pStyle w:val="Heading2"/>
@@ -751,7 +1627,6 @@
         <w:t>Bubble Sort</w:t>
       </w:r>
     </w:p>
-    <w:p/>
     <w:p>
       <w:r>
         <w:t xml:space="preserve">Bubble sort takes its name from having larger values in a list “bubble up” to the end of the list as the sorting takes place. It was first </w:t>
@@ -795,7 +1670,10 @@
     </w:p>
     <w:p>
       <w:r>
-        <w:t xml:space="preserve">How it works: </w:t>
+        <w:t>Procedure</w:t>
+      </w:r>
+      <w:r>
+        <w:t xml:space="preserve">: </w:t>
       </w:r>
     </w:p>
     <w:p>
@@ -895,6 +1773,93 @@
     </w:p>
     <w:p>
       <w:pPr>
+        <w:keepNext/>
+        <w:jc w:val="center"/>
+      </w:pPr>
+      <w:r>
+        <w:rPr>
+          <w:noProof/>
+          <w:highlight w:val="yellow"/>
+        </w:rPr>
+        <w:drawing>
+          <wp:inline distT="0" distB="0" distL="0" distR="0" wp14:anchorId="497988DD" wp14:editId="222BF2F5">
+            <wp:extent cx="5050155" cy="3147060"/>
+            <wp:effectExtent l="0" t="0" r="0" b="0"/>
+            <wp:docPr id="3" name="Picture 3"/>
+            <wp:cNvGraphicFramePr>
+              <a:graphicFrameLocks xmlns:a="http://schemas.openxmlformats.org/drawingml/2006/main" noChangeAspect="1"/>
+            </wp:cNvGraphicFramePr>
+            <a:graphic xmlns:a="http://schemas.openxmlformats.org/drawingml/2006/main">
+              <a:graphicData uri="http://schemas.openxmlformats.org/drawingml/2006/picture">
+                <pic:pic xmlns:pic="http://schemas.openxmlformats.org/drawingml/2006/picture">
+                  <pic:nvPicPr>
+                    <pic:cNvPr id="0" name="Picture 2"/>
+                    <pic:cNvPicPr>
+                      <a:picLocks noChangeAspect="1" noChangeArrowheads="1"/>
+                    </pic:cNvPicPr>
+                  </pic:nvPicPr>
+                  <pic:blipFill>
+                    <a:blip r:embed="rId10">
+                      <a:extLst>
+                        <a:ext uri="{28A0092B-C50C-407E-A947-70E740481C1C}">
+                          <a14:useLocalDpi xmlns:a14="http://schemas.microsoft.com/office/drawing/2010/main" val="0"/>
+                        </a:ext>
+                      </a:extLst>
+                    </a:blip>
+                    <a:srcRect/>
+                    <a:stretch>
+                      <a:fillRect/>
+                    </a:stretch>
+                  </pic:blipFill>
+                  <pic:spPr bwMode="auto">
+                    <a:xfrm>
+                      <a:off x="0" y="0"/>
+                      <a:ext cx="5050155" cy="3147060"/>
+                    </a:xfrm>
+                    <a:prstGeom prst="rect">
+                      <a:avLst/>
+                    </a:prstGeom>
+                    <a:noFill/>
+                    <a:ln>
+                      <a:noFill/>
+                    </a:ln>
+                  </pic:spPr>
+                </pic:pic>
+              </a:graphicData>
+            </a:graphic>
+          </wp:inline>
+        </w:drawing>
+      </w:r>
+    </w:p>
+    <w:p>
+      <w:pPr>
+        <w:pStyle w:val="Caption"/>
+        <w:jc w:val="center"/>
+        <w:rPr>
+          <w:i w:val="0"/>
+          <w:iCs w:val="0"/>
+          <w:highlight w:val="yellow"/>
+        </w:rPr>
+      </w:pPr>
+      <w:bookmarkStart w:id="1" w:name="_Toc71891819"/>
+      <w:r>
+        <w:t xml:space="preserve">Figure </w:t>
+      </w:r>
+      <w:fldSimple w:instr=" SEQ Figure \* ARABIC ">
+        <w:r>
+          <w:rPr>
+            <w:noProof/>
+          </w:rPr>
+          <w:t>2</w:t>
+        </w:r>
+      </w:fldSimple>
+      <w:r>
+        <w:t>: Bubble Sort</w:t>
+      </w:r>
+      <w:bookmarkEnd w:id="1"/>
+    </w:p>
+    <w:p>
+      <w:pPr>
         <w:rPr>
           <w:highlight w:val="yellow"/>
         </w:rPr>
@@ -903,184 +1868,151 @@
         <w:rPr>
           <w:highlight w:val="yellow"/>
         </w:rPr>
-        <w:t xml:space="preserve">(Diagram of </w:t>
-      </w:r>
-      <w:proofErr w:type="spellStart"/>
-      <w:r>
-        <w:rPr>
-          <w:highlight w:val="yellow"/>
-        </w:rPr>
-        <w:t>explin</w:t>
-      </w:r>
-      <w:r>
-        <w:rPr>
-          <w:highlight w:val="yellow"/>
-        </w:rPr>
-        <w:t>ation</w:t>
-      </w:r>
-      <w:proofErr w:type="spellEnd"/>
-      <w:r>
-        <w:rPr>
-          <w:highlight w:val="yellow"/>
-        </w:rPr>
-        <w:t xml:space="preserve">) * Save until </w:t>
+        <w:br w:type="page"/>
+      </w:r>
+    </w:p>
+    <w:p>
+      <w:pPr>
+        <w:pStyle w:val="Heading2"/>
+      </w:pPr>
+      <w:r>
+        <w:lastRenderedPageBreak/>
+        <w:t>Merge Sort</w:t>
+      </w:r>
+    </w:p>
+    <w:p>
+      <w:r>
+        <w:t>Merge sort is an e</w:t>
+      </w:r>
+      <w:r>
+        <w:t>fficient comparison sort</w:t>
+      </w:r>
+      <w:r>
+        <w:t xml:space="preserve">. </w:t>
       </w:r>
       <w:proofErr w:type="gramStart"/>
       <w:r>
-        <w:rPr>
-          <w:highlight w:val="yellow"/>
-        </w:rPr>
-        <w:t>tomorrow</w:t>
+        <w:t>It was p</w:t>
+      </w:r>
+      <w:r>
+        <w:t>roposed by John von Neumann</w:t>
       </w:r>
       <w:proofErr w:type="gramEnd"/>
-    </w:p>
-    <w:p>
-      <w:pPr>
-        <w:rPr>
-          <w:highlight w:val="yellow"/>
-        </w:rPr>
-      </w:pPr>
-    </w:p>
-    <w:p>
-      <w:pPr>
-        <w:rPr>
-          <w:highlight w:val="yellow"/>
-        </w:rPr>
-      </w:pPr>
-    </w:p>
-    <w:p>
-      <w:pPr>
-        <w:rPr>
-          <w:highlight w:val="yellow"/>
-        </w:rPr>
-      </w:pPr>
-    </w:p>
-    <w:p>
-      <w:pPr>
-        <w:rPr>
-          <w:highlight w:val="yellow"/>
-        </w:rPr>
-      </w:pPr>
-    </w:p>
-    <w:p>
-      <w:pPr>
-        <w:rPr>
-          <w:highlight w:val="yellow"/>
-        </w:rPr>
-      </w:pPr>
-    </w:p>
-    <w:p>
-      <w:r>
-        <w:rPr>
-          <w:highlight w:val="yellow"/>
-        </w:rPr>
-        <w:t xml:space="preserve">Different input instances – graph made already – single out </w:t>
+      <w:r>
+        <w:t xml:space="preserve"> in 1945. Is a recursive algorithm</w:t>
+      </w:r>
+      <w:r>
+        <w:t>. It repeatedly calls itself until a base case is reached</w:t>
+      </w:r>
+      <w:r>
+        <w:t xml:space="preserve"> </w:t>
+      </w:r>
+      <w:r>
+        <w:t>r</w:t>
+      </w:r>
+      <w:r>
+        <w:t xml:space="preserve">ather than using for loops or while loops. </w:t>
+      </w:r>
+    </w:p>
+    <w:p>
+      <w:r>
+        <w:t>It</w:t>
+      </w:r>
+      <w:r>
+        <w:t xml:space="preserve"> has a</w:t>
+      </w:r>
+      <w:r>
+        <w:t xml:space="preserve"> </w:t>
+      </w:r>
+      <w:r>
+        <w:t>worst-case</w:t>
+      </w:r>
+      <w:r>
+        <w:t xml:space="preserve"> running time </w:t>
+      </w:r>
+      <w:r>
+        <w:t>of</w:t>
+      </w:r>
+      <w:r>
+        <w:t xml:space="preserve"> 0(n log n). Its best and average cases are also n log n. </w:t>
+      </w:r>
+    </w:p>
+    <w:p>
+      <w:r>
+        <w:t>It is a good all-around performance algorithm</w:t>
+      </w:r>
+      <w:r>
+        <w:t xml:space="preserve"> and therefor has many use cases. </w:t>
+      </w:r>
+      <w:r>
+        <w:t xml:space="preserve"> It is</w:t>
+      </w:r>
+      <w:r>
+        <w:t xml:space="preserve"> also</w:t>
+      </w:r>
+      <w:r>
+        <w:t xml:space="preserve"> a stable algorithm. </w:t>
+      </w:r>
+    </w:p>
+    <w:p>
+      <w:r>
+        <w:t xml:space="preserve">There are versions of merge sort that are </w:t>
+      </w:r>
+      <w:r>
+        <w:t>particularly</w:t>
+      </w:r>
+      <w:r>
+        <w:t xml:space="preserve"> good for sorting data with slow access times, </w:t>
       </w:r>
       <w:proofErr w:type="gramStart"/>
       <w:r>
-        <w:rPr>
-          <w:highlight w:val="yellow"/>
-        </w:rPr>
-        <w:t>each</w:t>
+        <w:t>e.g.</w:t>
       </w:r>
       <w:proofErr w:type="gramEnd"/>
-    </w:p>
-    <w:p>
-      <w:pPr>
-        <w:pStyle w:val="Heading2"/>
-      </w:pPr>
-    </w:p>
-    <w:p/>
-    <w:p>
-      <w:pPr>
-        <w:pStyle w:val="Heading2"/>
-      </w:pPr>
-    </w:p>
-    <w:p>
-      <w:pPr>
-        <w:pStyle w:val="Heading2"/>
-      </w:pPr>
-    </w:p>
-    <w:p>
-      <w:pPr>
-        <w:pStyle w:val="Heading2"/>
-      </w:pPr>
-    </w:p>
-    <w:p>
-      <w:pPr>
-        <w:pStyle w:val="Heading2"/>
-      </w:pPr>
-      <w:r>
-        <w:t>Merge Sort</w:t>
-      </w:r>
-    </w:p>
-    <w:p>
-      <w:r>
-        <w:t>Efficient comparison sort</w:t>
-      </w:r>
-    </w:p>
-    <w:p>
-      <w:r>
-        <w:t xml:space="preserve">Proposed by John von Neumann in 1945. Is a recursive algorithm father than using for loops or while </w:t>
-      </w:r>
-      <w:proofErr w:type="gramStart"/>
-      <w:r>
-        <w:t>loops.</w:t>
-      </w:r>
-      <w:proofErr w:type="gramEnd"/>
+      <w:r>
+        <w:t xml:space="preserve"> data that cannot be held in RAM.</w:t>
+      </w:r>
       <w:r>
         <w:t xml:space="preserve"> </w:t>
       </w:r>
-    </w:p>
-    <w:p/>
-    <w:p>
-      <w:r>
-        <w:t xml:space="preserve">Its </w:t>
-      </w:r>
-      <w:proofErr w:type="gramStart"/>
-      <w:r>
-        <w:t>worst case</w:t>
-      </w:r>
-      <w:proofErr w:type="gramEnd"/>
-      <w:r>
-        <w:t xml:space="preserve"> running time is 0(n log n). Its best and average cases are also n log n. </w:t>
-      </w:r>
-    </w:p>
-    <w:p>
-      <w:r>
-        <w:t xml:space="preserve">It is a good all-around performance algorithm. It is a stable algorithm. </w:t>
-      </w:r>
-    </w:p>
-    <w:p>
-      <w:r>
-        <w:t xml:space="preserve">There are versions of merge sort that are </w:t>
-      </w:r>
-      <w:proofErr w:type="spellStart"/>
-      <w:r>
-        <w:t>particurarly</w:t>
-      </w:r>
-      <w:proofErr w:type="spellEnd"/>
-      <w:r>
-        <w:t xml:space="preserve"> good for sorting data with slow access times, </w:t>
-      </w:r>
-      <w:proofErr w:type="gramStart"/>
-      <w:r>
-        <w:t>e.g.</w:t>
-      </w:r>
-      <w:proofErr w:type="gramEnd"/>
-      <w:r>
-        <w:t xml:space="preserve"> data that cannot be held in RAM.</w:t>
-      </w:r>
-    </w:p>
-    <w:p>
-      <w:r>
-        <w:t xml:space="preserve">Discuss space and time </w:t>
-      </w:r>
-      <w:proofErr w:type="gramStart"/>
-      <w:r>
-        <w:t>complexity</w:t>
-      </w:r>
-      <w:proofErr w:type="gramEnd"/>
+      <w:r>
+        <w:t>Merge Sort is</w:t>
+      </w:r>
+      <w:r>
+        <w:t xml:space="preserve"> </w:t>
+      </w:r>
+      <w:r>
+        <w:t>particularly well-suited for sorting data in secondary storage.</w:t>
+      </w:r>
+      <w:r>
+        <w:t xml:space="preserve"> </w:t>
+      </w:r>
+      <w:sdt>
+        <w:sdtPr>
+          <w:id w:val="-139660776"/>
+          <w:citation/>
+        </w:sdtPr>
+        <w:sdtContent>
+          <w:r>
+            <w:fldChar w:fldCharType="begin"/>
+          </w:r>
+          <w:r>
+            <w:instrText xml:space="preserve"> CITATION Geo16 \l 6153 </w:instrText>
+          </w:r>
+          <w:r>
+            <w:fldChar w:fldCharType="separate"/>
+          </w:r>
+          <w:r>
+            <w:rPr>
+              <w:noProof/>
+            </w:rPr>
+            <w:t>(G Heineman, 2016)</w:t>
+          </w:r>
+          <w:r>
+            <w:fldChar w:fldCharType="end"/>
+          </w:r>
+        </w:sdtContent>
+      </w:sdt>
     </w:p>
     <w:p>
       <w:r>
@@ -1089,10 +2021,7 @@
     </w:p>
     <w:p>
       <w:r>
-        <w:t>H</w:t>
-      </w:r>
-      <w:r>
-        <w:t>ow it works</w:t>
+        <w:t>Procedure</w:t>
       </w:r>
       <w:r>
         <w:t>:</w:t>
@@ -1109,11 +2038,9 @@
       <w:r>
         <w:t xml:space="preserve">When </w:t>
       </w:r>
-      <w:proofErr w:type="gramStart"/>
-      <w:r>
-        <w:t>called</w:t>
-      </w:r>
-      <w:proofErr w:type="gramEnd"/>
+      <w:r>
+        <w:t>called:</w:t>
+      </w:r>
     </w:p>
     <w:p>
       <w:pPr>
@@ -1126,11 +2053,9 @@
       <w:r>
         <w:t xml:space="preserve">If size of input is 0 or 1, </w:t>
       </w:r>
-      <w:proofErr w:type="gramStart"/>
-      <w:r>
-        <w:t>return</w:t>
-      </w:r>
-      <w:proofErr w:type="gramEnd"/>
+      <w:r>
+        <w:t>return.</w:t>
+      </w:r>
     </w:p>
     <w:p>
       <w:pPr>
@@ -1140,14 +2065,17 @@
           <w:numId w:val="4"/>
         </w:numPr>
       </w:pPr>
-      <w:r>
-        <w:t xml:space="preserve">Otherwise separate input array into two arrays </w:t>
-      </w:r>
       <w:proofErr w:type="gramStart"/>
       <w:r>
-        <w:t>approx..</w:t>
+        <w:t>Otherwise</w:t>
       </w:r>
       <w:proofErr w:type="gramEnd"/>
+      <w:r>
+        <w:t xml:space="preserve"> separate input array into two arrays </w:t>
+      </w:r>
+      <w:r>
+        <w:t>approximately</w:t>
+      </w:r>
       <w:r>
         <w:t xml:space="preserve"> equal in size</w:t>
       </w:r>
@@ -1275,38 +2203,1138 @@
     </w:p>
     <w:p>
       <w:pPr>
+        <w:keepNext/>
+        <w:jc w:val="center"/>
+      </w:pPr>
+      <w:r>
+        <w:rPr>
+          <w:noProof/>
+        </w:rPr>
+        <w:drawing>
+          <wp:inline distT="0" distB="0" distL="0" distR="0" wp14:anchorId="312E74D3" wp14:editId="4ECE893A">
+            <wp:extent cx="5006056" cy="3136590"/>
+            <wp:effectExtent l="0" t="0" r="4445" b="6985"/>
+            <wp:docPr id="4" name="Picture 4"/>
+            <wp:cNvGraphicFramePr>
+              <a:graphicFrameLocks xmlns:a="http://schemas.openxmlformats.org/drawingml/2006/main" noChangeAspect="1"/>
+            </wp:cNvGraphicFramePr>
+            <a:graphic xmlns:a="http://schemas.openxmlformats.org/drawingml/2006/main">
+              <a:graphicData uri="http://schemas.openxmlformats.org/drawingml/2006/picture">
+                <pic:pic xmlns:pic="http://schemas.openxmlformats.org/drawingml/2006/picture">
+                  <pic:nvPicPr>
+                    <pic:cNvPr id="0" name="Picture 3"/>
+                    <pic:cNvPicPr>
+                      <a:picLocks noChangeAspect="1" noChangeArrowheads="1"/>
+                    </pic:cNvPicPr>
+                  </pic:nvPicPr>
+                  <pic:blipFill>
+                    <a:blip r:embed="rId11">
+                      <a:extLst>
+                        <a:ext uri="{28A0092B-C50C-407E-A947-70E740481C1C}">
+                          <a14:useLocalDpi xmlns:a14="http://schemas.microsoft.com/office/drawing/2010/main" val="0"/>
+                        </a:ext>
+                      </a:extLst>
+                    </a:blip>
+                    <a:srcRect/>
+                    <a:stretch>
+                      <a:fillRect/>
+                    </a:stretch>
+                  </pic:blipFill>
+                  <pic:spPr bwMode="auto">
+                    <a:xfrm>
+                      <a:off x="0" y="0"/>
+                      <a:ext cx="5007322" cy="3137383"/>
+                    </a:xfrm>
+                    <a:prstGeom prst="rect">
+                      <a:avLst/>
+                    </a:prstGeom>
+                    <a:noFill/>
+                    <a:ln>
+                      <a:noFill/>
+                    </a:ln>
+                  </pic:spPr>
+                </pic:pic>
+              </a:graphicData>
+            </a:graphic>
+          </wp:inline>
+        </w:drawing>
+      </w:r>
+    </w:p>
+    <w:p>
+      <w:pPr>
+        <w:pStyle w:val="Caption"/>
+        <w:jc w:val="center"/>
+      </w:pPr>
+      <w:bookmarkStart w:id="2" w:name="_Toc71891820"/>
+      <w:r>
+        <w:t xml:space="preserve">Figure </w:t>
+      </w:r>
+      <w:fldSimple w:instr=" SEQ Figure \* ARABIC ">
+        <w:r>
+          <w:rPr>
+            <w:noProof/>
+          </w:rPr>
+          <w:t>3</w:t>
+        </w:r>
+      </w:fldSimple>
+      <w:r>
+        <w:t>: Merge Sort</w:t>
+      </w:r>
+      <w:bookmarkEnd w:id="2"/>
+    </w:p>
+    <w:p>
+      <w:pPr>
+        <w:pStyle w:val="Heading2"/>
+      </w:pPr>
+      <w:r>
+        <w:lastRenderedPageBreak/>
+        <w:t>Counting Sort</w:t>
+      </w:r>
+    </w:p>
+    <w:p/>
+    <w:p>
+      <w:r>
+        <w:t xml:space="preserve">A non-comparison-based sort. </w:t>
+      </w:r>
+      <w:r>
+        <w:t xml:space="preserve">It was proposed by Harold H. Seaward in 1954, who also proposed radix sort. It allows a collection of items to be sorted in close to linear time. </w:t>
+      </w:r>
+    </w:p>
+    <w:p>
+      <w:r>
+        <w:t xml:space="preserve">Certain assumptions are made </w:t>
+      </w:r>
+      <w:proofErr w:type="gramStart"/>
+      <w:r>
+        <w:t>in order to</w:t>
+      </w:r>
+      <w:proofErr w:type="gramEnd"/>
+      <w:r>
+        <w:t xml:space="preserve"> achieve this. These assumptions are also limitations on the type of input data the sorting algorithm can handle. </w:t>
+      </w:r>
+    </w:p>
+    <w:p>
+      <w:r>
+        <w:t xml:space="preserve">The assumption with counting sort </w:t>
+      </w:r>
+      <w:proofErr w:type="gramStart"/>
+      <w:r>
+        <w:t>is:</w:t>
+      </w:r>
+      <w:proofErr w:type="gramEnd"/>
+      <w:r>
+        <w:t xml:space="preserve"> assuming an input of n, where each item is a non-negative integer key with a range of k. If using zero-indexing, the keys are in the range [</w:t>
+      </w:r>
+      <w:proofErr w:type="gramStart"/>
+      <w:r>
+        <w:t>0,…</w:t>
+      </w:r>
+      <w:proofErr w:type="gramEnd"/>
+      <w:r>
+        <w:t>,k-1].</w:t>
+      </w:r>
+      <w:r>
+        <w:t xml:space="preserve"> </w:t>
+      </w:r>
+      <w:sdt>
+        <w:sdtPr>
+          <w:id w:val="-1605727578"/>
+          <w:citation/>
+        </w:sdtPr>
+        <w:sdtContent>
+          <w:r>
+            <w:fldChar w:fldCharType="begin"/>
+          </w:r>
+          <w:r>
+            <w:instrText xml:space="preserve"> CITATION Pat211 \l 6153 </w:instrText>
+          </w:r>
+          <w:r>
+            <w:fldChar w:fldCharType="separate"/>
+          </w:r>
+          <w:r>
+            <w:rPr>
+              <w:noProof/>
+            </w:rPr>
+            <w:t>(Mannion, 2021)</w:t>
+          </w:r>
+          <w:r>
+            <w:fldChar w:fldCharType="end"/>
+          </w:r>
+        </w:sdtContent>
+      </w:sdt>
+    </w:p>
+    <w:p>
+      <w:r>
+        <w:t xml:space="preserve">The best, worst and average case time complexity is n + k, the space complexity is also n + k. </w:t>
+      </w:r>
+    </w:p>
+    <w:p>
+      <w:r>
+        <w:t>The running time advantage comes at the cost o</w:t>
+      </w:r>
+      <w:r>
+        <w:t>f</w:t>
+      </w:r>
+      <w:r>
+        <w:t xml:space="preserve"> the algorithm not being as widely applicable as comparison</w:t>
+      </w:r>
+      <w:r>
+        <w:t>-based</w:t>
+      </w:r>
+      <w:r>
+        <w:t xml:space="preserve"> sorts. </w:t>
+      </w:r>
+      <w:r>
+        <w:t xml:space="preserve">It is more complex to use with data containing strings. A mapping system mapping the strings to an integer would need to be put in place prior to running the sort.  </w:t>
+      </w:r>
+    </w:p>
+    <w:p>
+      <w:r>
+        <w:t>It is a stable algorithm i</w:t>
+      </w:r>
+      <w:r>
+        <w:t>f</w:t>
+      </w:r>
+      <w:r>
+        <w:t xml:space="preserve"> used correctly. </w:t>
+      </w:r>
+    </w:p>
+    <w:p>
+      <w:r>
+        <w:t>Procedure</w:t>
+      </w:r>
+      <w:r>
+        <w:t>:</w:t>
+      </w:r>
+    </w:p>
+    <w:p>
+      <w:pPr>
         <w:pStyle w:val="ListParagraph"/>
-        <w:ind w:left="1440"/>
-      </w:pPr>
+        <w:numPr>
+          <w:ilvl w:val="0"/>
+          <w:numId w:val="6"/>
+        </w:numPr>
+      </w:pPr>
+      <w:r>
+        <w:t xml:space="preserve">The key range k of the input array is </w:t>
+      </w:r>
+      <w:r>
+        <w:t>determined.</w:t>
+      </w:r>
+    </w:p>
+    <w:p>
+      <w:pPr>
+        <w:pStyle w:val="ListParagraph"/>
+        <w:numPr>
+          <w:ilvl w:val="0"/>
+          <w:numId w:val="6"/>
+        </w:numPr>
+      </w:pPr>
+      <w:r>
+        <w:t>Initialise array (the count array) that is the size of k</w:t>
+      </w:r>
+      <w:r>
+        <w:t>. This is used to count the number of times that each key value appears in the input instance.</w:t>
+      </w:r>
+    </w:p>
+    <w:p>
+      <w:pPr>
+        <w:pStyle w:val="ListParagraph"/>
+        <w:numPr>
+          <w:ilvl w:val="0"/>
+          <w:numId w:val="6"/>
+        </w:numPr>
+      </w:pPr>
+      <w:r>
+        <w:t xml:space="preserve">Initialise the result array that is of size n. This stores the sorted output. </w:t>
+      </w:r>
+    </w:p>
+    <w:p>
+      <w:pPr>
+        <w:pStyle w:val="ListParagraph"/>
+        <w:numPr>
+          <w:ilvl w:val="0"/>
+          <w:numId w:val="6"/>
+        </w:numPr>
+      </w:pPr>
+      <w:r>
+        <w:t xml:space="preserve">Iterate through the input array and record the number of times each input value occurs. </w:t>
+      </w:r>
+    </w:p>
+    <w:p>
+      <w:pPr>
+        <w:pStyle w:val="ListParagraph"/>
+        <w:numPr>
+          <w:ilvl w:val="0"/>
+          <w:numId w:val="6"/>
+        </w:numPr>
+      </w:pPr>
+      <w:r>
+        <w:t xml:space="preserve">Construct the sorted results array from count array as shown in </w:t>
+      </w:r>
+      <w:r>
+        <w:fldChar w:fldCharType="begin"/>
+      </w:r>
+      <w:r>
+        <w:instrText xml:space="preserve"> REF _Ref71899955 \h </w:instrText>
+      </w:r>
+      <w:r>
+        <w:fldChar w:fldCharType="separate"/>
+      </w:r>
+      <w:r>
+        <w:t xml:space="preserve">Figure </w:t>
+      </w:r>
+      <w:r>
+        <w:rPr>
+          <w:noProof/>
+        </w:rPr>
+        <w:t>4</w:t>
+      </w:r>
+      <w:r>
+        <w:t>: Counting Sort</w:t>
+      </w:r>
+      <w:r>
+        <w:fldChar w:fldCharType="end"/>
+      </w:r>
+      <w:r>
+        <w:t xml:space="preserve">. </w:t>
+      </w:r>
+    </w:p>
+    <w:p>
+      <w:pPr>
+        <w:keepNext/>
+        <w:jc w:val="center"/>
+      </w:pPr>
+      <w:r>
+        <w:rPr>
+          <w:noProof/>
+          <w:highlight w:val="yellow"/>
+        </w:rPr>
+        <w:drawing>
+          <wp:inline distT="0" distB="0" distL="0" distR="0" wp14:anchorId="72DA1EDC" wp14:editId="05D418DB">
+            <wp:extent cx="4628730" cy="3364865"/>
+            <wp:effectExtent l="0" t="0" r="635" b="6985"/>
+            <wp:docPr id="7" name="Picture 7"/>
+            <wp:cNvGraphicFramePr>
+              <a:graphicFrameLocks xmlns:a="http://schemas.openxmlformats.org/drawingml/2006/main" noChangeAspect="1"/>
+            </wp:cNvGraphicFramePr>
+            <a:graphic xmlns:a="http://schemas.openxmlformats.org/drawingml/2006/main">
+              <a:graphicData uri="http://schemas.openxmlformats.org/drawingml/2006/picture">
+                <pic:pic xmlns:pic="http://schemas.openxmlformats.org/drawingml/2006/picture">
+                  <pic:nvPicPr>
+                    <pic:cNvPr id="0" name="Picture 6"/>
+                    <pic:cNvPicPr>
+                      <a:picLocks noChangeAspect="1" noChangeArrowheads="1"/>
+                    </pic:cNvPicPr>
+                  </pic:nvPicPr>
+                  <pic:blipFill>
+                    <a:blip r:embed="rId12">
+                      <a:extLst>
+                        <a:ext uri="{28A0092B-C50C-407E-A947-70E740481C1C}">
+                          <a14:useLocalDpi xmlns:a14="http://schemas.microsoft.com/office/drawing/2010/main" val="0"/>
+                        </a:ext>
+                      </a:extLst>
+                    </a:blip>
+                    <a:srcRect/>
+                    <a:stretch>
+                      <a:fillRect/>
+                    </a:stretch>
+                  </pic:blipFill>
+                  <pic:spPr bwMode="auto">
+                    <a:xfrm>
+                      <a:off x="0" y="0"/>
+                      <a:ext cx="4726354" cy="3435833"/>
+                    </a:xfrm>
+                    <a:prstGeom prst="rect">
+                      <a:avLst/>
+                    </a:prstGeom>
+                    <a:noFill/>
+                    <a:ln>
+                      <a:noFill/>
+                    </a:ln>
+                  </pic:spPr>
+                </pic:pic>
+              </a:graphicData>
+            </a:graphic>
+          </wp:inline>
+        </w:drawing>
+      </w:r>
+    </w:p>
+    <w:p>
+      <w:pPr>
+        <w:pStyle w:val="Caption"/>
+        <w:jc w:val="center"/>
+      </w:pPr>
+      <w:bookmarkStart w:id="3" w:name="_Ref71899955"/>
+      <w:r>
+        <w:t xml:space="preserve">Figure </w:t>
+      </w:r>
+      <w:fldSimple w:instr=" SEQ Figure \* ARABIC ">
+        <w:r>
+          <w:rPr>
+            <w:noProof/>
+          </w:rPr>
+          <w:t>4</w:t>
+        </w:r>
+      </w:fldSimple>
+      <w:r>
+        <w:t>: Counting Sort</w:t>
+      </w:r>
+      <w:bookmarkEnd w:id="3"/>
+    </w:p>
+    <w:p>
+      <w:pPr>
+        <w:pStyle w:val="Heading2"/>
+      </w:pPr>
+      <w:r>
+        <w:lastRenderedPageBreak/>
+        <w:t>Insertion Sort</w:t>
+      </w:r>
+    </w:p>
+    <w:p>
+      <w:r>
+        <w:t xml:space="preserve">A simple comparison-based sorting algorithm. It is </w:t>
+      </w:r>
+      <w:proofErr w:type="gramStart"/>
+      <w:r>
+        <w:t>similar to</w:t>
+      </w:r>
+      <w:proofErr w:type="gramEnd"/>
+      <w:r>
+        <w:t xml:space="preserve"> the method used usually by card players sorting cards. It is intuitive to understand. It is easy to implement, is a stable sorting algorithm, it works in</w:t>
+      </w:r>
+      <w:r>
+        <w:t>-</w:t>
+      </w:r>
+      <w:r>
+        <w:t>place</w:t>
+      </w:r>
+      <w:r>
+        <w:t xml:space="preserve"> (efficient with memory)</w:t>
+      </w:r>
+      <w:r>
+        <w:t xml:space="preserve"> and is </w:t>
+      </w:r>
+      <w:proofErr w:type="gramStart"/>
+      <w:r>
+        <w:t>very good</w:t>
+      </w:r>
+      <w:proofErr w:type="gramEnd"/>
+      <w:r>
+        <w:t xml:space="preserve"> for small and partially sorted lists. </w:t>
+      </w:r>
+    </w:p>
+    <w:p>
+      <w:r>
+        <w:t xml:space="preserve">In best case scenarios it runs in n + d time, where d is the number of inversions in the input instance. </w:t>
+      </w:r>
+    </w:p>
+    <w:p>
+      <w:r>
+        <w:t xml:space="preserve">It is very inefficient for large lists that are randomly ordered. </w:t>
+      </w:r>
+      <w:r>
+        <w:t xml:space="preserve"> </w:t>
+      </w:r>
+      <w:r>
+        <w:t>It is an iterative approach. It splits the list into</w:t>
+      </w:r>
+      <w:r>
+        <w:t xml:space="preserve"> </w:t>
+      </w:r>
+      <w:r>
+        <w:t xml:space="preserve">sorted and unsorted </w:t>
+      </w:r>
+      <w:r>
+        <w:t>sub lists</w:t>
+      </w:r>
+      <w:r>
+        <w:t>. (head and tail)</w:t>
+      </w:r>
+    </w:p>
+    <w:p>
+      <w:r>
+        <w:t>Complexity:</w:t>
+      </w:r>
+    </w:p>
+    <w:p>
+      <w:r>
+        <w:t xml:space="preserve">The total number of data comparisons is the number of inversions d plus n-1. On average </w:t>
+      </w:r>
     </w:p>
     <w:p/>
     <w:p>
       <w:r>
-        <w:t xml:space="preserve">(Diagram of </w:t>
+        <w:t>Procedure</w:t>
+      </w:r>
+      <w:r>
+        <w:t>:</w:t>
+      </w:r>
+    </w:p>
+    <w:p>
+      <w:pPr>
+        <w:pStyle w:val="ListParagraph"/>
+        <w:numPr>
+          <w:ilvl w:val="0"/>
+          <w:numId w:val="3"/>
+        </w:numPr>
+      </w:pPr>
+      <w:r>
+        <w:t xml:space="preserve">Starting on the left of the array, the key is set as the element at index 1. </w:t>
+      </w:r>
+    </w:p>
+    <w:p>
+      <w:pPr>
+        <w:pStyle w:val="ListParagraph"/>
+        <w:numPr>
+          <w:ilvl w:val="1"/>
+          <w:numId w:val="3"/>
+        </w:numPr>
+      </w:pPr>
+      <w:r>
+        <w:t xml:space="preserve">Any elements on the left greater than the key get moved right by one position and the key gets inserted. </w:t>
+      </w:r>
+    </w:p>
+    <w:p>
+      <w:pPr>
+        <w:pStyle w:val="ListParagraph"/>
+        <w:numPr>
+          <w:ilvl w:val="0"/>
+          <w:numId w:val="3"/>
+        </w:numPr>
+      </w:pPr>
+      <w:r>
+        <w:t xml:space="preserve">Set the key </w:t>
+      </w:r>
+      <w:r>
+        <w:t xml:space="preserve">as the element at index 2. </w:t>
+      </w:r>
+    </w:p>
+    <w:p>
+      <w:pPr>
+        <w:pStyle w:val="ListParagraph"/>
+        <w:numPr>
+          <w:ilvl w:val="1"/>
+          <w:numId w:val="3"/>
+        </w:numPr>
+      </w:pPr>
+      <w:r>
+        <w:t xml:space="preserve">Any elements on the left greater than the key get moved right by one position and the key gets inserted. </w:t>
+      </w:r>
+      <w:r>
+        <w:t xml:space="preserve">In </w:t>
+      </w:r>
+      <w:r>
+        <w:fldChar w:fldCharType="begin"/>
+      </w:r>
+      <w:r>
+        <w:instrText xml:space="preserve"> REF _Ref71891735 \h </w:instrText>
+      </w:r>
+      <w:r>
+        <w:fldChar w:fldCharType="separate"/>
+      </w:r>
+      <w:r>
+        <w:t xml:space="preserve">Figure </w:t>
+      </w:r>
+      <w:r>
+        <w:rPr>
+          <w:noProof/>
+        </w:rPr>
+        <w:t>3</w:t>
+      </w:r>
+      <w:r>
+        <w:t>: Insertion Sort</w:t>
+      </w:r>
+      <w:r>
+        <w:fldChar w:fldCharType="end"/>
+      </w:r>
+      <w:r>
+        <w:t xml:space="preserve"> this moves 3 to the left of 5. </w:t>
+      </w:r>
+    </w:p>
+    <w:p>
+      <w:pPr>
+        <w:pStyle w:val="ListParagraph"/>
+        <w:numPr>
+          <w:ilvl w:val="0"/>
+          <w:numId w:val="3"/>
+        </w:numPr>
+      </w:pPr>
+      <w:r>
+        <w:t xml:space="preserve">Set the key as the element at index 3. </w:t>
+      </w:r>
+    </w:p>
+    <w:p>
+      <w:pPr>
+        <w:pStyle w:val="ListParagraph"/>
+        <w:numPr>
+          <w:ilvl w:val="1"/>
+          <w:numId w:val="3"/>
+        </w:numPr>
+      </w:pPr>
+      <w:r>
+        <w:t xml:space="preserve">Any elements on the left greater than the key get moved right by one position and the key gets inserted. </w:t>
+      </w:r>
+    </w:p>
+    <w:p>
+      <w:pPr>
+        <w:pStyle w:val="ListParagraph"/>
+        <w:numPr>
+          <w:ilvl w:val="0"/>
+          <w:numId w:val="3"/>
+        </w:numPr>
+      </w:pPr>
+      <w:r>
+        <w:t xml:space="preserve">Continue until the key is set at n-1 index. </w:t>
+      </w:r>
+    </w:p>
+    <w:p>
+      <w:pPr>
+        <w:pStyle w:val="ListParagraph"/>
+        <w:numPr>
+          <w:ilvl w:val="1"/>
+          <w:numId w:val="3"/>
+        </w:numPr>
+      </w:pPr>
+      <w:r>
+        <w:t xml:space="preserve">Any elements on the left greater than the key get moved right by one position and the key gets inserted. </w:t>
+      </w:r>
+    </w:p>
+    <w:p>
+      <w:pPr>
+        <w:pStyle w:val="ListParagraph"/>
+        <w:numPr>
+          <w:ilvl w:val="0"/>
+          <w:numId w:val="3"/>
+        </w:numPr>
+      </w:pPr>
+      <w:r>
+        <w:t xml:space="preserve">The array is sorted. </w:t>
+      </w:r>
+    </w:p>
+    <w:p>
+      <w:pPr>
+        <w:keepNext/>
+        <w:tabs>
+          <w:tab w:val="left" w:pos="4776"/>
+        </w:tabs>
+        <w:jc w:val="center"/>
+      </w:pPr>
+      <w:r>
+        <w:rPr>
+          <w:noProof/>
+        </w:rPr>
+        <w:drawing>
+          <wp:inline distT="0" distB="0" distL="0" distR="0" wp14:anchorId="31BBCD01" wp14:editId="300EF7CC">
+            <wp:extent cx="5071745" cy="3168650"/>
+            <wp:effectExtent l="0" t="0" r="0" b="0"/>
+            <wp:docPr id="5" name="Picture 5" descr="Table&#10;&#10;Description automatically generated"/>
+            <wp:cNvGraphicFramePr>
+              <a:graphicFrameLocks xmlns:a="http://schemas.openxmlformats.org/drawingml/2006/main" noChangeAspect="1"/>
+            </wp:cNvGraphicFramePr>
+            <a:graphic xmlns:a="http://schemas.openxmlformats.org/drawingml/2006/main">
+              <a:graphicData uri="http://schemas.openxmlformats.org/drawingml/2006/picture">
+                <pic:pic xmlns:pic="http://schemas.openxmlformats.org/drawingml/2006/picture">
+                  <pic:nvPicPr>
+                    <pic:cNvPr id="5" name="Picture 5" descr="Table&#10;&#10;Description automatically generated"/>
+                    <pic:cNvPicPr>
+                      <a:picLocks noChangeAspect="1" noChangeArrowheads="1"/>
+                    </pic:cNvPicPr>
+                  </pic:nvPicPr>
+                  <pic:blipFill>
+                    <a:blip r:embed="rId13">
+                      <a:extLst>
+                        <a:ext uri="{28A0092B-C50C-407E-A947-70E740481C1C}">
+                          <a14:useLocalDpi xmlns:a14="http://schemas.microsoft.com/office/drawing/2010/main" val="0"/>
+                        </a:ext>
+                      </a:extLst>
+                    </a:blip>
+                    <a:srcRect/>
+                    <a:stretch>
+                      <a:fillRect/>
+                    </a:stretch>
+                  </pic:blipFill>
+                  <pic:spPr bwMode="auto">
+                    <a:xfrm>
+                      <a:off x="0" y="0"/>
+                      <a:ext cx="5071745" cy="3168650"/>
+                    </a:xfrm>
+                    <a:prstGeom prst="rect">
+                      <a:avLst/>
+                    </a:prstGeom>
+                    <a:noFill/>
+                    <a:ln>
+                      <a:noFill/>
+                    </a:ln>
+                  </pic:spPr>
+                </pic:pic>
+              </a:graphicData>
+            </a:graphic>
+          </wp:inline>
+        </w:drawing>
+      </w:r>
+    </w:p>
+    <w:p>
+      <w:pPr>
+        <w:pStyle w:val="Caption"/>
+        <w:jc w:val="center"/>
+        <w:rPr>
+          <w:highlight w:val="yellow"/>
+        </w:rPr>
+      </w:pPr>
+      <w:bookmarkStart w:id="4" w:name="_Ref71891735"/>
+      <w:bookmarkStart w:id="5" w:name="_Toc71891821"/>
+      <w:r>
+        <w:t xml:space="preserve">Figure </w:t>
+      </w:r>
+      <w:fldSimple w:instr=" SEQ Figure \* ARABIC ">
+        <w:r>
+          <w:rPr>
+            <w:noProof/>
+          </w:rPr>
+          <w:t>5</w:t>
+        </w:r>
+      </w:fldSimple>
+      <w:r>
+        <w:t>: Insertion Sort</w:t>
+      </w:r>
+      <w:bookmarkEnd w:id="4"/>
+      <w:bookmarkEnd w:id="5"/>
+    </w:p>
+    <w:p>
+      <w:pPr>
+        <w:pStyle w:val="Heading2"/>
+      </w:pPr>
+      <w:r>
+        <w:lastRenderedPageBreak/>
+        <w:t>Quick Sort</w:t>
+      </w:r>
+    </w:p>
+    <w:p>
+      <w:r>
+        <w:t>One of the most important algorithms developed. It was developed in 1959 by C.A.R Hoare. It is a recursive/divide and conquer algorithm. It is on average one of the fastest known sorting algorithms in practice.</w:t>
+      </w:r>
+    </w:p>
+    <w:p>
+      <w:r>
+        <w:t xml:space="preserve">It is not a stable </w:t>
+      </w:r>
+      <w:proofErr w:type="gramStart"/>
+      <w:r>
+        <w:t>algorithm,</w:t>
+      </w:r>
+      <w:proofErr w:type="gramEnd"/>
+      <w:r>
+        <w:t xml:space="preserve"> however stable modifications do exist. </w:t>
+      </w:r>
+    </w:p>
+    <w:p>
+      <w:r>
+        <w:t xml:space="preserve">The performance is </w:t>
+      </w:r>
+      <w:r>
+        <w:rPr>
+          <w:rFonts w:ascii="Cambria Math" w:hAnsi="Cambria Math" w:cs="Cambria Math"/>
+        </w:rPr>
+        <w:t>𝑛</w:t>
+      </w:r>
+      <w:r>
+        <w:rPr>
+          <w:vertAlign w:val="superscript"/>
+        </w:rPr>
+        <w:t xml:space="preserve">2 </w:t>
+      </w:r>
+      <w:r>
+        <w:t>in the worst case, however this is rare. The average and best cases are n log n.</w:t>
+      </w:r>
+    </w:p>
+    <w:p>
+      <w:r>
+        <w:t xml:space="preserve">If the pivot chosen is </w:t>
+      </w:r>
+      <w:proofErr w:type="gramStart"/>
+      <w:r>
+        <w:t>poor</w:t>
+      </w:r>
+      <w:proofErr w:type="gramEnd"/>
+      <w:r>
+        <w:t xml:space="preserve"> then the n</w:t>
+      </w:r>
+      <w:r>
+        <w:rPr>
+          <w:vertAlign w:val="superscript"/>
+        </w:rPr>
+        <w:t>2</w:t>
+      </w:r>
+      <w:r>
+        <w:t xml:space="preserve"> performance may happen. </w:t>
       </w:r>
       <w:proofErr w:type="spellStart"/>
       <w:r>
-        <w:t>explination</w:t>
+        <w:t>E.g</w:t>
       </w:r>
       <w:proofErr w:type="spellEnd"/>
       <w:r>
-        <w:t xml:space="preserve">) * Save until </w:t>
+        <w:t xml:space="preserve"> if the first or last element is chosen in an array where the data is already nearly sorted. </w:t>
+      </w:r>
+    </w:p>
+    <w:p>
+      <w:r>
+        <w:t xml:space="preserve">The median element is usually the best choice, as it makes it so that </w:t>
       </w:r>
       <w:proofErr w:type="gramStart"/>
       <w:r>
-        <w:t>tomorrow</w:t>
+        <w:t>a fairly equal</w:t>
       </w:r>
       <w:proofErr w:type="gramEnd"/>
-    </w:p>
-    <w:p>
-      <w:r>
-        <w:t xml:space="preserve">Different input instances – graph made already – single out </w:t>
+      <w:r>
+        <w:t xml:space="preserve"> distribution will occur in the left and right arrays. </w:t>
+      </w:r>
+    </w:p>
+    <w:p>
+      <w:r>
+        <w:t xml:space="preserve">Its memory usage is O(n) – linear memory usage in standard usage. Some variations exist with </w:t>
       </w:r>
       <w:proofErr w:type="gramStart"/>
       <w:r>
-        <w:t>each</w:t>
+        <w:t>O(</w:t>
       </w:r>
       <w:proofErr w:type="gramEnd"/>
+      <w:r>
+        <w:t xml:space="preserve">n log n) memory performance. </w:t>
+      </w:r>
+    </w:p>
+    <w:p>
+      <w:r>
+        <w:t>Procedure</w:t>
+      </w:r>
+      <w:r>
+        <w:t>:</w:t>
+      </w:r>
+    </w:p>
+    <w:p>
+      <w:pPr>
+        <w:pStyle w:val="ListParagraph"/>
+        <w:numPr>
+          <w:ilvl w:val="0"/>
+          <w:numId w:val="5"/>
+        </w:numPr>
+      </w:pPr>
+      <w:r>
+        <w:t>Pick an element from the array – the “pivot”</w:t>
+      </w:r>
+      <w:r>
+        <w:t xml:space="preserve"> (in </w:t>
+      </w:r>
+      <w:r>
+        <w:fldChar w:fldCharType="begin"/>
+      </w:r>
+      <w:r>
+        <w:instrText xml:space="preserve"> REF _Ref71891692 \h </w:instrText>
+      </w:r>
+      <w:r>
+        <w:fldChar w:fldCharType="separate"/>
+      </w:r>
+      <w:r>
+        <w:t xml:space="preserve">Figure </w:t>
+      </w:r>
+      <w:r>
+        <w:rPr>
+          <w:noProof/>
+        </w:rPr>
+        <w:t>4</w:t>
+      </w:r>
+      <w:r>
+        <w:t>: Quick Sort</w:t>
+      </w:r>
+      <w:r>
+        <w:fldChar w:fldCharType="end"/>
+      </w:r>
+      <w:r>
+        <w:t xml:space="preserve"> the pivot is the right most entry)</w:t>
+      </w:r>
+    </w:p>
+    <w:p>
+      <w:pPr>
+        <w:pStyle w:val="ListParagraph"/>
+        <w:numPr>
+          <w:ilvl w:val="0"/>
+          <w:numId w:val="5"/>
+        </w:numPr>
+      </w:pPr>
+      <w:r>
+        <w:t xml:space="preserve">Partitioning – takes every array element that has a value less than pivot and positions them to the left of the pivot. It also takes every array element greater than the </w:t>
+      </w:r>
+      <w:r>
+        <w:t xml:space="preserve">pivot value and positions them to the right. The pivot is now in its final position with two subarrays on either side. </w:t>
+      </w:r>
+    </w:p>
+    <w:p>
+      <w:pPr>
+        <w:pStyle w:val="ListParagraph"/>
+        <w:numPr>
+          <w:ilvl w:val="0"/>
+          <w:numId w:val="5"/>
+        </w:numPr>
+      </w:pPr>
+      <w:r>
+        <w:t>Recursion – the above steps are then applied to</w:t>
+      </w:r>
+      <w:sdt>
+        <w:sdtPr>
+          <w:id w:val="1283229919"/>
+          <w:citation/>
+        </w:sdtPr>
+        <w:sdtContent>
+          <w:r>
+            <w:fldChar w:fldCharType="begin"/>
+          </w:r>
+          <w:r>
+            <w:instrText xml:space="preserve">CITATION Geo16 \l 6153 </w:instrText>
+          </w:r>
+          <w:r>
+            <w:fldChar w:fldCharType="separate"/>
+          </w:r>
+          <w:r>
+            <w:rPr>
+              <w:noProof/>
+            </w:rPr>
+            <w:t xml:space="preserve"> </w:t>
+          </w:r>
+          <w:r>
+            <w:rPr>
+              <w:noProof/>
+            </w:rPr>
+            <w:t>(G Heineman, 2016)</w:t>
+          </w:r>
+          <w:r>
+            <w:fldChar w:fldCharType="end"/>
+          </w:r>
+        </w:sdtContent>
+      </w:sdt>
+      <w:r>
+        <w:t xml:space="preserve"> each sub array. It is repeated until a base case is reached: a subarray of length 1 or 0. </w:t>
+      </w:r>
+    </w:p>
+    <w:p>
+      <w:pPr>
+        <w:keepNext/>
+        <w:jc w:val="center"/>
+      </w:pPr>
+      <w:r>
+        <w:rPr>
+          <w:noProof/>
+        </w:rPr>
+        <w:drawing>
+          <wp:inline distT="0" distB="0" distL="0" distR="0" wp14:anchorId="313E4BDC" wp14:editId="3DF10DEB">
+            <wp:extent cx="5082540" cy="3540760"/>
+            <wp:effectExtent l="0" t="0" r="3810" b="2540"/>
+            <wp:docPr id="6" name="Picture 6" descr="Chart&#10;&#10;Description automatically generated"/>
+            <wp:cNvGraphicFramePr>
+              <a:graphicFrameLocks xmlns:a="http://schemas.openxmlformats.org/drawingml/2006/main" noChangeAspect="1"/>
+            </wp:cNvGraphicFramePr>
+            <a:graphic xmlns:a="http://schemas.openxmlformats.org/drawingml/2006/main">
+              <a:graphicData uri="http://schemas.openxmlformats.org/drawingml/2006/picture">
+                <pic:pic xmlns:pic="http://schemas.openxmlformats.org/drawingml/2006/picture">
+                  <pic:nvPicPr>
+                    <pic:cNvPr id="6" name="Picture 6" descr="Chart&#10;&#10;Description automatically generated"/>
+                    <pic:cNvPicPr>
+                      <a:picLocks noChangeAspect="1" noChangeArrowheads="1"/>
+                    </pic:cNvPicPr>
+                  </pic:nvPicPr>
+                  <pic:blipFill>
+                    <a:blip r:embed="rId14">
+                      <a:extLst>
+                        <a:ext uri="{28A0092B-C50C-407E-A947-70E740481C1C}">
+                          <a14:useLocalDpi xmlns:a14="http://schemas.microsoft.com/office/drawing/2010/main" val="0"/>
+                        </a:ext>
+                      </a:extLst>
+                    </a:blip>
+                    <a:srcRect/>
+                    <a:stretch>
+                      <a:fillRect/>
+                    </a:stretch>
+                  </pic:blipFill>
+                  <pic:spPr bwMode="auto">
+                    <a:xfrm>
+                      <a:off x="0" y="0"/>
+                      <a:ext cx="5082540" cy="3540760"/>
+                    </a:xfrm>
+                    <a:prstGeom prst="rect">
+                      <a:avLst/>
+                    </a:prstGeom>
+                    <a:noFill/>
+                    <a:ln>
+                      <a:noFill/>
+                    </a:ln>
+                  </pic:spPr>
+                </pic:pic>
+              </a:graphicData>
+            </a:graphic>
+          </wp:inline>
+        </w:drawing>
+      </w:r>
+    </w:p>
+    <w:p>
+      <w:pPr>
+        <w:pStyle w:val="Caption"/>
+        <w:jc w:val="center"/>
+      </w:pPr>
+      <w:bookmarkStart w:id="6" w:name="_Ref71891692"/>
+      <w:bookmarkStart w:id="7" w:name="_Toc71891822"/>
+      <w:r>
+        <w:t xml:space="preserve">Figure </w:t>
+      </w:r>
+      <w:fldSimple w:instr=" SEQ Figure \* ARABIC ">
+        <w:r>
+          <w:rPr>
+            <w:noProof/>
+          </w:rPr>
+          <w:t>6</w:t>
+        </w:r>
+      </w:fldSimple>
+      <w:r>
+        <w:t>: Quick Sort</w:t>
+      </w:r>
+      <w:bookmarkEnd w:id="6"/>
+      <w:bookmarkEnd w:id="7"/>
+    </w:p>
+    <w:p>
+      <w:r>
+        <w:br w:type="page"/>
+      </w:r>
+    </w:p>
+    <w:p>
+      <w:pPr>
+        <w:pStyle w:val="Heading1"/>
+      </w:pPr>
+      <w:r>
+        <w:lastRenderedPageBreak/>
+        <w:t>Implementation and Benchmarking</w:t>
+      </w:r>
+    </w:p>
+    <w:p>
+      <w:pPr>
+        <w:pStyle w:val="Heading2"/>
+      </w:pPr>
+    </w:p>
+    <w:p>
+      <w:pPr>
+        <w:pStyle w:val="Heading2"/>
+      </w:pPr>
+      <w:r>
+        <w:t>Implementation</w:t>
+      </w:r>
+    </w:p>
+    <w:p/>
+    <w:p>
+      <w:r>
+        <w:t xml:space="preserve">Describe process followed when implementing the </w:t>
+      </w:r>
+      <w:proofErr w:type="gramStart"/>
+      <w:r>
+        <w:t>application</w:t>
+      </w:r>
+      <w:proofErr w:type="gramEnd"/>
+    </w:p>
+    <w:p>
+      <w:pPr>
+        <w:pStyle w:val="Heading2"/>
+      </w:pPr>
+    </w:p>
+    <w:p>
+      <w:pPr>
+        <w:pStyle w:val="Heading2"/>
+      </w:pPr>
+    </w:p>
+    <w:p>
+      <w:pPr>
+        <w:pStyle w:val="Heading2"/>
+      </w:pPr>
+    </w:p>
+    <w:p>
+      <w:pPr>
+        <w:pStyle w:val="Heading2"/>
+      </w:pPr>
+    </w:p>
+    <w:p>
+      <w:pPr>
+        <w:pStyle w:val="Heading2"/>
+      </w:pPr>
+    </w:p>
+    <w:p>
+      <w:pPr>
+        <w:pStyle w:val="Heading2"/>
+      </w:pPr>
+    </w:p>
+    <w:p>
+      <w:pPr>
+        <w:pStyle w:val="Heading2"/>
+      </w:pPr>
+    </w:p>
+    <w:p>
+      <w:pPr>
+        <w:pStyle w:val="Heading2"/>
+      </w:pPr>
+    </w:p>
+    <w:p>
+      <w:pPr>
+        <w:pStyle w:val="Heading2"/>
+      </w:pPr>
+    </w:p>
+    <w:p>
+      <w:pPr>
+        <w:pStyle w:val="Heading2"/>
+      </w:pPr>
+    </w:p>
+    <w:p>
+      <w:pPr>
+        <w:pStyle w:val="Heading2"/>
+      </w:pPr>
+    </w:p>
+    <w:p>
+      <w:pPr>
+        <w:pStyle w:val="Heading2"/>
+      </w:pPr>
+    </w:p>
+    <w:p>
+      <w:pPr>
+        <w:pStyle w:val="Heading2"/>
+      </w:pPr>
+    </w:p>
+    <w:p>
+      <w:pPr>
+        <w:pStyle w:val="Heading2"/>
+      </w:pPr>
+      <w:r>
+        <w:t>Benchmarking</w:t>
+      </w:r>
+    </w:p>
+    <w:p/>
+    <w:p>
+      <w:r>
+        <w:t>The program was run with values for ……. Up to 10,000</w:t>
+      </w:r>
+    </w:p>
+    <w:p>
+      <w:pPr>
+        <w:pStyle w:val="Heading2"/>
+      </w:pPr>
+    </w:p>
+    <w:p>
+      <w:pPr>
+        <w:pStyle w:val="Heading2"/>
+      </w:pPr>
+    </w:p>
+    <w:p>
+      <w:pPr>
+        <w:pStyle w:val="Heading2"/>
+      </w:pPr>
+    </w:p>
+    <w:p>
+      <w:pPr>
+        <w:pStyle w:val="Heading2"/>
+      </w:pPr>
     </w:p>
     <w:p/>
     <w:p/>
@@ -1315,723 +3343,479 @@
     <w:p/>
     <w:p/>
     <w:p/>
-    <w:p>
-      <w:pPr>
-        <w:pStyle w:val="Heading2"/>
-      </w:pPr>
-      <w:r>
-        <w:t>Counting Sort</w:t>
-      </w:r>
-    </w:p>
-    <w:p>
-      <w:r>
-        <w:t xml:space="preserve">A non-comparison-based sort. </w:t>
-      </w:r>
-      <w:r>
-        <w:t xml:space="preserve">It was proposed by Harold H. Seaward in 1954, who also proposed radix sort. </w:t>
-      </w:r>
-    </w:p>
-    <w:p>
-      <w:r>
-        <w:t xml:space="preserve">It allows a collection of items to be sorted in close to linear time. </w:t>
-      </w:r>
-    </w:p>
-    <w:p>
-      <w:r>
-        <w:t xml:space="preserve">Certain assumptions are made </w:t>
-      </w:r>
-      <w:proofErr w:type="gramStart"/>
-      <w:r>
-        <w:t>in order to</w:t>
-      </w:r>
-      <w:proofErr w:type="gramEnd"/>
-      <w:r>
-        <w:t xml:space="preserve"> achieve this. These assumptions are also limitations on the type of input data the sorting algorithm can handle. </w:t>
-      </w:r>
-    </w:p>
-    <w:p>
-      <w:r>
-        <w:t xml:space="preserve">The assumption with counting sort </w:t>
-      </w:r>
-      <w:proofErr w:type="gramStart"/>
-      <w:r>
-        <w:t>is:</w:t>
-      </w:r>
-      <w:proofErr w:type="gramEnd"/>
-      <w:r>
-        <w:t xml:space="preserve"> assuming an input of n, where each item is a non-negative integer key, with a range of k. If using zero-indexing, the keys are in the range [</w:t>
-      </w:r>
-      <w:proofErr w:type="gramStart"/>
-      <w:r>
-        <w:t>0,…</w:t>
-      </w:r>
-      <w:proofErr w:type="gramEnd"/>
-      <w:r>
-        <w:t>,k-1].</w:t>
-      </w:r>
-    </w:p>
-    <w:p>
-      <w:r>
-        <w:t xml:space="preserve">The beast, worst and average case time complexity is n + k, the space complexity is also n + k. </w:t>
-      </w:r>
-    </w:p>
-    <w:p>
-      <w:r>
-        <w:t xml:space="preserve">The running time advantage comes at the cost o the algorithm not being as widely applicable as comparison sorts. </w:t>
-      </w:r>
-    </w:p>
-    <w:p>
-      <w:r>
-        <w:t>It is a stable algorithm i</w:t>
-      </w:r>
-      <w:r>
-        <w:t>f</w:t>
-      </w:r>
-      <w:r>
-        <w:t xml:space="preserve"> used correctly. </w:t>
-      </w:r>
-    </w:p>
-    <w:p/>
-    <w:p>
-      <w:r>
-        <w:t>H</w:t>
-      </w:r>
-      <w:r>
-        <w:t>ow it works</w:t>
-      </w:r>
-      <w:r>
-        <w:t>:</w:t>
-      </w:r>
-    </w:p>
-    <w:p>
-      <w:pPr>
-        <w:pStyle w:val="ListParagraph"/>
-        <w:numPr>
-          <w:ilvl w:val="0"/>
-          <w:numId w:val="6"/>
-        </w:numPr>
-      </w:pPr>
-      <w:r>
-        <w:t xml:space="preserve">The key range k, of the input array, is </w:t>
-      </w:r>
-      <w:proofErr w:type="gramStart"/>
-      <w:r>
-        <w:t>determined</w:t>
-      </w:r>
-      <w:proofErr w:type="gramEnd"/>
-    </w:p>
-    <w:p>
-      <w:pPr>
-        <w:pStyle w:val="ListParagraph"/>
-        <w:numPr>
-          <w:ilvl w:val="1"/>
-          <w:numId w:val="6"/>
-        </w:numPr>
-      </w:pPr>
-      <w:proofErr w:type="spellStart"/>
-      <w:r>
-        <w:t>Ini</w:t>
-      </w:r>
-      <w:proofErr w:type="spellEnd"/>
-    </w:p>
-    <w:p>
-      <w:pPr>
-        <w:pStyle w:val="ListParagraph"/>
-        <w:numPr>
-          <w:ilvl w:val="0"/>
-          <w:numId w:val="6"/>
-        </w:numPr>
-      </w:pPr>
-      <w:r>
-        <w:t>Step 2</w:t>
-      </w:r>
-    </w:p>
-    <w:p>
-      <w:pPr>
-        <w:pStyle w:val="ListParagraph"/>
-        <w:numPr>
-          <w:ilvl w:val="1"/>
-          <w:numId w:val="6"/>
-        </w:numPr>
-      </w:pPr>
-      <w:r>
-        <w:t>a</w:t>
-      </w:r>
-    </w:p>
-    <w:p>
-      <w:pPr>
-        <w:rPr>
-          <w:highlight w:val="yellow"/>
-        </w:rPr>
-      </w:pPr>
-      <w:r>
-        <w:rPr>
-          <w:highlight w:val="yellow"/>
-        </w:rPr>
-        <w:t xml:space="preserve">(Diagram of </w:t>
-      </w:r>
-      <w:proofErr w:type="spellStart"/>
-      <w:r>
-        <w:rPr>
-          <w:highlight w:val="yellow"/>
-        </w:rPr>
-        <w:t>explination</w:t>
-      </w:r>
-      <w:proofErr w:type="spellEnd"/>
-      <w:r>
-        <w:rPr>
-          <w:highlight w:val="yellow"/>
-        </w:rPr>
-        <w:t xml:space="preserve">) * Save until </w:t>
-      </w:r>
-      <w:proofErr w:type="gramStart"/>
-      <w:r>
-        <w:rPr>
-          <w:highlight w:val="yellow"/>
-        </w:rPr>
-        <w:t>tomorrow</w:t>
-      </w:r>
-      <w:proofErr w:type="gramEnd"/>
-    </w:p>
-    <w:p>
-      <w:r>
-        <w:rPr>
-          <w:highlight w:val="yellow"/>
-        </w:rPr>
-        <w:t xml:space="preserve">Different input instances – graph made already – single out </w:t>
-      </w:r>
-      <w:proofErr w:type="gramStart"/>
-      <w:r>
-        <w:rPr>
-          <w:highlight w:val="yellow"/>
-        </w:rPr>
-        <w:t>each</w:t>
-      </w:r>
-      <w:proofErr w:type="gramEnd"/>
-    </w:p>
-    <w:p>
-      <w:hyperlink r:id="rId7" w:history="1">
-        <w:r>
-          <w:rPr>
-            <w:rStyle w:val="Hyperlink"/>
-          </w:rPr>
-          <w:t>https://www.youtube.com/watch?v=OKd534EWcdk&amp;ab_channel=CSDojo</w:t>
-        </w:r>
-      </w:hyperlink>
-    </w:p>
     <w:p/>
     <w:p/>
     <w:p/>
     <w:p/>
     <w:p/>
-    <w:p>
-      <w:pPr>
-        <w:pStyle w:val="Heading2"/>
-      </w:pPr>
-      <w:r>
-        <w:lastRenderedPageBreak/>
-        <w:t>Insertion Sort</w:t>
-      </w:r>
-    </w:p>
-    <w:p>
-      <w:r>
-        <w:t xml:space="preserve">A simple comparison-based sorting algorithm. It is </w:t>
-      </w:r>
-      <w:proofErr w:type="gramStart"/>
-      <w:r>
-        <w:t>similar to</w:t>
-      </w:r>
-      <w:proofErr w:type="gramEnd"/>
-      <w:r>
-        <w:t xml:space="preserve"> the method used usually by card players sorting cards. It is intuitive to understand. It is easy to implement, is a stable sorting algorithm, it works in</w:t>
-      </w:r>
-      <w:r>
-        <w:t>-</w:t>
-      </w:r>
-      <w:r>
-        <w:t>place</w:t>
-      </w:r>
-      <w:r>
-        <w:t xml:space="preserve"> (efficient with memory)</w:t>
-      </w:r>
-      <w:r>
-        <w:t xml:space="preserve"> and is </w:t>
-      </w:r>
-      <w:proofErr w:type="gramStart"/>
-      <w:r>
-        <w:t>very good</w:t>
-      </w:r>
-      <w:proofErr w:type="gramEnd"/>
-      <w:r>
-        <w:t xml:space="preserve"> for small and partially sorted lists. </w:t>
-      </w:r>
-    </w:p>
-    <w:p>
-      <w:r>
-        <w:t xml:space="preserve">In best case scenarios it runs in n + d time, where d is the number of inversions in the input instance. </w:t>
-      </w:r>
-    </w:p>
-    <w:p>
-      <w:r>
-        <w:t xml:space="preserve">It is very inefficient for large lists that are randomly ordered. </w:t>
-      </w:r>
-    </w:p>
-    <w:p>
-      <w:r>
-        <w:t>It is an iterative approach. It splits the list into</w:t>
-      </w:r>
-      <w:r>
-        <w:t xml:space="preserve"> </w:t>
-      </w:r>
-      <w:r>
-        <w:t xml:space="preserve">sorted and unsorted </w:t>
-      </w:r>
-      <w:proofErr w:type="spellStart"/>
-      <w:r>
-        <w:t>sublists</w:t>
-      </w:r>
-      <w:proofErr w:type="spellEnd"/>
-      <w:r>
-        <w:t xml:space="preserve">. </w:t>
-      </w:r>
-      <w:proofErr w:type="gramStart"/>
-      <w:r>
-        <w:t>( head</w:t>
-      </w:r>
-      <w:proofErr w:type="gramEnd"/>
-      <w:r>
-        <w:t xml:space="preserve"> and tail)</w:t>
-      </w:r>
-    </w:p>
-    <w:p>
-      <w:r>
-        <w:t>Complexity:</w:t>
-      </w:r>
-    </w:p>
-    <w:p>
-      <w:r>
-        <w:t xml:space="preserve">The total number of data comparisons is the number of inversions d plus n-1. On average </w:t>
-      </w:r>
-    </w:p>
-    <w:p/>
-    <w:p>
-      <w:r>
-        <w:t>How it works:</w:t>
-      </w:r>
-    </w:p>
-    <w:p>
-      <w:pPr>
-        <w:pStyle w:val="ListParagraph"/>
-        <w:numPr>
-          <w:ilvl w:val="0"/>
-          <w:numId w:val="3"/>
-        </w:numPr>
-      </w:pPr>
-      <w:r>
-        <w:t xml:space="preserve">Starting on the left of the array, the key is set as the element at index 1. </w:t>
-      </w:r>
-    </w:p>
-    <w:p>
-      <w:pPr>
-        <w:pStyle w:val="ListParagraph"/>
-        <w:numPr>
-          <w:ilvl w:val="1"/>
-          <w:numId w:val="3"/>
-        </w:numPr>
-      </w:pPr>
-      <w:r>
-        <w:t xml:space="preserve">Any elements on the left greater than the key get moved right by one position and the key gets inserted. </w:t>
-      </w:r>
-    </w:p>
-    <w:p>
-      <w:pPr>
-        <w:pStyle w:val="ListParagraph"/>
-        <w:numPr>
-          <w:ilvl w:val="0"/>
-          <w:numId w:val="3"/>
-        </w:numPr>
-      </w:pPr>
-      <w:r>
-        <w:t xml:space="preserve">Set the key </w:t>
-      </w:r>
-      <w:r>
-        <w:t xml:space="preserve">as the element at index 2. </w:t>
-      </w:r>
-    </w:p>
-    <w:p>
-      <w:pPr>
-        <w:pStyle w:val="ListParagraph"/>
-        <w:numPr>
-          <w:ilvl w:val="1"/>
-          <w:numId w:val="3"/>
-        </w:numPr>
-      </w:pPr>
-      <w:r>
-        <w:t xml:space="preserve">Any elements on the left greater than the key get moved right by one position and the key gets inserted. </w:t>
-      </w:r>
-    </w:p>
-    <w:p>
-      <w:pPr>
-        <w:pStyle w:val="ListParagraph"/>
-        <w:numPr>
-          <w:ilvl w:val="0"/>
-          <w:numId w:val="3"/>
-        </w:numPr>
-      </w:pPr>
-      <w:r>
-        <w:t xml:space="preserve">Set the key as the element at index 3. </w:t>
-      </w:r>
-    </w:p>
-    <w:p>
-      <w:pPr>
-        <w:pStyle w:val="ListParagraph"/>
-        <w:numPr>
-          <w:ilvl w:val="1"/>
-          <w:numId w:val="3"/>
-        </w:numPr>
-      </w:pPr>
-      <w:r>
-        <w:t xml:space="preserve">Any elements on the left greater than the key get moved right by one position and the key gets inserted. </w:t>
-      </w:r>
-    </w:p>
-    <w:p>
-      <w:pPr>
-        <w:pStyle w:val="ListParagraph"/>
-        <w:numPr>
-          <w:ilvl w:val="0"/>
-          <w:numId w:val="3"/>
-        </w:numPr>
-      </w:pPr>
-      <w:r>
-        <w:t xml:space="preserve">Continue until the key is set at n-1 index. </w:t>
-      </w:r>
-    </w:p>
-    <w:p>
-      <w:pPr>
-        <w:pStyle w:val="ListParagraph"/>
-        <w:numPr>
-          <w:ilvl w:val="1"/>
-          <w:numId w:val="3"/>
-        </w:numPr>
-      </w:pPr>
-      <w:r>
-        <w:t xml:space="preserve">Any elements on the left greater than the key get moved right by one position and the key gets inserted. </w:t>
-      </w:r>
-    </w:p>
-    <w:p>
-      <w:pPr>
-        <w:pStyle w:val="ListParagraph"/>
-        <w:numPr>
-          <w:ilvl w:val="0"/>
-          <w:numId w:val="3"/>
-        </w:numPr>
-      </w:pPr>
-      <w:r>
-        <w:t xml:space="preserve">The array is sorted. </w:t>
-      </w:r>
-    </w:p>
-    <w:p/>
-    <w:p>
-      <w:pPr>
-        <w:tabs>
-          <w:tab w:val="left" w:pos="4776"/>
-        </w:tabs>
-        <w:rPr>
-          <w:highlight w:val="yellow"/>
-        </w:rPr>
-      </w:pPr>
-      <w:r>
-        <w:rPr>
-          <w:highlight w:val="yellow"/>
-        </w:rPr>
-        <w:t xml:space="preserve">(Diagram of </w:t>
-      </w:r>
-      <w:proofErr w:type="spellStart"/>
-      <w:r>
-        <w:rPr>
-          <w:highlight w:val="yellow"/>
-        </w:rPr>
-        <w:t>explination</w:t>
-      </w:r>
-      <w:proofErr w:type="spellEnd"/>
-      <w:r>
-        <w:rPr>
-          <w:highlight w:val="yellow"/>
-        </w:rPr>
-        <w:t xml:space="preserve">) * Save until </w:t>
-      </w:r>
-      <w:proofErr w:type="gramStart"/>
-      <w:r>
-        <w:rPr>
-          <w:highlight w:val="yellow"/>
-        </w:rPr>
-        <w:t>tomorrow</w:t>
-      </w:r>
-      <w:proofErr w:type="gramEnd"/>
-      <w:r>
-        <w:rPr>
-          <w:highlight w:val="yellow"/>
-        </w:rPr>
-        <w:tab/>
-      </w:r>
-    </w:p>
-    <w:p>
-      <w:pPr>
-        <w:tabs>
-          <w:tab w:val="left" w:pos="4776"/>
-        </w:tabs>
-        <w:rPr>
-          <w:highlight w:val="yellow"/>
-        </w:rPr>
-      </w:pPr>
-    </w:p>
-    <w:p>
-      <w:pPr>
-        <w:tabs>
-          <w:tab w:val="left" w:pos="4776"/>
-        </w:tabs>
-        <w:rPr>
-          <w:highlight w:val="yellow"/>
-        </w:rPr>
-      </w:pPr>
-    </w:p>
-    <w:p>
-      <w:pPr>
-        <w:tabs>
-          <w:tab w:val="left" w:pos="4776"/>
-        </w:tabs>
-        <w:rPr>
-          <w:highlight w:val="yellow"/>
-        </w:rPr>
-      </w:pPr>
-    </w:p>
-    <w:p>
-      <w:r>
-        <w:rPr>
-          <w:highlight w:val="yellow"/>
-        </w:rPr>
-        <w:t xml:space="preserve">Different input instances – graph made already – single out </w:t>
-      </w:r>
-      <w:proofErr w:type="gramStart"/>
-      <w:r>
-        <w:rPr>
-          <w:highlight w:val="yellow"/>
-        </w:rPr>
-        <w:t>each</w:t>
-      </w:r>
-      <w:proofErr w:type="gramEnd"/>
-    </w:p>
     <w:p/>
     <w:p/>
     <w:p>
+      <w:r>
+        <w:br w:type="page"/>
+      </w:r>
+    </w:p>
+    <w:p>
       <w:pPr>
         <w:pStyle w:val="Heading2"/>
       </w:pPr>
       <w:r>
-        <w:t>Quick Sort</w:t>
-      </w:r>
-    </w:p>
-    <w:p>
-      <w:r>
-        <w:t>One of the most important algorithms developed. It was developed in 1959 by C.A.R Hoare. It is a recursive/divide and conquer algorithm. It is on average one of the fastest known sorting algorithms in practice.</w:t>
-      </w:r>
-    </w:p>
-    <w:p>
-      <w:r>
-        <w:t xml:space="preserve">It is not a stable </w:t>
+        <w:lastRenderedPageBreak/>
+        <w:t>Results</w:t>
+      </w:r>
+    </w:p>
+    <w:p/>
+    <w:p>
+      <w:r>
+        <w:t>The results of running the algorithm are shown in “</w:t>
+      </w:r>
+      <w:r>
+        <w:fldChar w:fldCharType="begin"/>
+      </w:r>
+      <w:r>
+        <w:instrText xml:space="preserve"> REF _Ref71920076 \h </w:instrText>
+      </w:r>
+      <w:r>
+        <w:fldChar w:fldCharType="separate"/>
+      </w:r>
+      <w:r>
+        <w:t xml:space="preserve">Figure </w:t>
+      </w:r>
+      <w:r>
+        <w:rPr>
+          <w:noProof/>
+        </w:rPr>
+        <w:t>7</w:t>
+      </w:r>
+      <w:r>
+        <w:t>: Table of results for 10,000 inputs</w:t>
+      </w:r>
+      <w:r>
+        <w:fldChar w:fldCharType="end"/>
+      </w:r>
+      <w:r>
+        <w:t>” and</w:t>
+      </w:r>
+      <w:r>
+        <w:t xml:space="preserve"> plotted in </w:t>
+      </w:r>
+      <w:r>
+        <w:fldChar w:fldCharType="begin"/>
+      </w:r>
+      <w:r>
+        <w:instrText xml:space="preserve"> REF _Ref71922164 \h </w:instrText>
+      </w:r>
+      <w:r>
+        <w:fldChar w:fldCharType="separate"/>
+      </w:r>
+      <w:r>
+        <w:t xml:space="preserve">Figure </w:t>
+      </w:r>
+      <w:r>
+        <w:rPr>
+          <w:noProof/>
+        </w:rPr>
+        <w:t>8</w:t>
+      </w:r>
+      <w:r>
+        <w:t>: Plot of results</w:t>
+      </w:r>
+      <w:r>
+        <w:fldChar w:fldCharType="end"/>
+      </w:r>
+      <w:r>
+        <w:t xml:space="preserve"> and </w:t>
+      </w:r>
+      <w:r>
+        <w:fldChar w:fldCharType="begin"/>
+      </w:r>
+      <w:r>
+        <w:instrText xml:space="preserve"> REF _Ref71922167 \h </w:instrText>
+      </w:r>
+      <w:r>
+        <w:fldChar w:fldCharType="separate"/>
+      </w:r>
+      <w:r>
+        <w:t xml:space="preserve">Figure </w:t>
+      </w:r>
+      <w:r>
+        <w:rPr>
+          <w:noProof/>
+        </w:rPr>
+        <w:t>9</w:t>
+      </w:r>
+      <w:r>
+        <w:t>: Log scale Plot</w:t>
+      </w:r>
+      <w:r>
+        <w:fldChar w:fldCharType="end"/>
+      </w:r>
+      <w:r>
+        <w:t xml:space="preserve">. </w:t>
+      </w:r>
+    </w:p>
+    <w:p>
+      <w:r>
+        <w:t xml:space="preserve">These results show the time taken for each algorithm to run as specified in the implementation section above. The input values are shown on the left of figure 7, and the time taken in milli seconds is shown for each sort; Bubble sort, Merge sort, Counting sort, Insertion sort and Quick sort. </w:t>
+      </w:r>
+    </w:p>
+    <w:p>
+      <w:r>
+        <w:t xml:space="preserve">The line plots show this data plotted. Figure 8 shows this data plotted linearly, while figure 9 shows the y axis on a log scale. It allows the data to be read more clearly for the quicker working algorithms. Each individual algorithm is stated in the legend according to the colour on the plot it represents. </w:t>
+      </w:r>
+    </w:p>
+    <w:p/>
+    <w:p/>
+    <w:p>
+      <w:pPr>
+        <w:keepNext/>
+        <w:jc w:val="center"/>
+      </w:pPr>
+      <w:r>
+        <w:rPr>
+          <w:noProof/>
+        </w:rPr>
+        <w:drawing>
+          <wp:inline distT="0" distB="0" distL="0" distR="0" wp14:anchorId="171588BE" wp14:editId="3E822AD8">
+            <wp:extent cx="5358942" cy="3189224"/>
+            <wp:effectExtent l="0" t="0" r="0" b="0"/>
+            <wp:docPr id="10" name="Picture 10"/>
+            <wp:cNvGraphicFramePr>
+              <a:graphicFrameLocks xmlns:a="http://schemas.openxmlformats.org/drawingml/2006/main" noChangeAspect="1"/>
+            </wp:cNvGraphicFramePr>
+            <a:graphic xmlns:a="http://schemas.openxmlformats.org/drawingml/2006/main">
+              <a:graphicData uri="http://schemas.openxmlformats.org/drawingml/2006/picture">
+                <pic:pic xmlns:pic="http://schemas.openxmlformats.org/drawingml/2006/picture">
+                  <pic:nvPicPr>
+                    <pic:cNvPr id="0" name="Picture 7"/>
+                    <pic:cNvPicPr>
+                      <a:picLocks noChangeAspect="1" noChangeArrowheads="1"/>
+                    </pic:cNvPicPr>
+                  </pic:nvPicPr>
+                  <pic:blipFill>
+                    <a:blip r:embed="rId15">
+                      <a:extLst>
+                        <a:ext uri="{28A0092B-C50C-407E-A947-70E740481C1C}">
+                          <a14:useLocalDpi xmlns:a14="http://schemas.microsoft.com/office/drawing/2010/main" val="0"/>
+                        </a:ext>
+                      </a:extLst>
+                    </a:blip>
+                    <a:srcRect/>
+                    <a:stretch>
+                      <a:fillRect/>
+                    </a:stretch>
+                  </pic:blipFill>
+                  <pic:spPr bwMode="auto">
+                    <a:xfrm>
+                      <a:off x="0" y="0"/>
+                      <a:ext cx="5362064" cy="3191082"/>
+                    </a:xfrm>
+                    <a:prstGeom prst="rect">
+                      <a:avLst/>
+                    </a:prstGeom>
+                    <a:noFill/>
+                    <a:ln>
+                      <a:noFill/>
+                    </a:ln>
+                  </pic:spPr>
+                </pic:pic>
+              </a:graphicData>
+            </a:graphic>
+          </wp:inline>
+        </w:drawing>
+      </w:r>
+    </w:p>
+    <w:p>
+      <w:pPr>
+        <w:pStyle w:val="Caption"/>
+        <w:jc w:val="center"/>
+      </w:pPr>
+      <w:bookmarkStart w:id="8" w:name="_Ref71920076"/>
+      <w:r>
+        <w:t xml:space="preserve">Figure </w:t>
+      </w:r>
+      <w:fldSimple w:instr=" SEQ Figure \* ARABIC ">
+        <w:r>
+          <w:rPr>
+            <w:noProof/>
+          </w:rPr>
+          <w:t>7</w:t>
+        </w:r>
+      </w:fldSimple>
+      <w:r>
+        <w:t>: Table of results for 10,000 inputs</w:t>
+      </w:r>
+      <w:bookmarkEnd w:id="8"/>
+    </w:p>
+    <w:p>
+      <w:pPr>
+        <w:keepNext/>
+      </w:pPr>
+      <w:r>
+        <w:rPr>
+          <w:noProof/>
+        </w:rPr>
+        <w:lastRenderedPageBreak/>
+        <w:drawing>
+          <wp:anchor distT="0" distB="0" distL="114300" distR="114300" simplePos="0" relativeHeight="251658240" behindDoc="1" locked="0" layoutInCell="1" allowOverlap="1" wp14:anchorId="553A5F18" wp14:editId="265B7A61">
+            <wp:simplePos x="0" y="0"/>
+            <wp:positionH relativeFrom="column">
+              <wp:posOffset>-478790</wp:posOffset>
+            </wp:positionH>
+            <wp:positionV relativeFrom="paragraph">
+              <wp:posOffset>-686</wp:posOffset>
+            </wp:positionV>
+            <wp:extent cx="7118056" cy="3650285"/>
+            <wp:effectExtent l="0" t="0" r="6985" b="7620"/>
+            <wp:wrapTight wrapText="bothSides">
+              <wp:wrapPolygon edited="0">
+                <wp:start x="0" y="0"/>
+                <wp:lineTo x="0" y="21532"/>
+                <wp:lineTo x="21563" y="21532"/>
+                <wp:lineTo x="21563" y="0"/>
+                <wp:lineTo x="0" y="0"/>
+              </wp:wrapPolygon>
+            </wp:wrapTight>
+            <wp:docPr id="13" name="Picture 13"/>
+            <wp:cNvGraphicFramePr>
+              <a:graphicFrameLocks xmlns:a="http://schemas.openxmlformats.org/drawingml/2006/main" noChangeAspect="1"/>
+            </wp:cNvGraphicFramePr>
+            <a:graphic xmlns:a="http://schemas.openxmlformats.org/drawingml/2006/main">
+              <a:graphicData uri="http://schemas.openxmlformats.org/drawingml/2006/picture">
+                <pic:pic xmlns:pic="http://schemas.openxmlformats.org/drawingml/2006/picture">
+                  <pic:nvPicPr>
+                    <pic:cNvPr id="0" name="Picture 10"/>
+                    <pic:cNvPicPr>
+                      <a:picLocks noChangeAspect="1" noChangeArrowheads="1"/>
+                    </pic:cNvPicPr>
+                  </pic:nvPicPr>
+                  <pic:blipFill>
+                    <a:blip r:embed="rId16" cstate="print">
+                      <a:extLst>
+                        <a:ext uri="{28A0092B-C50C-407E-A947-70E740481C1C}">
+                          <a14:useLocalDpi xmlns:a14="http://schemas.microsoft.com/office/drawing/2010/main" val="0"/>
+                        </a:ext>
+                      </a:extLst>
+                    </a:blip>
+                    <a:srcRect/>
+                    <a:stretch>
+                      <a:fillRect/>
+                    </a:stretch>
+                  </pic:blipFill>
+                  <pic:spPr bwMode="auto">
+                    <a:xfrm>
+                      <a:off x="0" y="0"/>
+                      <a:ext cx="7118056" cy="3650285"/>
+                    </a:xfrm>
+                    <a:prstGeom prst="rect">
+                      <a:avLst/>
+                    </a:prstGeom>
+                    <a:noFill/>
+                    <a:ln>
+                      <a:noFill/>
+                    </a:ln>
+                  </pic:spPr>
+                </pic:pic>
+              </a:graphicData>
+            </a:graphic>
+          </wp:anchor>
+        </w:drawing>
+      </w:r>
+    </w:p>
+    <w:p>
+      <w:pPr>
+        <w:pStyle w:val="Caption"/>
+        <w:jc w:val="center"/>
+      </w:pPr>
+      <w:bookmarkStart w:id="9" w:name="_Ref71922164"/>
+      <w:r>
+        <w:rPr>
+          <w:noProof/>
+        </w:rPr>
+        <w:drawing>
+          <wp:anchor distT="0" distB="0" distL="114300" distR="114300" simplePos="0" relativeHeight="251659264" behindDoc="1" locked="0" layoutInCell="1" allowOverlap="1" wp14:anchorId="2551DF82" wp14:editId="3F5DEF79">
+            <wp:simplePos x="0" y="0"/>
+            <wp:positionH relativeFrom="margin">
+              <wp:align>center</wp:align>
+            </wp:positionH>
+            <wp:positionV relativeFrom="paragraph">
+              <wp:posOffset>200863</wp:posOffset>
+            </wp:positionV>
+            <wp:extent cx="6649792" cy="3350362"/>
+            <wp:effectExtent l="0" t="0" r="0" b="2540"/>
+            <wp:wrapTight wrapText="bothSides">
+              <wp:wrapPolygon edited="0">
+                <wp:start x="0" y="0"/>
+                <wp:lineTo x="0" y="21494"/>
+                <wp:lineTo x="21534" y="21494"/>
+                <wp:lineTo x="21534" y="0"/>
+                <wp:lineTo x="0" y="0"/>
+              </wp:wrapPolygon>
+            </wp:wrapTight>
+            <wp:docPr id="11" name="Picture 11"/>
+            <wp:cNvGraphicFramePr>
+              <a:graphicFrameLocks xmlns:a="http://schemas.openxmlformats.org/drawingml/2006/main" noChangeAspect="1"/>
+            </wp:cNvGraphicFramePr>
+            <a:graphic xmlns:a="http://schemas.openxmlformats.org/drawingml/2006/main">
+              <a:graphicData uri="http://schemas.openxmlformats.org/drawingml/2006/picture">
+                <pic:pic xmlns:pic="http://schemas.openxmlformats.org/drawingml/2006/picture">
+                  <pic:nvPicPr>
+                    <pic:cNvPr id="0" name="Picture 8"/>
+                    <pic:cNvPicPr>
+                      <a:picLocks noChangeAspect="1" noChangeArrowheads="1"/>
+                    </pic:cNvPicPr>
+                  </pic:nvPicPr>
+                  <pic:blipFill>
+                    <a:blip r:embed="rId17" cstate="print">
+                      <a:extLst>
+                        <a:ext uri="{28A0092B-C50C-407E-A947-70E740481C1C}">
+                          <a14:useLocalDpi xmlns:a14="http://schemas.microsoft.com/office/drawing/2010/main" val="0"/>
+                        </a:ext>
+                      </a:extLst>
+                    </a:blip>
+                    <a:srcRect/>
+                    <a:stretch>
+                      <a:fillRect/>
+                    </a:stretch>
+                  </pic:blipFill>
+                  <pic:spPr bwMode="auto">
+                    <a:xfrm>
+                      <a:off x="0" y="0"/>
+                      <a:ext cx="6649792" cy="3350362"/>
+                    </a:xfrm>
+                    <a:prstGeom prst="rect">
+                      <a:avLst/>
+                    </a:prstGeom>
+                    <a:noFill/>
+                    <a:ln>
+                      <a:noFill/>
+                    </a:ln>
+                  </pic:spPr>
+                </pic:pic>
+              </a:graphicData>
+            </a:graphic>
+          </wp:anchor>
+        </w:drawing>
+      </w:r>
+      <w:r>
+        <w:t xml:space="preserve">Figure </w:t>
+      </w:r>
+      <w:fldSimple w:instr=" SEQ Figure \* ARABIC ">
+        <w:r>
+          <w:rPr>
+            <w:noProof/>
+          </w:rPr>
+          <w:t>8</w:t>
+        </w:r>
+      </w:fldSimple>
+      <w:r>
+        <w:t>: Plot of results</w:t>
+      </w:r>
+      <w:bookmarkEnd w:id="9"/>
+    </w:p>
+    <w:p>
+      <w:pPr>
+        <w:pStyle w:val="Caption"/>
+        <w:jc w:val="center"/>
+      </w:pPr>
+      <w:bookmarkStart w:id="10" w:name="_Ref71922167"/>
+      <w:r>
+        <w:t xml:space="preserve">Figure </w:t>
+      </w:r>
+      <w:fldSimple w:instr=" SEQ Figure \* ARABIC ">
+        <w:r>
+          <w:rPr>
+            <w:noProof/>
+          </w:rPr>
+          <w:t>9</w:t>
+        </w:r>
+      </w:fldSimple>
+      <w:r>
+        <w:t>: Log scale Plot</w:t>
+      </w:r>
+      <w:bookmarkEnd w:id="10"/>
+    </w:p>
+    <w:p/>
+    <w:p/>
+    <w:p>
+      <w:r>
+        <w:br w:type="page"/>
+      </w:r>
+    </w:p>
+    <w:p>
+      <w:pPr>
+        <w:pStyle w:val="Heading2"/>
+      </w:pPr>
+      <w:r>
+        <w:lastRenderedPageBreak/>
+        <w:t>Discussion</w:t>
+      </w:r>
+    </w:p>
+    <w:p/>
+    <w:p>
+      <w:r>
+        <w:t xml:space="preserve">How did the measured results differ to the time </w:t>
       </w:r>
       <w:proofErr w:type="gramStart"/>
       <w:r>
-        <w:t>algorithm,</w:t>
-      </w:r>
+        <w:t xml:space="preserve">complexity </w:t>
+      </w:r>
+      <w:proofErr w:type="spellStart"/>
+      <w:r>
+        <w:t>sh</w:t>
+      </w:r>
+      <w:proofErr w:type="spellEnd"/>
       <w:proofErr w:type="gramEnd"/>
-      <w:r>
-        <w:t xml:space="preserve"> however stable modifications do exist. </w:t>
-      </w:r>
-    </w:p>
-    <w:p>
-      <w:r>
-        <w:lastRenderedPageBreak/>
-        <w:t xml:space="preserve">The performance is </w:t>
-      </w:r>
-      <w:r>
-        <w:rPr>
-          <w:rFonts w:ascii="Cambria Math" w:hAnsi="Cambria Math" w:cs="Cambria Math"/>
-        </w:rPr>
-        <w:t>𝑛</w:t>
-      </w:r>
-      <w:r>
-        <w:rPr>
-          <w:vertAlign w:val="superscript"/>
-        </w:rPr>
-        <w:t xml:space="preserve">2 </w:t>
-      </w:r>
-      <w:r>
-        <w:t>in the worst case, however this is rare. The average and best cases are n log n.</w:t>
-      </w:r>
-    </w:p>
-    <w:p>
-      <w:r>
-        <w:t xml:space="preserve">If the pivot chosen is </w:t>
+    </w:p>
+    <w:p>
+      <w:r>
+        <w:t xml:space="preserve">Discuss how measured results </w:t>
       </w:r>
       <w:proofErr w:type="gramStart"/>
       <w:r>
-        <w:t>poor</w:t>
+        <w:t>differed</w:t>
       </w:r>
       <w:proofErr w:type="gramEnd"/>
-      <w:r>
-        <w:t xml:space="preserve"> then the n</w:t>
-      </w:r>
-      <w:r>
-        <w:rPr>
-          <w:vertAlign w:val="superscript"/>
-        </w:rPr>
-        <w:t>2</w:t>
-      </w:r>
-      <w:r>
-        <w:t xml:space="preserve"> performance may happen. </w:t>
-      </w:r>
-      <w:proofErr w:type="spellStart"/>
-      <w:r>
-        <w:t>E.g</w:t>
-      </w:r>
-      <w:proofErr w:type="spellEnd"/>
-      <w:r>
-        <w:t xml:space="preserve"> if the first or last element is chosen in an array where the data is already nearly sorted. </w:t>
-      </w:r>
-    </w:p>
-    <w:p>
-      <w:r>
-        <w:t xml:space="preserve">The median element is usually the best choice, as it makes it so that </w:t>
+    </w:p>
+    <w:p>
+      <w:r>
+        <w:tab/>
+        <w:t xml:space="preserve">Were they similar to what you expected - Given time complexity of each chosen </w:t>
       </w:r>
       <w:proofErr w:type="gramStart"/>
       <w:r>
-        <w:t>a fairly equal</w:t>
+        <w:t>algorithm</w:t>
       </w:r>
       <w:proofErr w:type="gramEnd"/>
-      <w:r>
-        <w:t xml:space="preserve"> distribution will occur in the left and right arrays. </w:t>
-      </w:r>
-    </w:p>
-    <w:p>
-      <w:r>
-        <w:t xml:space="preserve">Its memory usage is O(n) – linear memory usage in standard usage. Some variations exist with </w:t>
+    </w:p>
+    <w:p>
+      <w:pPr>
+        <w:ind w:firstLine="720"/>
+      </w:pPr>
+      <w:r>
+        <w:t xml:space="preserve">Table and graph labelled </w:t>
       </w:r>
       <w:proofErr w:type="gramStart"/>
       <w:r>
-        <w:t>O(</w:t>
+        <w:t>appropriately</w:t>
       </w:r>
       <w:proofErr w:type="gramEnd"/>
-      <w:r>
-        <w:t xml:space="preserve">n log n) memory performance. </w:t>
-      </w:r>
-    </w:p>
-    <w:p>
-      <w:r>
-        <w:t>H</w:t>
-      </w:r>
-      <w:r>
-        <w:t>ow it works</w:t>
-      </w:r>
-      <w:r>
-        <w:t>:</w:t>
-      </w:r>
-    </w:p>
-    <w:p>
-      <w:pPr>
-        <w:pStyle w:val="ListParagraph"/>
-        <w:numPr>
-          <w:ilvl w:val="0"/>
-          <w:numId w:val="5"/>
-        </w:numPr>
-      </w:pPr>
-      <w:r>
-        <w:t>Pick an element from the array – the “</w:t>
-      </w:r>
-      <w:proofErr w:type="gramStart"/>
-      <w:r>
-        <w:t>pivot”</w:t>
-      </w:r>
-      <w:proofErr w:type="gramEnd"/>
-    </w:p>
-    <w:p>
-      <w:pPr>
-        <w:pStyle w:val="ListParagraph"/>
-        <w:numPr>
-          <w:ilvl w:val="0"/>
-          <w:numId w:val="5"/>
-        </w:numPr>
-      </w:pPr>
-      <w:r>
-        <w:t xml:space="preserve">Partitioning – takes every array element that has a value less than pivot and positions them to the left of the pivot. It also takes every array element greater than the </w:t>
-      </w:r>
-      <w:r>
-        <w:t xml:space="preserve">pivot value and positions them to the right. The pivot is now in its final position with two subarrays on either side. </w:t>
-      </w:r>
-    </w:p>
-    <w:p>
-      <w:pPr>
-        <w:pStyle w:val="ListParagraph"/>
-        <w:numPr>
-          <w:ilvl w:val="0"/>
-          <w:numId w:val="5"/>
-        </w:numPr>
-      </w:pPr>
-      <w:r>
-        <w:t xml:space="preserve">Recursion – the above steps are then applied to each sub array. It is repeated until a base case is reached: a subarray of length 1 or 0. </w:t>
-      </w:r>
+    </w:p>
+    <w:p>
+      <w:pPr>
+        <w:ind w:firstLine="720"/>
+      </w:pPr>
+    </w:p>
+    <w:p>
+      <w:pPr>
+        <w:ind w:firstLine="720"/>
+      </w:pPr>
     </w:p>
     <w:p/>
     <w:p>
-      <w:pPr>
-        <w:rPr>
-          <w:highlight w:val="yellow"/>
-        </w:rPr>
-      </w:pPr>
-      <w:r>
-        <w:rPr>
-          <w:highlight w:val="yellow"/>
-        </w:rPr>
-        <w:t xml:space="preserve">(Diagram of </w:t>
-      </w:r>
-      <w:proofErr w:type="spellStart"/>
-      <w:r>
-        <w:rPr>
-          <w:highlight w:val="yellow"/>
-        </w:rPr>
-        <w:t>explination</w:t>
-      </w:r>
-      <w:proofErr w:type="spellEnd"/>
-      <w:r>
-        <w:rPr>
-          <w:highlight w:val="yellow"/>
-        </w:rPr>
-        <w:t xml:space="preserve">) * Save until </w:t>
-      </w:r>
-      <w:proofErr w:type="gramStart"/>
-      <w:r>
-        <w:rPr>
-          <w:highlight w:val="yellow"/>
-        </w:rPr>
-        <w:t>tomorrow</w:t>
-      </w:r>
-      <w:proofErr w:type="gramEnd"/>
-    </w:p>
-    <w:p>
-      <w:r>
-        <w:rPr>
-          <w:highlight w:val="yellow"/>
-        </w:rPr>
-        <w:t xml:space="preserve">Different input instances – graph made already – single out </w:t>
-      </w:r>
-      <w:proofErr w:type="gramStart"/>
-      <w:r>
-        <w:rPr>
-          <w:highlight w:val="yellow"/>
-        </w:rPr>
-        <w:t>each</w:t>
-      </w:r>
-      <w:proofErr w:type="gramEnd"/>
+      <w:r>
+        <w:tab/>
+      </w:r>
     </w:p>
     <w:p/>
     <w:p/>
@@ -2052,112 +3836,6 @@
     <w:p/>
     <w:p/>
     <w:p/>
-    <w:p/>
-    <w:p/>
-    <w:p/>
-    <w:p/>
-    <w:p/>
-    <w:p>
-      <w:pPr>
-        <w:pStyle w:val="Heading1"/>
-      </w:pPr>
-      <w:r>
-        <w:t>Implementation and Benchmarking</w:t>
-      </w:r>
-    </w:p>
-    <w:p>
-      <w:r>
-        <w:t xml:space="preserve">Describe process followed when implementing the </w:t>
-      </w:r>
-      <w:proofErr w:type="gramStart"/>
-      <w:r>
-        <w:t>application</w:t>
-      </w:r>
-      <w:proofErr w:type="gramEnd"/>
-    </w:p>
-    <w:p>
-      <w:r>
-        <w:t>Present results:</w:t>
-      </w:r>
-    </w:p>
-    <w:p>
-      <w:pPr>
-        <w:ind w:firstLine="720"/>
-      </w:pPr>
-      <w:r>
-        <w:t>Table of results</w:t>
-      </w:r>
-    </w:p>
-    <w:p>
-      <w:pPr>
-        <w:ind w:firstLine="720"/>
-      </w:pPr>
-      <w:r>
-        <w:t xml:space="preserve">Results graphed against </w:t>
-      </w:r>
-      <w:proofErr w:type="gramStart"/>
-      <w:r>
-        <w:t>each other</w:t>
-      </w:r>
-      <w:proofErr w:type="gramEnd"/>
-    </w:p>
-    <w:p>
-      <w:r>
-        <w:t xml:space="preserve">Discuss how measured results </w:t>
-      </w:r>
-      <w:proofErr w:type="gramStart"/>
-      <w:r>
-        <w:t>differed</w:t>
-      </w:r>
-      <w:proofErr w:type="gramEnd"/>
-    </w:p>
-    <w:p>
-      <w:r>
-        <w:tab/>
-        <w:t xml:space="preserve">Were they similar to what you expected - Given time complexity of each chosen </w:t>
-      </w:r>
-      <w:proofErr w:type="gramStart"/>
-      <w:r>
-        <w:t>algorithm</w:t>
-      </w:r>
-      <w:proofErr w:type="gramEnd"/>
-    </w:p>
-    <w:p>
-      <w:pPr>
-        <w:ind w:firstLine="720"/>
-      </w:pPr>
-      <w:r>
-        <w:t xml:space="preserve">Table and graph labelled </w:t>
-      </w:r>
-      <w:proofErr w:type="gramStart"/>
-      <w:r>
-        <w:t>appropriately</w:t>
-      </w:r>
-      <w:proofErr w:type="gramEnd"/>
-    </w:p>
-    <w:p>
-      <w:pPr>
-        <w:ind w:firstLine="720"/>
-      </w:pPr>
-    </w:p>
-    <w:p>
-      <w:pPr>
-        <w:ind w:firstLine="720"/>
-      </w:pPr>
-    </w:p>
-    <w:p/>
-    <w:p>
-      <w:r>
-        <w:tab/>
-      </w:r>
-    </w:p>
-    <w:p/>
-    <w:p/>
-    <w:p>
-      <w:pPr>
-        <w:pStyle w:val="Heading1"/>
-      </w:pPr>
-    </w:p>
     <w:sdt>
       <w:sdtPr>
         <w:rPr>
@@ -2207,6 +3885,62 @@
               <w:r>
                 <w:fldChar w:fldCharType="separate"/>
               </w:r>
+              <w:r>
+                <w:rPr>
+                  <w:noProof/>
+                </w:rPr>
+                <w:t xml:space="preserve">G Heineman, G. P. S., 2016. Algorithms in a Nutshell. In: </w:t>
+              </w:r>
+              <w:r>
+                <w:rPr>
+                  <w:i/>
+                  <w:iCs/>
+                  <w:noProof/>
+                </w:rPr>
+                <w:t xml:space="preserve">Algorithms in a Nutshell 2nd Edition. </w:t>
+              </w:r>
+              <w:r>
+                <w:rPr>
+                  <w:noProof/>
+                </w:rPr>
+                <w:t>s.l.:O'Reilly.</w:t>
+              </w:r>
+            </w:p>
+            <w:p>
+              <w:pPr>
+                <w:pStyle w:val="Bibliography"/>
+                <w:rPr>
+                  <w:noProof/>
+                </w:rPr>
+              </w:pPr>
+              <w:r>
+                <w:rPr>
+                  <w:noProof/>
+                </w:rPr>
+                <w:t xml:space="preserve">Mannion, P., 2021. Sorting Algorithms Part 3. In: </w:t>
+              </w:r>
+              <w:r>
+                <w:rPr>
+                  <w:i/>
+                  <w:iCs/>
+                  <w:noProof/>
+                </w:rPr>
+                <w:t xml:space="preserve">COMP08033 Computational Thinking with Algorithms. </w:t>
+              </w:r>
+              <w:r>
+                <w:rPr>
+                  <w:noProof/>
+                </w:rPr>
+                <w:t>s.l.:GMIT.</w:t>
+              </w:r>
+            </w:p>
+            <w:p>
+              <w:pPr>
+                <w:pStyle w:val="Bibliography"/>
+                <w:rPr>
+                  <w:noProof/>
+                </w:rPr>
+              </w:pPr>
               <w:r>
                 <w:rPr>
                   <w:noProof/>
@@ -2293,22 +4027,9 @@
     </w:sdt>
     <w:p/>
     <w:p/>
-    <w:p/>
-    <w:p/>
-    <w:p>
-      <w:fldSimple w:instr=" TOC \h \z \c &quot;Figure&quot; ">
-        <w:r>
-          <w:rPr>
-            <w:b/>
-            <w:bCs/>
-            <w:noProof/>
-            <w:lang w:val="en-US"/>
-          </w:rPr>
-          <w:t>No table of figures entries found.</w:t>
-        </w:r>
-      </w:fldSimple>
-    </w:p>
     <w:sectPr>
+      <w:headerReference w:type="default" r:id="rId18"/>
+      <w:footerReference w:type="default" r:id="rId19"/>
       <w:pgSz w:w="11906" w:h="16838"/>
       <w:pgMar w:top="1440" w:right="1440" w:bottom="1440" w:left="1440" w:header="708" w:footer="708" w:gutter="0"/>
       <w:cols w:space="708"/>
@@ -2316,6 +4037,205 @@
     </w:sectPr>
   </w:body>
 </w:document>
+</file>
+
+<file path=word/endnotes.xml><?xml version="1.0" encoding="utf-8"?>
+<w:endnotes xmlns:wpc="http://schemas.microsoft.com/office/word/2010/wordprocessingCanvas" xmlns:cx="http://schemas.microsoft.com/office/drawing/2014/chartex" xmlns:cx1="http://schemas.microsoft.com/office/drawing/2015/9/8/chartex" xmlns:cx2="http://schemas.microsoft.com/office/drawing/2015/10/21/chartex" xmlns:cx3="http://schemas.microsoft.com/office/drawing/2016/5/9/chartex" xmlns:cx4="http://schemas.microsoft.com/office/drawing/2016/5/10/chartex" xmlns:cx5="http://schemas.microsoft.com/office/drawing/2016/5/11/chartex" xmlns:cx6="http://schemas.microsoft.com/office/drawing/2016/5/12/chartex" xmlns:cx7="http://schemas.microsoft.com/office/drawing/2016/5/13/chartex" xmlns:cx8="http://schemas.microsoft.com/office/drawing/2016/5/14/chartex" xmlns:mc="http://schemas.openxmlformats.org/markup-compatibility/2006" xmlns:aink="http://schemas.microsoft.com/office/drawing/2016/ink" xmlns:am3d="http://schemas.microsoft.com/office/drawing/2017/model3d" xmlns:o="urn:schemas-microsoft-com:office:office" xmlns:r="http://schemas.openxmlformats.org/officeDocument/2006/relationships" xmlns:m="http://schemas.openxmlformats.org/officeDocument/2006/math" xmlns:v="urn:schemas-microsoft-com:vml" xmlns:wp14="http://schemas.microsoft.com/office/word/2010/wordprocessingDrawing" xmlns:wp="http://schemas.openxmlformats.org/drawingml/2006/wordprocessingDrawing" xmlns:w10="urn:schemas-microsoft-com:office:word" xmlns:w="http://schemas.openxmlformats.org/wordprocessingml/2006/main" xmlns:w14="http://schemas.microsoft.com/office/word/2010/wordml" xmlns:w15="http://schemas.microsoft.com/office/word/2012/wordml" xmlns:w16cex="http://schemas.microsoft.com/office/word/2018/wordml/cex" xmlns:w16cid="http://schemas.microsoft.com/office/word/2016/wordml/cid" xmlns:w16="http://schemas.microsoft.com/office/word/2018/wordml" xmlns:w16sdtdh="http://schemas.microsoft.com/office/word/2020/wordml/sdtdatahash" xmlns:w16se="http://schemas.microsoft.com/office/word/2015/wordml/symex" xmlns:wpg="http://schemas.microsoft.com/office/word/2010/wordprocessingGroup" xmlns:wpi="http://schemas.microsoft.com/office/word/2010/wordprocessingInk" xmlns:wne="http://schemas.microsoft.com/office/word/2006/wordml" xmlns:wps="http://schemas.microsoft.com/office/word/2010/wordprocessingShape" mc:Ignorable="w14 w15 w16se w16cid w16 w16cex w16sdtdh wp14">
+  <w:endnote w:type="separator" w:id="-1">
+    <w:p>
+      <w:pPr>
+        <w:spacing w:after="0" w:line="240" w:lineRule="auto"/>
+      </w:pPr>
+      <w:r>
+        <w:separator/>
+      </w:r>
+    </w:p>
+  </w:endnote>
+  <w:endnote w:type="continuationSeparator" w:id="0">
+    <w:p>
+      <w:pPr>
+        <w:spacing w:after="0" w:line="240" w:lineRule="auto"/>
+      </w:pPr>
+      <w:r>
+        <w:continuationSeparator/>
+      </w:r>
+    </w:p>
+  </w:endnote>
+</w:endnotes>
+</file>
+
+<file path=word/footer1.xml><?xml version="1.0" encoding="utf-8"?>
+<w:ftr xmlns:wpc="http://schemas.microsoft.com/office/word/2010/wordprocessingCanvas" xmlns:cx="http://schemas.microsoft.com/office/drawing/2014/chartex" xmlns:cx1="http://schemas.microsoft.com/office/drawing/2015/9/8/chartex" xmlns:cx2="http://schemas.microsoft.com/office/drawing/2015/10/21/chartex" xmlns:cx3="http://schemas.microsoft.com/office/drawing/2016/5/9/chartex" xmlns:cx4="http://schemas.microsoft.com/office/drawing/2016/5/10/chartex" xmlns:cx5="http://schemas.microsoft.com/office/drawing/2016/5/11/chartex" xmlns:cx6="http://schemas.microsoft.com/office/drawing/2016/5/12/chartex" xmlns:cx7="http://schemas.microsoft.com/office/drawing/2016/5/13/chartex" xmlns:cx8="http://schemas.microsoft.com/office/drawing/2016/5/14/chartex" xmlns:mc="http://schemas.openxmlformats.org/markup-compatibility/2006" xmlns:aink="http://schemas.microsoft.com/office/drawing/2016/ink" xmlns:am3d="http://schemas.microsoft.com/office/drawing/2017/model3d" xmlns:o="urn:schemas-microsoft-com:office:office" xmlns:r="http://schemas.openxmlformats.org/officeDocument/2006/relationships" xmlns:m="http://schemas.openxmlformats.org/officeDocument/2006/math" xmlns:v="urn:schemas-microsoft-com:vml" xmlns:wp14="http://schemas.microsoft.com/office/word/2010/wordprocessingDrawing" xmlns:wp="http://schemas.openxmlformats.org/drawingml/2006/wordprocessingDrawing" xmlns:w10="urn:schemas-microsoft-com:office:word" xmlns:w="http://schemas.openxmlformats.org/wordprocessingml/2006/main" xmlns:w14="http://schemas.microsoft.com/office/word/2010/wordml" xmlns:w15="http://schemas.microsoft.com/office/word/2012/wordml" xmlns:w16cex="http://schemas.microsoft.com/office/word/2018/wordml/cex" xmlns:w16cid="http://schemas.microsoft.com/office/word/2016/wordml/cid" xmlns:w16="http://schemas.microsoft.com/office/word/2018/wordml" xmlns:w16sdtdh="http://schemas.microsoft.com/office/word/2020/wordml/sdtdatahash" xmlns:w16se="http://schemas.microsoft.com/office/word/2015/wordml/symex" xmlns:wpg="http://schemas.microsoft.com/office/word/2010/wordprocessingGroup" xmlns:wpi="http://schemas.microsoft.com/office/word/2010/wordprocessingInk" xmlns:wne="http://schemas.microsoft.com/office/word/2006/wordml" xmlns:wps="http://schemas.microsoft.com/office/word/2010/wordprocessingShape" mc:Ignorable="w14 w15 w16se w16cid w16 w16cex w16sdtdh wp14">
+  <w:sdt>
+    <w:sdtPr>
+      <w:id w:val="389775545"/>
+      <w:docPartObj>
+        <w:docPartGallery w:val="Page Numbers (Bottom of Page)"/>
+        <w:docPartUnique/>
+      </w:docPartObj>
+    </w:sdtPr>
+    <w:sdtContent>
+      <w:sdt>
+        <w:sdtPr>
+          <w:id w:val="-1769616900"/>
+          <w:docPartObj>
+            <w:docPartGallery w:val="Page Numbers (Top of Page)"/>
+            <w:docPartUnique/>
+          </w:docPartObj>
+        </w:sdtPr>
+        <w:sdtContent>
+          <w:p>
+            <w:pPr>
+              <w:pStyle w:val="Footer"/>
+              <w:jc w:val="right"/>
+            </w:pPr>
+            <w:r>
+              <w:t xml:space="preserve">Page </w:t>
+            </w:r>
+            <w:r>
+              <w:rPr>
+                <w:b/>
+                <w:bCs/>
+                <w:sz w:val="24"/>
+                <w:szCs w:val="24"/>
+              </w:rPr>
+              <w:fldChar w:fldCharType="begin"/>
+            </w:r>
+            <w:r>
+              <w:rPr>
+                <w:b/>
+                <w:bCs/>
+              </w:rPr>
+              <w:instrText xml:space="preserve"> PAGE </w:instrText>
+            </w:r>
+            <w:r>
+              <w:rPr>
+                <w:b/>
+                <w:bCs/>
+                <w:sz w:val="24"/>
+                <w:szCs w:val="24"/>
+              </w:rPr>
+              <w:fldChar w:fldCharType="separate"/>
+            </w:r>
+            <w:r>
+              <w:rPr>
+                <w:b/>
+                <w:bCs/>
+                <w:noProof/>
+              </w:rPr>
+              <w:t>2</w:t>
+            </w:r>
+            <w:r>
+              <w:rPr>
+                <w:b/>
+                <w:bCs/>
+                <w:sz w:val="24"/>
+                <w:szCs w:val="24"/>
+              </w:rPr>
+              <w:fldChar w:fldCharType="end"/>
+            </w:r>
+            <w:r>
+              <w:t xml:space="preserve"> of </w:t>
+            </w:r>
+            <w:r>
+              <w:rPr>
+                <w:b/>
+                <w:bCs/>
+                <w:sz w:val="24"/>
+                <w:szCs w:val="24"/>
+              </w:rPr>
+              <w:fldChar w:fldCharType="begin"/>
+            </w:r>
+            <w:r>
+              <w:rPr>
+                <w:b/>
+                <w:bCs/>
+              </w:rPr>
+              <w:instrText xml:space="preserve"> NUMPAGES  </w:instrText>
+            </w:r>
+            <w:r>
+              <w:rPr>
+                <w:b/>
+                <w:bCs/>
+                <w:sz w:val="24"/>
+                <w:szCs w:val="24"/>
+              </w:rPr>
+              <w:fldChar w:fldCharType="separate"/>
+            </w:r>
+            <w:r>
+              <w:rPr>
+                <w:b/>
+                <w:bCs/>
+                <w:noProof/>
+              </w:rPr>
+              <w:t>2</w:t>
+            </w:r>
+            <w:r>
+              <w:rPr>
+                <w:b/>
+                <w:bCs/>
+                <w:sz w:val="24"/>
+                <w:szCs w:val="24"/>
+              </w:rPr>
+              <w:fldChar w:fldCharType="end"/>
+            </w:r>
+          </w:p>
+        </w:sdtContent>
+      </w:sdt>
+    </w:sdtContent>
+  </w:sdt>
+  <w:p>
+    <w:pPr>
+      <w:pStyle w:val="Footer"/>
+    </w:pPr>
+  </w:p>
+</w:ftr>
+</file>
+
+<file path=word/footnotes.xml><?xml version="1.0" encoding="utf-8"?>
+<w:footnotes xmlns:wpc="http://schemas.microsoft.com/office/word/2010/wordprocessingCanvas" xmlns:cx="http://schemas.microsoft.com/office/drawing/2014/chartex" xmlns:cx1="http://schemas.microsoft.com/office/drawing/2015/9/8/chartex" xmlns:cx2="http://schemas.microsoft.com/office/drawing/2015/10/21/chartex" xmlns:cx3="http://schemas.microsoft.com/office/drawing/2016/5/9/chartex" xmlns:cx4="http://schemas.microsoft.com/office/drawing/2016/5/10/chartex" xmlns:cx5="http://schemas.microsoft.com/office/drawing/2016/5/11/chartex" xmlns:cx6="http://schemas.microsoft.com/office/drawing/2016/5/12/chartex" xmlns:cx7="http://schemas.microsoft.com/office/drawing/2016/5/13/chartex" xmlns:cx8="http://schemas.microsoft.com/office/drawing/2016/5/14/chartex" xmlns:mc="http://schemas.openxmlformats.org/markup-compatibility/2006" xmlns:aink="http://schemas.microsoft.com/office/drawing/2016/ink" xmlns:am3d="http://schemas.microsoft.com/office/drawing/2017/model3d" xmlns:o="urn:schemas-microsoft-com:office:office" xmlns:r="http://schemas.openxmlformats.org/officeDocument/2006/relationships" xmlns:m="http://schemas.openxmlformats.org/officeDocument/2006/math" xmlns:v="urn:schemas-microsoft-com:vml" xmlns:wp14="http://schemas.microsoft.com/office/word/2010/wordprocessingDrawing" xmlns:wp="http://schemas.openxmlformats.org/drawingml/2006/wordprocessingDrawing" xmlns:w10="urn:schemas-microsoft-com:office:word" xmlns:w="http://schemas.openxmlformats.org/wordprocessingml/2006/main" xmlns:w14="http://schemas.microsoft.com/office/word/2010/wordml" xmlns:w15="http://schemas.microsoft.com/office/word/2012/wordml" xmlns:w16cex="http://schemas.microsoft.com/office/word/2018/wordml/cex" xmlns:w16cid="http://schemas.microsoft.com/office/word/2016/wordml/cid" xmlns:w16="http://schemas.microsoft.com/office/word/2018/wordml" xmlns:w16sdtdh="http://schemas.microsoft.com/office/word/2020/wordml/sdtdatahash" xmlns:w16se="http://schemas.microsoft.com/office/word/2015/wordml/symex" xmlns:wpg="http://schemas.microsoft.com/office/word/2010/wordprocessingGroup" xmlns:wpi="http://schemas.microsoft.com/office/word/2010/wordprocessingInk" xmlns:wne="http://schemas.microsoft.com/office/word/2006/wordml" xmlns:wps="http://schemas.microsoft.com/office/word/2010/wordprocessingShape" mc:Ignorable="w14 w15 w16se w16cid w16 w16cex w16sdtdh wp14">
+  <w:footnote w:type="separator" w:id="-1">
+    <w:p>
+      <w:pPr>
+        <w:spacing w:after="0" w:line="240" w:lineRule="auto"/>
+      </w:pPr>
+      <w:r>
+        <w:separator/>
+      </w:r>
+    </w:p>
+  </w:footnote>
+  <w:footnote w:type="continuationSeparator" w:id="0">
+    <w:p>
+      <w:pPr>
+        <w:spacing w:after="0" w:line="240" w:lineRule="auto"/>
+      </w:pPr>
+      <w:r>
+        <w:continuationSeparator/>
+      </w:r>
+    </w:p>
+  </w:footnote>
+</w:footnotes>
+</file>
+
+<file path=word/header1.xml><?xml version="1.0" encoding="utf-8"?>
+<w:hdr xmlns:wpc="http://schemas.microsoft.com/office/word/2010/wordprocessingCanvas" xmlns:cx="http://schemas.microsoft.com/office/drawing/2014/chartex" xmlns:cx1="http://schemas.microsoft.com/office/drawing/2015/9/8/chartex" xmlns:cx2="http://schemas.microsoft.com/office/drawing/2015/10/21/chartex" xmlns:cx3="http://schemas.microsoft.com/office/drawing/2016/5/9/chartex" xmlns:cx4="http://schemas.microsoft.com/office/drawing/2016/5/10/chartex" xmlns:cx5="http://schemas.microsoft.com/office/drawing/2016/5/11/chartex" xmlns:cx6="http://schemas.microsoft.com/office/drawing/2016/5/12/chartex" xmlns:cx7="http://schemas.microsoft.com/office/drawing/2016/5/13/chartex" xmlns:cx8="http://schemas.microsoft.com/office/drawing/2016/5/14/chartex" xmlns:mc="http://schemas.openxmlformats.org/markup-compatibility/2006" xmlns:aink="http://schemas.microsoft.com/office/drawing/2016/ink" xmlns:am3d="http://schemas.microsoft.com/office/drawing/2017/model3d" xmlns:o="urn:schemas-microsoft-com:office:office" xmlns:r="http://schemas.openxmlformats.org/officeDocument/2006/relationships" xmlns:m="http://schemas.openxmlformats.org/officeDocument/2006/math" xmlns:v="urn:schemas-microsoft-com:vml" xmlns:wp14="http://schemas.microsoft.com/office/word/2010/wordprocessingDrawing" xmlns:wp="http://schemas.openxmlformats.org/drawingml/2006/wordprocessingDrawing" xmlns:w10="urn:schemas-microsoft-com:office:word" xmlns:w="http://schemas.openxmlformats.org/wordprocessingml/2006/main" xmlns:w14="http://schemas.microsoft.com/office/word/2010/wordml" xmlns:w15="http://schemas.microsoft.com/office/word/2012/wordml" xmlns:w16cex="http://schemas.microsoft.com/office/word/2018/wordml/cex" xmlns:w16cid="http://schemas.microsoft.com/office/word/2016/wordml/cid" xmlns:w16="http://schemas.microsoft.com/office/word/2018/wordml" xmlns:w16sdtdh="http://schemas.microsoft.com/office/word/2020/wordml/sdtdatahash" xmlns:w16se="http://schemas.microsoft.com/office/word/2015/wordml/symex" xmlns:wpg="http://schemas.microsoft.com/office/word/2010/wordprocessingGroup" xmlns:wpi="http://schemas.microsoft.com/office/word/2010/wordprocessingInk" xmlns:wne="http://schemas.microsoft.com/office/word/2006/wordml" xmlns:wps="http://schemas.microsoft.com/office/word/2010/wordprocessingShape" mc:Ignorable="w14 w15 w16se w16cid w16 w16cex w16sdtdh wp14">
+  <w:p>
+    <w:pPr>
+      <w:pStyle w:val="Header"/>
+    </w:pPr>
+    <w:r>
+      <w:t xml:space="preserve">Eoin Lees – G00387888 – </w:t>
+    </w:r>
+    <w:proofErr w:type="spellStart"/>
+    <w:r>
+      <w:t>HDip</w:t>
+    </w:r>
+    <w:proofErr w:type="spellEnd"/>
+    <w:r>
+      <w:t xml:space="preserve"> Data Analytics 2020-2021</w:t>
+    </w:r>
+  </w:p>
+</w:hdr>
 </file>
 
 <file path=word/numbering.xml><?xml version="1.0" encoding="utf-8"?>
@@ -3486,7 +5406,6 @@
   <w:style w:type="character" w:default="1" w:styleId="DefaultParagraphFont">
     <w:name w:val="Default Paragraph Font"/>
     <w:uiPriority w:val="1"/>
-    <w:semiHidden/>
     <w:unhideWhenUsed/>
   </w:style>
   <w:style w:type="table" w:default="1" w:styleId="TableNormal">
@@ -3656,6 +5575,61 @@
       <w:ind w:left="720"/>
       <w:contextualSpacing/>
     </w:pPr>
+  </w:style>
+  <w:style w:type="paragraph" w:styleId="TableofFigures">
+    <w:name w:val="table of figures"/>
+    <w:basedOn w:val="Normal"/>
+    <w:next w:val="Normal"/>
+    <w:uiPriority w:val="99"/>
+    <w:unhideWhenUsed/>
+    <w:rsid w:val="00B90320"/>
+    <w:pPr>
+      <w:spacing w:after="0"/>
+    </w:pPr>
+  </w:style>
+  <w:style w:type="paragraph" w:styleId="Header">
+    <w:name w:val="header"/>
+    <w:basedOn w:val="Normal"/>
+    <w:link w:val="HeaderChar"/>
+    <w:uiPriority w:val="99"/>
+    <w:unhideWhenUsed/>
+    <w:rsid w:val="00FF61CE"/>
+    <w:pPr>
+      <w:tabs>
+        <w:tab w:val="center" w:pos="4513"/>
+        <w:tab w:val="right" w:pos="9026"/>
+      </w:tabs>
+      <w:spacing w:after="0" w:line="240" w:lineRule="auto"/>
+    </w:pPr>
+  </w:style>
+  <w:style w:type="character" w:customStyle="1" w:styleId="HeaderChar">
+    <w:name w:val="Header Char"/>
+    <w:basedOn w:val="DefaultParagraphFont"/>
+    <w:link w:val="Header"/>
+    <w:uiPriority w:val="99"/>
+    <w:rsid w:val="00FF61CE"/>
+  </w:style>
+  <w:style w:type="paragraph" w:styleId="Footer">
+    <w:name w:val="footer"/>
+    <w:basedOn w:val="Normal"/>
+    <w:link w:val="FooterChar"/>
+    <w:uiPriority w:val="99"/>
+    <w:unhideWhenUsed/>
+    <w:rsid w:val="00FF61CE"/>
+    <w:pPr>
+      <w:tabs>
+        <w:tab w:val="center" w:pos="4513"/>
+        <w:tab w:val="right" w:pos="9026"/>
+      </w:tabs>
+      <w:spacing w:after="0" w:line="240" w:lineRule="auto"/>
+    </w:pPr>
+  </w:style>
+  <w:style w:type="character" w:customStyle="1" w:styleId="FooterChar">
+    <w:name w:val="Footer Char"/>
+    <w:basedOn w:val="DefaultParagraphFont"/>
+    <w:link w:val="Footer"/>
+    <w:uiPriority w:val="99"/>
+    <w:rsid w:val="00FF61CE"/>
   </w:style>
 </w:styles>
 </file>
@@ -3972,7 +5946,7 @@
     <b:MonthAccessed>May</b:MonthAccessed>
     <b:DayAccessed>12</b:DayAccessed>
     <b:URL>https://en.wikipedia.org/wiki/Sorting</b:URL>
-    <b:RefOrder>2</b:RefOrder>
+    <b:RefOrder>4</b:RefOrder>
   </b:Source>
   <b:Source>
     <b:Tag>Pat21</b:Tag>
@@ -3994,11 +5968,52 @@
     <b:Publisher>GMIT</b:Publisher>
     <b:RefOrder>1</b:RefOrder>
   </b:Source>
+  <b:Source>
+    <b:Tag>Pat211</b:Tag>
+    <b:SourceType>BookSection</b:SourceType>
+    <b:Guid>{B654383B-3D3B-4A70-B2AE-B5C6E1A60457}</b:Guid>
+    <b:Author>
+      <b:Author>
+        <b:NameList>
+          <b:Person>
+            <b:Last>Mannion</b:Last>
+            <b:First>Patrick</b:First>
+          </b:Person>
+        </b:NameList>
+      </b:Author>
+    </b:Author>
+    <b:Title>Sorting Algorithms Part 3</b:Title>
+    <b:BookTitle>COMP08033 Computational Thinking with Algorithms</b:BookTitle>
+    <b:Year>2021</b:Year>
+    <b:Publisher>GMIT</b:Publisher>
+    <b:RefOrder>3</b:RefOrder>
+  </b:Source>
+  <b:Source>
+    <b:Tag>Geo16</b:Tag>
+    <b:SourceType>BookSection</b:SourceType>
+    <b:Guid>{BF904F98-CD02-4056-BDF0-870C27EFF97B}</b:Guid>
+    <b:Author>
+      <b:Author>
+        <b:NameList>
+          <b:Person>
+            <b:Last>G Heineman</b:Last>
+            <b:First>G</b:First>
+            <b:Middle>Pollice,S Selkow</b:Middle>
+          </b:Person>
+        </b:NameList>
+      </b:Author>
+    </b:Author>
+    <b:Title>Algorithms in a Nutshell</b:Title>
+    <b:BookTitle>Algorithms in a Nutshell 2nd Edition</b:BookTitle>
+    <b:Year>2016</b:Year>
+    <b:Publisher>O'Reilly</b:Publisher>
+    <b:RefOrder>2</b:RefOrder>
+  </b:Source>
 </b:Sources>
 </file>
 
 <file path=customXml/itemProps1.xml><?xml version="1.0" encoding="utf-8"?>
-<ds:datastoreItem xmlns:ds="http://schemas.openxmlformats.org/officeDocument/2006/customXml" ds:itemID="{CD32B93D-E486-49A4-A937-59A27C1587A3}">
+<ds:datastoreItem xmlns:ds="http://schemas.openxmlformats.org/officeDocument/2006/customXml" ds:itemID="{14D5D5DE-9447-43B4-A3A3-BFD246642D63}">
   <ds:schemaRefs>
     <ds:schemaRef ds:uri="http://schemas.openxmlformats.org/officeDocument/2006/bibliography"/>
   </ds:schemaRefs>

</xml_diff>

<commit_message>
Report complete. Folder reorganised for submission. Project complete.
</commit_message>
<xml_diff>
--- a/CTWA_Report_Eoin_Lees.docx
+++ b/CTWA_Report_Eoin_Lees.docx
@@ -1375,14 +1375,24 @@
       <w:r>
         <w:t xml:space="preserve">Figure </w:t>
       </w:r>
-      <w:fldSimple w:instr=" SEQ Figure \* ARABIC ">
-        <w:r>
-          <w:rPr>
-            <w:noProof/>
-          </w:rPr>
-          <w:t>1</w:t>
-        </w:r>
-      </w:fldSimple>
+      <w:r>
+        <w:fldChar w:fldCharType="begin"/>
+      </w:r>
+      <w:r>
+        <w:instrText xml:space="preserve"> SEQ Figure \* ARABIC </w:instrText>
+      </w:r>
+      <w:r>
+        <w:fldChar w:fldCharType="separate"/>
+      </w:r>
+      <w:r>
+        <w:rPr>
+          <w:noProof/>
+        </w:rPr>
+        <w:t>1</w:t>
+      </w:r>
+      <w:r>
+        <w:fldChar w:fldCharType="end"/>
+      </w:r>
       <w:r>
         <w:t xml:space="preserve">: </w:t>
       </w:r>
@@ -1845,14 +1855,24 @@
       <w:r>
         <w:t xml:space="preserve">Figure </w:t>
       </w:r>
-      <w:fldSimple w:instr=" SEQ Figure \* ARABIC ">
-        <w:r>
-          <w:rPr>
-            <w:noProof/>
-          </w:rPr>
-          <w:t>2</w:t>
-        </w:r>
-      </w:fldSimple>
+      <w:r>
+        <w:fldChar w:fldCharType="begin"/>
+      </w:r>
+      <w:r>
+        <w:instrText xml:space="preserve"> SEQ Figure \* ARABIC </w:instrText>
+      </w:r>
+      <w:r>
+        <w:fldChar w:fldCharType="separate"/>
+      </w:r>
+      <w:r>
+        <w:rPr>
+          <w:noProof/>
+        </w:rPr>
+        <w:t>2</w:t>
+      </w:r>
+      <w:r>
+        <w:fldChar w:fldCharType="end"/>
+      </w:r>
       <w:r>
         <w:t>: Bubble Sort</w:t>
       </w:r>
@@ -2269,14 +2289,24 @@
       <w:r>
         <w:t xml:space="preserve">Figure </w:t>
       </w:r>
-      <w:fldSimple w:instr=" SEQ Figure \* ARABIC ">
-        <w:r>
-          <w:rPr>
-            <w:noProof/>
-          </w:rPr>
-          <w:t>3</w:t>
-        </w:r>
-      </w:fldSimple>
+      <w:r>
+        <w:fldChar w:fldCharType="begin"/>
+      </w:r>
+      <w:r>
+        <w:instrText xml:space="preserve"> SEQ Figure \* ARABIC </w:instrText>
+      </w:r>
+      <w:r>
+        <w:fldChar w:fldCharType="separate"/>
+      </w:r>
+      <w:r>
+        <w:rPr>
+          <w:noProof/>
+        </w:rPr>
+        <w:t>3</w:t>
+      </w:r>
+      <w:r>
+        <w:fldChar w:fldCharType="end"/>
+      </w:r>
       <w:r>
         <w:t>: Merge Sort</w:t>
       </w:r>
@@ -2569,14 +2599,24 @@
       <w:r>
         <w:t xml:space="preserve">Figure </w:t>
       </w:r>
-      <w:fldSimple w:instr=" SEQ Figure \* ARABIC ">
-        <w:r>
-          <w:rPr>
-            <w:noProof/>
-          </w:rPr>
-          <w:t>4</w:t>
-        </w:r>
-      </w:fldSimple>
+      <w:r>
+        <w:fldChar w:fldCharType="begin"/>
+      </w:r>
+      <w:r>
+        <w:instrText xml:space="preserve"> SEQ Figure \* ARABIC </w:instrText>
+      </w:r>
+      <w:r>
+        <w:fldChar w:fldCharType="separate"/>
+      </w:r>
+      <w:r>
+        <w:rPr>
+          <w:noProof/>
+        </w:rPr>
+        <w:t>4</w:t>
+      </w:r>
+      <w:r>
+        <w:fldChar w:fldCharType="end"/>
+      </w:r>
       <w:r>
         <w:t>: Counting Sort</w:t>
       </w:r>
@@ -2740,7 +2780,7 @@
         <w:rPr>
           <w:noProof/>
         </w:rPr>
-        <w:t>3</w:t>
+        <w:t>5</w:t>
       </w:r>
       <w:r>
         <w:t>: Insertion Sort</w:t>
@@ -2887,14 +2927,24 @@
       <w:r>
         <w:t xml:space="preserve">Figure </w:t>
       </w:r>
-      <w:fldSimple w:instr=" SEQ Figure \* ARABIC ">
-        <w:r>
-          <w:rPr>
-            <w:noProof/>
-          </w:rPr>
-          <w:t>5</w:t>
-        </w:r>
-      </w:fldSimple>
+      <w:r>
+        <w:fldChar w:fldCharType="begin"/>
+      </w:r>
+      <w:r>
+        <w:instrText xml:space="preserve"> SEQ Figure \* ARABIC </w:instrText>
+      </w:r>
+      <w:r>
+        <w:fldChar w:fldCharType="separate"/>
+      </w:r>
+      <w:r>
+        <w:rPr>
+          <w:noProof/>
+        </w:rPr>
+        <w:t>5</w:t>
+      </w:r>
+      <w:r>
+        <w:fldChar w:fldCharType="end"/>
+      </w:r>
       <w:r>
         <w:t>: Insertion Sort</w:t>
       </w:r>
@@ -3042,7 +3092,7 @@
         <w:rPr>
           <w:noProof/>
         </w:rPr>
-        <w:t>4</w:t>
+        <w:t>6</w:t>
       </w:r>
       <w:r>
         <w:t>: Quick Sort</w:t>
@@ -3185,14 +3235,24 @@
       <w:r>
         <w:t xml:space="preserve">Figure </w:t>
       </w:r>
-      <w:fldSimple w:instr=" SEQ Figure \* ARABIC ">
-        <w:r>
-          <w:rPr>
-            <w:noProof/>
-          </w:rPr>
-          <w:t>6</w:t>
-        </w:r>
-      </w:fldSimple>
+      <w:r>
+        <w:fldChar w:fldCharType="begin"/>
+      </w:r>
+      <w:r>
+        <w:instrText xml:space="preserve"> SEQ Figure \* ARABIC </w:instrText>
+      </w:r>
+      <w:r>
+        <w:fldChar w:fldCharType="separate"/>
+      </w:r>
+      <w:r>
+        <w:rPr>
+          <w:noProof/>
+        </w:rPr>
+        <w:t>6</w:t>
+      </w:r>
+      <w:r>
+        <w:fldChar w:fldCharType="end"/>
+      </w:r>
       <w:r>
         <w:t>: Quick Sort</w:t>
       </w:r>
@@ -3226,141 +3286,1013 @@
         <w:t>Implementation</w:t>
       </w:r>
     </w:p>
+    <w:p>
+      <w:pPr>
+        <w:pStyle w:val="Heading2"/>
+        <w:rPr>
+          <w:rFonts w:asciiTheme="minorHAnsi" w:eastAsiaTheme="minorHAnsi" w:hAnsiTheme="minorHAnsi" w:cstheme="minorBidi"/>
+          <w:color w:val="auto"/>
+          <w:sz w:val="22"/>
+          <w:szCs w:val="22"/>
+        </w:rPr>
+      </w:pPr>
+    </w:p>
+    <w:p>
+      <w:r>
+        <w:t xml:space="preserve">The results of this project are produced by running the program.py program in python. It will produce a table of results shown below in </w:t>
+      </w:r>
+      <w:r>
+        <w:rPr>
+          <w:i/>
+          <w:iCs/>
+        </w:rPr>
+        <w:fldChar w:fldCharType="begin"/>
+      </w:r>
+      <w:r>
+        <w:rPr>
+          <w:i/>
+          <w:iCs/>
+        </w:rPr>
+        <w:instrText xml:space="preserve"> REF _Ref71920076 \h </w:instrText>
+      </w:r>
+      <w:r>
+        <w:rPr>
+          <w:i/>
+          <w:iCs/>
+        </w:rPr>
+      </w:r>
+      <w:r>
+        <w:rPr>
+          <w:i/>
+          <w:iCs/>
+        </w:rPr>
+        <w:instrText xml:space="preserve"> \* MERGEFORMAT </w:instrText>
+      </w:r>
+      <w:r>
+        <w:rPr>
+          <w:i/>
+          <w:iCs/>
+        </w:rPr>
+        <w:fldChar w:fldCharType="separate"/>
+      </w:r>
+      <w:r>
+        <w:rPr>
+          <w:i/>
+          <w:iCs/>
+        </w:rPr>
+        <w:t xml:space="preserve">Figure </w:t>
+      </w:r>
+      <w:r>
+        <w:rPr>
+          <w:i/>
+          <w:iCs/>
+          <w:noProof/>
+        </w:rPr>
+        <w:t>7</w:t>
+      </w:r>
+      <w:r>
+        <w:rPr>
+          <w:i/>
+          <w:iCs/>
+        </w:rPr>
+        <w:t>: Table of results for 10,000 inputs</w:t>
+      </w:r>
+      <w:r>
+        <w:rPr>
+          <w:i/>
+          <w:iCs/>
+        </w:rPr>
+        <w:fldChar w:fldCharType="end"/>
+      </w:r>
+      <w:r>
+        <w:rPr>
+          <w:i/>
+          <w:iCs/>
+        </w:rPr>
+        <w:t xml:space="preserve"> </w:t>
+      </w:r>
+      <w:proofErr w:type="gramStart"/>
+      <w:r>
+        <w:t>and also</w:t>
+      </w:r>
+      <w:proofErr w:type="gramEnd"/>
+      <w:r>
+        <w:t xml:space="preserve"> if specified in the code </w:t>
+      </w:r>
+      <w:r>
+        <w:rPr>
+          <w:i/>
+          <w:iCs/>
+        </w:rPr>
+        <w:fldChar w:fldCharType="begin"/>
+      </w:r>
+      <w:r>
+        <w:rPr>
+          <w:i/>
+          <w:iCs/>
+        </w:rPr>
+        <w:instrText xml:space="preserve"> REF _Ref71922164 \h </w:instrText>
+      </w:r>
+      <w:r>
+        <w:rPr>
+          <w:i/>
+          <w:iCs/>
+        </w:rPr>
+      </w:r>
+      <w:r>
+        <w:rPr>
+          <w:i/>
+          <w:iCs/>
+        </w:rPr>
+        <w:instrText xml:space="preserve"> \* MERGEFORMAT </w:instrText>
+      </w:r>
+      <w:r>
+        <w:rPr>
+          <w:i/>
+          <w:iCs/>
+        </w:rPr>
+        <w:fldChar w:fldCharType="separate"/>
+      </w:r>
+      <w:r>
+        <w:rPr>
+          <w:i/>
+          <w:iCs/>
+        </w:rPr>
+        <w:t xml:space="preserve">Figure </w:t>
+      </w:r>
+      <w:r>
+        <w:rPr>
+          <w:i/>
+          <w:iCs/>
+          <w:noProof/>
+        </w:rPr>
+        <w:t>8</w:t>
+      </w:r>
+      <w:r>
+        <w:rPr>
+          <w:i/>
+          <w:iCs/>
+        </w:rPr>
+        <w:t>: Plot of results</w:t>
+      </w:r>
+      <w:r>
+        <w:rPr>
+          <w:i/>
+          <w:iCs/>
+        </w:rPr>
+        <w:fldChar w:fldCharType="end"/>
+      </w:r>
+      <w:r>
+        <w:t xml:space="preserve">. </w:t>
+      </w:r>
+    </w:p>
+    <w:p>
+      <w:r>
+        <w:t xml:space="preserve">The algorithms were each defined as functions separately. </w:t>
+      </w:r>
+      <w:r>
+        <w:t xml:space="preserve">The source for each algorithm is stated in the comments. They may also be </w:t>
+      </w:r>
+      <w:proofErr w:type="gramStart"/>
+      <w:r>
+        <w:t>ran</w:t>
+      </w:r>
+      <w:proofErr w:type="gramEnd"/>
+      <w:r>
+        <w:t xml:space="preserve"> in individual instances if required. </w:t>
+      </w:r>
+    </w:p>
+    <w:p>
+      <w:r>
+        <w:t>A function was also created called `</w:t>
+      </w:r>
+      <w:proofErr w:type="spellStart"/>
+      <w:r>
+        <w:t>randomArray</w:t>
+      </w:r>
+      <w:proofErr w:type="spellEnd"/>
+      <w:r>
+        <w:t xml:space="preserve">(n)` which provided the array to the functions. Each array produced a ‘n’ number of integers between 1 and 100. The ‘n’ number was specified when calling the function. This allows the function to be passed into the sorting algorithm function while specifying an array of ‘n’ values to be sorted. </w:t>
+      </w:r>
+    </w:p>
+    <w:p>
+      <w:r>
+        <w:t xml:space="preserve">A </w:t>
+      </w:r>
+      <w:proofErr w:type="spellStart"/>
+      <w:r>
+        <w:t>globalTimeArray</w:t>
+      </w:r>
+      <w:proofErr w:type="spellEnd"/>
+      <w:r>
+        <w:t xml:space="preserve"> is created to hold </w:t>
+      </w:r>
+      <w:proofErr w:type="gramStart"/>
+      <w:r>
+        <w:t>all of</w:t>
+      </w:r>
+      <w:proofErr w:type="gramEnd"/>
+      <w:r>
+        <w:t xml:space="preserve"> the average time data that results from the program. </w:t>
+      </w:r>
+    </w:p>
+    <w:p>
+      <w:r>
+        <w:t>The `</w:t>
+      </w:r>
+      <w:proofErr w:type="spellStart"/>
+      <w:proofErr w:type="gramStart"/>
+      <w:r>
+        <w:t>runTest</w:t>
+      </w:r>
+      <w:proofErr w:type="spellEnd"/>
+      <w:r>
+        <w:t>(</w:t>
+      </w:r>
+      <w:proofErr w:type="spellStart"/>
+      <w:proofErr w:type="gramEnd"/>
+      <w:r>
+        <w:t>numberOfTests</w:t>
+      </w:r>
+      <w:proofErr w:type="spellEnd"/>
+      <w:r>
+        <w:t xml:space="preserve">, </w:t>
+      </w:r>
+      <w:proofErr w:type="spellStart"/>
+      <w:r>
+        <w:t>inputSize</w:t>
+      </w:r>
+      <w:proofErr w:type="spellEnd"/>
+      <w:r>
+        <w:t xml:space="preserve">)` function is the function that allows the program to achieve the desired results as specified in the project brief. </w:t>
+      </w:r>
+    </w:p>
     <w:p/>
     <w:p>
       <w:r>
-        <w:t xml:space="preserve">Describe process followed when implementing the </w:t>
+        <w:t>It runs as follows:</w:t>
+      </w:r>
+    </w:p>
+    <w:p>
+      <w:pPr>
+        <w:pStyle w:val="ListParagraph"/>
+        <w:numPr>
+          <w:ilvl w:val="0"/>
+          <w:numId w:val="7"/>
+        </w:numPr>
+      </w:pPr>
+      <w:r>
+        <w:t>Takes two inputs from function call.</w:t>
+      </w:r>
+    </w:p>
+    <w:p>
+      <w:pPr>
+        <w:pStyle w:val="ListParagraph"/>
+        <w:numPr>
+          <w:ilvl w:val="1"/>
+          <w:numId w:val="7"/>
+        </w:numPr>
+      </w:pPr>
+      <w:proofErr w:type="spellStart"/>
+      <w:r>
+        <w:t>numberOfTests</w:t>
+      </w:r>
+      <w:proofErr w:type="spellEnd"/>
+      <w:r>
+        <w:t xml:space="preserve"> = how many times the function would run through each sorting algorithm.</w:t>
+      </w:r>
+    </w:p>
+    <w:p>
+      <w:pPr>
+        <w:pStyle w:val="ListParagraph"/>
+        <w:numPr>
+          <w:ilvl w:val="1"/>
+          <w:numId w:val="7"/>
+        </w:numPr>
+      </w:pPr>
+      <w:proofErr w:type="spellStart"/>
+      <w:r>
+        <w:t>inputSize</w:t>
+      </w:r>
+      <w:proofErr w:type="spellEnd"/>
+      <w:r>
+        <w:t xml:space="preserve"> = ‘n’ value for `</w:t>
+      </w:r>
+      <w:proofErr w:type="spellStart"/>
+      <w:r>
+        <w:t>randomArray</w:t>
+      </w:r>
+      <w:proofErr w:type="spellEnd"/>
+      <w:r>
+        <w:t>(n)`</w:t>
+      </w:r>
+    </w:p>
+    <w:p>
+      <w:pPr>
+        <w:pStyle w:val="ListParagraph"/>
+        <w:numPr>
+          <w:ilvl w:val="0"/>
+          <w:numId w:val="7"/>
+        </w:numPr>
+      </w:pPr>
+      <w:r>
+        <w:t xml:space="preserve">Initiates blank time array to record each average </w:t>
       </w:r>
       <w:proofErr w:type="gramStart"/>
       <w:r>
-        <w:t>application</w:t>
+        <w:t>time  value</w:t>
       </w:r>
       <w:proofErr w:type="gramEnd"/>
-    </w:p>
-    <w:p>
-      <w:pPr>
-        <w:pStyle w:val="Heading2"/>
-      </w:pPr>
-    </w:p>
-    <w:p>
-      <w:pPr>
-        <w:pStyle w:val="Heading2"/>
-      </w:pPr>
-    </w:p>
-    <w:p>
-      <w:pPr>
-        <w:pStyle w:val="Heading2"/>
-      </w:pPr>
-    </w:p>
-    <w:p>
-      <w:pPr>
-        <w:pStyle w:val="Heading2"/>
-      </w:pPr>
-    </w:p>
-    <w:p>
-      <w:pPr>
-        <w:pStyle w:val="Heading2"/>
-      </w:pPr>
-    </w:p>
-    <w:p>
-      <w:pPr>
-        <w:pStyle w:val="Heading2"/>
-      </w:pPr>
-    </w:p>
-    <w:p>
-      <w:pPr>
-        <w:pStyle w:val="Heading2"/>
-      </w:pPr>
-    </w:p>
-    <w:p>
-      <w:pPr>
-        <w:pStyle w:val="Heading2"/>
-      </w:pPr>
-    </w:p>
-    <w:p>
-      <w:pPr>
-        <w:pStyle w:val="Heading2"/>
-      </w:pPr>
-    </w:p>
-    <w:p>
-      <w:pPr>
-        <w:pStyle w:val="Heading2"/>
-      </w:pPr>
-    </w:p>
-    <w:p>
-      <w:pPr>
-        <w:pStyle w:val="Heading2"/>
-      </w:pPr>
-    </w:p>
-    <w:p>
-      <w:pPr>
-        <w:pStyle w:val="Heading2"/>
-      </w:pPr>
-    </w:p>
-    <w:p>
-      <w:pPr>
-        <w:pStyle w:val="Heading2"/>
-      </w:pPr>
-    </w:p>
-    <w:p>
-      <w:pPr>
-        <w:pStyle w:val="Heading2"/>
-      </w:pPr>
-      <w:r>
-        <w:t>Benchmarking</w:t>
-      </w:r>
-    </w:p>
-    <w:p/>
-    <w:p>
-      <w:r>
-        <w:t>The program was run with values for ……. Up to 10,000</w:t>
-      </w:r>
-    </w:p>
-    <w:p>
-      <w:pPr>
-        <w:pStyle w:val="Heading2"/>
-      </w:pPr>
-    </w:p>
-    <w:p>
-      <w:pPr>
-        <w:pStyle w:val="Heading2"/>
-      </w:pPr>
-    </w:p>
-    <w:p>
-      <w:pPr>
-        <w:pStyle w:val="Heading2"/>
-      </w:pPr>
-    </w:p>
-    <w:p>
-      <w:pPr>
-        <w:pStyle w:val="Heading2"/>
-      </w:pPr>
+      <w:r>
+        <w:t xml:space="preserve"> for each input size. </w:t>
+      </w:r>
+    </w:p>
+    <w:p>
+      <w:pPr>
+        <w:pStyle w:val="ListParagraph"/>
+        <w:numPr>
+          <w:ilvl w:val="0"/>
+          <w:numId w:val="7"/>
+        </w:numPr>
+      </w:pPr>
+      <w:r>
+        <w:t xml:space="preserve">Initiates an individual algorithm time array to hold the times taken for each iteration of the algorithm function. </w:t>
+      </w:r>
+    </w:p>
+    <w:p>
+      <w:pPr>
+        <w:pStyle w:val="ListParagraph"/>
+        <w:numPr>
+          <w:ilvl w:val="0"/>
+          <w:numId w:val="7"/>
+        </w:numPr>
+      </w:pPr>
+      <w:r>
+        <w:t>Initiates a for loop to run the algorithm the number of times specified (in this case 10)</w:t>
+      </w:r>
+    </w:p>
+    <w:p>
+      <w:pPr>
+        <w:pStyle w:val="ListParagraph"/>
+        <w:numPr>
+          <w:ilvl w:val="1"/>
+          <w:numId w:val="7"/>
+        </w:numPr>
+      </w:pPr>
+      <w:r>
+        <w:t xml:space="preserve">Creates a random array using the </w:t>
+      </w:r>
+      <w:r>
+        <w:t>`</w:t>
+      </w:r>
+      <w:proofErr w:type="spellStart"/>
+      <w:r>
+        <w:t>randomArray</w:t>
+      </w:r>
+      <w:proofErr w:type="spellEnd"/>
+      <w:r>
+        <w:t>(n)`</w:t>
+      </w:r>
+      <w:r>
+        <w:t xml:space="preserve"> </w:t>
+      </w:r>
+      <w:proofErr w:type="gramStart"/>
+      <w:r>
+        <w:t>function</w:t>
+      </w:r>
+      <w:proofErr w:type="gramEnd"/>
+    </w:p>
+    <w:p>
+      <w:pPr>
+        <w:pStyle w:val="ListParagraph"/>
+        <w:numPr>
+          <w:ilvl w:val="1"/>
+          <w:numId w:val="7"/>
+        </w:numPr>
+      </w:pPr>
+      <w:r>
+        <w:t xml:space="preserve">Starts the python </w:t>
+      </w:r>
+      <w:proofErr w:type="gramStart"/>
+      <w:r>
+        <w:t>timer</w:t>
+      </w:r>
+      <w:proofErr w:type="gramEnd"/>
+    </w:p>
+    <w:p>
+      <w:pPr>
+        <w:pStyle w:val="ListParagraph"/>
+        <w:numPr>
+          <w:ilvl w:val="1"/>
+          <w:numId w:val="7"/>
+        </w:numPr>
+      </w:pPr>
+      <w:r>
+        <w:t xml:space="preserve">Calls the sorting </w:t>
+      </w:r>
+      <w:proofErr w:type="gramStart"/>
+      <w:r>
+        <w:t>function</w:t>
+      </w:r>
+      <w:proofErr w:type="gramEnd"/>
+      <w:r>
+        <w:t xml:space="preserve"> </w:t>
+      </w:r>
+    </w:p>
+    <w:p>
+      <w:pPr>
+        <w:pStyle w:val="ListParagraph"/>
+        <w:numPr>
+          <w:ilvl w:val="1"/>
+          <w:numId w:val="7"/>
+        </w:numPr>
+      </w:pPr>
+      <w:r>
+        <w:t xml:space="preserve">Ends the </w:t>
+      </w:r>
+      <w:proofErr w:type="gramStart"/>
+      <w:r>
+        <w:t>timer</w:t>
+      </w:r>
+      <w:proofErr w:type="gramEnd"/>
+    </w:p>
+    <w:p>
+      <w:pPr>
+        <w:pStyle w:val="ListParagraph"/>
+        <w:numPr>
+          <w:ilvl w:val="1"/>
+          <w:numId w:val="7"/>
+        </w:numPr>
+      </w:pPr>
+      <w:r>
+        <w:t xml:space="preserve">Calculates the time taken for the function to run. </w:t>
+      </w:r>
+    </w:p>
+    <w:p>
+      <w:pPr>
+        <w:pStyle w:val="ListParagraph"/>
+        <w:numPr>
+          <w:ilvl w:val="1"/>
+          <w:numId w:val="7"/>
+        </w:numPr>
+      </w:pPr>
+      <w:r>
+        <w:t xml:space="preserve">Converts this value to milliseconds and rounds it to 3 decimal </w:t>
+      </w:r>
+      <w:proofErr w:type="gramStart"/>
+      <w:r>
+        <w:t>places</w:t>
+      </w:r>
+      <w:proofErr w:type="gramEnd"/>
+    </w:p>
+    <w:p>
+      <w:pPr>
+        <w:pStyle w:val="ListParagraph"/>
+        <w:numPr>
+          <w:ilvl w:val="1"/>
+          <w:numId w:val="7"/>
+        </w:numPr>
+      </w:pPr>
+      <w:r>
+        <w:t xml:space="preserve">Appends this value to average time </w:t>
+      </w:r>
+      <w:proofErr w:type="gramStart"/>
+      <w:r>
+        <w:t>array</w:t>
+      </w:r>
+      <w:proofErr w:type="gramEnd"/>
+    </w:p>
+    <w:p>
+      <w:pPr>
+        <w:pStyle w:val="ListParagraph"/>
+        <w:numPr>
+          <w:ilvl w:val="0"/>
+          <w:numId w:val="7"/>
+        </w:numPr>
+      </w:pPr>
+      <w:r>
+        <w:t xml:space="preserve">The </w:t>
+      </w:r>
+      <w:proofErr w:type="gramStart"/>
+      <w:r>
+        <w:t>10 time</w:t>
+      </w:r>
+      <w:proofErr w:type="gramEnd"/>
+      <w:r>
+        <w:t xml:space="preserve"> values in the average time array are then divided by 10 (or whatever value is given) to calculate the average time taken to run the sorting algorithm. </w:t>
+      </w:r>
+    </w:p>
+    <w:p>
+      <w:pPr>
+        <w:pStyle w:val="ListParagraph"/>
+        <w:numPr>
+          <w:ilvl w:val="0"/>
+          <w:numId w:val="7"/>
+        </w:numPr>
+      </w:pPr>
+      <w:r>
+        <w:t xml:space="preserve">This final average time value is appended to the time array for this input value. </w:t>
+      </w:r>
+    </w:p>
+    <w:p>
+      <w:pPr>
+        <w:pStyle w:val="ListParagraph"/>
+        <w:numPr>
+          <w:ilvl w:val="0"/>
+          <w:numId w:val="7"/>
+        </w:numPr>
+      </w:pPr>
+      <w:r>
+        <w:t xml:space="preserve">The same procedure is followed for each sorting algorithm. </w:t>
+      </w:r>
+    </w:p>
+    <w:p>
+      <w:pPr>
+        <w:pStyle w:val="ListParagraph"/>
+        <w:numPr>
+          <w:ilvl w:val="0"/>
+          <w:numId w:val="7"/>
+        </w:numPr>
+      </w:pPr>
+      <w:r>
+        <w:t xml:space="preserve">The final time array is appended to the global array. </w:t>
+      </w:r>
+    </w:p>
+    <w:p>
+      <w:pPr>
+        <w:pStyle w:val="ListParagraph"/>
+        <w:numPr>
+          <w:ilvl w:val="0"/>
+          <w:numId w:val="7"/>
+        </w:numPr>
+      </w:pPr>
+      <w:r>
+        <w:t xml:space="preserve">The function then runs again with the next </w:t>
+      </w:r>
+      <w:proofErr w:type="spellStart"/>
+      <w:r>
+        <w:t>inputSize</w:t>
+      </w:r>
+      <w:proofErr w:type="spellEnd"/>
+      <w:r>
+        <w:t xml:space="preserve"> value. </w:t>
+      </w:r>
+    </w:p>
+    <w:p>
+      <w:pPr>
+        <w:pStyle w:val="ListParagraph"/>
+        <w:numPr>
+          <w:ilvl w:val="0"/>
+          <w:numId w:val="7"/>
+        </w:numPr>
+      </w:pPr>
+      <w:r>
+        <w:t xml:space="preserve">It is completed once </w:t>
+      </w:r>
+      <w:proofErr w:type="gramStart"/>
+      <w:r>
+        <w:t>all of</w:t>
+      </w:r>
+      <w:proofErr w:type="gramEnd"/>
+      <w:r>
+        <w:t xml:space="preserve"> the input values are run through the sorting algorithms. </w:t>
+      </w:r>
     </w:p>
     <w:p/>
     <w:p/>
+    <w:p>
+      <w:r>
+        <w:t xml:space="preserve">This function is called in the ‘__main__’ function. This is the function that runs once the program is executed in python. </w:t>
+      </w:r>
+    </w:p>
+    <w:p>
+      <w:r>
+        <w:t>It runs as follows:</w:t>
+      </w:r>
+    </w:p>
+    <w:p>
+      <w:pPr>
+        <w:pStyle w:val="ListParagraph"/>
+        <w:numPr>
+          <w:ilvl w:val="0"/>
+          <w:numId w:val="8"/>
+        </w:numPr>
+      </w:pPr>
+      <w:r>
+        <w:t xml:space="preserve">Initiate timer to time entire program. </w:t>
+      </w:r>
+    </w:p>
+    <w:p>
+      <w:pPr>
+        <w:pStyle w:val="ListParagraph"/>
+        <w:numPr>
+          <w:ilvl w:val="0"/>
+          <w:numId w:val="8"/>
+        </w:numPr>
+      </w:pPr>
+      <w:r>
+        <w:t xml:space="preserve">Set size variable array. </w:t>
+      </w:r>
+    </w:p>
+    <w:p>
+      <w:pPr>
+        <w:pStyle w:val="ListParagraph"/>
+        <w:numPr>
+          <w:ilvl w:val="1"/>
+          <w:numId w:val="8"/>
+        </w:numPr>
+      </w:pPr>
+      <w:r>
+        <w:t xml:space="preserve">For testing a smaller array of variables is used. </w:t>
+      </w:r>
+    </w:p>
+    <w:p>
+      <w:pPr>
+        <w:pStyle w:val="ListParagraph"/>
+        <w:numPr>
+          <w:ilvl w:val="1"/>
+          <w:numId w:val="8"/>
+        </w:numPr>
+      </w:pPr>
+      <w:r>
+        <w:t xml:space="preserve">For getting the results a larger array is used. </w:t>
+      </w:r>
+    </w:p>
+    <w:p>
+      <w:pPr>
+        <w:pStyle w:val="ListParagraph"/>
+        <w:numPr>
+          <w:ilvl w:val="0"/>
+          <w:numId w:val="8"/>
+        </w:numPr>
+      </w:pPr>
+      <w:r>
+        <w:t>Iterate the ‘</w:t>
+      </w:r>
+      <w:proofErr w:type="spellStart"/>
+      <w:proofErr w:type="gramStart"/>
+      <w:r>
+        <w:t>runTest</w:t>
+      </w:r>
+      <w:proofErr w:type="spellEnd"/>
+      <w:r>
+        <w:t>(</w:t>
+      </w:r>
+      <w:proofErr w:type="spellStart"/>
+      <w:proofErr w:type="gramEnd"/>
+      <w:r>
+        <w:t>numberOfTests</w:t>
+      </w:r>
+      <w:proofErr w:type="spellEnd"/>
+      <w:r>
+        <w:t xml:space="preserve">, </w:t>
+      </w:r>
+      <w:proofErr w:type="spellStart"/>
+      <w:r>
+        <w:t>inputSize</w:t>
+      </w:r>
+      <w:proofErr w:type="spellEnd"/>
+      <w:r>
+        <w:t>)</w:t>
+      </w:r>
+      <w:r>
+        <w:t>’ function with the ‘</w:t>
+      </w:r>
+      <w:proofErr w:type="spellStart"/>
+      <w:r>
+        <w:t>numberOfTests</w:t>
+      </w:r>
+      <w:proofErr w:type="spellEnd"/>
+      <w:r>
+        <w:t>’ = 10 and the ‘</w:t>
+      </w:r>
+      <w:proofErr w:type="spellStart"/>
+      <w:r>
+        <w:t>inputSize</w:t>
+      </w:r>
+      <w:proofErr w:type="spellEnd"/>
+      <w:r>
+        <w:t xml:space="preserve">’ = </w:t>
+      </w:r>
+      <w:proofErr w:type="spellStart"/>
+      <w:r>
+        <w:t>i</w:t>
+      </w:r>
+      <w:proofErr w:type="spellEnd"/>
+      <w:r>
+        <w:t xml:space="preserve"> in the size array. </w:t>
+      </w:r>
+    </w:p>
+    <w:p>
+      <w:pPr>
+        <w:pStyle w:val="ListParagraph"/>
+        <w:numPr>
+          <w:ilvl w:val="0"/>
+          <w:numId w:val="8"/>
+        </w:numPr>
+      </w:pPr>
+      <w:r>
+        <w:t xml:space="preserve">Set up </w:t>
+      </w:r>
+      <w:proofErr w:type="spellStart"/>
+      <w:r>
+        <w:t>dataframe</w:t>
+      </w:r>
+      <w:proofErr w:type="spellEnd"/>
+      <w:r>
+        <w:t xml:space="preserve"> to organise results of </w:t>
+      </w:r>
+      <w:proofErr w:type="gramStart"/>
+      <w:r>
+        <w:t>function</w:t>
+      </w:r>
+      <w:proofErr w:type="gramEnd"/>
+    </w:p>
+    <w:p>
+      <w:pPr>
+        <w:pStyle w:val="ListParagraph"/>
+        <w:numPr>
+          <w:ilvl w:val="1"/>
+          <w:numId w:val="8"/>
+        </w:numPr>
+      </w:pPr>
+      <w:proofErr w:type="spellStart"/>
+      <w:r>
+        <w:t>sortTypes</w:t>
+      </w:r>
+      <w:proofErr w:type="spellEnd"/>
+      <w:r>
+        <w:t xml:space="preserve"> holds the headings for each sort </w:t>
+      </w:r>
+      <w:proofErr w:type="gramStart"/>
+      <w:r>
+        <w:t>type</w:t>
+      </w:r>
+      <w:proofErr w:type="gramEnd"/>
+    </w:p>
+    <w:p>
+      <w:pPr>
+        <w:pStyle w:val="ListParagraph"/>
+        <w:numPr>
+          <w:ilvl w:val="1"/>
+          <w:numId w:val="8"/>
+        </w:numPr>
+      </w:pPr>
+      <w:r>
+        <w:t xml:space="preserve">df holds the </w:t>
+      </w:r>
+      <w:proofErr w:type="spellStart"/>
+      <w:r>
+        <w:t>globalTimeArray</w:t>
+      </w:r>
+      <w:proofErr w:type="spellEnd"/>
+      <w:r>
+        <w:t xml:space="preserve"> with the time taken to run each iteration of each input size for each sorting algorithm. </w:t>
+      </w:r>
+    </w:p>
+    <w:p>
+      <w:pPr>
+        <w:pStyle w:val="ListParagraph"/>
+        <w:numPr>
+          <w:ilvl w:val="0"/>
+          <w:numId w:val="8"/>
+        </w:numPr>
+      </w:pPr>
+      <w:r>
+        <w:t xml:space="preserve">End the total program timer. </w:t>
+      </w:r>
+    </w:p>
+    <w:p>
+      <w:pPr>
+        <w:pStyle w:val="ListParagraph"/>
+        <w:numPr>
+          <w:ilvl w:val="0"/>
+          <w:numId w:val="8"/>
+        </w:numPr>
+      </w:pPr>
+      <w:r>
+        <w:t xml:space="preserve">Print the data frame in a neat table. </w:t>
+      </w:r>
+    </w:p>
+    <w:p>
+      <w:pPr>
+        <w:pStyle w:val="ListParagraph"/>
+        <w:numPr>
+          <w:ilvl w:val="0"/>
+          <w:numId w:val="8"/>
+        </w:numPr>
+      </w:pPr>
+      <w:r>
+        <w:t xml:space="preserve">Print the time taken to run. </w:t>
+      </w:r>
+    </w:p>
+    <w:p>
+      <w:pPr>
+        <w:pStyle w:val="ListParagraph"/>
+        <w:numPr>
+          <w:ilvl w:val="0"/>
+          <w:numId w:val="8"/>
+        </w:numPr>
+      </w:pPr>
+      <w:r>
+        <w:t xml:space="preserve">Plot the results in a seaborn line plot. </w:t>
+      </w:r>
+    </w:p>
+    <w:p>
+      <w:r>
+        <w:t xml:space="preserve">The program will follow these steps each time it is called. Its variables can be changed when needed. </w:t>
+      </w:r>
+    </w:p>
+    <w:p>
+      <w:r>
+        <w:t xml:space="preserve">Creating it as a function allows it to be reused to test other sorting algorithms if required in the future. </w:t>
+      </w:r>
+    </w:p>
+    <w:p>
+      <w:pPr>
+        <w:pStyle w:val="Heading2"/>
+      </w:pPr>
+    </w:p>
+    <w:p>
+      <w:pPr>
+        <w:pStyle w:val="Heading2"/>
+      </w:pPr>
+      <w:r>
+        <w:t>Benchmarking</w:t>
+      </w:r>
+    </w:p>
     <w:p/>
+    <w:p>
+      <w:r>
+        <w:t>“</w:t>
+      </w:r>
+      <w:r>
+        <w:t>Benchmarking or a posteriori analysis is an empirical method to</w:t>
+      </w:r>
+      <w:r>
+        <w:t xml:space="preserve"> </w:t>
+      </w:r>
+      <w:r>
+        <w:t>compare the relative performance</w:t>
+      </w:r>
+      <w:r>
+        <w:t xml:space="preserve"> </w:t>
+      </w:r>
+      <w:r>
+        <w:t>of algorithm implementations</w:t>
+      </w:r>
+      <w:r>
+        <w:t xml:space="preserve">” </w:t>
+      </w:r>
+      <w:sdt>
+        <w:sdtPr>
+          <w:id w:val="408898209"/>
+          <w:citation/>
+        </w:sdtPr>
+        <w:sdtContent>
+          <w:r>
+            <w:fldChar w:fldCharType="begin"/>
+          </w:r>
+          <w:r>
+            <w:instrText xml:space="preserve"> CITATION Pat19 \l 6153 </w:instrText>
+          </w:r>
+          <w:r>
+            <w:fldChar w:fldCharType="separate"/>
+          </w:r>
+          <w:r>
+            <w:rPr>
+              <w:noProof/>
+            </w:rPr>
+            <w:t>(Mannion, 2019)</w:t>
+          </w:r>
+          <w:r>
+            <w:fldChar w:fldCharType="end"/>
+          </w:r>
+        </w:sdtContent>
+      </w:sdt>
+    </w:p>
+    <w:p>
+      <w:r>
+        <w:t xml:space="preserve">This means that bench marking works using experimental measurements. Experimental data, </w:t>
+      </w:r>
+      <w:proofErr w:type="spellStart"/>
+      <w:r>
+        <w:t>e.g</w:t>
+      </w:r>
+      <w:proofErr w:type="spellEnd"/>
+      <w:r>
+        <w:t xml:space="preserve"> running times, can be used to verify the initial analysis of the algorithms. </w:t>
+      </w:r>
+    </w:p>
+    <w:p>
+      <w:r>
+        <w:t xml:space="preserve">It is important to note that software and hardware factors can influence the performance of an algorithm and benchmarking process. Therefore, multiple statistical runs were undertaken using the same conditions (laptop and background programs running) </w:t>
+      </w:r>
+      <w:proofErr w:type="gramStart"/>
+      <w:r>
+        <w:t>in order to</w:t>
+      </w:r>
+      <w:proofErr w:type="gramEnd"/>
+      <w:r>
+        <w:t xml:space="preserve"> obtain a reliable set of benchmarked average results. The python program is provided also so the same results can be verified independently. </w:t>
+      </w:r>
+    </w:p>
+    <w:p>
+      <w:r>
+        <w:t xml:space="preserve">As described in the implementation section above the </w:t>
+      </w:r>
+      <w:r>
+        <w:t>`</w:t>
+      </w:r>
+      <w:proofErr w:type="spellStart"/>
+      <w:proofErr w:type="gramStart"/>
+      <w:r>
+        <w:t>time.time</w:t>
+      </w:r>
+      <w:proofErr w:type="spellEnd"/>
+      <w:proofErr w:type="gramEnd"/>
+      <w:r>
+        <w:t>()</w:t>
+      </w:r>
+      <w:r>
+        <w:t>`</w:t>
+      </w:r>
+      <w:r>
+        <w:t xml:space="preserve"> function in python is used to get a specific time to measure the algorithms at the start and end of their function call. This time is represented as “</w:t>
+      </w:r>
+      <w:r>
+        <w:t>the number of seconds</w:t>
+      </w:r>
+      <w:r>
+        <w:t xml:space="preserve"> </w:t>
+      </w:r>
+      <w:r>
+        <w:t>that have elapsed since midnight on January 1st</w:t>
+      </w:r>
+      <w:proofErr w:type="gramStart"/>
+      <w:r>
+        <w:t xml:space="preserve"> 1970</w:t>
+      </w:r>
+      <w:proofErr w:type="gramEnd"/>
+      <w:r>
+        <w:t xml:space="preserve">” </w:t>
+      </w:r>
+      <w:sdt>
+        <w:sdtPr>
+          <w:id w:val="-1058557406"/>
+          <w:citation/>
+        </w:sdtPr>
+        <w:sdtContent>
+          <w:r>
+            <w:fldChar w:fldCharType="begin"/>
+          </w:r>
+          <w:r>
+            <w:instrText xml:space="preserve"> CITATION Pat19 \l 6153 </w:instrText>
+          </w:r>
+          <w:r>
+            <w:fldChar w:fldCharType="separate"/>
+          </w:r>
+          <w:r>
+            <w:rPr>
+              <w:noProof/>
+            </w:rPr>
+            <w:t>(Mannion, 2019)</w:t>
+          </w:r>
+          <w:r>
+            <w:fldChar w:fldCharType="end"/>
+          </w:r>
+        </w:sdtContent>
+      </w:sdt>
+      <w:r>
+        <w:t xml:space="preserve"> or Epoch time. An</w:t>
+      </w:r>
+      <w:r>
+        <w:t xml:space="preserve"> epoch is an instant in time chosen as the origin of a particular calendar era</w:t>
+      </w:r>
+      <w:r>
+        <w:t xml:space="preserve">. </w:t>
+      </w:r>
+    </w:p>
+    <w:p>
+      <w:r>
+        <w:t xml:space="preserve">By running each input instance of a sorting array 10 times with different generated random array each time we can take an average of the time taken. This gives us a good, benchmarked time value to compare out initial investigation to in the conclusion.  It also allows us to investigate further by </w:t>
+      </w:r>
+      <w:r>
+        <w:lastRenderedPageBreak/>
+        <w:t xml:space="preserve">changing the variables in the input to see if it effects the results, however this is not necessary in this project. </w:t>
+      </w:r>
+    </w:p>
+    <w:p>
+      <w:pPr>
+        <w:pStyle w:val="Heading2"/>
+      </w:pPr>
+    </w:p>
     <w:p/>
-    <w:p/>
-    <w:p/>
-    <w:p/>
-    <w:p/>
-    <w:p/>
-    <w:p/>
-    <w:p/>
-    <w:p/>
-    <w:p/>
-    <w:p/>
-    <w:p>
-      <w:r>
-        <w:br w:type="page"/>
-      </w:r>
-    </w:p>
     <w:p>
       <w:pPr>
         <w:pStyle w:val="Heading2"/>
       </w:pPr>
       <w:r>
-        <w:lastRenderedPageBreak/>
         <w:t>Results</w:t>
       </w:r>
     </w:p>
@@ -3534,14 +4466,24 @@
       <w:r>
         <w:t xml:space="preserve">Figure </w:t>
       </w:r>
-      <w:fldSimple w:instr=" SEQ Figure \* ARABIC ">
-        <w:r>
-          <w:rPr>
-            <w:noProof/>
-          </w:rPr>
-          <w:t>7</w:t>
-        </w:r>
-      </w:fldSimple>
+      <w:r>
+        <w:fldChar w:fldCharType="begin"/>
+      </w:r>
+      <w:r>
+        <w:instrText xml:space="preserve"> SEQ Figure \* ARABIC </w:instrText>
+      </w:r>
+      <w:r>
+        <w:fldChar w:fldCharType="separate"/>
+      </w:r>
+      <w:r>
+        <w:rPr>
+          <w:noProof/>
+        </w:rPr>
+        <w:t>7</w:t>
+      </w:r>
+      <w:r>
+        <w:fldChar w:fldCharType="end"/>
+      </w:r>
       <w:r>
         <w:t>: Table of results for 10,000 inputs</w:t>
       </w:r>
@@ -3700,14 +4642,24 @@
       <w:r>
         <w:t xml:space="preserve">Figure </w:t>
       </w:r>
-      <w:fldSimple w:instr=" SEQ Figure \* ARABIC ">
-        <w:r>
-          <w:rPr>
-            <w:noProof/>
-          </w:rPr>
-          <w:t>8</w:t>
-        </w:r>
-      </w:fldSimple>
+      <w:r>
+        <w:fldChar w:fldCharType="begin"/>
+      </w:r>
+      <w:r>
+        <w:instrText xml:space="preserve"> SEQ Figure \* ARABIC </w:instrText>
+      </w:r>
+      <w:r>
+        <w:fldChar w:fldCharType="separate"/>
+      </w:r>
+      <w:r>
+        <w:rPr>
+          <w:noProof/>
+        </w:rPr>
+        <w:t>8</w:t>
+      </w:r>
+      <w:r>
+        <w:fldChar w:fldCharType="end"/>
+      </w:r>
       <w:r>
         <w:t>: Plot of results</w:t>
       </w:r>
@@ -3722,14 +4674,24 @@
       <w:r>
         <w:t xml:space="preserve">Figure </w:t>
       </w:r>
-      <w:fldSimple w:instr=" SEQ Figure \* ARABIC ">
-        <w:r>
-          <w:rPr>
-            <w:noProof/>
-          </w:rPr>
-          <w:t>9</w:t>
-        </w:r>
-      </w:fldSimple>
+      <w:r>
+        <w:fldChar w:fldCharType="begin"/>
+      </w:r>
+      <w:r>
+        <w:instrText xml:space="preserve"> SEQ Figure \* ARABIC </w:instrText>
+      </w:r>
+      <w:r>
+        <w:fldChar w:fldCharType="separate"/>
+      </w:r>
+      <w:r>
+        <w:rPr>
+          <w:noProof/>
+        </w:rPr>
+        <w:t>9</w:t>
+      </w:r>
+      <w:r>
+        <w:fldChar w:fldCharType="end"/>
+      </w:r>
       <w:r>
         <w:t>: Log scale Plot</w:t>
       </w:r>
@@ -3754,85 +4716,324 @@
     <w:p/>
     <w:p>
       <w:r>
-        <w:t xml:space="preserve">How did the measured results differ to the time </w:t>
+        <w:t xml:space="preserve">The results shown above can be compared to </w:t>
+      </w:r>
+      <w:r>
+        <w:fldChar w:fldCharType="begin"/>
+      </w:r>
+      <w:r>
+        <w:instrText xml:space="preserve"> REF _Ref71912292 \h </w:instrText>
+      </w:r>
+      <w:r>
+        <w:fldChar w:fldCharType="separate"/>
+      </w:r>
+      <w:r>
+        <w:t xml:space="preserve">Figure </w:t>
+      </w:r>
+      <w:r>
+        <w:rPr>
+          <w:noProof/>
+        </w:rPr>
+        <w:t>1</w:t>
+      </w:r>
+      <w:r>
+        <w:t xml:space="preserve">: </w:t>
+      </w:r>
+      <w:r>
+        <w:t xml:space="preserve"> Overview of sorting algorithms</w:t>
+      </w:r>
+      <w:r>
+        <w:fldChar w:fldCharType="end"/>
+      </w:r>
+      <w:r>
+        <w:t xml:space="preserve"> to show if they were </w:t>
       </w:r>
       <w:proofErr w:type="gramStart"/>
       <w:r>
-        <w:t xml:space="preserve">complexity </w:t>
-      </w:r>
-      <w:proofErr w:type="spellStart"/>
-      <w:r>
-        <w:t>sh</w:t>
-      </w:r>
-      <w:proofErr w:type="spellEnd"/>
+        <w:t>similar to</w:t>
+      </w:r>
       <w:proofErr w:type="gramEnd"/>
-    </w:p>
-    <w:p>
-      <w:r>
-        <w:t xml:space="preserve">Discuss how measured results </w:t>
+      <w:r>
+        <w:t xml:space="preserve"> what was expected given the time complexity of each input instance. </w:t>
+      </w:r>
+    </w:p>
+    <w:p>
+      <w:r>
+        <w:t xml:space="preserve">In each algorithm it is possible to see how they change with larger input. </w:t>
+      </w:r>
+    </w:p>
+    <w:p>
+      <w:r>
+        <w:t xml:space="preserve">The results of each are discussed as follows: </w:t>
+      </w:r>
+    </w:p>
+    <w:p/>
+    <w:p>
+      <w:pPr>
+        <w:pStyle w:val="Heading3"/>
+      </w:pPr>
+      <w:r>
+        <w:t>Bubble Sort</w:t>
+      </w:r>
+    </w:p>
+    <w:p/>
+    <w:p>
+      <w:r>
+        <w:t xml:space="preserve">As expected from studying </w:t>
+      </w:r>
+      <w:r>
+        <w:fldChar w:fldCharType="begin"/>
+      </w:r>
+      <w:r>
+        <w:instrText xml:space="preserve"> REF _Ref71912292 \h </w:instrText>
+      </w:r>
+      <w:r>
+        <w:fldChar w:fldCharType="separate"/>
+      </w:r>
+      <w:r>
+        <w:t xml:space="preserve">Figure </w:t>
+      </w:r>
+      <w:r>
+        <w:rPr>
+          <w:noProof/>
+        </w:rPr>
+        <w:t>1</w:t>
+      </w:r>
+      <w:r>
+        <w:t xml:space="preserve">: </w:t>
+      </w:r>
+      <w:r>
+        <w:t xml:space="preserve"> Overview of sorting algorithms</w:t>
+      </w:r>
+      <w:r>
+        <w:fldChar w:fldCharType="end"/>
+      </w:r>
+      <w:r>
+        <w:t xml:space="preserve"> Bubble sort performed slowest.</w:t>
+      </w:r>
+    </w:p>
+    <w:p>
+      <w:r>
+        <w:t xml:space="preserve">Looking at </w:t>
+      </w:r>
+      <w:r>
+        <w:fldChar w:fldCharType="begin"/>
+      </w:r>
+      <w:r>
+        <w:instrText xml:space="preserve"> REF _Ref71920076 \h </w:instrText>
+      </w:r>
+      <w:r>
+        <w:fldChar w:fldCharType="separate"/>
+      </w:r>
+      <w:r>
+        <w:t xml:space="preserve">Figure </w:t>
+      </w:r>
+      <w:r>
+        <w:rPr>
+          <w:noProof/>
+        </w:rPr>
+        <w:t>7</w:t>
+      </w:r>
+      <w:r>
+        <w:t>: Table of results for 10,000 inputs</w:t>
+      </w:r>
+      <w:r>
+        <w:fldChar w:fldCharType="end"/>
+      </w:r>
+      <w:r>
+        <w:t xml:space="preserve"> it is immediately slower than all the other algorithms. This isn’t immediately apparent from studying figure 1, as the best case and average cases are the same at n and n</w:t>
       </w:r>
       <w:proofErr w:type="gramStart"/>
       <w:r>
-        <w:t>differed</w:t>
+        <w:rPr>
+          <w:vertAlign w:val="superscript"/>
+        </w:rPr>
+        <w:t xml:space="preserve">2 </w:t>
+      </w:r>
+      <w:r>
+        <w:t xml:space="preserve"> however</w:t>
       </w:r>
       <w:proofErr w:type="gramEnd"/>
-    </w:p>
-    <w:p>
-      <w:r>
-        <w:tab/>
-        <w:t xml:space="preserve">Were they similar to what you expected - Given time complexity of each chosen </w:t>
+      <w:r>
+        <w:t xml:space="preserve"> after undertaking some research it is clear that this algorithm is historically known as a slow algorithm. They both do follow a quadratic curve as shown in figure 7. </w:t>
+      </w:r>
+    </w:p>
+    <w:p/>
+    <w:p>
+      <w:pPr>
+        <w:pStyle w:val="Heading3"/>
+      </w:pPr>
+      <w:r>
+        <w:t>Merge Sort</w:t>
+      </w:r>
+    </w:p>
+    <w:p>
+      <w:r>
+        <w:t xml:space="preserve"> </w:t>
+      </w:r>
+    </w:p>
+    <w:p>
+      <w:r>
+        <w:t xml:space="preserve">In merge sort, worst case and average case has same complexities </w:t>
       </w:r>
       <w:proofErr w:type="gramStart"/>
       <w:r>
-        <w:t>algorithm</w:t>
+        <w:t>O(</w:t>
       </w:r>
       <w:proofErr w:type="gramEnd"/>
-    </w:p>
-    <w:p>
-      <w:pPr>
-        <w:ind w:firstLine="720"/>
-      </w:pPr>
-      <w:r>
-        <w:t xml:space="preserve">Table and graph labelled </w:t>
+      <w:r>
+        <w:t>n log n).</w:t>
+      </w:r>
+      <w:r>
+        <w:t xml:space="preserve"> Plotting on a linear scale it is difficult to differentiate between it, Quick sort and Counting sort. </w:t>
       </w:r>
       <w:proofErr w:type="gramStart"/>
       <w:r>
-        <w:t>appropriately</w:t>
+        <w:t>However</w:t>
       </w:r>
       <w:proofErr w:type="gramEnd"/>
-    </w:p>
-    <w:p>
-      <w:pPr>
-        <w:ind w:firstLine="720"/>
-      </w:pPr>
-    </w:p>
-    <w:p>
-      <w:pPr>
-        <w:ind w:firstLine="720"/>
-      </w:pPr>
+      <w:r>
+        <w:t xml:space="preserve"> if we switch to the log scale plot in figure 8 we can see that while it function worse than both quick sort and counting sort in lower inputs, it does however end up quicker than quick sort at larger inputs. </w:t>
+      </w:r>
     </w:p>
     <w:p/>
     <w:p>
-      <w:r>
-        <w:tab/>
+      <w:pPr>
+        <w:pStyle w:val="Heading3"/>
+      </w:pPr>
+      <w:r>
+        <w:t>Counting Sort</w:t>
+      </w:r>
+    </w:p>
+    <w:p/>
+    <w:p>
+      <w:r>
+        <w:t xml:space="preserve">Counting sort has best, </w:t>
+      </w:r>
+      <w:r>
+        <w:t>worst,</w:t>
+      </w:r>
+      <w:r>
+        <w:t xml:space="preserve"> and average cases of n + k suggesting that it will be quicker than all studied. This is in face true with counting sort finishing quickest in all input instances in this test. </w:t>
+      </w:r>
+      <w:r>
+        <w:t xml:space="preserve">It is very efficient even at much larger inputs with its </w:t>
+      </w:r>
+      <w:proofErr w:type="gramStart"/>
+      <w:r>
+        <w:t>10,000 input</w:t>
+      </w:r>
+      <w:proofErr w:type="gramEnd"/>
+      <w:r>
+        <w:t xml:space="preserve"> finishing quicker than bubble sort at 250 input. </w:t>
+      </w:r>
+    </w:p>
+    <w:p/>
+    <w:p>
+      <w:pPr>
+        <w:pStyle w:val="Heading3"/>
+      </w:pPr>
+      <w:r>
+        <w:t>Insertion Sort</w:t>
+      </w:r>
+    </w:p>
+    <w:p/>
+    <w:p>
+      <w:r>
+        <w:t xml:space="preserve">Insertion Sort is expected to follow a quadratic curve when plotted as its best, </w:t>
+      </w:r>
+      <w:proofErr w:type="gramStart"/>
+      <w:r>
+        <w:t>worst</w:t>
+      </w:r>
+      <w:proofErr w:type="gramEnd"/>
+      <w:r>
+        <w:t xml:space="preserve"> and average cases are n, n</w:t>
+      </w:r>
+      <w:r>
+        <w:rPr>
+          <w:vertAlign w:val="superscript"/>
+        </w:rPr>
+        <w:t xml:space="preserve">2 </w:t>
+      </w:r>
+      <w:r>
+        <w:t xml:space="preserve">and </w:t>
+      </w:r>
+      <w:r>
+        <w:t>n</w:t>
+      </w:r>
+      <w:r>
+        <w:rPr>
+          <w:vertAlign w:val="superscript"/>
+        </w:rPr>
+        <w:t>2</w:t>
+      </w:r>
+      <w:r>
+        <w:t xml:space="preserve">. It’s linear </w:t>
+      </w:r>
+      <w:proofErr w:type="gramStart"/>
+      <w:r>
+        <w:t>best case</w:t>
+      </w:r>
+      <w:proofErr w:type="gramEnd"/>
+      <w:r>
+        <w:t xml:space="preserve"> scenario could be a reason for it performing better than bubble sort. </w:t>
       </w:r>
     </w:p>
     <w:p/>
     <w:p/>
     <w:p/>
+    <w:p>
+      <w:pPr>
+        <w:pStyle w:val="Heading3"/>
+      </w:pPr>
+      <w:r>
+        <w:t>Quick Sort</w:t>
+      </w:r>
+    </w:p>
     <w:p/>
+    <w:p>
+      <w:r>
+        <w:t>The worst case complexity of quick sort is n</w:t>
+      </w:r>
+      <w:proofErr w:type="gramStart"/>
+      <w:r>
+        <w:rPr>
+          <w:vertAlign w:val="superscript"/>
+        </w:rPr>
+        <w:t xml:space="preserve">2 </w:t>
+      </w:r>
+      <w:r>
+        <w:t>.</w:t>
+      </w:r>
+      <w:proofErr w:type="gramEnd"/>
+      <w:r>
+        <w:t xml:space="preserve"> However, both the best and average case is n log n. These better cases are apparent in lower number of inputs as it performs better than merge sort until around 2000 input instances. It then runs slower than both merge sort and counting sort. </w:t>
+      </w:r>
+    </w:p>
     <w:p/>
+    <w:p>
+      <w:pPr>
+        <w:pStyle w:val="Heading1"/>
+      </w:pPr>
+      <w:r>
+        <w:t>Conclusions</w:t>
+      </w:r>
+    </w:p>
     <w:p/>
-    <w:p/>
-    <w:p/>
-    <w:p/>
-    <w:p/>
-    <w:p/>
-    <w:p/>
-    <w:p/>
-    <w:p/>
-    <w:p/>
-    <w:p/>
+    <w:p>
+      <w:r>
+        <w:t xml:space="preserve">Following research and experimentation </w:t>
+      </w:r>
+      <w:proofErr w:type="gramStart"/>
+      <w:r>
+        <w:t>it is clear that using</w:t>
+      </w:r>
+      <w:proofErr w:type="gramEnd"/>
+      <w:r>
+        <w:t xml:space="preserve"> a counting sort algorithm is the best-case scenario of all of the algorithms studied in a use case that involves an array of integers.  </w:t>
+      </w:r>
+    </w:p>
     <w:p/>
     <w:p/>
     <w:p/>
@@ -3917,6 +5118,34 @@
                 <w:rPr>
                   <w:noProof/>
                 </w:rPr>
+                <w:t xml:space="preserve">Mannion, P., 2019. Benchmarking Algorithms in Python. In: </w:t>
+              </w:r>
+              <w:r>
+                <w:rPr>
+                  <w:i/>
+                  <w:iCs/>
+                  <w:noProof/>
+                </w:rPr>
+                <w:t xml:space="preserve">COMP08033 Computational Thinking with Algorithms. </w:t>
+              </w:r>
+              <w:r>
+                <w:rPr>
+                  <w:noProof/>
+                </w:rPr>
+                <w:t>s.l.:GMIT.</w:t>
+              </w:r>
+            </w:p>
+            <w:p>
+              <w:pPr>
+                <w:pStyle w:val="Bibliography"/>
+                <w:rPr>
+                  <w:noProof/>
+                </w:rPr>
+              </w:pPr>
+              <w:r>
+                <w:rPr>
+                  <w:noProof/>
+                </w:rPr>
                 <w:t xml:space="preserve">Mannion, P., 2021. Sorting Algorithms Part 3. In: </w:t>
               </w:r>
               <w:r>
@@ -3960,55 +5189,6 @@
                   <w:noProof/>
                 </w:rPr>
                 <w:t>s.l.:GMIT.</w:t>
-              </w:r>
-            </w:p>
-            <w:p>
-              <w:pPr>
-                <w:pStyle w:val="Bibliography"/>
-                <w:rPr>
-                  <w:noProof/>
-                </w:rPr>
-              </w:pPr>
-              <w:r>
-                <w:rPr>
-                  <w:noProof/>
-                </w:rPr>
-                <w:t xml:space="preserve">Wikipedia, 2021. </w:t>
-              </w:r>
-              <w:r>
-                <w:rPr>
-                  <w:i/>
-                  <w:iCs/>
-                  <w:noProof/>
-                </w:rPr>
-                <w:t xml:space="preserve">Wikipedia. </w:t>
-              </w:r>
-              <w:r>
-                <w:rPr>
-                  <w:noProof/>
-                </w:rPr>
-                <w:t xml:space="preserve">[Online] </w:t>
-              </w:r>
-              <w:r>
-                <w:rPr>
-                  <w:noProof/>
-                </w:rPr>
-                <w:br/>
-                <w:t xml:space="preserve">Available at: </w:t>
-              </w:r>
-              <w:r>
-                <w:rPr>
-                  <w:noProof/>
-                  <w:u w:val="single"/>
-                </w:rPr>
-                <w:t>https://en.wikipedia.org/wiki/Sorting</w:t>
-              </w:r>
-              <w:r>
-                <w:rPr>
-                  <w:noProof/>
-                </w:rPr>
-                <w:br/>
-                <w:t>[Accessed 12 May 2021].</w:t>
               </w:r>
             </w:p>
             <w:p>
@@ -4226,11 +5406,18 @@
     <w:r>
       <w:t xml:space="preserve">Eoin Lees – G00387888 – </w:t>
     </w:r>
-    <w:proofErr w:type="spellStart"/>
     <w:r>
-      <w:t>HDip</w:t>
+      <w:t>H</w:t>
     </w:r>
-    <w:proofErr w:type="spellEnd"/>
+    <w:r>
+      <w:t>igher D</w:t>
+    </w:r>
+    <w:r>
+      <w:t>ip</w:t>
+    </w:r>
+    <w:r>
+      <w:t>loma</w:t>
+    </w:r>
     <w:r>
       <w:t xml:space="preserve"> Data Analytics 2020-2021</w:t>
     </w:r>
@@ -4693,9 +5880,9 @@
     </w:lvl>
   </w:abstractNum>
   <w:abstractNum w:abstractNumId="4" w15:restartNumberingAfterBreak="0">
-    <w:nsid w:val="552D7A15"/>
+    <w:nsid w:val="485403CC"/>
     <w:multiLevelType w:val="hybridMultilevel"/>
-    <w:tmpl w:val="AF5AADE4"/>
+    <w:tmpl w:val="C7A6AA80"/>
     <w:lvl w:ilvl="0" w:tplc="18090001">
       <w:start w:val="1"/>
       <w:numFmt w:val="bullet"/>
@@ -4720,7 +5907,7 @@
         <w:rFonts w:ascii="Courier New" w:hAnsi="Courier New" w:cs="Courier New" w:hint="default"/>
       </w:rPr>
     </w:lvl>
-    <w:lvl w:ilvl="2" w:tplc="18090005" w:tentative="1">
+    <w:lvl w:ilvl="2" w:tplc="18090005">
       <w:start w:val="1"/>
       <w:numFmt w:val="bullet"/>
       <w:lvlText w:val=""/>
@@ -4806,9 +5993,9 @@
     </w:lvl>
   </w:abstractNum>
   <w:abstractNum w:abstractNumId="5" w15:restartNumberingAfterBreak="0">
-    <w:nsid w:val="7F901855"/>
+    <w:nsid w:val="552D7A15"/>
     <w:multiLevelType w:val="hybridMultilevel"/>
-    <w:tmpl w:val="731099A2"/>
+    <w:tmpl w:val="AF5AADE4"/>
     <w:lvl w:ilvl="0" w:tplc="18090001">
       <w:start w:val="1"/>
       <w:numFmt w:val="bullet"/>
@@ -4833,7 +6020,7 @@
         <w:rFonts w:ascii="Courier New" w:hAnsi="Courier New" w:cs="Courier New" w:hint="default"/>
       </w:rPr>
     </w:lvl>
-    <w:lvl w:ilvl="2" w:tplc="18090005">
+    <w:lvl w:ilvl="2" w:tplc="18090005" w:tentative="1">
       <w:start w:val="1"/>
       <w:numFmt w:val="bullet"/>
       <w:lvlText w:val=""/>
@@ -4918,11 +6105,237 @@
       </w:rPr>
     </w:lvl>
   </w:abstractNum>
+  <w:abstractNum w:abstractNumId="6" w15:restartNumberingAfterBreak="0">
+    <w:nsid w:val="6C927242"/>
+    <w:multiLevelType w:val="hybridMultilevel"/>
+    <w:tmpl w:val="3754FA8C"/>
+    <w:lvl w:ilvl="0" w:tplc="18090001">
+      <w:start w:val="1"/>
+      <w:numFmt w:val="bullet"/>
+      <w:lvlText w:val=""/>
+      <w:lvlJc w:val="left"/>
+      <w:pPr>
+        <w:ind w:left="720" w:hanging="360"/>
+      </w:pPr>
+      <w:rPr>
+        <w:rFonts w:ascii="Symbol" w:hAnsi="Symbol" w:hint="default"/>
+      </w:rPr>
+    </w:lvl>
+    <w:lvl w:ilvl="1" w:tplc="18090003">
+      <w:start w:val="1"/>
+      <w:numFmt w:val="bullet"/>
+      <w:lvlText w:val="o"/>
+      <w:lvlJc w:val="left"/>
+      <w:pPr>
+        <w:ind w:left="1440" w:hanging="360"/>
+      </w:pPr>
+      <w:rPr>
+        <w:rFonts w:ascii="Courier New" w:hAnsi="Courier New" w:cs="Courier New" w:hint="default"/>
+      </w:rPr>
+    </w:lvl>
+    <w:lvl w:ilvl="2" w:tplc="18090005" w:tentative="1">
+      <w:start w:val="1"/>
+      <w:numFmt w:val="bullet"/>
+      <w:lvlText w:val=""/>
+      <w:lvlJc w:val="left"/>
+      <w:pPr>
+        <w:ind w:left="2160" w:hanging="360"/>
+      </w:pPr>
+      <w:rPr>
+        <w:rFonts w:ascii="Wingdings" w:hAnsi="Wingdings" w:hint="default"/>
+      </w:rPr>
+    </w:lvl>
+    <w:lvl w:ilvl="3" w:tplc="18090001" w:tentative="1">
+      <w:start w:val="1"/>
+      <w:numFmt w:val="bullet"/>
+      <w:lvlText w:val=""/>
+      <w:lvlJc w:val="left"/>
+      <w:pPr>
+        <w:ind w:left="2880" w:hanging="360"/>
+      </w:pPr>
+      <w:rPr>
+        <w:rFonts w:ascii="Symbol" w:hAnsi="Symbol" w:hint="default"/>
+      </w:rPr>
+    </w:lvl>
+    <w:lvl w:ilvl="4" w:tplc="18090003" w:tentative="1">
+      <w:start w:val="1"/>
+      <w:numFmt w:val="bullet"/>
+      <w:lvlText w:val="o"/>
+      <w:lvlJc w:val="left"/>
+      <w:pPr>
+        <w:ind w:left="3600" w:hanging="360"/>
+      </w:pPr>
+      <w:rPr>
+        <w:rFonts w:ascii="Courier New" w:hAnsi="Courier New" w:cs="Courier New" w:hint="default"/>
+      </w:rPr>
+    </w:lvl>
+    <w:lvl w:ilvl="5" w:tplc="18090005" w:tentative="1">
+      <w:start w:val="1"/>
+      <w:numFmt w:val="bullet"/>
+      <w:lvlText w:val=""/>
+      <w:lvlJc w:val="left"/>
+      <w:pPr>
+        <w:ind w:left="4320" w:hanging="360"/>
+      </w:pPr>
+      <w:rPr>
+        <w:rFonts w:ascii="Wingdings" w:hAnsi="Wingdings" w:hint="default"/>
+      </w:rPr>
+    </w:lvl>
+    <w:lvl w:ilvl="6" w:tplc="18090001" w:tentative="1">
+      <w:start w:val="1"/>
+      <w:numFmt w:val="bullet"/>
+      <w:lvlText w:val=""/>
+      <w:lvlJc w:val="left"/>
+      <w:pPr>
+        <w:ind w:left="5040" w:hanging="360"/>
+      </w:pPr>
+      <w:rPr>
+        <w:rFonts w:ascii="Symbol" w:hAnsi="Symbol" w:hint="default"/>
+      </w:rPr>
+    </w:lvl>
+    <w:lvl w:ilvl="7" w:tplc="18090003" w:tentative="1">
+      <w:start w:val="1"/>
+      <w:numFmt w:val="bullet"/>
+      <w:lvlText w:val="o"/>
+      <w:lvlJc w:val="left"/>
+      <w:pPr>
+        <w:ind w:left="5760" w:hanging="360"/>
+      </w:pPr>
+      <w:rPr>
+        <w:rFonts w:ascii="Courier New" w:hAnsi="Courier New" w:cs="Courier New" w:hint="default"/>
+      </w:rPr>
+    </w:lvl>
+    <w:lvl w:ilvl="8" w:tplc="18090005" w:tentative="1">
+      <w:start w:val="1"/>
+      <w:numFmt w:val="bullet"/>
+      <w:lvlText w:val=""/>
+      <w:lvlJc w:val="left"/>
+      <w:pPr>
+        <w:ind w:left="6480" w:hanging="360"/>
+      </w:pPr>
+      <w:rPr>
+        <w:rFonts w:ascii="Wingdings" w:hAnsi="Wingdings" w:hint="default"/>
+      </w:rPr>
+    </w:lvl>
+  </w:abstractNum>
+  <w:abstractNum w:abstractNumId="7" w15:restartNumberingAfterBreak="0">
+    <w:nsid w:val="7F901855"/>
+    <w:multiLevelType w:val="hybridMultilevel"/>
+    <w:tmpl w:val="731099A2"/>
+    <w:lvl w:ilvl="0" w:tplc="18090001">
+      <w:start w:val="1"/>
+      <w:numFmt w:val="bullet"/>
+      <w:lvlText w:val=""/>
+      <w:lvlJc w:val="left"/>
+      <w:pPr>
+        <w:ind w:left="720" w:hanging="360"/>
+      </w:pPr>
+      <w:rPr>
+        <w:rFonts w:ascii="Symbol" w:hAnsi="Symbol" w:hint="default"/>
+      </w:rPr>
+    </w:lvl>
+    <w:lvl w:ilvl="1" w:tplc="18090003">
+      <w:start w:val="1"/>
+      <w:numFmt w:val="bullet"/>
+      <w:lvlText w:val="o"/>
+      <w:lvlJc w:val="left"/>
+      <w:pPr>
+        <w:ind w:left="1440" w:hanging="360"/>
+      </w:pPr>
+      <w:rPr>
+        <w:rFonts w:ascii="Courier New" w:hAnsi="Courier New" w:cs="Courier New" w:hint="default"/>
+      </w:rPr>
+    </w:lvl>
+    <w:lvl w:ilvl="2" w:tplc="18090005">
+      <w:start w:val="1"/>
+      <w:numFmt w:val="bullet"/>
+      <w:lvlText w:val=""/>
+      <w:lvlJc w:val="left"/>
+      <w:pPr>
+        <w:ind w:left="2160" w:hanging="360"/>
+      </w:pPr>
+      <w:rPr>
+        <w:rFonts w:ascii="Wingdings" w:hAnsi="Wingdings" w:hint="default"/>
+      </w:rPr>
+    </w:lvl>
+    <w:lvl w:ilvl="3" w:tplc="18090001" w:tentative="1">
+      <w:start w:val="1"/>
+      <w:numFmt w:val="bullet"/>
+      <w:lvlText w:val=""/>
+      <w:lvlJc w:val="left"/>
+      <w:pPr>
+        <w:ind w:left="2880" w:hanging="360"/>
+      </w:pPr>
+      <w:rPr>
+        <w:rFonts w:ascii="Symbol" w:hAnsi="Symbol" w:hint="default"/>
+      </w:rPr>
+    </w:lvl>
+    <w:lvl w:ilvl="4" w:tplc="18090003" w:tentative="1">
+      <w:start w:val="1"/>
+      <w:numFmt w:val="bullet"/>
+      <w:lvlText w:val="o"/>
+      <w:lvlJc w:val="left"/>
+      <w:pPr>
+        <w:ind w:left="3600" w:hanging="360"/>
+      </w:pPr>
+      <w:rPr>
+        <w:rFonts w:ascii="Courier New" w:hAnsi="Courier New" w:cs="Courier New" w:hint="default"/>
+      </w:rPr>
+    </w:lvl>
+    <w:lvl w:ilvl="5" w:tplc="18090005" w:tentative="1">
+      <w:start w:val="1"/>
+      <w:numFmt w:val="bullet"/>
+      <w:lvlText w:val=""/>
+      <w:lvlJc w:val="left"/>
+      <w:pPr>
+        <w:ind w:left="4320" w:hanging="360"/>
+      </w:pPr>
+      <w:rPr>
+        <w:rFonts w:ascii="Wingdings" w:hAnsi="Wingdings" w:hint="default"/>
+      </w:rPr>
+    </w:lvl>
+    <w:lvl w:ilvl="6" w:tplc="18090001" w:tentative="1">
+      <w:start w:val="1"/>
+      <w:numFmt w:val="bullet"/>
+      <w:lvlText w:val=""/>
+      <w:lvlJc w:val="left"/>
+      <w:pPr>
+        <w:ind w:left="5040" w:hanging="360"/>
+      </w:pPr>
+      <w:rPr>
+        <w:rFonts w:ascii="Symbol" w:hAnsi="Symbol" w:hint="default"/>
+      </w:rPr>
+    </w:lvl>
+    <w:lvl w:ilvl="7" w:tplc="18090003" w:tentative="1">
+      <w:start w:val="1"/>
+      <w:numFmt w:val="bullet"/>
+      <w:lvlText w:val="o"/>
+      <w:lvlJc w:val="left"/>
+      <w:pPr>
+        <w:ind w:left="5760" w:hanging="360"/>
+      </w:pPr>
+      <w:rPr>
+        <w:rFonts w:ascii="Courier New" w:hAnsi="Courier New" w:cs="Courier New" w:hint="default"/>
+      </w:rPr>
+    </w:lvl>
+    <w:lvl w:ilvl="8" w:tplc="18090005" w:tentative="1">
+      <w:start w:val="1"/>
+      <w:numFmt w:val="bullet"/>
+      <w:lvlText w:val=""/>
+      <w:lvlJc w:val="left"/>
+      <w:pPr>
+        <w:ind w:left="6480" w:hanging="360"/>
+      </w:pPr>
+      <w:rPr>
+        <w:rFonts w:ascii="Wingdings" w:hAnsi="Wingdings" w:hint="default"/>
+      </w:rPr>
+    </w:lvl>
+  </w:abstractNum>
   <w:num w:numId="1">
     <w:abstractNumId w:val="3"/>
   </w:num>
   <w:num w:numId="2">
-    <w:abstractNumId w:val="5"/>
+    <w:abstractNumId w:val="7"/>
   </w:num>
   <w:num w:numId="3">
     <w:abstractNumId w:val="0"/>
@@ -4934,7 +6347,13 @@
     <w:abstractNumId w:val="2"/>
   </w:num>
   <w:num w:numId="6">
+    <w:abstractNumId w:val="5"/>
+  </w:num>
+  <w:num w:numId="7">
     <w:abstractNumId w:val="4"/>
+  </w:num>
+  <w:num w:numId="8">
+    <w:abstractNumId w:val="6"/>
   </w:num>
 </w:numbering>
 </file>
@@ -5946,7 +7365,7 @@
     <b:MonthAccessed>May</b:MonthAccessed>
     <b:DayAccessed>12</b:DayAccessed>
     <b:URL>https://en.wikipedia.org/wiki/Sorting</b:URL>
-    <b:RefOrder>4</b:RefOrder>
+    <b:RefOrder>5</b:RefOrder>
   </b:Source>
   <b:Source>
     <b:Tag>Pat21</b:Tag>
@@ -6009,11 +7428,31 @@
     <b:Publisher>O'Reilly</b:Publisher>
     <b:RefOrder>2</b:RefOrder>
   </b:Source>
+  <b:Source>
+    <b:Tag>Pat19</b:Tag>
+    <b:SourceType>BookSection</b:SourceType>
+    <b:Guid>{C4E5DBC2-7787-4980-82E4-FA072BA574D4}</b:Guid>
+    <b:Author>
+      <b:Author>
+        <b:NameList>
+          <b:Person>
+            <b:Last>Mannion</b:Last>
+            <b:First>Patrick</b:First>
+          </b:Person>
+        </b:NameList>
+      </b:Author>
+    </b:Author>
+    <b:Title>Benchmarking Algorithms in Python</b:Title>
+    <b:BookTitle>COMP08033 Computational Thinking with Algorithms</b:BookTitle>
+    <b:Year>2019</b:Year>
+    <b:Publisher>GMIT</b:Publisher>
+    <b:RefOrder>4</b:RefOrder>
+  </b:Source>
 </b:Sources>
 </file>
 
 <file path=customXml/itemProps1.xml><?xml version="1.0" encoding="utf-8"?>
-<ds:datastoreItem xmlns:ds="http://schemas.openxmlformats.org/officeDocument/2006/customXml" ds:itemID="{14D5D5DE-9447-43B4-A3A3-BFD246642D63}">
+<ds:datastoreItem xmlns:ds="http://schemas.openxmlformats.org/officeDocument/2006/customXml" ds:itemID="{3A9E3BD3-9988-440B-BC99-65471F26A4DC}">
   <ds:schemaRefs>
     <ds:schemaRef ds:uri="http://schemas.openxmlformats.org/officeDocument/2006/bibliography"/>
   </ds:schemaRefs>

</xml_diff>